<commit_message>
Offensive detection evasion worked upon
</commit_message>
<xml_diff>
--- a/Evasion_and_detection.docx
+++ b/Evasion_and_detection.docx
@@ -418,7 +418,7 @@
           <w:sz w:val="20"/>
         </w:rPr>
         <w:drawing>
-          <wp:inline distT="0" distB="0" distL="0" distR="0" wp14:anchorId="7B8B863D" wp14:editId="43A476B1">
+          <wp:inline distT="0" distB="0" distL="0" distR="0" wp14:anchorId="7B8B863D" wp14:editId="01BC5F9D">
             <wp:extent cx="2997200" cy="3572297"/>
             <wp:effectExtent l="0" t="0" r="0" b="0"/>
             <wp:docPr id="2" name="Obrázek 2"/>
@@ -1093,8 +1093,17 @@
           <w:rFonts w:asciiTheme="majorHAnsi" w:hAnsiTheme="majorHAnsi"/>
           <w:color w:val="0070C0"/>
         </w:rPr>
-        <w:t>on ………..</w:t>
-      </w:r>
+        <w:t>on ……</w:t>
+      </w:r>
+      <w:proofErr w:type="gramStart"/>
+      <w:r>
+        <w:rPr>
+          <w:rFonts w:asciiTheme="majorHAnsi" w:hAnsiTheme="majorHAnsi"/>
+          <w:color w:val="0070C0"/>
+        </w:rPr>
+        <w:t>…..</w:t>
+      </w:r>
+      <w:proofErr w:type="gramEnd"/>
       <w:r>
         <w:rPr>
           <w:rFonts w:asciiTheme="majorHAnsi" w:hAnsiTheme="majorHAnsi"/>
@@ -1949,7 +1958,21 @@
         <w:rPr>
           <w:color w:val="0070C0"/>
         </w:rPr>
-        <w:t>In today's internet landscape, each day an innovation is born. So is true for different strains of computer viruses that get more complex with each iteration. By investigating the ways in which this malware can avoid detection, this study seeks to assess the effectiveness of today's antivirus software. The theoretical portion of this work will explore the tactics used by antivirus software as well as the problems of creating software that can identify every threat. We then examine how black-hat hackers get around these defenses, looking into practical evasion strategies. In the end of this work, we will apply some of the techniques to try to evade some of the most used antivirus software.</w:t>
+        <w:t xml:space="preserve">In today's internet landscape, each day an innovation is born. So is true for different strains of computer viruses that get more complex with each iteration. By investigating the ways in which this malware can avoid detection, this study seeks to assess the effectiveness of today's antivirus software. The theoretical portion of this work will explore the tactics used by antivirus software as well as the problems of creating software that can identify every threat. We then examine how black-hat hackers get around these </w:t>
+      </w:r>
+      <w:proofErr w:type="spellStart"/>
+      <w:r>
+        <w:rPr>
+          <w:color w:val="0070C0"/>
+        </w:rPr>
+        <w:t>defenses</w:t>
+      </w:r>
+      <w:proofErr w:type="spellEnd"/>
+      <w:r>
+        <w:rPr>
+          <w:color w:val="0070C0"/>
+        </w:rPr>
+        <w:t>, looking into practical evasion strategies. In the end of this work, we will apply some of the techniques to try to evade some of the most used antivirus software.</w:t>
       </w:r>
     </w:p>
     <w:p>
@@ -5676,7 +5699,15 @@
     <w:p>
       <w:r>
         <w:tab/>
-        <w:t>After successful infection comes the post-infection phase. In this phase malware is fully set up and begins to execute its payload, or perform its duties. These include, but are not limited to stealing login credentials, listening to keystrokes or allowing for remote access to the attacker.</w:t>
+        <w:t xml:space="preserve">After successful infection comes the post-infection phase. In this phase malware is fully set up and begins to execute its </w:t>
+      </w:r>
+      <w:proofErr w:type="gramStart"/>
+      <w:r>
+        <w:t>payload, or</w:t>
+      </w:r>
+      <w:proofErr w:type="gramEnd"/>
+      <w:r>
+        <w:t xml:space="preserve"> perform its duties. These include, but are not limited to stealing login credentials, listening to keystrokes or allowing for remote access to the attacker.</w:t>
       </w:r>
     </w:p>
     <w:p>
@@ -5692,7 +5723,15 @@
     <w:p>
       <w:r>
         <w:tab/>
-        <w:t>To follow the battle of malware and antivirus software, we first have to understand the battlefield they are fighting on. Operating systems are highly variable, but mostly come from three families: Windows, Linux and MacOS. This work will focus on Windows systems, due to their approximate 70% market share between desktop computers. While we focus on only one of the operating systems, most of the information in this section is relevant to the other families as well.</w:t>
+        <w:t xml:space="preserve">To follow the battle of malware and antivirus software, we first </w:t>
+      </w:r>
+      <w:proofErr w:type="gramStart"/>
+      <w:r>
+        <w:t>have to</w:t>
+      </w:r>
+      <w:proofErr w:type="gramEnd"/>
+      <w:r>
+        <w:t xml:space="preserve"> understand the battlefield they are fighting on. Operating systems are highly variable, but mostly come from three families: Windows, Linux and MacOS. This work will focus on Windows systems, due to their approximate 70% market share between desktop computers. While we focus on only one of the operating systems, most of the information in this section is relevant to the other families as well.</w:t>
       </w:r>
     </w:p>
     <w:p/>
@@ -5757,7 +5796,17 @@
         <w:t xml:space="preserve"> it in 1971</w:t>
       </w:r>
       <w:r>
-        <w:t xml:space="preserve"> to test Von Neumann’s theory of program replication from 1949. The “Creeper worm” was the first of it’s kind, and simply moved around the ARPANET network, displaying message “I</w:t>
+        <w:t xml:space="preserve"> to test Von Neumann’s theory of program replication from 1949. The “Creeper worm” was the first of </w:t>
+      </w:r>
+      <w:proofErr w:type="spellStart"/>
+      <w:proofErr w:type="gramStart"/>
+      <w:r>
+        <w:t>it’s</w:t>
+      </w:r>
+      <w:proofErr w:type="spellEnd"/>
+      <w:proofErr w:type="gramEnd"/>
+      <w:r>
+        <w:t xml:space="preserve"> kind, and simply moved around the ARPANET network, displaying message “I</w:t>
       </w:r>
       <w:r>
         <w:t>’m the</w:t>
@@ -5992,7 +6041,21 @@
           <w:highlight w:val="yellow"/>
         </w:rPr>
         <w:tab/>
-        <w:t xml:space="preserve">Before we go into how does this check work, we first need to know what a signature is. Signature is a unique identifier of either a file, or a set of bytes that is common in a malware family. </w:t>
+        <w:t xml:space="preserve">Before we go into how </w:t>
+      </w:r>
+      <w:proofErr w:type="gramStart"/>
+      <w:r>
+        <w:rPr>
+          <w:highlight w:val="yellow"/>
+        </w:rPr>
+        <w:t>does this check</w:t>
+      </w:r>
+      <w:proofErr w:type="gramEnd"/>
+      <w:r>
+        <w:rPr>
+          <w:highlight w:val="yellow"/>
+        </w:rPr>
+        <w:t xml:space="preserve"> work, we first need to know what a signature is. Signature is a unique identifier of either a file, or a set of bytes that is common in a malware family. </w:t>
       </w:r>
       <w:r>
         <w:rPr>
@@ -6052,13 +6115,45 @@
         <w:t xml:space="preserve">cannot be relied upon against more advanced techniques of evasion. </w:t>
       </w:r>
       <w:r>
-        <w:t xml:space="preserve">For dynamic types of malware, like polymorphic, oligomorphic and similar we have to catch the culprit in the act. By letting the malware unpack itself, it saves us the rigorous task of guessing what the program itself is going to do, while we focus on monitoring it to prevent any harm to the system. </w:t>
+        <w:t xml:space="preserve">For dynamic types of </w:t>
+      </w:r>
+      <w:proofErr w:type="gramStart"/>
+      <w:r>
+        <w:t>malware</w:t>
+      </w:r>
+      <w:proofErr w:type="gramEnd"/>
+      <w:r>
+        <w:t xml:space="preserve">, like polymorphic, oligomorphic and similar we </w:t>
+      </w:r>
+      <w:proofErr w:type="gramStart"/>
+      <w:r>
+        <w:t>have to</w:t>
+      </w:r>
+      <w:proofErr w:type="gramEnd"/>
+      <w:r>
+        <w:t xml:space="preserve"> catch the culprit in the act. By letting the malware unpack itself, it saves us the rigorous task of guessing what the program itself is going to do, while we focus on monitoring it to prevent any harm to the system. </w:t>
       </w:r>
       <w:r>
         <w:t>Behavioural</w:t>
       </w:r>
       <w:r>
-        <w:t xml:space="preserve"> analysis is listening to unusual system calls that malware uses to deliver its payload, like CreateProcessA that allows programs to start other processes, or WriteProcessMemory which adversaries use to write into the memory of other processes. These calls are highly unusual for standard applications and are usually signals of nefarious intent.</w:t>
+        <w:t xml:space="preserve"> analysis is listening to unusual system calls that malware uses to deliver its payload, like </w:t>
+      </w:r>
+      <w:proofErr w:type="spellStart"/>
+      <w:r>
+        <w:t>CreateProcessA</w:t>
+      </w:r>
+      <w:proofErr w:type="spellEnd"/>
+      <w:r>
+        <w:t xml:space="preserve"> that allows programs to start other processes, or </w:t>
+      </w:r>
+      <w:proofErr w:type="spellStart"/>
+      <w:r>
+        <w:t>WriteProcessMemory</w:t>
+      </w:r>
+      <w:proofErr w:type="spellEnd"/>
+      <w:r>
+        <w:t xml:space="preserve"> which adversaries use to write into the memory of other processes. These calls are highly unusual for standard applications and are usually signals of nefarious intent.</w:t>
       </w:r>
     </w:p>
     <w:p>
@@ -6067,7 +6162,23 @@
       </w:pPr>
       <w:r>
         <w:tab/>
-        <w:t xml:space="preserve">Where signature based detection fails, heuristics aims to catch never before seen malware, even before the actual execution. This type of detection tries to extract specific “features” that the program has, and </w:t>
+        <w:t xml:space="preserve">Where </w:t>
+      </w:r>
+      <w:proofErr w:type="gramStart"/>
+      <w:r>
+        <w:t>signature based</w:t>
+      </w:r>
+      <w:proofErr w:type="gramEnd"/>
+      <w:r>
+        <w:t xml:space="preserve"> detection fails, heuristics aims to catch </w:t>
+      </w:r>
+      <w:proofErr w:type="gramStart"/>
+      <w:r>
+        <w:t>never before</w:t>
+      </w:r>
+      <w:proofErr w:type="gramEnd"/>
+      <w:r>
+        <w:t xml:space="preserve"> seen malware, even before the actual execution. This type of detection tries to extract specific “features” that the program has, and </w:t>
       </w:r>
       <w:r>
         <w:t xml:space="preserve">with these it can </w:t>
@@ -6270,7 +6381,15 @@
         <w:t xml:space="preserve">While executable files </w:t>
       </w:r>
       <w:r>
-        <w:t xml:space="preserve">hold all of the necessary machine code to be executed, the code itself is not easily readable to both humans and machines. Thankfully, there are areas in which meaningful information hides, usable for analysis. </w:t>
+        <w:t xml:space="preserve">hold </w:t>
+      </w:r>
+      <w:proofErr w:type="gramStart"/>
+      <w:r>
+        <w:t>all of</w:t>
+      </w:r>
+      <w:proofErr w:type="gramEnd"/>
+      <w:r>
+        <w:t xml:space="preserve"> the necessary machine code to be executed, the code itself is not easily readable to both humans and machines. Thankfully, there are areas in which meaningful information hides, usable for analysis. </w:t>
       </w:r>
     </w:p>
     <w:p>
@@ -6284,7 +6403,15 @@
     <w:p>
       <w:r>
         <w:tab/>
-        <w:t xml:space="preserve">The windows Strings is a command-line tool that allows researchers to print out all of the printable strings that are present in the executable. Researchers can then search these strings for signature string values that identify a malicious sample, for instance URL or IP addresses of command centres, from which malware takes orders to execute, as is customary for a botnet-type malware. To hide from this static analysis, most of the sensitive strings </w:t>
+        <w:t xml:space="preserve">The windows Strings is a command-line tool that allows researchers to print out </w:t>
+      </w:r>
+      <w:proofErr w:type="gramStart"/>
+      <w:r>
+        <w:t>all of</w:t>
+      </w:r>
+      <w:proofErr w:type="gramEnd"/>
+      <w:r>
+        <w:t xml:space="preserve"> the printable strings that are present in the executable. Researchers can then search these strings for signature string values that identify a malicious sample, for instance URL or IP addresses of command centres, from which malware takes orders to execute, as is customary for a botnet-type malware. To hide from this static analysis, most of the sensitive strings </w:t>
       </w:r>
       <w:r>
         <w:t>must</w:t>
@@ -6303,7 +6430,15 @@
         <w:t xml:space="preserve"> manipulation, XOR operations to full on AES encryption. </w:t>
       </w:r>
       <w:r>
-        <w:t>Noticeable weakness of this obfuscation is that it requires the program to carry deobfuscator in its own code, making it vulnerable to runtime analysis using debuggers and memory scanning.</w:t>
+        <w:t xml:space="preserve">Noticeable weakness of this obfuscation is that it requires the program to carry </w:t>
+      </w:r>
+      <w:proofErr w:type="spellStart"/>
+      <w:r>
+        <w:t>deobfuscator</w:t>
+      </w:r>
+      <w:proofErr w:type="spellEnd"/>
+      <w:r>
+        <w:t xml:space="preserve"> in its own code, making it vulnerable to runtime analysis using debuggers and memory scanning.</w:t>
       </w:r>
     </w:p>
     <w:p>
@@ -6322,8 +6457,17 @@
         <w:t>Libraries are sets of functions that can be used by multiple programs independently. This lowers the size of programs, abstracts away complex logic, and promotes reusability. They also allow for sanitized access to specific parts of the system, creating a standard for interaction.</w:t>
       </w:r>
       <w:r>
-        <w:t xml:space="preserve"> All executables have a section in their headers that list all of the necessary libraries and functions that it needs to run, which is then taken care of by the operating system when starting up the process. This section, known as Import table, can be used to determine what the program can do when it is executed, and as such is a valuable source of information. For instance, a program that imports the Windows API library, and specifically requests functions like </w:t>
-      </w:r>
+        <w:t xml:space="preserve"> All executables have a section in their headers that list </w:t>
+      </w:r>
+      <w:proofErr w:type="gramStart"/>
+      <w:r>
+        <w:t>all of</w:t>
+      </w:r>
+      <w:proofErr w:type="gramEnd"/>
+      <w:r>
+        <w:t xml:space="preserve"> the necessary libraries and functions that it needs to run, which is then taken care of by the operating system when starting up the process. This section, known as Import table, can be used to determine what the program can do when it is executed, and as such is a valuable source of information. For instance, a program that imports the Windows API library, and specifically requests functions like </w:t>
+      </w:r>
+      <w:proofErr w:type="spellStart"/>
       <w:r>
         <w:rPr>
           <w:i/>
@@ -6331,9 +6475,11 @@
         </w:rPr>
         <w:t>CreateProcessThreadA</w:t>
       </w:r>
+      <w:proofErr w:type="spellEnd"/>
       <w:r>
         <w:t xml:space="preserve">, </w:t>
       </w:r>
+      <w:proofErr w:type="spellStart"/>
       <w:r>
         <w:rPr>
           <w:i/>
@@ -6341,9 +6487,11 @@
         </w:rPr>
         <w:t>NtUnmapView</w:t>
       </w:r>
+      <w:proofErr w:type="spellEnd"/>
       <w:r>
         <w:t xml:space="preserve"> and </w:t>
       </w:r>
+      <w:proofErr w:type="spellStart"/>
       <w:r>
         <w:rPr>
           <w:i/>
@@ -6351,6 +6499,7 @@
         </w:rPr>
         <w:t>SetThreadContext</w:t>
       </w:r>
+      <w:proofErr w:type="spellEnd"/>
       <w:r>
         <w:t xml:space="preserve"> will probably try to use process hollowing to hide its payload into a separate process, and as such we can classify it as malware. While there are legitimate uses for these API calls, they are highly suspicious.</w:t>
       </w:r>
@@ -6360,7 +6509,15 @@
         <w:tab/>
       </w:r>
       <w:r>
-        <w:t>The way malware can evade listing its dependencies in the import table but still be able to use them is to resolve them dynamically. This way the program takes on the job of library loader and tries to locate the necessary libraries and addresses of functions in memory by itself. Problem with this approach is that operating systems of today use fragmented and randomized memory, making it so objects are loaded into memory randomly, rather than statically. This means that the program has to first find the memory location of the library, then from this location calculate where the necessary function is located by using the offset in the library export table.</w:t>
+        <w:t xml:space="preserve">The way malware can evade listing its dependencies in the import table but still be able to use them is to resolve them dynamically. This way the program takes on the job of library loader and tries to locate the necessary libraries and addresses of functions in memory by itself. Problem with this approach is that operating systems of today use fragmented and randomized memory, making it so objects are loaded into memory randomly, rather than statically. This means that the program </w:t>
+      </w:r>
+      <w:proofErr w:type="gramStart"/>
+      <w:r>
+        <w:t>has to</w:t>
+      </w:r>
+      <w:proofErr w:type="gramEnd"/>
+      <w:r>
+        <w:t xml:space="preserve"> first find the memory location of the library, then from this location calculate where the necessary function is located by using the offset in the library export table.</w:t>
       </w:r>
       <w:r>
         <w:t xml:space="preserve"> It can then use these addresses to call functions that are declared in the library, ensuring it has the dependencies it needs.</w:t>
@@ -6369,13 +6526,26 @@
     <w:p>
       <w:r>
         <w:tab/>
-        <w:t xml:space="preserve">While dynamically loading libraries hides the upfront declaration of ability, function names still remain in the code. Security researchers can still read these when decompiling the executable, revealing the logic. This can be mitigated by hashing the calls, making them harder to read. To make use of this technique, </w:t>
+        <w:t xml:space="preserve">While dynamically loading libraries hides the upfront declaration of ability, function names </w:t>
+      </w:r>
+      <w:proofErr w:type="gramStart"/>
+      <w:r>
+        <w:t>still remain</w:t>
+      </w:r>
+      <w:proofErr w:type="gramEnd"/>
+      <w:r>
+        <w:t xml:space="preserve"> in the code. Security researchers can still read these when decompiling the executable, revealing the logic. This can be mitigated by hashing the calls, making them harder to read. To make use of this technique, </w:t>
       </w:r>
       <w:r>
         <w:t xml:space="preserve">adversaries </w:t>
       </w:r>
-      <w:r>
-        <w:t xml:space="preserve">have to create a hashing function that </w:t>
+      <w:proofErr w:type="gramStart"/>
+      <w:r>
+        <w:t>have to</w:t>
+      </w:r>
+      <w:proofErr w:type="gramEnd"/>
+      <w:r>
+        <w:t xml:space="preserve"> create a hashing function that </w:t>
       </w:r>
       <w:r>
         <w:t xml:space="preserve">is used </w:t>
@@ -6449,6 +6619,7 @@
         </w:rPr>
         <w:t xml:space="preserve"> 1. </w:t>
       </w:r>
+      <w:proofErr w:type="spellStart"/>
       <w:r>
         <w:rPr>
           <w:rFonts w:ascii="Consolas" w:hAnsi="Consolas" w:cs="Courier New"/>
@@ -6458,6 +6629,7 @@
         </w:rPr>
         <w:t>using</w:t>
       </w:r>
+      <w:proofErr w:type="spellEnd"/>
       <w:r>
         <w:rPr>
           <w:rFonts w:ascii="Consolas" w:hAnsi="Consolas" w:cs="Courier New"/>
@@ -6465,7 +6637,27 @@
           <w:sz w:val="17"/>
           <w:szCs w:val="17"/>
         </w:rPr>
-        <w:t xml:space="preserve"> customCreateThread </w:t>
+        <w:t xml:space="preserve"> </w:t>
+      </w:r>
+      <w:proofErr w:type="spellStart"/>
+      <w:r>
+        <w:rPr>
+          <w:rFonts w:ascii="Consolas" w:hAnsi="Consolas" w:cs="Courier New"/>
+          <w:color w:val="000000"/>
+          <w:sz w:val="17"/>
+          <w:szCs w:val="17"/>
+        </w:rPr>
+        <w:t>customCreateThread</w:t>
+      </w:r>
+      <w:proofErr w:type="spellEnd"/>
+      <w:r>
+        <w:rPr>
+          <w:rFonts w:ascii="Consolas" w:hAnsi="Consolas" w:cs="Courier New"/>
+          <w:color w:val="000000"/>
+          <w:sz w:val="17"/>
+          <w:szCs w:val="17"/>
+        </w:rPr>
+        <w:t xml:space="preserve"> </w:t>
       </w:r>
       <w:r>
         <w:rPr>
@@ -6564,8 +6756,19 @@
           <w:szCs w:val="17"/>
         </w:rPr>
         <w:tab/>
-        <w:t>LPSECURITY_ATTRIBUTES   lpThreadAttributes</w:t>
-      </w:r>
+        <w:t xml:space="preserve">LPSECURITY_ATTRIBUTES   </w:t>
+      </w:r>
+      <w:proofErr w:type="spellStart"/>
+      <w:r>
+        <w:rPr>
+          <w:rFonts w:ascii="Consolas" w:hAnsi="Consolas" w:cs="Courier New"/>
+          <w:color w:val="000000"/>
+          <w:sz w:val="17"/>
+          <w:szCs w:val="17"/>
+        </w:rPr>
+        <w:t>lpThreadAttributes</w:t>
+      </w:r>
+      <w:proofErr w:type="spellEnd"/>
       <w:r>
         <w:rPr>
           <w:rFonts w:ascii="Consolas" w:hAnsi="Consolas" w:cs="Courier New"/>
@@ -6627,8 +6830,19 @@
           <w:szCs w:val="17"/>
         </w:rPr>
         <w:tab/>
-        <w:t>SIZE_T                  dwStackSize</w:t>
-      </w:r>
+        <w:t xml:space="preserve">SIZE_T                  </w:t>
+      </w:r>
+      <w:proofErr w:type="spellStart"/>
+      <w:r>
+        <w:rPr>
+          <w:rFonts w:ascii="Consolas" w:hAnsi="Consolas" w:cs="Courier New"/>
+          <w:color w:val="000000"/>
+          <w:sz w:val="17"/>
+          <w:szCs w:val="17"/>
+        </w:rPr>
+        <w:t>dwStackSize</w:t>
+      </w:r>
+      <w:proofErr w:type="spellEnd"/>
       <w:r>
         <w:rPr>
           <w:rFonts w:ascii="Consolas" w:hAnsi="Consolas" w:cs="Courier New"/>
@@ -6690,8 +6904,30 @@
           <w:szCs w:val="17"/>
         </w:rPr>
         <w:tab/>
-        <w:t>LPTHREAD_START_ROUTINE  lpStartAddress</w:t>
-      </w:r>
+        <w:t>LPTHREAD_START_</w:t>
+      </w:r>
+      <w:proofErr w:type="gramStart"/>
+      <w:r>
+        <w:rPr>
+          <w:rFonts w:ascii="Consolas" w:hAnsi="Consolas" w:cs="Courier New"/>
+          <w:color w:val="000000"/>
+          <w:sz w:val="17"/>
+          <w:szCs w:val="17"/>
+        </w:rPr>
+        <w:t xml:space="preserve">ROUTINE  </w:t>
+      </w:r>
+      <w:proofErr w:type="spellStart"/>
+      <w:r>
+        <w:rPr>
+          <w:rFonts w:ascii="Consolas" w:hAnsi="Consolas" w:cs="Courier New"/>
+          <w:color w:val="000000"/>
+          <w:sz w:val="17"/>
+          <w:szCs w:val="17"/>
+        </w:rPr>
+        <w:t>lpStartAddress</w:t>
+      </w:r>
+      <w:proofErr w:type="spellEnd"/>
+      <w:proofErr w:type="gramEnd"/>
       <w:r>
         <w:rPr>
           <w:rFonts w:ascii="Consolas" w:hAnsi="Consolas" w:cs="Courier New"/>
@@ -6753,8 +6989,39 @@
           <w:szCs w:val="17"/>
         </w:rPr>
         <w:tab/>
-        <w:t>__drv_aliasesMem LPVOID lpParameter</w:t>
-      </w:r>
+        <w:t>__</w:t>
+      </w:r>
+      <w:proofErr w:type="spellStart"/>
+      <w:r>
+        <w:rPr>
+          <w:rFonts w:ascii="Consolas" w:hAnsi="Consolas" w:cs="Courier New"/>
+          <w:color w:val="000000"/>
+          <w:sz w:val="17"/>
+          <w:szCs w:val="17"/>
+        </w:rPr>
+        <w:t>drv_aliasesMem</w:t>
+      </w:r>
+      <w:proofErr w:type="spellEnd"/>
+      <w:r>
+        <w:rPr>
+          <w:rFonts w:ascii="Consolas" w:hAnsi="Consolas" w:cs="Courier New"/>
+          <w:color w:val="000000"/>
+          <w:sz w:val="17"/>
+          <w:szCs w:val="17"/>
+        </w:rPr>
+        <w:t xml:space="preserve"> LPVOID </w:t>
+      </w:r>
+      <w:proofErr w:type="spellStart"/>
+      <w:r>
+        <w:rPr>
+          <w:rFonts w:ascii="Consolas" w:hAnsi="Consolas" w:cs="Courier New"/>
+          <w:color w:val="000000"/>
+          <w:sz w:val="17"/>
+          <w:szCs w:val="17"/>
+        </w:rPr>
+        <w:t>lpParameter</w:t>
+      </w:r>
+      <w:proofErr w:type="spellEnd"/>
       <w:r>
         <w:rPr>
           <w:rFonts w:ascii="Consolas" w:hAnsi="Consolas" w:cs="Courier New"/>
@@ -6816,8 +7083,19 @@
           <w:szCs w:val="17"/>
         </w:rPr>
         <w:tab/>
-        <w:t>DWORD                   dwCreationFlags</w:t>
-      </w:r>
+        <w:t xml:space="preserve">DWORD                   </w:t>
+      </w:r>
+      <w:proofErr w:type="spellStart"/>
+      <w:r>
+        <w:rPr>
+          <w:rFonts w:ascii="Consolas" w:hAnsi="Consolas" w:cs="Courier New"/>
+          <w:color w:val="000000"/>
+          <w:sz w:val="17"/>
+          <w:szCs w:val="17"/>
+        </w:rPr>
+        <w:t>dwCreationFlags</w:t>
+      </w:r>
+      <w:proofErr w:type="spellEnd"/>
       <w:r>
         <w:rPr>
           <w:rFonts w:ascii="Consolas" w:hAnsi="Consolas" w:cs="Courier New"/>
@@ -6879,8 +7157,19 @@
           <w:szCs w:val="17"/>
         </w:rPr>
         <w:tab/>
-        <w:t>LPDWORD                 lpThreadId</w:t>
-      </w:r>
+        <w:t xml:space="preserve">LPDWORD                 </w:t>
+      </w:r>
+      <w:proofErr w:type="spellStart"/>
+      <w:r>
+        <w:rPr>
+          <w:rFonts w:ascii="Consolas" w:hAnsi="Consolas" w:cs="Courier New"/>
+          <w:color w:val="000000"/>
+          <w:sz w:val="17"/>
+          <w:szCs w:val="17"/>
+        </w:rPr>
+        <w:t>lpThreadId</w:t>
+      </w:r>
+      <w:proofErr w:type="spellEnd"/>
     </w:p>
     <w:p>
       <w:pPr>
@@ -7031,6 +7320,7 @@
         </w:rPr>
         <w:t xml:space="preserve">10. </w:t>
       </w:r>
+      <w:proofErr w:type="spellStart"/>
       <w:r>
         <w:rPr>
           <w:rFonts w:ascii="Consolas" w:hAnsi="Consolas" w:cs="Courier New"/>
@@ -7040,6 +7330,7 @@
         </w:rPr>
         <w:t>int</w:t>
       </w:r>
+      <w:proofErr w:type="spellEnd"/>
       <w:r>
         <w:rPr>
           <w:rFonts w:ascii="Consolas" w:hAnsi="Consolas" w:cs="Courier New"/>
@@ -7047,8 +7338,19 @@
           <w:sz w:val="17"/>
           <w:szCs w:val="17"/>
         </w:rPr>
-        <w:t xml:space="preserve"> main</w:t>
-      </w:r>
+        <w:t xml:space="preserve"> </w:t>
+      </w:r>
+      <w:proofErr w:type="spellStart"/>
+      <w:r>
+        <w:rPr>
+          <w:rFonts w:ascii="Consolas" w:hAnsi="Consolas" w:cs="Courier New"/>
+          <w:color w:val="000000"/>
+          <w:sz w:val="17"/>
+          <w:szCs w:val="17"/>
+        </w:rPr>
+        <w:t>main</w:t>
+      </w:r>
+      <w:proofErr w:type="spellEnd"/>
       <w:r>
         <w:rPr>
           <w:rFonts w:ascii="Consolas" w:hAnsi="Consolas" w:cs="Courier New"/>
@@ -7171,8 +7473,79 @@
           <w:sz w:val="17"/>
           <w:szCs w:val="17"/>
         </w:rPr>
-        <w:t>// Resolve CreateThread address by hash</w:t>
-      </w:r>
+        <w:t xml:space="preserve">// </w:t>
+      </w:r>
+      <w:proofErr w:type="spellStart"/>
+      <w:r>
+        <w:rPr>
+          <w:rFonts w:ascii="Consolas" w:hAnsi="Consolas" w:cs="Courier New"/>
+          <w:color w:val="880000"/>
+          <w:sz w:val="17"/>
+          <w:szCs w:val="17"/>
+        </w:rPr>
+        <w:t>Resolve</w:t>
+      </w:r>
+      <w:proofErr w:type="spellEnd"/>
+      <w:r>
+        <w:rPr>
+          <w:rFonts w:ascii="Consolas" w:hAnsi="Consolas" w:cs="Courier New"/>
+          <w:color w:val="880000"/>
+          <w:sz w:val="17"/>
+          <w:szCs w:val="17"/>
+        </w:rPr>
+        <w:t xml:space="preserve"> </w:t>
+      </w:r>
+      <w:proofErr w:type="spellStart"/>
+      <w:r>
+        <w:rPr>
+          <w:rFonts w:ascii="Consolas" w:hAnsi="Consolas" w:cs="Courier New"/>
+          <w:color w:val="880000"/>
+          <w:sz w:val="17"/>
+          <w:szCs w:val="17"/>
+        </w:rPr>
+        <w:t>CreateThread</w:t>
+      </w:r>
+      <w:proofErr w:type="spellEnd"/>
+      <w:r>
+        <w:rPr>
+          <w:rFonts w:ascii="Consolas" w:hAnsi="Consolas" w:cs="Courier New"/>
+          <w:color w:val="880000"/>
+          <w:sz w:val="17"/>
+          <w:szCs w:val="17"/>
+        </w:rPr>
+        <w:t xml:space="preserve"> </w:t>
+      </w:r>
+      <w:proofErr w:type="spellStart"/>
+      <w:r>
+        <w:rPr>
+          <w:rFonts w:ascii="Consolas" w:hAnsi="Consolas" w:cs="Courier New"/>
+          <w:color w:val="880000"/>
+          <w:sz w:val="17"/>
+          <w:szCs w:val="17"/>
+        </w:rPr>
+        <w:t>address</w:t>
+      </w:r>
+      <w:proofErr w:type="spellEnd"/>
+      <w:r>
+        <w:rPr>
+          <w:rFonts w:ascii="Consolas" w:hAnsi="Consolas" w:cs="Courier New"/>
+          <w:color w:val="880000"/>
+          <w:sz w:val="17"/>
+          <w:szCs w:val="17"/>
+        </w:rPr>
+        <w:t xml:space="preserve"> by </w:t>
+      </w:r>
+      <w:proofErr w:type="spellStart"/>
+      <w:r>
+        <w:rPr>
+          <w:rFonts w:ascii="Consolas" w:hAnsi="Consolas" w:cs="Courier New"/>
+          <w:color w:val="880000"/>
+          <w:sz w:val="17"/>
+          <w:szCs w:val="17"/>
+        </w:rPr>
+        <w:t>hash</w:t>
+      </w:r>
+      <w:proofErr w:type="spellEnd"/>
     </w:p>
     <w:p>
       <w:pPr>
@@ -7225,7 +7598,27 @@
           <w:szCs w:val="17"/>
         </w:rPr>
         <w:tab/>
-        <w:t xml:space="preserve">PDWORD functionAddress </w:t>
+        <w:t xml:space="preserve">PDWORD </w:t>
+      </w:r>
+      <w:proofErr w:type="spellStart"/>
+      <w:r>
+        <w:rPr>
+          <w:rFonts w:ascii="Consolas" w:hAnsi="Consolas" w:cs="Courier New"/>
+          <w:color w:val="000000"/>
+          <w:sz w:val="17"/>
+          <w:szCs w:val="17"/>
+        </w:rPr>
+        <w:t>functionAddress</w:t>
+      </w:r>
+      <w:proofErr w:type="spellEnd"/>
+      <w:r>
+        <w:rPr>
+          <w:rFonts w:ascii="Consolas" w:hAnsi="Consolas" w:cs="Courier New"/>
+          <w:color w:val="000000"/>
+          <w:sz w:val="17"/>
+          <w:szCs w:val="17"/>
+        </w:rPr>
+        <w:t xml:space="preserve"> </w:t>
       </w:r>
       <w:r>
         <w:rPr>
@@ -7243,8 +7636,19 @@
           <w:sz w:val="17"/>
           <w:szCs w:val="17"/>
         </w:rPr>
-        <w:t xml:space="preserve"> getFunctionAddressByHash</w:t>
-      </w:r>
+        <w:t xml:space="preserve"> </w:t>
+      </w:r>
+      <w:proofErr w:type="spellStart"/>
+      <w:r>
+        <w:rPr>
+          <w:rFonts w:ascii="Consolas" w:hAnsi="Consolas" w:cs="Courier New"/>
+          <w:color w:val="000000"/>
+          <w:sz w:val="17"/>
+          <w:szCs w:val="17"/>
+        </w:rPr>
+        <w:t>getFunctionAddressByHash</w:t>
+      </w:r>
+      <w:proofErr w:type="spellEnd"/>
       <w:r>
         <w:rPr>
           <w:rFonts w:ascii="Consolas" w:hAnsi="Consolas" w:cs="Courier New"/>
@@ -7254,6 +7658,7 @@
         </w:rPr>
         <w:t>((</w:t>
       </w:r>
+      <w:proofErr w:type="spellStart"/>
       <w:r>
         <w:rPr>
           <w:rFonts w:ascii="Consolas" w:hAnsi="Consolas" w:cs="Courier New"/>
@@ -7263,6 +7668,7 @@
         </w:rPr>
         <w:t>char</w:t>
       </w:r>
+      <w:proofErr w:type="spellEnd"/>
       <w:r>
         <w:rPr>
           <w:rFonts w:ascii="Consolas" w:hAnsi="Consolas" w:cs="Courier New"/>
@@ -7439,8 +7845,119 @@
           <w:sz w:val="17"/>
           <w:szCs w:val="17"/>
         </w:rPr>
-        <w:t>// Point CreateThread function pointer to the CreateThread virtual address</w:t>
-      </w:r>
+        <w:t xml:space="preserve">// Point </w:t>
+      </w:r>
+      <w:proofErr w:type="spellStart"/>
+      <w:r>
+        <w:rPr>
+          <w:rFonts w:ascii="Consolas" w:hAnsi="Consolas" w:cs="Courier New"/>
+          <w:color w:val="880000"/>
+          <w:sz w:val="17"/>
+          <w:szCs w:val="17"/>
+        </w:rPr>
+        <w:t>CreateThread</w:t>
+      </w:r>
+      <w:proofErr w:type="spellEnd"/>
+      <w:r>
+        <w:rPr>
+          <w:rFonts w:ascii="Consolas" w:hAnsi="Consolas" w:cs="Courier New"/>
+          <w:color w:val="880000"/>
+          <w:sz w:val="17"/>
+          <w:szCs w:val="17"/>
+        </w:rPr>
+        <w:t xml:space="preserve"> </w:t>
+      </w:r>
+      <w:proofErr w:type="spellStart"/>
+      <w:r>
+        <w:rPr>
+          <w:rFonts w:ascii="Consolas" w:hAnsi="Consolas" w:cs="Courier New"/>
+          <w:color w:val="880000"/>
+          <w:sz w:val="17"/>
+          <w:szCs w:val="17"/>
+        </w:rPr>
+        <w:t>function</w:t>
+      </w:r>
+      <w:proofErr w:type="spellEnd"/>
+      <w:r>
+        <w:rPr>
+          <w:rFonts w:ascii="Consolas" w:hAnsi="Consolas" w:cs="Courier New"/>
+          <w:color w:val="880000"/>
+          <w:sz w:val="17"/>
+          <w:szCs w:val="17"/>
+        </w:rPr>
+        <w:t xml:space="preserve"> pointer to </w:t>
+      </w:r>
+      <w:proofErr w:type="spellStart"/>
+      <w:r>
+        <w:rPr>
+          <w:rFonts w:ascii="Consolas" w:hAnsi="Consolas" w:cs="Courier New"/>
+          <w:color w:val="880000"/>
+          <w:sz w:val="17"/>
+          <w:szCs w:val="17"/>
+        </w:rPr>
+        <w:t>the</w:t>
+      </w:r>
+      <w:proofErr w:type="spellEnd"/>
+      <w:r>
+        <w:rPr>
+          <w:rFonts w:ascii="Consolas" w:hAnsi="Consolas" w:cs="Courier New"/>
+          <w:color w:val="880000"/>
+          <w:sz w:val="17"/>
+          <w:szCs w:val="17"/>
+        </w:rPr>
+        <w:t xml:space="preserve"> </w:t>
+      </w:r>
+      <w:proofErr w:type="spellStart"/>
+      <w:r>
+        <w:rPr>
+          <w:rFonts w:ascii="Consolas" w:hAnsi="Consolas" w:cs="Courier New"/>
+          <w:color w:val="880000"/>
+          <w:sz w:val="17"/>
+          <w:szCs w:val="17"/>
+        </w:rPr>
+        <w:t>CreateThread</w:t>
+      </w:r>
+      <w:proofErr w:type="spellEnd"/>
+      <w:r>
+        <w:rPr>
+          <w:rFonts w:ascii="Consolas" w:hAnsi="Consolas" w:cs="Courier New"/>
+          <w:color w:val="880000"/>
+          <w:sz w:val="17"/>
+          <w:szCs w:val="17"/>
+        </w:rPr>
+        <w:t xml:space="preserve"> </w:t>
+      </w:r>
+      <w:proofErr w:type="spellStart"/>
+      <w:r>
+        <w:rPr>
+          <w:rFonts w:ascii="Consolas" w:hAnsi="Consolas" w:cs="Courier New"/>
+          <w:color w:val="880000"/>
+          <w:sz w:val="17"/>
+          <w:szCs w:val="17"/>
+        </w:rPr>
+        <w:t>virtual</w:t>
+      </w:r>
+      <w:proofErr w:type="spellEnd"/>
+      <w:r>
+        <w:rPr>
+          <w:rFonts w:ascii="Consolas" w:hAnsi="Consolas" w:cs="Courier New"/>
+          <w:color w:val="880000"/>
+          <w:sz w:val="17"/>
+          <w:szCs w:val="17"/>
+        </w:rPr>
+        <w:t xml:space="preserve"> </w:t>
+      </w:r>
+      <w:proofErr w:type="spellStart"/>
+      <w:r>
+        <w:rPr>
+          <w:rFonts w:ascii="Consolas" w:hAnsi="Consolas" w:cs="Courier New"/>
+          <w:color w:val="880000"/>
+          <w:sz w:val="17"/>
+          <w:szCs w:val="17"/>
+        </w:rPr>
+        <w:t>address</w:t>
+      </w:r>
+      <w:proofErr w:type="spellEnd"/>
     </w:p>
     <w:p>
       <w:pPr>
@@ -7493,8 +8010,28 @@
           <w:szCs w:val="17"/>
         </w:rPr>
         <w:tab/>
-        <w:t xml:space="preserve">customCreateThread </w:t>
-      </w:r>
+      </w:r>
+      <w:proofErr w:type="spellStart"/>
+      <w:r>
+        <w:rPr>
+          <w:rFonts w:ascii="Consolas" w:hAnsi="Consolas" w:cs="Courier New"/>
+          <w:color w:val="000000"/>
+          <w:sz w:val="17"/>
+          <w:szCs w:val="17"/>
+        </w:rPr>
+        <w:t>customCreateThread</w:t>
+      </w:r>
+      <w:proofErr w:type="spellEnd"/>
+      <w:r>
+        <w:rPr>
+          <w:rFonts w:ascii="Consolas" w:hAnsi="Consolas" w:cs="Courier New"/>
+          <w:color w:val="000000"/>
+          <w:sz w:val="17"/>
+          <w:szCs w:val="17"/>
+        </w:rPr>
+        <w:t xml:space="preserve"> </w:t>
+      </w:r>
+      <w:proofErr w:type="spellStart"/>
       <w:r>
         <w:rPr>
           <w:rFonts w:ascii="Consolas" w:hAnsi="Consolas" w:cs="Courier New"/>
@@ -7504,6 +8041,7 @@
         </w:rPr>
         <w:t>CreateThreadFunction</w:t>
       </w:r>
+      <w:proofErr w:type="spellEnd"/>
       <w:r>
         <w:rPr>
           <w:rFonts w:ascii="Consolas" w:hAnsi="Consolas" w:cs="Courier New"/>
@@ -7540,6 +8078,7 @@
         </w:rPr>
         <w:t>(</w:t>
       </w:r>
+      <w:proofErr w:type="spellStart"/>
       <w:r>
         <w:rPr>
           <w:rFonts w:ascii="Consolas" w:hAnsi="Consolas" w:cs="Courier New"/>
@@ -7549,6 +8088,7 @@
         </w:rPr>
         <w:t>customCreateThread</w:t>
       </w:r>
+      <w:proofErr w:type="spellEnd"/>
       <w:r>
         <w:rPr>
           <w:rFonts w:ascii="Consolas" w:hAnsi="Consolas" w:cs="Courier New"/>
@@ -7558,6 +8098,7 @@
         </w:rPr>
         <w:t>)</w:t>
       </w:r>
+      <w:proofErr w:type="spellStart"/>
       <w:r>
         <w:rPr>
           <w:rFonts w:ascii="Consolas" w:hAnsi="Consolas" w:cs="Courier New"/>
@@ -7567,6 +8108,7 @@
         </w:rPr>
         <w:t>functionAddress</w:t>
       </w:r>
+      <w:proofErr w:type="spellEnd"/>
       <w:r>
         <w:rPr>
           <w:rFonts w:ascii="Consolas" w:hAnsi="Consolas" w:cs="Courier New"/>
@@ -7628,7 +8170,27 @@
           <w:szCs w:val="17"/>
         </w:rPr>
         <w:tab/>
-        <w:t xml:space="preserve">DWORD tid </w:t>
+        <w:t xml:space="preserve">DWORD </w:t>
+      </w:r>
+      <w:proofErr w:type="spellStart"/>
+      <w:r>
+        <w:rPr>
+          <w:rFonts w:ascii="Consolas" w:hAnsi="Consolas" w:cs="Courier New"/>
+          <w:color w:val="000000"/>
+          <w:sz w:val="17"/>
+          <w:szCs w:val="17"/>
+        </w:rPr>
+        <w:t>tid</w:t>
+      </w:r>
+      <w:proofErr w:type="spellEnd"/>
+      <w:r>
+        <w:rPr>
+          <w:rFonts w:ascii="Consolas" w:hAnsi="Consolas" w:cs="Courier New"/>
+          <w:color w:val="000000"/>
+          <w:sz w:val="17"/>
+          <w:szCs w:val="17"/>
+        </w:rPr>
+        <w:t xml:space="preserve"> </w:t>
       </w:r>
       <w:r>
         <w:rPr>
@@ -7779,8 +8341,19 @@
           <w:sz w:val="17"/>
           <w:szCs w:val="17"/>
         </w:rPr>
-        <w:t>// Call CreateThread</w:t>
-      </w:r>
+        <w:t xml:space="preserve">// Call </w:t>
+      </w:r>
+      <w:proofErr w:type="spellStart"/>
+      <w:r>
+        <w:rPr>
+          <w:rFonts w:ascii="Consolas" w:hAnsi="Consolas" w:cs="Courier New"/>
+          <w:color w:val="880000"/>
+          <w:sz w:val="17"/>
+          <w:szCs w:val="17"/>
+        </w:rPr>
+        <w:t>CreateThread</w:t>
+      </w:r>
+      <w:proofErr w:type="spellEnd"/>
     </w:p>
     <w:p>
       <w:pPr>
@@ -7833,7 +8406,27 @@
           <w:szCs w:val="17"/>
         </w:rPr>
         <w:tab/>
-        <w:t xml:space="preserve">HANDLE th </w:t>
+        <w:t xml:space="preserve">HANDLE </w:t>
+      </w:r>
+      <w:proofErr w:type="spellStart"/>
+      <w:r>
+        <w:rPr>
+          <w:rFonts w:ascii="Consolas" w:hAnsi="Consolas" w:cs="Courier New"/>
+          <w:color w:val="000000"/>
+          <w:sz w:val="17"/>
+          <w:szCs w:val="17"/>
+        </w:rPr>
+        <w:t>th</w:t>
+      </w:r>
+      <w:proofErr w:type="spellEnd"/>
+      <w:r>
+        <w:rPr>
+          <w:rFonts w:ascii="Consolas" w:hAnsi="Consolas" w:cs="Courier New"/>
+          <w:color w:val="000000"/>
+          <w:sz w:val="17"/>
+          <w:szCs w:val="17"/>
+        </w:rPr>
+        <w:t xml:space="preserve"> </w:t>
       </w:r>
       <w:r>
         <w:rPr>
@@ -7853,6 +8446,7 @@
         </w:rPr>
         <w:t xml:space="preserve"> </w:t>
       </w:r>
+      <w:proofErr w:type="spellStart"/>
       <w:r>
         <w:rPr>
           <w:rFonts w:ascii="Consolas" w:hAnsi="Consolas" w:cs="Courier New"/>
@@ -7862,6 +8456,7 @@
         </w:rPr>
         <w:t>CreateThreadFunction</w:t>
       </w:r>
+      <w:proofErr w:type="spellEnd"/>
       <w:r>
         <w:rPr>
           <w:rFonts w:ascii="Consolas" w:hAnsi="Consolas" w:cs="Courier New"/>
@@ -7979,6 +8574,7 @@
         </w:rPr>
         <w:t>&amp;</w:t>
       </w:r>
+      <w:proofErr w:type="spellStart"/>
       <w:r>
         <w:rPr>
           <w:rFonts w:ascii="Consolas" w:hAnsi="Consolas" w:cs="Courier New"/>
@@ -7988,6 +8584,7 @@
         </w:rPr>
         <w:t>tid</w:t>
       </w:r>
+      <w:proofErr w:type="spellEnd"/>
       <w:r>
         <w:rPr>
           <w:rFonts w:ascii="Consolas" w:hAnsi="Consolas" w:cs="Courier New"/>
@@ -8280,7 +8877,15 @@
         <w:tab/>
       </w:r>
       <w:r>
-        <w:t>One of the most advanced techniques of evasion has to be polymorphic and metamorphic malware.</w:t>
+        <w:t xml:space="preserve">One of the most advanced techniques of evasion </w:t>
+      </w:r>
+      <w:proofErr w:type="gramStart"/>
+      <w:r>
+        <w:t>has to</w:t>
+      </w:r>
+      <w:proofErr w:type="gramEnd"/>
+      <w:r>
+        <w:t xml:space="preserve"> be polymorphic and metamorphic malware.</w:t>
       </w:r>
       <w:r>
         <w:t xml:space="preserve"> Usually written in low level languages like assembly,</w:t>
@@ -8316,7 +8921,15 @@
         <w:t xml:space="preserve"> Instruction replacement/permutation exploits the fact that </w:t>
       </w:r>
       <w:r>
-        <w:t xml:space="preserve">any instructions can be interchangeable with each other, though minor changes to the call must be made. For instance the assembly instruction </w:t>
+        <w:t xml:space="preserve">any instructions can be interchangeable with each other, though minor changes to the call must be made. For </w:t>
+      </w:r>
+      <w:proofErr w:type="gramStart"/>
+      <w:r>
+        <w:t>instance</w:t>
+      </w:r>
+      <w:proofErr w:type="gramEnd"/>
+      <w:r>
+        <w:t xml:space="preserve"> the assembly instruction </w:t>
       </w:r>
       <w:r>
         <w:rPr>
@@ -8358,13 +8971,37 @@
         <w:t>with</w:t>
       </w:r>
       <w:r>
-        <w:t xml:space="preserve"> a negative integer. In lower level languages, changing the variables and registers actually makes a difference, as there is no compiler that would generalize these calls for optimalization. The same argument can be made for dead code insertion, a technique that relies upon inserting code with the sole purpose of doing nothing, essentially inserting empty lines into the program.</w:t>
+        <w:t xml:space="preserve"> a negative integer. In </w:t>
+      </w:r>
+      <w:proofErr w:type="gramStart"/>
+      <w:r>
+        <w:t>lower level</w:t>
+      </w:r>
+      <w:proofErr w:type="gramEnd"/>
+      <w:r>
+        <w:t xml:space="preserve"> languages, changing the variables and registers </w:t>
+      </w:r>
+      <w:proofErr w:type="gramStart"/>
+      <w:r>
+        <w:t>actually makes</w:t>
+      </w:r>
+      <w:proofErr w:type="gramEnd"/>
+      <w:r>
+        <w:t xml:space="preserve"> a difference, as there is no compiler that would generalize these calls for optimalization. The same argument can be made for dead code insertion, a technique that relies upon inserting code with the sole purpose of doing nothing, essentially inserting empty lines into the program.</w:t>
       </w:r>
     </w:p>
     <w:p>
       <w:r>
         <w:tab/>
-        <w:t xml:space="preserve">Polymorphism is the less advanced of the two techniques, but still offering strong defence against </w:t>
+        <w:t xml:space="preserve">Polymorphism is the less advanced of the two </w:t>
+      </w:r>
+      <w:proofErr w:type="gramStart"/>
+      <w:r>
+        <w:t>techniques, but</w:t>
+      </w:r>
+      <w:proofErr w:type="gramEnd"/>
+      <w:r>
+        <w:t xml:space="preserve"> still offering strong defence against </w:t>
       </w:r>
       <w:r>
         <w:t>signature-based</w:t>
@@ -8400,7 +9037,15 @@
         <w:t xml:space="preserve"> containing the payload</w:t>
       </w:r>
       <w:r>
-        <w:t xml:space="preserve">, a decryptor </w:t>
+        <w:t xml:space="preserve">, a </w:t>
+      </w:r>
+      <w:proofErr w:type="spellStart"/>
+      <w:r>
+        <w:t>decryptor</w:t>
+      </w:r>
+      <w:proofErr w:type="spellEnd"/>
+      <w:r>
+        <w:t xml:space="preserve"> </w:t>
       </w:r>
       <w:r>
         <w:t xml:space="preserve">which </w:t>
@@ -8427,16 +9072,34 @@
         <w:t xml:space="preserve"> between each distribution, making sure that the signatures are </w:t>
       </w:r>
       <w:r>
-        <w:t>never the same</w:t>
+        <w:t xml:space="preserve">never the </w:t>
+      </w:r>
+      <w:proofErr w:type="spellStart"/>
+      <w:proofErr w:type="gramStart"/>
+      <w:r>
+        <w:t>same</w:t>
       </w:r>
       <w:r>
         <w:t>.</w:t>
       </w:r>
       <w:r>
-        <w:t>It needs to be able to</w:t>
-      </w:r>
-      <w:r>
-        <w:t xml:space="preserve"> produce nearly infinite pairs of decryptors/encryptors,</w:t>
+        <w:t>It</w:t>
+      </w:r>
+      <w:proofErr w:type="spellEnd"/>
+      <w:proofErr w:type="gramEnd"/>
+      <w:r>
+        <w:t xml:space="preserve"> needs to be able to</w:t>
+      </w:r>
+      <w:r>
+        <w:t xml:space="preserve"> produce nearly infinite pairs of </w:t>
+      </w:r>
+      <w:proofErr w:type="spellStart"/>
+      <w:r>
+        <w:t>decryptors</w:t>
+      </w:r>
+      <w:proofErr w:type="spellEnd"/>
+      <w:r>
+        <w:t>/encryptors,</w:t>
       </w:r>
       <w:r>
         <w:t xml:space="preserve"> hiding arguably the most noticeable feature from signature-based detection. </w:t>
@@ -8465,7 +9128,23 @@
         <w:tab/>
       </w:r>
       <w:r>
-        <w:t xml:space="preserve">Malware employing metamorphic traits can too be disassembled into blocks. To edit its own code, malware first has to have the ability to read its own code. This is a job for the disassembler, which reads the raw bytes of the source code and breaks it down into very basic blocks, denoted with a single entry point and one exit, usually through a jump or return instructions. The reason for this is to prevent </w:t>
+        <w:t xml:space="preserve">Malware employing metamorphic traits can too be disassembled into blocks. To edit its own code, malware first </w:t>
+      </w:r>
+      <w:proofErr w:type="gramStart"/>
+      <w:r>
+        <w:t>has to</w:t>
+      </w:r>
+      <w:proofErr w:type="gramEnd"/>
+      <w:r>
+        <w:t xml:space="preserve"> have the ability to read its own code. This is a job for the disassembler, which reads the raw bytes of the source code and breaks it down into very basic blocks, denoted with a </w:t>
+      </w:r>
+      <w:proofErr w:type="gramStart"/>
+      <w:r>
+        <w:t>single entry</w:t>
+      </w:r>
+      <w:proofErr w:type="gramEnd"/>
+      <w:r>
+        <w:t xml:space="preserve"> point and one exit, usually through a jump or return instructions. The reason for this is to prevent </w:t>
       </w:r>
       <w:r>
         <w:lastRenderedPageBreak/>
@@ -8509,8 +9188,13 @@
         <w:t xml:space="preserve">The reason for this is the next module pair, shuffler and fixer. While other parts of the metamorphic engine edited either single instructions or simply inserted more code, shuffler moves the blocks around. While this shuffling introduces another type of permutation, it also introduces a plethora of issues that can simply crash the program. This is because many assembly instructions rely upon memory addresses for their jumps. Since the different blocks got shuffled, the jumps are no longer correctly placed, resulting in crashes if not fixed. After shuffling </w:t>
       </w:r>
       <w:r>
-        <w:t>the program has to</w:t>
-      </w:r>
+        <w:t xml:space="preserve">the program </w:t>
+      </w:r>
+      <w:proofErr w:type="gramStart"/>
+      <w:r>
+        <w:t>has to</w:t>
+      </w:r>
+      <w:proofErr w:type="gramEnd"/>
       <w:r>
         <w:t xml:space="preserve"> iterate through the newly mutated code and update every single jump, call and memory reference so that they point to the correct locations.</w:t>
       </w:r>
@@ -8521,7 +9205,15 @@
       </w:r>
       <w:commentRangeStart w:id="24"/>
       <w:r>
-        <w:t>This exceedingly high skill floor needed to successfully write a truly metamorphic malware, along with other techniques more often producing slightly worse results, but with much easier implementation, keeps adversaries from using this technique often. Most adversaries value consistency, and truly metamorphic malware is simply too fragile for the effort needed.</w:t>
+        <w:t xml:space="preserve">This exceedingly high skill floor needed to successfully write a truly metamorphic malware, along with other techniques more often producing slightly worse results, but with much easier implementation, keeps adversaries from using this technique often. Most </w:t>
+      </w:r>
+      <w:proofErr w:type="gramStart"/>
+      <w:r>
+        <w:t>adversaries</w:t>
+      </w:r>
+      <w:proofErr w:type="gramEnd"/>
+      <w:r>
+        <w:t xml:space="preserve"> value consistency, and truly metamorphic malware is simply too fragile for the effort needed.</w:t>
       </w:r>
       <w:commentRangeEnd w:id="24"/>
       <w:r>
@@ -8617,13 +9309,26 @@
         <w:t>The main reason adversaries are drawn towards this technique is that it leaves next to no files on the infected system, making analysis difficult</w:t>
       </w:r>
       <w:r>
-        <w:t>. This also means that signature-matching antivirus is at serious disadvantage, as it has to either catch a temporary file that can be created to help the malware, or find the persistence vector that malware uses to survive reboot. While persistence is still standard practice when writing malware, due to the noticeable speedup in adversary operations it is no longer as necessary. For longer running operations, persistence is still needed, but for “</w:t>
+        <w:t xml:space="preserve">. This also means that signature-matching antivirus is at serious disadvantage, as it </w:t>
+      </w:r>
+      <w:proofErr w:type="gramStart"/>
+      <w:r>
+        <w:t>has to</w:t>
+      </w:r>
+      <w:proofErr w:type="gramEnd"/>
+      <w:r>
+        <w:t xml:space="preserve"> either catch a temporary file that can be created to help the malware, or find the persistence vector that malware uses to survive reboot. While persistence is still standard practice when writing malware, due to the noticeable speedup in adversary operations it is no longer as necessary. For longer running operations, persistence is still needed, but for “</w:t>
       </w:r>
     </w:p>
     <w:p/>
     <w:p>
-      <w:r>
-        <w:t>smashand-grab</w:t>
+      <w:proofErr w:type="spellStart"/>
+      <w:r>
+        <w:t>smashand</w:t>
+      </w:r>
+      <w:proofErr w:type="spellEnd"/>
+      <w:r>
+        <w:t>-grab</w:t>
       </w:r>
       <w:r>
         <w:t>”</w:t>
@@ -8716,7 +9421,15 @@
         <w:t xml:space="preserve"> register address. </w:t>
       </w:r>
       <w:r>
-        <w:t>This address is usually set to a high address value, as it is managed by the operating system. Virtual machines have to re-locate their IDT to avoid conflicting with the host’s IDT address. This relocation can be detected</w:t>
+        <w:t xml:space="preserve">This address is usually set to a high address value, as it is managed by the operating system. Virtual machines </w:t>
+      </w:r>
+      <w:proofErr w:type="gramStart"/>
+      <w:r>
+        <w:t>have to</w:t>
+      </w:r>
+      <w:proofErr w:type="gramEnd"/>
+      <w:r>
+        <w:t xml:space="preserve"> re-locate their IDT to avoid conflicting with the host’s IDT address. This relocation can be detected</w:t>
       </w:r>
       <w:r>
         <w:t xml:space="preserve"> due to vastly different address range that the VM can relocate this address to.</w:t>
@@ -8810,7 +9523,29 @@
           <w:szCs w:val="17"/>
           <w:lang w:val="en-GB"/>
         </w:rPr>
-        <w:t xml:space="preserve"> swallow_redpill </w:t>
+        <w:t xml:space="preserve"> </w:t>
+      </w:r>
+      <w:proofErr w:type="spellStart"/>
+      <w:r>
+        <w:rPr>
+          <w:rFonts w:ascii="Consolas" w:hAnsi="Consolas" w:cs="Courier New"/>
+          <w:color w:val="000000"/>
+          <w:sz w:val="17"/>
+          <w:szCs w:val="17"/>
+          <w:lang w:val="en-GB"/>
+        </w:rPr>
+        <w:t>swallow_redpill</w:t>
+      </w:r>
+      <w:proofErr w:type="spellEnd"/>
+      <w:r>
+        <w:rPr>
+          <w:rFonts w:ascii="Consolas" w:hAnsi="Consolas" w:cs="Courier New"/>
+          <w:color w:val="000000"/>
+          <w:sz w:val="17"/>
+          <w:szCs w:val="17"/>
+          <w:lang w:val="en-GB"/>
+        </w:rPr>
+        <w:t xml:space="preserve"> </w:t>
       </w:r>
       <w:r>
         <w:rPr>
@@ -8936,7 +9671,18 @@
           <w:szCs w:val="17"/>
           <w:lang w:val="en-GB"/>
         </w:rPr>
-        <w:t xml:space="preserve"> m</w:t>
+        <w:t xml:space="preserve"> </w:t>
+      </w:r>
+      <w:proofErr w:type="gramStart"/>
+      <w:r>
+        <w:rPr>
+          <w:rFonts w:ascii="Consolas" w:hAnsi="Consolas" w:cs="Courier New"/>
+          <w:color w:val="000000"/>
+          <w:sz w:val="17"/>
+          <w:szCs w:val="17"/>
+          <w:lang w:val="en-GB"/>
+        </w:rPr>
+        <w:t>m</w:t>
       </w:r>
       <w:r>
         <w:rPr>
@@ -8948,6 +9694,7 @@
         </w:rPr>
         <w:t>[</w:t>
       </w:r>
+      <w:proofErr w:type="gramEnd"/>
       <w:r>
         <w:rPr>
           <w:rFonts w:ascii="Consolas" w:hAnsi="Consolas" w:cs="Courier New"/>
@@ -8996,8 +9743,21 @@
           <w:szCs w:val="17"/>
           <w:lang w:val="en-GB"/>
         </w:rPr>
-        <w:t xml:space="preserve"> rpill</w:t>
-      </w:r>
+        <w:t xml:space="preserve"> </w:t>
+      </w:r>
+      <w:proofErr w:type="spellStart"/>
+      <w:proofErr w:type="gramStart"/>
+      <w:r>
+        <w:rPr>
+          <w:rFonts w:ascii="Consolas" w:hAnsi="Consolas" w:cs="Courier New"/>
+          <w:color w:val="000000"/>
+          <w:sz w:val="17"/>
+          <w:szCs w:val="17"/>
+          <w:lang w:val="en-GB"/>
+        </w:rPr>
+        <w:t>rpill</w:t>
+      </w:r>
+      <w:proofErr w:type="spellEnd"/>
       <w:r>
         <w:rPr>
           <w:rFonts w:ascii="Consolas" w:hAnsi="Consolas" w:cs="Courier New"/>
@@ -9006,7 +9766,18 @@
           <w:szCs w:val="17"/>
           <w:lang w:val="en-GB"/>
         </w:rPr>
-        <w:t>[]</w:t>
+        <w:t>[</w:t>
+      </w:r>
+      <w:proofErr w:type="gramEnd"/>
+      <w:r>
+        <w:rPr>
+          <w:rFonts w:ascii="Consolas" w:hAnsi="Consolas" w:cs="Courier New"/>
+          <w:color w:val="666600"/>
+          <w:sz w:val="17"/>
+          <w:szCs w:val="17"/>
+          <w:lang w:val="en-GB"/>
+        </w:rPr>
+        <w:t>]</w:t>
       </w:r>
       <w:r>
         <w:rPr>
@@ -9046,7 +9817,18 @@
           <w:szCs w:val="17"/>
           <w:lang w:val="en-GB"/>
         </w:rPr>
-        <w:t>"\x0f\x01\x0d\x00\x00\x00\x00\xc3"</w:t>
+        <w:t>"\x0f\x01\x0d\x00\x00\x00\x00\xc3</w:t>
+      </w:r>
+      <w:proofErr w:type="gramStart"/>
+      <w:r>
+        <w:rPr>
+          <w:rFonts w:ascii="Consolas" w:hAnsi="Consolas" w:cs="Courier New"/>
+          <w:color w:val="008800"/>
+          <w:sz w:val="17"/>
+          <w:szCs w:val="17"/>
+          <w:lang w:val="en-GB"/>
+        </w:rPr>
+        <w:t>"</w:t>
       </w:r>
       <w:r>
         <w:rPr>
@@ -9058,6 +9840,7 @@
         </w:rPr>
         <w:t>;</w:t>
       </w:r>
+      <w:proofErr w:type="gramEnd"/>
     </w:p>
     <w:p>
       <w:pPr>
@@ -9134,6 +9917,7 @@
         </w:rPr>
         <w:t>unsigned</w:t>
       </w:r>
+      <w:proofErr w:type="gramStart"/>
       <w:r>
         <w:rPr>
           <w:rFonts w:ascii="Consolas" w:hAnsi="Consolas" w:cs="Courier New"/>
@@ -9144,6 +9928,8 @@
         </w:rPr>
         <w:t>*)&amp;</w:t>
       </w:r>
+      <w:proofErr w:type="spellStart"/>
+      <w:proofErr w:type="gramEnd"/>
       <w:r>
         <w:rPr>
           <w:rFonts w:ascii="Consolas" w:hAnsi="Consolas" w:cs="Courier New"/>
@@ -9154,6 +9940,7 @@
         </w:rPr>
         <w:t>rpill</w:t>
       </w:r>
+      <w:proofErr w:type="spellEnd"/>
       <w:r>
         <w:rPr>
           <w:rFonts w:ascii="Consolas" w:hAnsi="Consolas" w:cs="Courier New"/>
@@ -9244,6 +10031,7 @@
         </w:rPr>
         <w:t>)</w:t>
       </w:r>
+      <w:proofErr w:type="gramStart"/>
       <w:r>
         <w:rPr>
           <w:rFonts w:ascii="Consolas" w:hAnsi="Consolas" w:cs="Courier New"/>
@@ -9264,6 +10052,7 @@
         </w:rPr>
         <w:t>;</w:t>
       </w:r>
+      <w:proofErr w:type="gramEnd"/>
     </w:p>
     <w:p>
       <w:pPr>
@@ -9319,7 +10108,18 @@
           <w:szCs w:val="17"/>
           <w:lang w:val="en-GB"/>
         </w:rPr>
-        <w:t xml:space="preserve">       </w:t>
+        <w:t xml:space="preserve">    </w:t>
+      </w:r>
+      <w:proofErr w:type="gramStart"/>
+      <w:r>
+        <w:rPr>
+          <w:rFonts w:ascii="Consolas" w:hAnsi="Consolas" w:cs="Courier New"/>
+          <w:color w:val="000000"/>
+          <w:sz w:val="17"/>
+          <w:szCs w:val="17"/>
+          <w:lang w:val="en-GB"/>
+        </w:rPr>
+        <w:t xml:space="preserve">   </w:t>
       </w:r>
       <w:r>
         <w:rPr>
@@ -9329,7 +10129,18 @@
           <w:szCs w:val="17"/>
           <w:lang w:val="en-GB"/>
         </w:rPr>
-        <w:t>((</w:t>
+        <w:t>(</w:t>
+      </w:r>
+      <w:proofErr w:type="gramEnd"/>
+      <w:r>
+        <w:rPr>
+          <w:rFonts w:ascii="Consolas" w:hAnsi="Consolas" w:cs="Courier New"/>
+          <w:color w:val="666600"/>
+          <w:sz w:val="17"/>
+          <w:szCs w:val="17"/>
+          <w:lang w:val="en-GB"/>
+        </w:rPr>
+        <w:t>(</w:t>
       </w:r>
       <w:r>
         <w:rPr>
@@ -9349,8 +10160,21 @@
           <w:szCs w:val="17"/>
           <w:lang w:val="en-GB"/>
         </w:rPr>
-        <w:t>(*)())&amp;</w:t>
-      </w:r>
+        <w:t>(</w:t>
+      </w:r>
+      <w:proofErr w:type="gramStart"/>
+      <w:r>
+        <w:rPr>
+          <w:rFonts w:ascii="Consolas" w:hAnsi="Consolas" w:cs="Courier New"/>
+          <w:color w:val="666600"/>
+          <w:sz w:val="17"/>
+          <w:szCs w:val="17"/>
+          <w:lang w:val="en-GB"/>
+        </w:rPr>
+        <w:t>*)())&amp;</w:t>
+      </w:r>
+      <w:proofErr w:type="spellStart"/>
+      <w:proofErr w:type="gramEnd"/>
       <w:r>
         <w:rPr>
           <w:rFonts w:ascii="Consolas" w:hAnsi="Consolas" w:cs="Courier New"/>
@@ -9361,6 +10185,8 @@
         </w:rPr>
         <w:t>rpill</w:t>
       </w:r>
+      <w:proofErr w:type="spellEnd"/>
+      <w:proofErr w:type="gramStart"/>
       <w:r>
         <w:rPr>
           <w:rFonts w:ascii="Consolas" w:hAnsi="Consolas" w:cs="Courier New"/>
@@ -9371,6 +10197,7 @@
         </w:rPr>
         <w:t>;)();</w:t>
       </w:r>
+      <w:proofErr w:type="gramEnd"/>
     </w:p>
     <w:p>
       <w:pPr>
@@ -9507,6 +10334,7 @@
         </w:rPr>
         <w:t>0xd0</w:t>
       </w:r>
+      <w:proofErr w:type="gramStart"/>
       <w:r>
         <w:rPr>
           <w:rFonts w:ascii="Consolas" w:hAnsi="Consolas" w:cs="Courier New"/>
@@ -9537,6 +10365,7 @@
         </w:rPr>
         <w:t>?</w:t>
       </w:r>
+      <w:proofErr w:type="gramEnd"/>
       <w:r>
         <w:rPr>
           <w:rFonts w:ascii="Consolas" w:hAnsi="Consolas" w:cs="Courier New"/>
@@ -9547,6 +10376,7 @@
         </w:rPr>
         <w:t xml:space="preserve"> </w:t>
       </w:r>
+      <w:proofErr w:type="gramStart"/>
       <w:r>
         <w:rPr>
           <w:rFonts w:ascii="Consolas" w:hAnsi="Consolas" w:cs="Courier New"/>
@@ -9577,6 +10407,7 @@
         </w:rPr>
         <w:t>:</w:t>
       </w:r>
+      <w:proofErr w:type="gramEnd"/>
       <w:r>
         <w:rPr>
           <w:rFonts w:ascii="Consolas" w:hAnsi="Consolas" w:cs="Courier New"/>
@@ -9587,6 +10418,7 @@
         </w:rPr>
         <w:t xml:space="preserve"> </w:t>
       </w:r>
+      <w:proofErr w:type="gramStart"/>
       <w:r>
         <w:rPr>
           <w:rFonts w:ascii="Consolas" w:hAnsi="Consolas" w:cs="Courier New"/>
@@ -9607,6 +10439,7 @@
         </w:rPr>
         <w:t>;</w:t>
       </w:r>
+      <w:proofErr w:type="gramEnd"/>
     </w:p>
     <w:p>
       <w:pPr>
@@ -9661,7 +10494,18 @@
           <w:szCs w:val="17"/>
           <w:lang w:val="en-GB"/>
         </w:rPr>
-        <w:t xml:space="preserve">     </w:t>
+        <w:t xml:space="preserve">   </w:t>
+      </w:r>
+      <w:proofErr w:type="gramStart"/>
+      <w:r>
+        <w:rPr>
+          <w:rFonts w:ascii="Consolas" w:hAnsi="Consolas" w:cs="Courier New"/>
+          <w:color w:val="000000"/>
+          <w:sz w:val="17"/>
+          <w:szCs w:val="17"/>
+          <w:lang w:val="en-GB"/>
+        </w:rPr>
+        <w:t xml:space="preserve">  </w:t>
       </w:r>
       <w:r>
         <w:rPr>
@@ -9673,6 +10517,7 @@
         </w:rPr>
         <w:t>}</w:t>
       </w:r>
+      <w:proofErr w:type="gramEnd"/>
     </w:p>
     <w:p>
       <w:pPr>
@@ -9759,7 +10604,15 @@
     <w:p>
       <w:r>
         <w:tab/>
-        <w:t>One of the ways malware can detect if it is in a sandbox or a virtual machine is to look for virtualization or hypervisor. This is one of the oldest ways to check for sandbox-like environment, but due to popularization in usage of virtual environments, like for docker containers or corporate workstations, it is no longer as reliable.</w:t>
+        <w:t xml:space="preserve">One of the ways </w:t>
+      </w:r>
+      <w:proofErr w:type="gramStart"/>
+      <w:r>
+        <w:t>malware</w:t>
+      </w:r>
+      <w:proofErr w:type="gramEnd"/>
+      <w:r>
+        <w:t xml:space="preserve"> can detect if it is in a sandbox or a virtual machine is to look for virtualization or hypervisor. This is one of the oldest ways to check for sandbox-like environment, but due to popularization in usage of virtual environments, like for docker containers or corporate workstations, it is no longer as reliable.</w:t>
       </w:r>
       <w:r>
         <w:t xml:space="preserve"> This also includes hardware support for virtualization, which was not commonly available in the past.</w:t>
@@ -9770,7 +10623,11 @@
         <w:tab/>
       </w:r>
       <w:r>
-        <w:t>Another sandbox detection vector are sandbox artifacts. While antivirus software is trying to mimic the host computer as closely as possible, there could still be residual artifacts from the virtualization implementation, like keys in the registry being set to values indicative of a virtual machine, like</w:t>
+        <w:t xml:space="preserve">Another sandbox detection vector are sandbox artifacts. While antivirus software is trying to mimic the host computer as closely as possible, there could still be residual artifacts from the virtualization implementation, like keys in the registry being set to values indicative of a virtual machine, </w:t>
+      </w:r>
+      <w:proofErr w:type="gramStart"/>
+      <w:r>
+        <w:t>like</w:t>
       </w:r>
       <w:r>
         <w:t xml:space="preserve"> </w:t>
@@ -9801,7 +10658,18 @@
           <w:szCs w:val="18"/>
           <w:shd w:val="clear" w:color="auto" w:fill="404040" w:themeFill="text1" w:themeFillTint="BF"/>
         </w:rPr>
-        <w:t>KLM\HARDWARE\DESCRIPTION\System\BIOS</w:t>
+        <w:t>KLM</w:t>
+      </w:r>
+      <w:proofErr w:type="gramEnd"/>
+      <w:r>
+        <w:rPr>
+          <w:rFonts w:ascii="Cascadia Code" w:hAnsi="Cascadia Code"/>
+          <w:color w:val="D9D9D9" w:themeColor="background1" w:themeShade="D9"/>
+          <w:sz w:val="18"/>
+          <w:szCs w:val="18"/>
+          <w:shd w:val="clear" w:color="auto" w:fill="404040" w:themeFill="text1" w:themeFillTint="BF"/>
+        </w:rPr>
+        <w:t>\HARDWARE\DESCRIPTION\System\BIOS</w:t>
       </w:r>
       <w:r>
         <w:rPr>
@@ -9824,7 +10692,15 @@
         <w:t xml:space="preserve"> </w:t>
       </w:r>
       <w:r>
-        <w:t>which should contain proper BIOS values. This is not the case when QEMU is used, as it is set to “QEMU”. Other possible artifacts include but are not limited to lack of 3D rendering capabilities, one CPU, small viewport or lack of any network activity. Attacker can compile this information into an educated guess whether or not to execute the malicious payload.</w:t>
+        <w:t xml:space="preserve">which should contain proper BIOS values. This is not the case when QEMU is used, as it is set to “QEMU”. Other possible artifacts include but are not limited to lack of 3D rendering capabilities, one CPU, small viewport or lack of any network activity. Attacker can compile this information into an educated guess </w:t>
+      </w:r>
+      <w:proofErr w:type="gramStart"/>
+      <w:r>
+        <w:t>whether or not</w:t>
+      </w:r>
+      <w:proofErr w:type="gramEnd"/>
+      <w:r>
+        <w:t xml:space="preserve"> to execute the malicious payload.</w:t>
       </w:r>
     </w:p>
     <w:p>
@@ -9840,21 +10716,193 @@
     <w:p>
       <w:r>
         <w:tab/>
-        <w:t xml:space="preserve">While passive stealth is still commonly used, it is slowly being replaced by aggressive stealth. This method of hiding does not rely on hiding from the antivirus software, and instead it straight up attacks </w:t>
-      </w:r>
-      <w:r>
-        <w:t xml:space="preserve">its ability to discern between threats. </w:t>
+        <w:t>While passive stealth is still commonly used, it is slowly being replaced by aggressive stealth. This method of hiding does not rely on hiding from the antivirus software, and instead it attacks</w:t>
+      </w:r>
+      <w:r>
+        <w:t xml:space="preserve"> the system’s</w:t>
+      </w:r>
+      <w:r>
+        <w:t xml:space="preserve"> ability to discern between threats. </w:t>
+      </w:r>
+      <w:r>
+        <w:t xml:space="preserve">If successful, this method of stealth allows for less stealthy actions to be executed, which would normally be hard to hide, like encrypting large </w:t>
+      </w:r>
+      <w:proofErr w:type="gramStart"/>
+      <w:r>
+        <w:t>amount</w:t>
+      </w:r>
+      <w:proofErr w:type="gramEnd"/>
+      <w:r>
+        <w:t xml:space="preserve"> of files for ransom. </w:t>
+      </w:r>
+      <w:r>
+        <w:t>Attacking the antivirus can be done on either the user or kernel mode layer, with kernel-mode attacks being more difficult to execute.</w:t>
+      </w:r>
+    </w:p>
+    <w:p>
+      <w:r>
+        <w:tab/>
+      </w:r>
+      <w:commentRangeStart w:id="31"/>
+      <w:r>
+        <w:t xml:space="preserve">One of the events that endpoint detection solutions rely on are the system API calls that the operating system provides for applications. </w:t>
+      </w:r>
+      <w:commentRangeEnd w:id="31"/>
+      <w:r>
+        <w:rPr>
+          <w:rStyle w:val="Odkaznakoment"/>
+        </w:rPr>
+        <w:commentReference w:id="31"/>
+      </w:r>
+      <w:r>
+        <w:t xml:space="preserve">These are monitored using API hooking, which edits the loaded system calls, adding a jump into another part of the </w:t>
+      </w:r>
+      <w:proofErr w:type="gramStart"/>
+      <w:r>
+        <w:t>memory</w:t>
+      </w:r>
+      <w:proofErr w:type="gramEnd"/>
+      <w:r>
+        <w:t xml:space="preserve"> which is</w:t>
+      </w:r>
+      <w:r>
+        <w:t xml:space="preserve"> serviced by the </w:t>
+      </w:r>
+      <w:r>
+        <w:t xml:space="preserve">hooking software, </w:t>
+      </w:r>
+      <w:r>
+        <w:t>AV software</w:t>
+      </w:r>
+      <w:r>
+        <w:t xml:space="preserve"> in our case, allowing</w:t>
+      </w:r>
+      <w:r>
+        <w:t xml:space="preserve"> various operations on the call, like logging, modifying or even cancelling the call altogether if it deems it harmful. This gives antivirus software enormous power to monitor much of what is happening on the system. API unhooking is a way to evade this kind of detection, making sure the execution sequence never makes it to the AV software. This is done by </w:t>
+      </w:r>
+      <w:r>
+        <w:t xml:space="preserve">scanning </w:t>
+      </w:r>
+      <w:r>
+        <w:t>and restor</w:t>
+      </w:r>
+      <w:r>
+        <w:t>ing</w:t>
+      </w:r>
+      <w:r>
+        <w:t xml:space="preserve"> the in-memory </w:t>
+      </w:r>
+      <w:r>
+        <w:t>API calls</w:t>
+      </w:r>
+      <w:r>
+        <w:t xml:space="preserve"> to be the same as</w:t>
+      </w:r>
+      <w:r>
+        <w:t xml:space="preserve"> their file equivalents</w:t>
+      </w:r>
+      <w:r>
+        <w:t>. Antivirus software cannot edit the system libraries as this could be dangerous if incorrectly implemented or exploited, and as such the two versions can be compared to detect and remove any hooks that could be present</w:t>
+      </w:r>
+      <w:r>
+        <w:t>.</w:t>
+      </w:r>
+    </w:p>
+    <w:p>
+      <w:r>
+        <w:tab/>
+      </w:r>
+      <w:r>
+        <w:t xml:space="preserve">Another way of using syscalls while not notifying the endpoint detection software is to not use </w:t>
+      </w:r>
+      <w:r>
+        <w:lastRenderedPageBreak/>
+        <w:t xml:space="preserve">the API provided by the OS at all. </w:t>
+      </w:r>
+      <w:r>
+        <w:t>Instead,</w:t>
+      </w:r>
+      <w:r>
+        <w:t xml:space="preserve"> malware can map the location of the syscall</w:t>
+      </w:r>
+      <w:r>
+        <w:t xml:space="preserve">, and call it directly, thus avoiding calling the monitored pathways of </w:t>
+      </w:r>
+      <w:proofErr w:type="spellStart"/>
+      <w:r>
+        <w:t>WinAPI</w:t>
+      </w:r>
+      <w:proofErr w:type="spellEnd"/>
+      <w:r>
+        <w:t>. The System Service Numbers that identify specific calls change between versions, and as such malware needs to know which</w:t>
+      </w:r>
+      <w:r>
+        <w:t xml:space="preserve"> number belongs to which call</w:t>
+      </w:r>
+      <w:r>
+        <w:t xml:space="preserve">. It can discern these by loading the </w:t>
+      </w:r>
+      <w:proofErr w:type="gramStart"/>
+      <w:r>
+        <w:rPr>
+          <w:rFonts w:ascii="Cascadia Code" w:hAnsi="Cascadia Code"/>
+          <w:color w:val="D9D9D9" w:themeColor="background1" w:themeShade="D9"/>
+          <w:sz w:val="18"/>
+          <w:szCs w:val="18"/>
+          <w:shd w:val="clear" w:color="auto" w:fill="404040" w:themeFill="text1" w:themeFillTint="BF"/>
+        </w:rPr>
+        <w:t>ntdll.dll</w:t>
+      </w:r>
+      <w:r>
+        <w:rPr>
+          <w:rFonts w:ascii="Cascadia Code" w:hAnsi="Cascadia Code"/>
+          <w:color w:val="D9D9D9" w:themeColor="background1" w:themeShade="D9"/>
+          <w:sz w:val="18"/>
+          <w:szCs w:val="18"/>
+          <w:shd w:val="clear" w:color="auto" w:fill="404040" w:themeFill="text1" w:themeFillTint="BF"/>
+        </w:rPr>
+        <w:t xml:space="preserve"> </w:t>
+      </w:r>
+      <w:r>
+        <w:t xml:space="preserve"> </w:t>
+      </w:r>
+      <w:r>
+        <w:t>and</w:t>
+      </w:r>
+      <w:proofErr w:type="gramEnd"/>
+      <w:r>
+        <w:t xml:space="preserve"> extracting </w:t>
+      </w:r>
+      <w:r>
+        <w:t xml:space="preserve">SSN’s. It can then prepare the registry as a normal </w:t>
+      </w:r>
+      <w:proofErr w:type="spellStart"/>
+      <w:r>
+        <w:t>WinAPI</w:t>
+      </w:r>
+      <w:proofErr w:type="spellEnd"/>
+      <w:r>
+        <w:t xml:space="preserve"> call would, but the malware itself then invokes the syscall, calling upon the kernel to execute</w:t>
+      </w:r>
+      <w:r>
+        <w:t xml:space="preserve"> </w:t>
+      </w:r>
+      <w:r>
+        <w:t>it based on data that the malware provided</w:t>
+      </w:r>
+      <w:r>
+        <w:t xml:space="preserve">, and with kernel level permissions. </w:t>
       </w:r>
     </w:p>
     <w:p>
       <w:pPr>
         <w:pStyle w:val="Nadpis2"/>
       </w:pPr>
-      <w:bookmarkStart w:id="31" w:name="_Toc217221470"/>
+      <w:bookmarkStart w:id="32" w:name="_Toc217221470"/>
       <w:r>
         <w:t>Social Engineering and Delivery Mechanisms</w:t>
       </w:r>
-      <w:bookmarkEnd w:id="31"/>
+      <w:bookmarkEnd w:id="32"/>
     </w:p>
     <w:p>
       <w:pPr>
@@ -9868,102 +10916,102 @@
       <w:pPr>
         <w:pStyle w:val="Nadpis1"/>
       </w:pPr>
-      <w:bookmarkStart w:id="32" w:name="_Toc217221471"/>
+      <w:bookmarkStart w:id="33" w:name="_Toc217221471"/>
       <w:r>
         <w:lastRenderedPageBreak/>
         <w:t>Practical Application Testing Evasion Techniques</w:t>
       </w:r>
-      <w:bookmarkEnd w:id="32"/>
+      <w:bookmarkEnd w:id="33"/>
     </w:p>
     <w:p>
       <w:pPr>
         <w:pStyle w:val="Nadpis2"/>
       </w:pPr>
-      <w:bookmarkStart w:id="33" w:name="_Toc217221472"/>
+      <w:bookmarkStart w:id="34" w:name="_Toc217221472"/>
       <w:r>
         <w:t>Methodology</w:t>
       </w:r>
-      <w:bookmarkEnd w:id="33"/>
+      <w:bookmarkEnd w:id="34"/>
     </w:p>
     <w:p>
       <w:pPr>
         <w:pStyle w:val="Nadpis3"/>
       </w:pPr>
-      <w:bookmarkStart w:id="34" w:name="_Toc217221473"/>
+      <w:bookmarkStart w:id="35" w:name="_Toc217221473"/>
       <w:r>
         <w:t>Tools and Environment Setup</w:t>
       </w:r>
-      <w:bookmarkEnd w:id="34"/>
+      <w:bookmarkEnd w:id="35"/>
     </w:p>
     <w:p>
       <w:pPr>
         <w:pStyle w:val="Nadpis3"/>
       </w:pPr>
-      <w:bookmarkStart w:id="35" w:name="_Toc217221474"/>
+      <w:bookmarkStart w:id="36" w:name="_Toc217221474"/>
       <w:r>
         <w:t>Ethical Considerations</w:t>
       </w:r>
-      <w:bookmarkEnd w:id="35"/>
+      <w:bookmarkEnd w:id="36"/>
     </w:p>
     <w:p>
       <w:pPr>
         <w:pStyle w:val="Nadpis2"/>
       </w:pPr>
-      <w:bookmarkStart w:id="36" w:name="_Toc217221475"/>
+      <w:bookmarkStart w:id="37" w:name="_Toc217221475"/>
       <w:r>
         <w:t>Implementation of Malware Prototype</w:t>
       </w:r>
-      <w:bookmarkEnd w:id="36"/>
+      <w:bookmarkEnd w:id="37"/>
     </w:p>
     <w:p>
       <w:pPr>
         <w:pStyle w:val="Nadpis3"/>
       </w:pPr>
-      <w:bookmarkStart w:id="37" w:name="_Toc217221476"/>
+      <w:bookmarkStart w:id="38" w:name="_Toc217221476"/>
       <w:r>
         <w:t>Design and Features</w:t>
       </w:r>
-      <w:bookmarkEnd w:id="37"/>
+      <w:bookmarkEnd w:id="38"/>
     </w:p>
     <w:p>
       <w:pPr>
         <w:pStyle w:val="Nadpis2"/>
       </w:pPr>
-      <w:bookmarkStart w:id="38" w:name="_Toc217221477"/>
+      <w:bookmarkStart w:id="39" w:name="_Toc217221477"/>
       <w:r>
         <w:t>Obfuscation and Evasion Tests</w:t>
       </w:r>
-      <w:bookmarkEnd w:id="38"/>
+      <w:bookmarkEnd w:id="39"/>
     </w:p>
     <w:p>
       <w:pPr>
         <w:pStyle w:val="Nadpis3"/>
       </w:pPr>
-      <w:bookmarkStart w:id="39" w:name="_Toc217221478"/>
+      <w:bookmarkStart w:id="40" w:name="_Toc217221478"/>
       <w:r>
         <w:t>Techniques Applied</w:t>
       </w:r>
-      <w:bookmarkEnd w:id="39"/>
+      <w:bookmarkEnd w:id="40"/>
     </w:p>
     <w:p>
       <w:pPr>
         <w:pStyle w:val="Nadpis3"/>
       </w:pPr>
-      <w:bookmarkStart w:id="40" w:name="_Toc217221479"/>
+      <w:bookmarkStart w:id="41" w:name="_Toc217221479"/>
       <w:r>
         <w:t>Testing Against Antivirus Solutions</w:t>
       </w:r>
-      <w:bookmarkEnd w:id="40"/>
+      <w:bookmarkEnd w:id="41"/>
     </w:p>
     <w:p>
       <w:pPr>
         <w:pStyle w:val="Nadpis2"/>
       </w:pPr>
-      <w:bookmarkStart w:id="41" w:name="_Toc217221480"/>
+      <w:bookmarkStart w:id="42" w:name="_Toc217221480"/>
       <w:r>
         <w:t>Results and Evaluation</w:t>
       </w:r>
-      <w:bookmarkEnd w:id="41"/>
+      <w:bookmarkEnd w:id="42"/>
     </w:p>
     <w:p>
       <w:pPr>
@@ -9977,12 +11025,12 @@
       <w:pPr>
         <w:pStyle w:val="Nadpis1"/>
       </w:pPr>
-      <w:bookmarkStart w:id="42" w:name="_Toc217221481"/>
+      <w:bookmarkStart w:id="43" w:name="_Toc217221481"/>
       <w:r>
         <w:lastRenderedPageBreak/>
         <w:t>Conclusion</w:t>
       </w:r>
-      <w:bookmarkEnd w:id="42"/>
+      <w:bookmarkEnd w:id="43"/>
     </w:p>
     <w:p>
       <w:pPr>
@@ -10003,12 +11051,12 @@
       <w:pPr>
         <w:pStyle w:val="Nadpis1"/>
       </w:pPr>
-      <w:bookmarkStart w:id="43" w:name="_Toc217221482"/>
+      <w:bookmarkStart w:id="44" w:name="_Toc217221482"/>
       <w:r>
         <w:lastRenderedPageBreak/>
         <w:t>References</w:t>
       </w:r>
-      <w:bookmarkEnd w:id="43"/>
+      <w:bookmarkEnd w:id="44"/>
     </w:p>
     <w:p>
       <w:pPr>
@@ -10029,12 +11077,12 @@
       <w:pPr>
         <w:pStyle w:val="Nadpis1"/>
       </w:pPr>
-      <w:bookmarkStart w:id="44" w:name="_Toc217221483"/>
+      <w:bookmarkStart w:id="45" w:name="_Toc217221483"/>
       <w:r>
         <w:lastRenderedPageBreak/>
         <w:t>Appendices</w:t>
       </w:r>
-      <w:bookmarkEnd w:id="44"/>
+      <w:bookmarkEnd w:id="45"/>
     </w:p>
     <w:p>
       <w:pPr>
@@ -10097,8 +11145,8 @@
           <w:szCs w:val="32"/>
         </w:rPr>
       </w:pPr>
-      <w:bookmarkStart w:id="45" w:name="_Toc531008010"/>
-      <w:bookmarkStart w:id="46" w:name="_Toc34565748"/>
+      <w:bookmarkStart w:id="46" w:name="_Toc531008010"/>
+      <w:bookmarkStart w:id="47" w:name="_Toc34565748"/>
       <w:r>
         <w:rPr>
           <w:rFonts w:asciiTheme="minorHAnsi" w:hAnsiTheme="minorHAnsi" w:cstheme="minorHAnsi"/>
@@ -10194,10 +11242,10 @@
           <w:szCs w:val="24"/>
         </w:rPr>
       </w:pPr>
-      <w:bookmarkStart w:id="47" w:name="1.1_Nadpis_úrovně_2"/>
-      <w:bookmarkStart w:id="48" w:name="_bookmark3"/>
-      <w:bookmarkEnd w:id="47"/>
+      <w:bookmarkStart w:id="48" w:name="1.1_Nadpis_úrovně_2"/>
+      <w:bookmarkStart w:id="49" w:name="_bookmark3"/>
       <w:bookmarkEnd w:id="48"/>
+      <w:bookmarkEnd w:id="49"/>
       <w:r>
         <w:rPr>
           <w:rFonts w:asciiTheme="minorHAnsi" w:hAnsiTheme="minorHAnsi" w:cstheme="minorHAnsi"/>
@@ -10340,8 +11388,8 @@
       </w:pPr>
     </w:p>
     <w:p/>
-    <w:bookmarkEnd w:id="45"/>
     <w:bookmarkEnd w:id="46"/>
+    <w:bookmarkEnd w:id="47"/>
     <w:p>
       <w:pPr>
         <w:pStyle w:val="Zkladntext"/>
@@ -10364,8 +11412,8 @@
           <w:szCs w:val="32"/>
         </w:rPr>
       </w:pPr>
-      <w:bookmarkStart w:id="49" w:name="2_Praktická_část/Empirická_část/Vlastní_"/>
-      <w:bookmarkEnd w:id="49"/>
+      <w:bookmarkStart w:id="50" w:name="2_Praktická_část/Empirická_část/Vlastní_"/>
+      <w:bookmarkEnd w:id="50"/>
       <w:r>
         <w:rPr>
           <w:rFonts w:asciiTheme="minorHAnsi" w:hAnsiTheme="minorHAnsi" w:cstheme="minorHAnsi"/>
@@ -10432,14 +11480,14 @@
           <w:color w:val="0070C0"/>
         </w:rPr>
       </w:pPr>
-      <w:bookmarkStart w:id="50" w:name="2.1_Nadpis_úrovně_2"/>
-      <w:bookmarkStart w:id="51" w:name="_bookmark7"/>
-      <w:bookmarkStart w:id="52" w:name="2.1.1_Ukázka_označení_obrázků_a_tabulek_"/>
-      <w:bookmarkStart w:id="53" w:name="_bookmark8"/>
-      <w:bookmarkEnd w:id="50"/>
+      <w:bookmarkStart w:id="51" w:name="2.1_Nadpis_úrovně_2"/>
+      <w:bookmarkStart w:id="52" w:name="_bookmark7"/>
+      <w:bookmarkStart w:id="53" w:name="2.1.1_Ukázka_označení_obrázků_a_tabulek_"/>
+      <w:bookmarkStart w:id="54" w:name="_bookmark8"/>
       <w:bookmarkEnd w:id="51"/>
       <w:bookmarkEnd w:id="52"/>
       <w:bookmarkEnd w:id="53"/>
+      <w:bookmarkEnd w:id="54"/>
       <w:r>
         <w:rPr>
           <w:b/>
@@ -10518,7 +11566,7 @@
           <w:noProof/>
         </w:rPr>
         <w:drawing>
-          <wp:inline distT="0" distB="0" distL="0" distR="0" wp14:anchorId="0D44A6E5" wp14:editId="67FF2E6A">
+          <wp:inline distT="0" distB="0" distL="0" distR="0" wp14:anchorId="0D44A6E5" wp14:editId="0293F8CC">
             <wp:extent cx="2997200" cy="3572297"/>
             <wp:effectExtent l="0" t="0" r="0" b="0"/>
             <wp:docPr id="7" name="Obrázek 7" descr="Obsah obrázku text, logo, symbol, Obchodní značka&#10;&#10;Popis byl vytvořen automaticky"/>
@@ -10780,8 +11828,8 @@
           <w:i/>
         </w:rPr>
       </w:pPr>
-      <w:bookmarkStart w:id="54" w:name="_bookmark9"/>
-      <w:bookmarkEnd w:id="54"/>
+      <w:bookmarkStart w:id="55" w:name="_bookmark9"/>
+      <w:bookmarkEnd w:id="55"/>
       <w:r>
         <w:rPr>
           <w:b/>
@@ -10966,6 +12014,7 @@
                 <w:sz w:val="24"/>
               </w:rPr>
             </w:pPr>
+            <w:proofErr w:type="spellStart"/>
             <w:r>
               <w:rPr>
                 <w:b/>
@@ -10974,6 +12023,7 @@
               </w:rPr>
               <w:t>dtest</w:t>
             </w:r>
+            <w:proofErr w:type="spellEnd"/>
           </w:p>
         </w:tc>
         <w:tc>
@@ -11100,6 +12150,7 @@
                 <w:sz w:val="24"/>
               </w:rPr>
             </w:pPr>
+            <w:proofErr w:type="spellStart"/>
             <w:r>
               <w:rPr>
                 <w:b/>
@@ -11108,6 +12159,7 @@
               </w:rPr>
               <w:t>etest</w:t>
             </w:r>
+            <w:proofErr w:type="spellEnd"/>
           </w:p>
         </w:tc>
         <w:tc>
@@ -11386,10 +12438,10 @@
           <w:color w:val="0070C0"/>
         </w:rPr>
       </w:pPr>
-      <w:bookmarkStart w:id="55" w:name="2.1.2_Matematické_rovnice,_vzorce"/>
-      <w:bookmarkStart w:id="56" w:name="_bookmark10"/>
-      <w:bookmarkEnd w:id="55"/>
+      <w:bookmarkStart w:id="56" w:name="2.1.2_Matematické_rovnice,_vzorce"/>
+      <w:bookmarkStart w:id="57" w:name="_bookmark10"/>
       <w:bookmarkEnd w:id="56"/>
+      <w:bookmarkEnd w:id="57"/>
       <w:r>
         <w:rPr>
           <w:b/>
@@ -11579,10 +12631,10 @@
           <w:szCs w:val="32"/>
         </w:rPr>
       </w:pPr>
-      <w:bookmarkStart w:id="57" w:name="Závěr"/>
-      <w:bookmarkStart w:id="58" w:name="_bookmark15"/>
-      <w:bookmarkEnd w:id="57"/>
+      <w:bookmarkStart w:id="58" w:name="Závěr"/>
+      <w:bookmarkStart w:id="59" w:name="_bookmark15"/>
       <w:bookmarkEnd w:id="58"/>
+      <w:bookmarkEnd w:id="59"/>
       <w:r>
         <w:rPr>
           <w:rFonts w:asciiTheme="minorHAnsi" w:hAnsiTheme="minorHAnsi" w:cstheme="minorHAnsi"/>
@@ -11636,10 +12688,10 @@
           <w:szCs w:val="32"/>
         </w:rPr>
       </w:pPr>
-      <w:bookmarkStart w:id="59" w:name="Seznam_použitých_zdrojů"/>
-      <w:bookmarkStart w:id="60" w:name="_bookmark16"/>
-      <w:bookmarkEnd w:id="59"/>
+      <w:bookmarkStart w:id="60" w:name="Seznam_použitých_zdrojů"/>
+      <w:bookmarkStart w:id="61" w:name="_bookmark16"/>
       <w:bookmarkEnd w:id="60"/>
+      <w:bookmarkEnd w:id="61"/>
       <w:r>
         <w:rPr>
           <w:rFonts w:asciiTheme="minorHAnsi" w:hAnsiTheme="minorHAnsi" w:cstheme="minorHAnsi"/>
@@ -11756,10 +12808,10 @@
           <w:szCs w:val="32"/>
         </w:rPr>
       </w:pPr>
-      <w:bookmarkStart w:id="61" w:name="Seznam_obrázků_(existují-li)"/>
-      <w:bookmarkStart w:id="62" w:name="_bookmark17"/>
-      <w:bookmarkEnd w:id="61"/>
+      <w:bookmarkStart w:id="62" w:name="Seznam_obrázků_(existují-li)"/>
+      <w:bookmarkStart w:id="63" w:name="_bookmark17"/>
       <w:bookmarkEnd w:id="62"/>
+      <w:bookmarkEnd w:id="63"/>
       <w:r>
         <w:rPr>
           <w:rFonts w:asciiTheme="minorHAnsi" w:hAnsiTheme="minorHAnsi" w:cstheme="minorHAnsi"/>
@@ -12013,10 +13065,10 @@
           <w:szCs w:val="32"/>
         </w:rPr>
       </w:pPr>
-      <w:bookmarkStart w:id="63" w:name="Seznam_grafů_(existují-li)"/>
-      <w:bookmarkStart w:id="64" w:name="_bookmark18"/>
-      <w:bookmarkEnd w:id="63"/>
+      <w:bookmarkStart w:id="64" w:name="Seznam_grafů_(existují-li)"/>
+      <w:bookmarkStart w:id="65" w:name="_bookmark18"/>
       <w:bookmarkEnd w:id="64"/>
+      <w:bookmarkEnd w:id="65"/>
       <w:r>
         <w:rPr>
           <w:rFonts w:asciiTheme="minorHAnsi" w:hAnsiTheme="minorHAnsi" w:cstheme="minorHAnsi"/>
@@ -12072,10 +13124,10 @@
           <w:szCs w:val="32"/>
         </w:rPr>
       </w:pPr>
-      <w:bookmarkStart w:id="65" w:name="Seznam_příloh_(existují-li)"/>
-      <w:bookmarkStart w:id="66" w:name="_bookmark19"/>
-      <w:bookmarkEnd w:id="65"/>
+      <w:bookmarkStart w:id="66" w:name="Seznam_příloh_(existují-li)"/>
+      <w:bookmarkStart w:id="67" w:name="_bookmark19"/>
       <w:bookmarkEnd w:id="66"/>
+      <w:bookmarkEnd w:id="67"/>
       <w:r>
         <w:rPr>
           <w:rFonts w:asciiTheme="minorHAnsi" w:hAnsiTheme="minorHAnsi" w:cstheme="minorHAnsi"/>
@@ -12143,10 +13195,10 @@
           <w:cols w:space="720"/>
         </w:sectPr>
       </w:pPr>
-      <w:bookmarkStart w:id="67" w:name="Příloha_A_–_Název_přílohy"/>
-      <w:bookmarkStart w:id="68" w:name="_bookmark20"/>
-      <w:bookmarkEnd w:id="67"/>
+      <w:bookmarkStart w:id="68" w:name="Příloha_A_–_Název_přílohy"/>
+      <w:bookmarkStart w:id="69" w:name="_bookmark20"/>
       <w:bookmarkEnd w:id="68"/>
+      <w:bookmarkEnd w:id="69"/>
       <w:r>
         <w:rPr>
           <w:rFonts w:ascii="Calibri" w:hAnsi="Calibri" w:cs="Calibri"/>
@@ -12186,10 +13238,10 @@
       </w:r>
     </w:p>
     <w:p>
-      <w:bookmarkStart w:id="69" w:name="Příloha_B_–_Název_přílohy"/>
-      <w:bookmarkStart w:id="70" w:name="_bookmark21"/>
-      <w:bookmarkEnd w:id="69"/>
+      <w:bookmarkStart w:id="70" w:name="Příloha_B_–_Název_přílohy"/>
+      <w:bookmarkStart w:id="71" w:name="_bookmark21"/>
       <w:bookmarkEnd w:id="70"/>
+      <w:bookmarkEnd w:id="71"/>
       <w:r>
         <w:rPr>
           <w:rFonts w:asciiTheme="minorHAnsi" w:hAnsiTheme="minorHAnsi" w:cstheme="minorHAnsi"/>
@@ -12331,6 +13383,23 @@
       </w:r>
     </w:p>
   </w:comment>
+  <w:comment w:id="31" w:author="Kiku The night's flower" w:date="2025-12-25T18:26:00Z" w:initials="KT">
+    <w:p>
+      <w:pPr>
+        <w:pStyle w:val="Textkomente"/>
+        <w:jc w:val="left"/>
+      </w:pPr>
+      <w:r>
+        <w:rPr>
+          <w:rStyle w:val="Odkaznakoment"/>
+        </w:rPr>
+        <w:annotationRef/>
+      </w:r>
+      <w:r>
+        <w:t>Reword</w:t>
+      </w:r>
+    </w:p>
+  </w:comment>
 </w:comments>
 </file>
 
@@ -12341,6 +13410,7 @@
   <w15:commentEx w15:paraId="397D0D13" w15:done="0"/>
   <w15:commentEx w15:paraId="4820E45B" w15:done="0"/>
   <w15:commentEx w15:paraId="368E8EFA" w15:done="0"/>
+  <w15:commentEx w15:paraId="49093042" w15:done="0"/>
 </w15:commentsEx>
 </file>
 
@@ -12351,6 +13421,7 @@
   <w16cex:commentExtensible w16cex:durableId="7AE968A0" w16cex:dateUtc="2025-12-19T22:03:00Z"/>
   <w16cex:commentExtensible w16cex:durableId="41F95BAC" w16cex:dateUtc="2025-12-21T10:48:00Z"/>
   <w16cex:commentExtensible w16cex:durableId="4BA58810" w16cex:dateUtc="2025-12-14T22:13:00Z"/>
+  <w16cex:commentExtensible w16cex:durableId="650EFCD8" w16cex:dateUtc="2025-12-25T17:26:00Z"/>
 </w16cex:commentsExtensible>
 </file>
 
@@ -12361,6 +13432,7 @@
   <w16cid:commentId w16cid:paraId="397D0D13" w16cid:durableId="7AE968A0"/>
   <w16cid:commentId w16cid:paraId="4820E45B" w16cid:durableId="41F95BAC"/>
   <w16cid:commentId w16cid:paraId="368E8EFA" w16cid:durableId="4BA58810"/>
+  <w16cid:commentId w16cid:paraId="49093042" w16cid:durableId="650EFCD8"/>
 </w16cid:commentsIds>
 </file>
 
@@ -14864,6 +15936,7 @@
   <w:style w:type="character" w:default="1" w:styleId="Standardnpsmoodstavce">
     <w:name w:val="Default Paragraph Font"/>
     <w:uiPriority w:val="1"/>
+    <w:semiHidden/>
     <w:unhideWhenUsed/>
   </w:style>
   <w:style w:type="table" w:default="1" w:styleId="Normlntabulka">

</xml_diff>

<commit_message>
[DOCX] - start of practical section
</commit_message>
<xml_diff>
--- a/Evasion_and_detection.docx
+++ b/Evasion_and_detection.docx
@@ -418,7 +418,7 @@
           <w:sz w:val="20"/>
         </w:rPr>
         <w:drawing>
-          <wp:inline distT="0" distB="0" distL="0" distR="0" wp14:anchorId="7B8B863D" wp14:editId="01BC5F9D">
+          <wp:inline distT="0" distB="0" distL="0" distR="0" wp14:anchorId="7B8B863D" wp14:editId="3C2DE5F3">
             <wp:extent cx="2997200" cy="3572297"/>
             <wp:effectExtent l="0" t="0" r="0" b="0"/>
             <wp:docPr id="2" name="Obrázek 2"/>
@@ -9317,21 +9317,39 @@
       </w:r>
       <w:proofErr w:type="gramEnd"/>
       <w:r>
-        <w:t xml:space="preserve"> either catch a temporary file that can be created to help the malware, or find the persistence vector that malware uses to survive reboot. While persistence is still standard practice when writing malware, due to the noticeable speedup in adversary operations it is no longer as necessary. For longer running operations, persistence is still needed, but for “</w:t>
-      </w:r>
-    </w:p>
-    <w:p/>
-    <w:p>
-      <w:proofErr w:type="spellStart"/>
-      <w:r>
-        <w:t>smashand</w:t>
-      </w:r>
-      <w:proofErr w:type="spellEnd"/>
-      <w:r>
-        <w:t>-grab</w:t>
+        <w:t xml:space="preserve"> either catch a temporary file that can be created to help the malware, or find the persistence vector that malware uses to survive reboot. While persistence is still standard practice when writing malware, due to the noticeable speedup in adversary operations it is no longer as necessary. For longer running operations, persistence is still needed, but for</w:t>
+      </w:r>
+      <w:r>
+        <w:t xml:space="preserve"> </w:t>
+      </w:r>
+      <w:r>
+        <w:t>“</w:t>
+      </w:r>
+      <w:r>
+        <w:t>smash</w:t>
+      </w:r>
+      <w:r>
+        <w:noBreakHyphen/>
+      </w:r>
+      <w:r>
+        <w:t>and</w:t>
+      </w:r>
+      <w:r>
+        <w:noBreakHyphen/>
+      </w:r>
+      <w:r>
+        <w:t>grab</w:t>
       </w:r>
       <w:r>
         <w:t>”</w:t>
+      </w:r>
+      <w:r>
+        <w:t xml:space="preserve"> style of operations, like running ransomware or stealing passwords, persistence can be omitted.</w:t>
+      </w:r>
+    </w:p>
+    <w:p>
+      <w:r>
+        <w:tab/>
       </w:r>
     </w:p>
     <w:p/>
@@ -9621,6 +9639,7 @@
           <w:szCs w:val="17"/>
           <w:lang w:val="en-GB"/>
         </w:rPr>
+        <w:lastRenderedPageBreak/>
         <w:t xml:space="preserve">2. </w:t>
       </w:r>
       <w:r>
@@ -10097,7 +10116,6 @@
           <w:szCs w:val="17"/>
           <w:lang w:val="en-GB"/>
         </w:rPr>
-        <w:lastRenderedPageBreak/>
         <w:t xml:space="preserve">4. </w:t>
       </w:r>
       <w:r>
@@ -10810,14 +10828,11 @@
     </w:p>
     <w:p>
       <w:r>
+        <w:lastRenderedPageBreak/>
         <w:tab/>
       </w:r>
       <w:r>
-        <w:t xml:space="preserve">Another way of using syscalls while not notifying the endpoint detection software is to not use </w:t>
-      </w:r>
-      <w:r>
-        <w:lastRenderedPageBreak/>
-        <w:t xml:space="preserve">the API provided by the OS at all. </w:t>
+        <w:t xml:space="preserve">Another way of using syscalls while not notifying the endpoint detection software is to not use the API provided by the OS at all. </w:t>
       </w:r>
       <w:r>
         <w:t>Instead,</w:t>
@@ -10891,18 +10906,40 @@
         <w:t>it based on data that the malware provided</w:t>
       </w:r>
       <w:r>
-        <w:t xml:space="preserve">, and with kernel level permissions. </w:t>
-      </w:r>
-    </w:p>
+        <w:t xml:space="preserve">, and with kernel level </w:t>
+      </w:r>
+      <w:commentRangeStart w:id="32"/>
+      <w:r>
+        <w:t>permissions</w:t>
+      </w:r>
+      <w:commentRangeEnd w:id="32"/>
+      <w:r>
+        <w:rPr>
+          <w:rStyle w:val="Odkaznakoment"/>
+        </w:rPr>
+        <w:commentReference w:id="32"/>
+      </w:r>
+      <w:r>
+        <w:t xml:space="preserve">. </w:t>
+      </w:r>
+    </w:p>
+    <w:p/>
+    <w:p/>
     <w:p>
       <w:pPr>
         <w:pStyle w:val="Nadpis2"/>
       </w:pPr>
-      <w:bookmarkStart w:id="32" w:name="_Toc217221470"/>
+      <w:bookmarkStart w:id="33" w:name="_Toc217221470"/>
       <w:r>
         <w:t>Social Engineering and Delivery Mechanisms</w:t>
       </w:r>
-      <w:bookmarkEnd w:id="32"/>
+      <w:bookmarkEnd w:id="33"/>
+    </w:p>
+    <w:p>
+      <w:r>
+        <w:tab/>
+        <w:t xml:space="preserve">As finding new vulnerabilities and zero-day exploits is getting more difficult, adversaries are once again being drawn to </w:t>
+      </w:r>
     </w:p>
     <w:p>
       <w:pPr>
@@ -10916,102 +10953,251 @@
       <w:pPr>
         <w:pStyle w:val="Nadpis1"/>
       </w:pPr>
-      <w:bookmarkStart w:id="33" w:name="_Toc217221471"/>
+      <w:bookmarkStart w:id="34" w:name="_Toc217221471"/>
       <w:r>
         <w:lastRenderedPageBreak/>
         <w:t>Practical Application Testing Evasion Techniques</w:t>
       </w:r>
-      <w:bookmarkEnd w:id="33"/>
-    </w:p>
+      <w:bookmarkEnd w:id="34"/>
+    </w:p>
+    <w:p>
+      <w:r>
+        <w:tab/>
+        <w:t>The practical section begins here. The goal of this section is to experiment with different obfuscation techniques, testing popular antivirus products that are available on the market in their efficacy of catching homemade malware.</w:t>
+      </w:r>
+    </w:p>
+    <w:p/>
+    <w:p/>
     <w:p>
       <w:pPr>
         <w:pStyle w:val="Nadpis2"/>
       </w:pPr>
-      <w:bookmarkStart w:id="34" w:name="_Toc217221472"/>
+      <w:bookmarkStart w:id="35" w:name="_Toc217221472"/>
       <w:r>
         <w:t>Methodology</w:t>
       </w:r>
-      <w:bookmarkEnd w:id="34"/>
+      <w:bookmarkEnd w:id="35"/>
     </w:p>
     <w:p>
       <w:pPr>
         <w:pStyle w:val="Nadpis3"/>
       </w:pPr>
-      <w:bookmarkStart w:id="35" w:name="_Toc217221473"/>
+      <w:bookmarkStart w:id="36" w:name="_Toc217221473"/>
       <w:r>
         <w:t>Tools and Environment Setup</w:t>
       </w:r>
-      <w:bookmarkEnd w:id="35"/>
+      <w:bookmarkEnd w:id="36"/>
     </w:p>
     <w:p>
       <w:pPr>
         <w:pStyle w:val="Nadpis3"/>
       </w:pPr>
-      <w:bookmarkStart w:id="36" w:name="_Toc217221474"/>
+      <w:bookmarkStart w:id="37" w:name="_Toc217221474"/>
       <w:r>
         <w:t>Ethical Considerations</w:t>
       </w:r>
-      <w:bookmarkEnd w:id="36"/>
+      <w:bookmarkEnd w:id="37"/>
     </w:p>
     <w:p>
       <w:pPr>
         <w:pStyle w:val="Nadpis2"/>
       </w:pPr>
-      <w:bookmarkStart w:id="37" w:name="_Toc217221475"/>
+      <w:bookmarkStart w:id="38" w:name="_Toc217221475"/>
       <w:r>
         <w:t>Implementation of Malware Prototype</w:t>
       </w:r>
-      <w:bookmarkEnd w:id="37"/>
+      <w:bookmarkEnd w:id="38"/>
+    </w:p>
+    <w:p>
+      <w:r>
+        <w:tab/>
+        <w:t xml:space="preserve">To build malware, first we </w:t>
+      </w:r>
+      <w:proofErr w:type="gramStart"/>
+      <w:r>
+        <w:t>have to</w:t>
+      </w:r>
+      <w:proofErr w:type="gramEnd"/>
+      <w:r>
+        <w:t xml:space="preserve"> find a vulnerability to exploit. While I was scouring the CVE database, I have run into a peculiar vulnerability, </w:t>
+      </w:r>
+      <w:r>
+        <w:t>CVE-2025-59489</w:t>
+      </w:r>
+      <w:r>
+        <w:t xml:space="preserve">. This vulnerability targets games that were built with the popular game engine </w:t>
+      </w:r>
+      <w:proofErr w:type="gramStart"/>
+      <w:r>
+        <w:t>Unity, and</w:t>
+      </w:r>
+      <w:proofErr w:type="gramEnd"/>
+      <w:r>
+        <w:t xml:space="preserve"> forces the game to load any library from a path. When the library then loads, its </w:t>
+      </w:r>
+      <w:proofErr w:type="spellStart"/>
+      <w:r>
+        <w:t>DllMain</w:t>
+      </w:r>
+      <w:proofErr w:type="spellEnd"/>
+      <w:r>
+        <w:t xml:space="preserve"> immediately executes, triggering the payload. This is very problematic due to some games requiring Administrator privileges, like the popular game </w:t>
+      </w:r>
+      <w:r>
+        <w:rPr>
+          <w:highlight w:val="yellow"/>
+        </w:rPr>
+        <w:t xml:space="preserve">Genshin </w:t>
+      </w:r>
+      <w:r>
+        <w:rPr>
+          <w:highlight w:val="yellow"/>
+        </w:rPr>
+        <w:t>I</w:t>
+      </w:r>
+      <w:r>
+        <w:rPr>
+          <w:highlight w:val="yellow"/>
+        </w:rPr>
+        <w:t>mpact,</w:t>
+      </w:r>
+      <w:r>
+        <w:t xml:space="preserve"> for anti-cheat purposes. Even worse is that remedying the vulnerability requires the developer to update their Unity </w:t>
+      </w:r>
+      <w:proofErr w:type="gramStart"/>
+      <w:r>
+        <w:t>Editor, and</w:t>
+      </w:r>
+      <w:proofErr w:type="gramEnd"/>
+      <w:r>
+        <w:t xml:space="preserve"> then rebuild and redeploy the game. While a slight inconvenience to newer and popular games, older titles could stay vulnerable due to the developers not knowing about this </w:t>
+      </w:r>
+      <w:proofErr w:type="gramStart"/>
+      <w:r>
+        <w:t>issue, or</w:t>
+      </w:r>
+      <w:proofErr w:type="gramEnd"/>
+      <w:r>
+        <w:t xml:space="preserve"> simply abandoning the project. The vulnerability being present from Unity Editor 2017 onwards, resulting in 8 years of games being possibly open to exploitation, does not make this vulnerability any less severe. </w:t>
+      </w:r>
+    </w:p>
+    <w:p>
+      <w:r>
+        <w:tab/>
+        <w:t xml:space="preserve">The </w:t>
+      </w:r>
+      <w:r>
+        <w:t>CVE-2025-59489</w:t>
+      </w:r>
+      <w:r>
+        <w:t xml:space="preserve"> is considered an argument injection exploit, where the adversary manipulates the arguments that are supplied to the program on start, usually using the command-line. In case of this CVE, adversaries are using the </w:t>
+      </w:r>
+      <w:r>
+        <w:rPr>
+          <w:rStyle w:val="CodeChar"/>
+        </w:rPr>
+        <w:t>--</w:t>
+      </w:r>
+      <w:proofErr w:type="spellStart"/>
+      <w:r>
+        <w:rPr>
+          <w:rStyle w:val="CodeChar"/>
+        </w:rPr>
+        <w:t>xrsdk</w:t>
+      </w:r>
+      <w:proofErr w:type="spellEnd"/>
+      <w:r>
+        <w:rPr>
+          <w:rStyle w:val="CodeChar"/>
+        </w:rPr>
+        <w:t>-pre-</w:t>
+      </w:r>
+      <w:proofErr w:type="spellStart"/>
+      <w:r>
+        <w:rPr>
+          <w:rStyle w:val="CodeChar"/>
+        </w:rPr>
+        <w:t>init</w:t>
+      </w:r>
+      <w:proofErr w:type="spellEnd"/>
+      <w:r>
+        <w:rPr>
+          <w:rStyle w:val="CodeChar"/>
+        </w:rPr>
+        <w:t>-library</w:t>
+      </w:r>
+      <w:r>
+        <w:rPr>
+          <w:rStyle w:val="CodeChar"/>
+        </w:rPr>
+        <w:t xml:space="preserve"> </w:t>
+      </w:r>
+      <w:r>
+        <w:t>which is used by Unity when debugging an application.</w:t>
+      </w:r>
+      <w:r>
+        <w:t xml:space="preserve"> Problem is that the Editor does not check these flags, and simply loads the library that is requested, making this execution possible.</w:t>
+      </w:r>
+      <w:r>
+        <w:t xml:space="preserve"> This exploit is also very easy to use, as shortcuts are the usual way of executing programs on the system. The target of said shortcut can then be modified to include these parameters.</w:t>
+      </w:r>
+    </w:p>
+    <w:p>
+      <w:r>
+        <w:tab/>
+        <w:t xml:space="preserve">While easy to execute, the academic value of this attack is minimal, so we will be using this exploit to gain foothold in the system. Then we will increase our persistence by moving out of the game’s memory, using process hollowing to move to another system process, that has a higher lifespan, as the malware can be only active while the game is running otherwise. </w:t>
+      </w:r>
     </w:p>
     <w:p>
       <w:pPr>
         <w:pStyle w:val="Nadpis3"/>
       </w:pPr>
-      <w:bookmarkStart w:id="38" w:name="_Toc217221476"/>
+      <w:bookmarkStart w:id="39" w:name="_Toc217221476"/>
       <w:r>
         <w:t>Design and Features</w:t>
       </w:r>
-      <w:bookmarkEnd w:id="38"/>
+      <w:bookmarkEnd w:id="39"/>
     </w:p>
     <w:p>
       <w:pPr>
         <w:pStyle w:val="Nadpis2"/>
       </w:pPr>
-      <w:bookmarkStart w:id="39" w:name="_Toc217221477"/>
-      <w:r>
+      <w:bookmarkStart w:id="40" w:name="_Toc217221477"/>
+      <w:r>
+        <w:lastRenderedPageBreak/>
         <w:t>Obfuscation and Evasion Tests</w:t>
       </w:r>
-      <w:bookmarkEnd w:id="39"/>
+      <w:bookmarkEnd w:id="40"/>
     </w:p>
     <w:p>
       <w:pPr>
         <w:pStyle w:val="Nadpis3"/>
       </w:pPr>
-      <w:bookmarkStart w:id="40" w:name="_Toc217221478"/>
+      <w:bookmarkStart w:id="41" w:name="_Toc217221478"/>
       <w:r>
         <w:t>Techniques Applied</w:t>
       </w:r>
-      <w:bookmarkEnd w:id="40"/>
+      <w:bookmarkEnd w:id="41"/>
     </w:p>
     <w:p>
       <w:pPr>
         <w:pStyle w:val="Nadpis3"/>
       </w:pPr>
-      <w:bookmarkStart w:id="41" w:name="_Toc217221479"/>
+      <w:bookmarkStart w:id="42" w:name="_Toc217221479"/>
       <w:r>
         <w:t>Testing Against Antivirus Solutions</w:t>
       </w:r>
-      <w:bookmarkEnd w:id="41"/>
+      <w:bookmarkEnd w:id="42"/>
     </w:p>
     <w:p>
       <w:pPr>
         <w:pStyle w:val="Nadpis2"/>
       </w:pPr>
-      <w:bookmarkStart w:id="42" w:name="_Toc217221480"/>
+      <w:bookmarkStart w:id="43" w:name="_Toc217221480"/>
       <w:r>
         <w:t>Results and Evaluation</w:t>
       </w:r>
-      <w:bookmarkEnd w:id="42"/>
+      <w:bookmarkEnd w:id="43"/>
     </w:p>
     <w:p>
       <w:pPr>
@@ -11025,12 +11211,12 @@
       <w:pPr>
         <w:pStyle w:val="Nadpis1"/>
       </w:pPr>
-      <w:bookmarkStart w:id="43" w:name="_Toc217221481"/>
+      <w:bookmarkStart w:id="44" w:name="_Toc217221481"/>
       <w:r>
         <w:lastRenderedPageBreak/>
         <w:t>Conclusion</w:t>
       </w:r>
-      <w:bookmarkEnd w:id="43"/>
+      <w:bookmarkEnd w:id="44"/>
     </w:p>
     <w:p>
       <w:pPr>
@@ -11051,12 +11237,12 @@
       <w:pPr>
         <w:pStyle w:val="Nadpis1"/>
       </w:pPr>
-      <w:bookmarkStart w:id="44" w:name="_Toc217221482"/>
+      <w:bookmarkStart w:id="45" w:name="_Toc217221482"/>
       <w:r>
         <w:lastRenderedPageBreak/>
         <w:t>References</w:t>
       </w:r>
-      <w:bookmarkEnd w:id="44"/>
+      <w:bookmarkEnd w:id="45"/>
     </w:p>
     <w:p>
       <w:pPr>
@@ -11077,12 +11263,12 @@
       <w:pPr>
         <w:pStyle w:val="Nadpis1"/>
       </w:pPr>
-      <w:bookmarkStart w:id="45" w:name="_Toc217221483"/>
+      <w:bookmarkStart w:id="46" w:name="_Toc217221483"/>
       <w:r>
         <w:lastRenderedPageBreak/>
         <w:t>Appendices</w:t>
       </w:r>
-      <w:bookmarkEnd w:id="45"/>
+      <w:bookmarkEnd w:id="46"/>
     </w:p>
     <w:p>
       <w:pPr>
@@ -11145,8 +11331,8 @@
           <w:szCs w:val="32"/>
         </w:rPr>
       </w:pPr>
-      <w:bookmarkStart w:id="46" w:name="_Toc531008010"/>
-      <w:bookmarkStart w:id="47" w:name="_Toc34565748"/>
+      <w:bookmarkStart w:id="47" w:name="_Toc531008010"/>
+      <w:bookmarkStart w:id="48" w:name="_Toc34565748"/>
       <w:r>
         <w:rPr>
           <w:rFonts w:asciiTheme="minorHAnsi" w:hAnsiTheme="minorHAnsi" w:cstheme="minorHAnsi"/>
@@ -11242,10 +11428,10 @@
           <w:szCs w:val="24"/>
         </w:rPr>
       </w:pPr>
-      <w:bookmarkStart w:id="48" w:name="1.1_Nadpis_úrovně_2"/>
-      <w:bookmarkStart w:id="49" w:name="_bookmark3"/>
-      <w:bookmarkEnd w:id="48"/>
+      <w:bookmarkStart w:id="49" w:name="1.1_Nadpis_úrovně_2"/>
+      <w:bookmarkStart w:id="50" w:name="_bookmark3"/>
       <w:bookmarkEnd w:id="49"/>
+      <w:bookmarkEnd w:id="50"/>
       <w:r>
         <w:rPr>
           <w:rFonts w:asciiTheme="minorHAnsi" w:hAnsiTheme="minorHAnsi" w:cstheme="minorHAnsi"/>
@@ -11388,8 +11574,8 @@
       </w:pPr>
     </w:p>
     <w:p/>
-    <w:bookmarkEnd w:id="46"/>
     <w:bookmarkEnd w:id="47"/>
+    <w:bookmarkEnd w:id="48"/>
     <w:p>
       <w:pPr>
         <w:pStyle w:val="Zkladntext"/>
@@ -11412,8 +11598,8 @@
           <w:szCs w:val="32"/>
         </w:rPr>
       </w:pPr>
-      <w:bookmarkStart w:id="50" w:name="2_Praktická_část/Empirická_část/Vlastní_"/>
-      <w:bookmarkEnd w:id="50"/>
+      <w:bookmarkStart w:id="51" w:name="2_Praktická_část/Empirická_část/Vlastní_"/>
+      <w:bookmarkEnd w:id="51"/>
       <w:r>
         <w:rPr>
           <w:rFonts w:asciiTheme="minorHAnsi" w:hAnsiTheme="minorHAnsi" w:cstheme="minorHAnsi"/>
@@ -11480,14 +11666,14 @@
           <w:color w:val="0070C0"/>
         </w:rPr>
       </w:pPr>
-      <w:bookmarkStart w:id="51" w:name="2.1_Nadpis_úrovně_2"/>
-      <w:bookmarkStart w:id="52" w:name="_bookmark7"/>
-      <w:bookmarkStart w:id="53" w:name="2.1.1_Ukázka_označení_obrázků_a_tabulek_"/>
-      <w:bookmarkStart w:id="54" w:name="_bookmark8"/>
-      <w:bookmarkEnd w:id="51"/>
+      <w:bookmarkStart w:id="52" w:name="2.1_Nadpis_úrovně_2"/>
+      <w:bookmarkStart w:id="53" w:name="_bookmark7"/>
+      <w:bookmarkStart w:id="54" w:name="2.1.1_Ukázka_označení_obrázků_a_tabulek_"/>
+      <w:bookmarkStart w:id="55" w:name="_bookmark8"/>
       <w:bookmarkEnd w:id="52"/>
       <w:bookmarkEnd w:id="53"/>
       <w:bookmarkEnd w:id="54"/>
+      <w:bookmarkEnd w:id="55"/>
       <w:r>
         <w:rPr>
           <w:b/>
@@ -11566,7 +11752,7 @@
           <w:noProof/>
         </w:rPr>
         <w:drawing>
-          <wp:inline distT="0" distB="0" distL="0" distR="0" wp14:anchorId="0D44A6E5" wp14:editId="0293F8CC">
+          <wp:inline distT="0" distB="0" distL="0" distR="0" wp14:anchorId="0D44A6E5" wp14:editId="246B1C6A">
             <wp:extent cx="2997200" cy="3572297"/>
             <wp:effectExtent l="0" t="0" r="0" b="0"/>
             <wp:docPr id="7" name="Obrázek 7" descr="Obsah obrázku text, logo, symbol, Obchodní značka&#10;&#10;Popis byl vytvořen automaticky"/>
@@ -11828,8 +12014,8 @@
           <w:i/>
         </w:rPr>
       </w:pPr>
-      <w:bookmarkStart w:id="55" w:name="_bookmark9"/>
-      <w:bookmarkEnd w:id="55"/>
+      <w:bookmarkStart w:id="56" w:name="_bookmark9"/>
+      <w:bookmarkEnd w:id="56"/>
       <w:r>
         <w:rPr>
           <w:b/>
@@ -12438,10 +12624,10 @@
           <w:color w:val="0070C0"/>
         </w:rPr>
       </w:pPr>
-      <w:bookmarkStart w:id="56" w:name="2.1.2_Matematické_rovnice,_vzorce"/>
-      <w:bookmarkStart w:id="57" w:name="_bookmark10"/>
-      <w:bookmarkEnd w:id="56"/>
+      <w:bookmarkStart w:id="57" w:name="2.1.2_Matematické_rovnice,_vzorce"/>
+      <w:bookmarkStart w:id="58" w:name="_bookmark10"/>
       <w:bookmarkEnd w:id="57"/>
+      <w:bookmarkEnd w:id="58"/>
       <w:r>
         <w:rPr>
           <w:b/>
@@ -12631,10 +12817,10 @@
           <w:szCs w:val="32"/>
         </w:rPr>
       </w:pPr>
-      <w:bookmarkStart w:id="58" w:name="Závěr"/>
-      <w:bookmarkStart w:id="59" w:name="_bookmark15"/>
-      <w:bookmarkEnd w:id="58"/>
+      <w:bookmarkStart w:id="59" w:name="Závěr"/>
+      <w:bookmarkStart w:id="60" w:name="_bookmark15"/>
       <w:bookmarkEnd w:id="59"/>
+      <w:bookmarkEnd w:id="60"/>
       <w:r>
         <w:rPr>
           <w:rFonts w:asciiTheme="minorHAnsi" w:hAnsiTheme="minorHAnsi" w:cstheme="minorHAnsi"/>
@@ -12688,10 +12874,10 @@
           <w:szCs w:val="32"/>
         </w:rPr>
       </w:pPr>
-      <w:bookmarkStart w:id="60" w:name="Seznam_použitých_zdrojů"/>
-      <w:bookmarkStart w:id="61" w:name="_bookmark16"/>
-      <w:bookmarkEnd w:id="60"/>
+      <w:bookmarkStart w:id="61" w:name="Seznam_použitých_zdrojů"/>
+      <w:bookmarkStart w:id="62" w:name="_bookmark16"/>
       <w:bookmarkEnd w:id="61"/>
+      <w:bookmarkEnd w:id="62"/>
       <w:r>
         <w:rPr>
           <w:rFonts w:asciiTheme="minorHAnsi" w:hAnsiTheme="minorHAnsi" w:cstheme="minorHAnsi"/>
@@ -12808,10 +12994,10 @@
           <w:szCs w:val="32"/>
         </w:rPr>
       </w:pPr>
-      <w:bookmarkStart w:id="62" w:name="Seznam_obrázků_(existují-li)"/>
-      <w:bookmarkStart w:id="63" w:name="_bookmark17"/>
-      <w:bookmarkEnd w:id="62"/>
+      <w:bookmarkStart w:id="63" w:name="Seznam_obrázků_(existují-li)"/>
+      <w:bookmarkStart w:id="64" w:name="_bookmark17"/>
       <w:bookmarkEnd w:id="63"/>
+      <w:bookmarkEnd w:id="64"/>
       <w:r>
         <w:rPr>
           <w:rFonts w:asciiTheme="minorHAnsi" w:hAnsiTheme="minorHAnsi" w:cstheme="minorHAnsi"/>
@@ -13065,10 +13251,10 @@
           <w:szCs w:val="32"/>
         </w:rPr>
       </w:pPr>
-      <w:bookmarkStart w:id="64" w:name="Seznam_grafů_(existují-li)"/>
-      <w:bookmarkStart w:id="65" w:name="_bookmark18"/>
-      <w:bookmarkEnd w:id="64"/>
+      <w:bookmarkStart w:id="65" w:name="Seznam_grafů_(existují-li)"/>
+      <w:bookmarkStart w:id="66" w:name="_bookmark18"/>
       <w:bookmarkEnd w:id="65"/>
+      <w:bookmarkEnd w:id="66"/>
       <w:r>
         <w:rPr>
           <w:rFonts w:asciiTheme="minorHAnsi" w:hAnsiTheme="minorHAnsi" w:cstheme="minorHAnsi"/>
@@ -13124,10 +13310,10 @@
           <w:szCs w:val="32"/>
         </w:rPr>
       </w:pPr>
-      <w:bookmarkStart w:id="66" w:name="Seznam_příloh_(existují-li)"/>
-      <w:bookmarkStart w:id="67" w:name="_bookmark19"/>
-      <w:bookmarkEnd w:id="66"/>
+      <w:bookmarkStart w:id="67" w:name="Seznam_příloh_(existují-li)"/>
+      <w:bookmarkStart w:id="68" w:name="_bookmark19"/>
       <w:bookmarkEnd w:id="67"/>
+      <w:bookmarkEnd w:id="68"/>
       <w:r>
         <w:rPr>
           <w:rFonts w:asciiTheme="minorHAnsi" w:hAnsiTheme="minorHAnsi" w:cstheme="minorHAnsi"/>
@@ -13195,10 +13381,10 @@
           <w:cols w:space="720"/>
         </w:sectPr>
       </w:pPr>
-      <w:bookmarkStart w:id="68" w:name="Příloha_A_–_Název_přílohy"/>
-      <w:bookmarkStart w:id="69" w:name="_bookmark20"/>
-      <w:bookmarkEnd w:id="68"/>
+      <w:bookmarkStart w:id="69" w:name="Příloha_A_–_Název_přílohy"/>
+      <w:bookmarkStart w:id="70" w:name="_bookmark20"/>
       <w:bookmarkEnd w:id="69"/>
+      <w:bookmarkEnd w:id="70"/>
       <w:r>
         <w:rPr>
           <w:rFonts w:ascii="Calibri" w:hAnsi="Calibri" w:cs="Calibri"/>
@@ -13238,10 +13424,10 @@
       </w:r>
     </w:p>
     <w:p>
-      <w:bookmarkStart w:id="70" w:name="Příloha_B_–_Název_přílohy"/>
-      <w:bookmarkStart w:id="71" w:name="_bookmark21"/>
-      <w:bookmarkEnd w:id="70"/>
+      <w:bookmarkStart w:id="71" w:name="Příloha_B_–_Název_přílohy"/>
+      <w:bookmarkStart w:id="72" w:name="_bookmark21"/>
       <w:bookmarkEnd w:id="71"/>
+      <w:bookmarkEnd w:id="72"/>
       <w:r>
         <w:rPr>
           <w:rFonts w:asciiTheme="minorHAnsi" w:hAnsiTheme="minorHAnsi" w:cstheme="minorHAnsi"/>
@@ -13400,6 +13586,23 @@
       </w:r>
     </w:p>
   </w:comment>
+  <w:comment w:id="32" w:author="Kiku The night's flower" w:date="2025-12-28T23:06:00Z" w:initials="KT">
+    <w:p>
+      <w:pPr>
+        <w:pStyle w:val="Textkomente"/>
+        <w:jc w:val="left"/>
+      </w:pPr>
+      <w:r>
+        <w:rPr>
+          <w:rStyle w:val="Odkaznakoment"/>
+        </w:rPr>
+        <w:annotationRef/>
+      </w:r>
+      <w:r>
+        <w:t>Add reasons why to do this?</w:t>
+      </w:r>
+    </w:p>
+  </w:comment>
 </w:comments>
 </file>
 
@@ -13411,6 +13614,7 @@
   <w15:commentEx w15:paraId="4820E45B" w15:done="0"/>
   <w15:commentEx w15:paraId="368E8EFA" w15:done="0"/>
   <w15:commentEx w15:paraId="49093042" w15:done="0"/>
+  <w15:commentEx w15:paraId="4CA605B5" w15:done="0"/>
 </w15:commentsEx>
 </file>
 
@@ -13422,6 +13626,7 @@
   <w16cex:commentExtensible w16cex:durableId="41F95BAC" w16cex:dateUtc="2025-12-21T10:48:00Z"/>
   <w16cex:commentExtensible w16cex:durableId="4BA58810" w16cex:dateUtc="2025-12-14T22:13:00Z"/>
   <w16cex:commentExtensible w16cex:durableId="650EFCD8" w16cex:dateUtc="2025-12-25T17:26:00Z"/>
+  <w16cex:commentExtensible w16cex:durableId="4FA3AAA5" w16cex:dateUtc="2025-12-28T22:06:00Z"/>
 </w16cex:commentsExtensible>
 </file>
 
@@ -13433,6 +13638,7 @@
   <w16cid:commentId w16cid:paraId="4820E45B" w16cid:durableId="41F95BAC"/>
   <w16cid:commentId w16cid:paraId="368E8EFA" w16cid:durableId="4BA58810"/>
   <w16cid:commentId w16cid:paraId="49093042" w16cid:durableId="650EFCD8"/>
+  <w16cid:commentId w16cid:paraId="4CA605B5" w16cid:durableId="4FA3AAA5"/>
 </w16cid:commentsIds>
 </file>
 
@@ -15936,7 +16142,6 @@
   <w:style w:type="character" w:default="1" w:styleId="Standardnpsmoodstavce">
     <w:name w:val="Default Paragraph Font"/>
     <w:uiPriority w:val="1"/>
-    <w:semiHidden/>
     <w:unhideWhenUsed/>
   </w:style>
   <w:style w:type="table" w:default="1" w:styleId="Normlntabulka">
@@ -16416,6 +16621,28 @@
       <w:lang w:val="en-GB"/>
     </w:rPr>
   </w:style>
+  <w:style w:type="paragraph" w:customStyle="1" w:styleId="Code">
+    <w:name w:val="Code"/>
+    <w:basedOn w:val="Normln"/>
+    <w:link w:val="CodeChar"/>
+    <w:qFormat/>
+    <w:rsid w:val="005D0E52"/>
+    <w:rPr>
+      <w:rFonts w:ascii="Cascadia Code" w:hAnsi="Cascadia Code"/>
+      <w:sz w:val="20"/>
+    </w:rPr>
+  </w:style>
+  <w:style w:type="character" w:customStyle="1" w:styleId="CodeChar">
+    <w:name w:val="Code Char"/>
+    <w:basedOn w:val="Standardnpsmoodstavce"/>
+    <w:link w:val="Code"/>
+    <w:rsid w:val="005D0E52"/>
+    <w:rPr>
+      <w:rFonts w:ascii="Cascadia Code" w:eastAsia="Caladea" w:hAnsi="Cascadia Code" w:cs="Caladea"/>
+      <w:sz w:val="20"/>
+      <w:lang w:val="en-GB"/>
+    </w:rPr>
+  </w:style>
 </w:styles>
 </file>
 

</xml_diff>

<commit_message>
[DOCX] - WIP dynamic library function resolving
</commit_message>
<xml_diff>
--- a/Evasion_and_detection.docx
+++ b/Evasion_and_detection.docx
@@ -418,7 +418,7 @@
           <w:sz w:val="20"/>
         </w:rPr>
         <w:drawing>
-          <wp:inline distT="0" distB="0" distL="0" distR="0" wp14:anchorId="7B8B863D" wp14:editId="3C2DE5F3">
+          <wp:inline distT="0" distB="0" distL="0" distR="0" wp14:anchorId="7B8B863D" wp14:editId="5B1AD7FE">
             <wp:extent cx="2997200" cy="3572297"/>
             <wp:effectExtent l="0" t="0" r="0" b="0"/>
             <wp:docPr id="2" name="Obrázek 2"/>
@@ -10595,26 +10595,9 @@
     </w:p>
     <w:p>
       <w:pPr>
-        <w:tabs>
-          <w:tab w:val="left" w:pos="4185"/>
-        </w:tabs>
-        <w:jc w:val="center"/>
-        <w:rPr>
-          <w:i/>
-          <w:iCs/>
-          <w:color w:val="548DD4" w:themeColor="text2" w:themeTint="99"/>
-          <w:sz w:val="18"/>
-          <w:szCs w:val="18"/>
-        </w:rPr>
-      </w:pPr>
-      <w:r>
-        <w:rPr>
-          <w:i/>
-          <w:iCs/>
-          <w:color w:val="548DD4" w:themeColor="text2" w:themeTint="99"/>
-          <w:sz w:val="18"/>
-          <w:szCs w:val="18"/>
-        </w:rPr>
+        <w:pStyle w:val="Imagesub"/>
+      </w:pPr>
+      <w:r>
         <w:t>Fig. 1 – Original red pill code by Joanna Rutkowska</w:t>
       </w:r>
     </w:p>
@@ -11148,62 +11131,1899 @@
         <w:t xml:space="preserve">While easy to execute, the academic value of this attack is minimal, so we will be using this exploit to gain foothold in the system. Then we will increase our persistence by moving out of the game’s memory, using process hollowing to move to another system process, that has a higher lifespan, as the malware can be only active while the game is running otherwise. </w:t>
       </w:r>
     </w:p>
+    <w:p/>
     <w:p>
       <w:pPr>
         <w:pStyle w:val="Nadpis3"/>
       </w:pPr>
       <w:bookmarkStart w:id="39" w:name="_Toc217221476"/>
       <w:r>
+        <w:lastRenderedPageBreak/>
         <w:t>Design and Features</w:t>
       </w:r>
       <w:bookmarkEnd w:id="39"/>
     </w:p>
     <w:p>
+      <w:r>
+        <w:tab/>
+        <w:t xml:space="preserve">When designing malware, I found it quite hard to settle on a </w:t>
+      </w:r>
+      <w:proofErr w:type="gramStart"/>
+      <w:r>
+        <w:t>straight forward</w:t>
+      </w:r>
+      <w:proofErr w:type="gramEnd"/>
+      <w:r>
+        <w:t xml:space="preserve"> implementation. This is because there are simply so many options on how to write code, and when writing malware specifically, there are dozens more.</w:t>
+      </w:r>
+    </w:p>
+    <w:p/>
+    <w:p>
+      <w:r>
+        <w:t xml:space="preserve">I settled on a straight-forward lifecycle: starting a game loads up malicious library, this library executes its </w:t>
+      </w:r>
+      <w:proofErr w:type="spellStart"/>
+      <w:r>
+        <w:t>DllMain</w:t>
+      </w:r>
+      <w:proofErr w:type="spellEnd"/>
+      <w:r>
+        <w:t>, triggering the payload. This payload ensures persistence using registry and lateral movement to another process like sc.exe using process hollowing.</w:t>
+      </w:r>
+    </w:p>
+    <w:p/>
+    <w:p/>
+    <w:p/>
+    <w:p/>
+    <w:p/>
+    <w:p>
+      <w:pPr>
+        <w:pStyle w:val="Nadpis4"/>
+      </w:pPr>
+      <w:r>
+        <w:t>Triggering the payload</w:t>
+      </w:r>
+    </w:p>
+    <w:p>
+      <w:r>
+        <w:tab/>
+        <w:t xml:space="preserve">First step of successful infection is to ensure that the malware even runs. As we discussed, we will be using the CVE-2025-59489 to load our malicious library into a legitimate running game that the user downloads from the internet. </w:t>
+      </w:r>
+      <w:r>
+        <w:t>We can do this by supplying additional flag to the shortcut where we specify the path to our malicious library.</w:t>
+      </w:r>
+    </w:p>
+    <w:p>
+      <w:pPr>
+        <w:pStyle w:val="Imagesub"/>
+      </w:pPr>
+      <w:r>
+        <w:drawing>
+          <wp:anchor distT="0" distB="0" distL="114300" distR="114300" simplePos="0" relativeHeight="251664384" behindDoc="0" locked="0" layoutInCell="1" allowOverlap="1" wp14:anchorId="642CBF32" wp14:editId="4C727CA6">
+            <wp:simplePos x="0" y="0"/>
+            <wp:positionH relativeFrom="column">
+              <wp:posOffset>1968879</wp:posOffset>
+            </wp:positionH>
+            <wp:positionV relativeFrom="paragraph">
+              <wp:posOffset>2805</wp:posOffset>
+            </wp:positionV>
+            <wp:extent cx="2101755" cy="2306899"/>
+            <wp:effectExtent l="0" t="0" r="0" b="0"/>
+            <wp:wrapTopAndBottom/>
+            <wp:docPr id="1302600559" name="Obrázek 1" descr="Obsah obrázku text, snímek obrazovky, displej, software&#10;&#10;Obsah generovaný pomocí AI může být nesprávný."/>
+            <wp:cNvGraphicFramePr>
+              <a:graphicFrameLocks xmlns:a="http://schemas.openxmlformats.org/drawingml/2006/main" noChangeAspect="1"/>
+            </wp:cNvGraphicFramePr>
+            <a:graphic xmlns:a="http://schemas.openxmlformats.org/drawingml/2006/main">
+              <a:graphicData uri="http://schemas.openxmlformats.org/drawingml/2006/picture">
+                <pic:pic xmlns:pic="http://schemas.openxmlformats.org/drawingml/2006/picture">
+                  <pic:nvPicPr>
+                    <pic:cNvPr id="1302600559" name="Obrázek 1" descr="Obsah obrázku text, snímek obrazovky, displej, software&#10;&#10;Obsah generovaný pomocí AI může být nesprávný."/>
+                    <pic:cNvPicPr/>
+                  </pic:nvPicPr>
+                  <pic:blipFill>
+                    <a:blip r:embed="rId19" cstate="print">
+                      <a:extLst>
+                        <a:ext uri="{28A0092B-C50C-407E-A947-70E740481C1C}">
+                          <a14:useLocalDpi xmlns:a14="http://schemas.microsoft.com/office/drawing/2010/main" val="0"/>
+                        </a:ext>
+                      </a:extLst>
+                    </a:blip>
+                    <a:stretch>
+                      <a:fillRect/>
+                    </a:stretch>
+                  </pic:blipFill>
+                  <pic:spPr>
+                    <a:xfrm>
+                      <a:off x="0" y="0"/>
+                      <a:ext cx="2101755" cy="2306899"/>
+                    </a:xfrm>
+                    <a:prstGeom prst="rect">
+                      <a:avLst/>
+                    </a:prstGeom>
+                  </pic:spPr>
+                </pic:pic>
+              </a:graphicData>
+            </a:graphic>
+            <wp14:sizeRelH relativeFrom="page">
+              <wp14:pctWidth>0</wp14:pctWidth>
+            </wp14:sizeRelH>
+            <wp14:sizeRelV relativeFrom="page">
+              <wp14:pctHeight>0</wp14:pctHeight>
+            </wp14:sizeRelV>
+          </wp:anchor>
+        </w:drawing>
+      </w:r>
+      <w:r>
+        <w:t>Fig 2. – Shortcut menu containing the unity library loading flag</w:t>
+      </w:r>
+    </w:p>
+    <w:p>
+      <w:r>
+        <w:tab/>
+        <w:t xml:space="preserve">This shortcut targets the executable that is hidden in the files of the game that user will want to run, </w:t>
+      </w:r>
+      <w:proofErr w:type="gramStart"/>
+      <w:r>
+        <w:t>with  the</w:t>
+      </w:r>
+      <w:proofErr w:type="gramEnd"/>
+      <w:r>
+        <w:t xml:space="preserve"> -</w:t>
+      </w:r>
+      <w:proofErr w:type="spellStart"/>
+      <w:r>
+        <w:t>xrsdk</w:t>
+      </w:r>
+      <w:proofErr w:type="spellEnd"/>
+      <w:r>
+        <w:t>-pre-</w:t>
+      </w:r>
+      <w:proofErr w:type="spellStart"/>
+      <w:r>
+        <w:t>init</w:t>
+      </w:r>
+      <w:proofErr w:type="spellEnd"/>
+      <w:r>
+        <w:t xml:space="preserve">-library flag which then forces unity to load the library to memory. One of the upsides of using a shortcut like this is we can set the program to run as an administrator, thus requesting immediate privilege elevation. As was discussed, games sometimes require administrator access, </w:t>
+      </w:r>
+      <w:r>
+        <w:t>thus it</w:t>
+      </w:r>
+      <w:r>
+        <w:t xml:space="preserve"> should not raise much suspicio</w:t>
+      </w:r>
+      <w:r>
+        <w:t>n with the user.</w:t>
+      </w:r>
+    </w:p>
+    <w:p>
+      <w:r>
+        <w:tab/>
+        <w:t xml:space="preserve">To test if the library itself has properly bound when starting up the application, we will call the </w:t>
+      </w:r>
+      <w:proofErr w:type="spellStart"/>
+      <w:r>
+        <w:t>MessageBoxA</w:t>
+      </w:r>
+      <w:proofErr w:type="spellEnd"/>
+      <w:r>
+        <w:t xml:space="preserve"> function from the </w:t>
+      </w:r>
+      <w:proofErr w:type="spellStart"/>
+      <w:r>
+        <w:t>WinAPI</w:t>
+      </w:r>
+      <w:proofErr w:type="spellEnd"/>
+      <w:r>
+        <w:t xml:space="preserve"> to notify us when the library loads. This is done because debugging libraries, especially when they are running in processes that aren’t under our full control, </w:t>
+      </w:r>
+      <w:r>
+        <w:lastRenderedPageBreak/>
+        <w:t>is rather difficult. Message box can be utilized, as it creates a new window with its message for us to peruse.</w:t>
+      </w:r>
+    </w:p>
+    <w:p>
+      <w:pPr>
+        <w:pStyle w:val="Normlnweb"/>
+        <w:pBdr>
+          <w:top w:val="single" w:sz="6" w:space="2" w:color="888888"/>
+          <w:left w:val="single" w:sz="6" w:space="2" w:color="888888"/>
+          <w:bottom w:val="single" w:sz="6" w:space="2" w:color="888888"/>
+          <w:right w:val="single" w:sz="6" w:space="2" w:color="888888"/>
+        </w:pBdr>
+        <w:tabs>
+          <w:tab w:val="left" w:pos="916"/>
+          <w:tab w:val="left" w:pos="1832"/>
+          <w:tab w:val="left" w:pos="2748"/>
+          <w:tab w:val="left" w:pos="3664"/>
+          <w:tab w:val="left" w:pos="4580"/>
+          <w:tab w:val="left" w:pos="5496"/>
+          <w:tab w:val="left" w:pos="6412"/>
+          <w:tab w:val="left" w:pos="7328"/>
+          <w:tab w:val="left" w:pos="8244"/>
+          <w:tab w:val="left" w:pos="9160"/>
+          <w:tab w:val="left" w:pos="10076"/>
+          <w:tab w:val="left" w:pos="10992"/>
+          <w:tab w:val="left" w:pos="11908"/>
+          <w:tab w:val="left" w:pos="12824"/>
+          <w:tab w:val="left" w:pos="13740"/>
+          <w:tab w:val="left" w:pos="14656"/>
+        </w:tabs>
+        <w:spacing w:before="0" w:beforeAutospacing="0" w:after="0" w:afterAutospacing="0"/>
+        <w:divId w:val="941033026"/>
+        <w:rPr>
+          <w:rFonts w:ascii="Consolas" w:hAnsi="Consolas" w:cs="Courier New"/>
+          <w:sz w:val="17"/>
+          <w:szCs w:val="17"/>
+        </w:rPr>
+      </w:pPr>
+      <w:r>
+        <w:rPr>
+          <w:rFonts w:ascii="Consolas" w:hAnsi="Consolas" w:cs="Courier New"/>
+          <w:sz w:val="17"/>
+          <w:szCs w:val="17"/>
+        </w:rPr>
+        <w:t xml:space="preserve"> 1. </w:t>
+      </w:r>
+      <w:r>
+        <w:rPr>
+          <w:rFonts w:ascii="Consolas" w:hAnsi="Consolas" w:cs="Courier New"/>
+          <w:color w:val="000000"/>
+          <w:sz w:val="17"/>
+          <w:szCs w:val="17"/>
+        </w:rPr>
+        <w:t xml:space="preserve">BOOL WINAPI </w:t>
+      </w:r>
+      <w:proofErr w:type="spellStart"/>
+      <w:r>
+        <w:rPr>
+          <w:rFonts w:ascii="Consolas" w:hAnsi="Consolas" w:cs="Courier New"/>
+          <w:color w:val="660066"/>
+          <w:sz w:val="17"/>
+          <w:szCs w:val="17"/>
+        </w:rPr>
+        <w:t>DllMain</w:t>
+      </w:r>
+      <w:proofErr w:type="spellEnd"/>
+      <w:r>
+        <w:rPr>
+          <w:rFonts w:ascii="Consolas" w:hAnsi="Consolas" w:cs="Courier New"/>
+          <w:color w:val="666600"/>
+          <w:sz w:val="17"/>
+          <w:szCs w:val="17"/>
+        </w:rPr>
+        <w:t>(</w:t>
+      </w:r>
+      <w:r>
+        <w:rPr>
+          <w:rFonts w:ascii="Consolas" w:hAnsi="Consolas" w:cs="Courier New"/>
+          <w:color w:val="000000"/>
+          <w:sz w:val="17"/>
+          <w:szCs w:val="17"/>
+        </w:rPr>
+        <w:t xml:space="preserve">HINSTANCE </w:t>
+      </w:r>
+      <w:proofErr w:type="spellStart"/>
+      <w:r>
+        <w:rPr>
+          <w:rFonts w:ascii="Consolas" w:hAnsi="Consolas" w:cs="Courier New"/>
+          <w:color w:val="000000"/>
+          <w:sz w:val="17"/>
+          <w:szCs w:val="17"/>
+        </w:rPr>
+        <w:t>hinstDLL</w:t>
+      </w:r>
+      <w:proofErr w:type="spellEnd"/>
+      <w:r>
+        <w:rPr>
+          <w:rFonts w:ascii="Consolas" w:hAnsi="Consolas" w:cs="Courier New"/>
+          <w:color w:val="666600"/>
+          <w:sz w:val="17"/>
+          <w:szCs w:val="17"/>
+        </w:rPr>
+        <w:t>,</w:t>
+      </w:r>
+      <w:r>
+        <w:rPr>
+          <w:rFonts w:ascii="Consolas" w:hAnsi="Consolas" w:cs="Courier New"/>
+          <w:color w:val="000000"/>
+          <w:sz w:val="17"/>
+          <w:szCs w:val="17"/>
+        </w:rPr>
+        <w:t xml:space="preserve"> DWORD </w:t>
+      </w:r>
+      <w:proofErr w:type="spellStart"/>
+      <w:r>
+        <w:rPr>
+          <w:rFonts w:ascii="Consolas" w:hAnsi="Consolas" w:cs="Courier New"/>
+          <w:color w:val="000000"/>
+          <w:sz w:val="17"/>
+          <w:szCs w:val="17"/>
+        </w:rPr>
+        <w:t>fdwReason</w:t>
+      </w:r>
+      <w:proofErr w:type="spellEnd"/>
+      <w:r>
+        <w:rPr>
+          <w:rFonts w:ascii="Consolas" w:hAnsi="Consolas" w:cs="Courier New"/>
+          <w:color w:val="666600"/>
+          <w:sz w:val="17"/>
+          <w:szCs w:val="17"/>
+        </w:rPr>
+        <w:t>,</w:t>
+      </w:r>
+      <w:r>
+        <w:rPr>
+          <w:rFonts w:ascii="Consolas" w:hAnsi="Consolas" w:cs="Courier New"/>
+          <w:color w:val="000000"/>
+          <w:sz w:val="17"/>
+          <w:szCs w:val="17"/>
+        </w:rPr>
+        <w:t xml:space="preserve"> LPVOID </w:t>
+      </w:r>
+      <w:proofErr w:type="spellStart"/>
+      <w:r>
+        <w:rPr>
+          <w:rFonts w:ascii="Consolas" w:hAnsi="Consolas" w:cs="Courier New"/>
+          <w:color w:val="000000"/>
+          <w:sz w:val="17"/>
+          <w:szCs w:val="17"/>
+        </w:rPr>
+        <w:t>lpvReserved</w:t>
+      </w:r>
+      <w:proofErr w:type="spellEnd"/>
+      <w:r>
+        <w:rPr>
+          <w:rFonts w:ascii="Consolas" w:hAnsi="Consolas" w:cs="Courier New"/>
+          <w:color w:val="666600"/>
+          <w:sz w:val="17"/>
+          <w:szCs w:val="17"/>
+        </w:rPr>
+        <w:t>)</w:t>
+      </w:r>
+      <w:r>
+        <w:rPr>
+          <w:rFonts w:ascii="Consolas" w:hAnsi="Consolas" w:cs="Courier New"/>
+          <w:color w:val="000000"/>
+          <w:sz w:val="17"/>
+          <w:szCs w:val="17"/>
+        </w:rPr>
+        <w:t xml:space="preserve"> </w:t>
+      </w:r>
+      <w:r>
+        <w:rPr>
+          <w:rFonts w:ascii="Consolas" w:hAnsi="Consolas" w:cs="Courier New"/>
+          <w:color w:val="666600"/>
+          <w:sz w:val="17"/>
+          <w:szCs w:val="17"/>
+        </w:rPr>
+        <w:t>{</w:t>
+      </w:r>
+    </w:p>
+    <w:p>
+      <w:pPr>
+        <w:pStyle w:val="Normlnweb"/>
+        <w:pBdr>
+          <w:top w:val="single" w:sz="6" w:space="2" w:color="888888"/>
+          <w:left w:val="single" w:sz="6" w:space="2" w:color="888888"/>
+          <w:bottom w:val="single" w:sz="6" w:space="2" w:color="888888"/>
+          <w:right w:val="single" w:sz="6" w:space="2" w:color="888888"/>
+        </w:pBdr>
+        <w:tabs>
+          <w:tab w:val="left" w:pos="916"/>
+          <w:tab w:val="left" w:pos="1832"/>
+          <w:tab w:val="left" w:pos="2748"/>
+          <w:tab w:val="left" w:pos="3664"/>
+          <w:tab w:val="left" w:pos="4580"/>
+          <w:tab w:val="left" w:pos="5496"/>
+          <w:tab w:val="left" w:pos="6412"/>
+          <w:tab w:val="left" w:pos="7328"/>
+          <w:tab w:val="left" w:pos="8244"/>
+          <w:tab w:val="left" w:pos="9160"/>
+          <w:tab w:val="left" w:pos="10076"/>
+          <w:tab w:val="left" w:pos="10992"/>
+          <w:tab w:val="left" w:pos="11908"/>
+          <w:tab w:val="left" w:pos="12824"/>
+          <w:tab w:val="left" w:pos="13740"/>
+          <w:tab w:val="left" w:pos="14656"/>
+        </w:tabs>
+        <w:spacing w:before="0" w:beforeAutospacing="0" w:after="0" w:afterAutospacing="0"/>
+        <w:divId w:val="941033026"/>
+        <w:rPr>
+          <w:rFonts w:ascii="Consolas" w:hAnsi="Consolas" w:cs="Courier New"/>
+          <w:sz w:val="17"/>
+          <w:szCs w:val="17"/>
+        </w:rPr>
+      </w:pPr>
+      <w:r>
+        <w:rPr>
+          <w:rFonts w:ascii="Consolas" w:hAnsi="Consolas" w:cs="Courier New"/>
+          <w:sz w:val="17"/>
+          <w:szCs w:val="17"/>
+        </w:rPr>
+        <w:t xml:space="preserve"> 2. </w:t>
+      </w:r>
+      <w:r>
+        <w:rPr>
+          <w:rFonts w:ascii="Consolas" w:hAnsi="Consolas" w:cs="Courier New"/>
+          <w:color w:val="000000"/>
+          <w:sz w:val="17"/>
+          <w:szCs w:val="17"/>
+        </w:rPr>
+        <w:t xml:space="preserve">    </w:t>
+      </w:r>
+      <w:r>
+        <w:rPr>
+          <w:rFonts w:ascii="Consolas" w:hAnsi="Consolas" w:cs="Courier New"/>
+          <w:color w:val="000088"/>
+          <w:sz w:val="17"/>
+          <w:szCs w:val="17"/>
+        </w:rPr>
+        <w:t>switch</w:t>
+      </w:r>
+      <w:r>
+        <w:rPr>
+          <w:rFonts w:ascii="Consolas" w:hAnsi="Consolas" w:cs="Courier New"/>
+          <w:color w:val="000000"/>
+          <w:sz w:val="17"/>
+          <w:szCs w:val="17"/>
+        </w:rPr>
+        <w:t xml:space="preserve"> </w:t>
+      </w:r>
+      <w:r>
+        <w:rPr>
+          <w:rFonts w:ascii="Consolas" w:hAnsi="Consolas" w:cs="Courier New"/>
+          <w:color w:val="666600"/>
+          <w:sz w:val="17"/>
+          <w:szCs w:val="17"/>
+        </w:rPr>
+        <w:t>(</w:t>
+      </w:r>
+      <w:proofErr w:type="spellStart"/>
+      <w:r>
+        <w:rPr>
+          <w:rFonts w:ascii="Consolas" w:hAnsi="Consolas" w:cs="Courier New"/>
+          <w:color w:val="000000"/>
+          <w:sz w:val="17"/>
+          <w:szCs w:val="17"/>
+        </w:rPr>
+        <w:t>fdwReason</w:t>
+      </w:r>
+      <w:proofErr w:type="spellEnd"/>
+      <w:r>
+        <w:rPr>
+          <w:rFonts w:ascii="Consolas" w:hAnsi="Consolas" w:cs="Courier New"/>
+          <w:color w:val="666600"/>
+          <w:sz w:val="17"/>
+          <w:szCs w:val="17"/>
+        </w:rPr>
+        <w:t>)</w:t>
+      </w:r>
+      <w:r>
+        <w:rPr>
+          <w:rFonts w:ascii="Consolas" w:hAnsi="Consolas" w:cs="Courier New"/>
+          <w:color w:val="000000"/>
+          <w:sz w:val="17"/>
+          <w:szCs w:val="17"/>
+        </w:rPr>
+        <w:t xml:space="preserve"> </w:t>
+      </w:r>
+      <w:r>
+        <w:rPr>
+          <w:rFonts w:ascii="Consolas" w:hAnsi="Consolas" w:cs="Courier New"/>
+          <w:color w:val="666600"/>
+          <w:sz w:val="17"/>
+          <w:szCs w:val="17"/>
+        </w:rPr>
+        <w:t>{</w:t>
+      </w:r>
+    </w:p>
+    <w:p>
+      <w:pPr>
+        <w:pStyle w:val="Normlnweb"/>
+        <w:pBdr>
+          <w:top w:val="single" w:sz="6" w:space="2" w:color="888888"/>
+          <w:left w:val="single" w:sz="6" w:space="2" w:color="888888"/>
+          <w:bottom w:val="single" w:sz="6" w:space="2" w:color="888888"/>
+          <w:right w:val="single" w:sz="6" w:space="2" w:color="888888"/>
+        </w:pBdr>
+        <w:tabs>
+          <w:tab w:val="left" w:pos="916"/>
+          <w:tab w:val="left" w:pos="1832"/>
+          <w:tab w:val="left" w:pos="2748"/>
+          <w:tab w:val="left" w:pos="3664"/>
+          <w:tab w:val="left" w:pos="4580"/>
+          <w:tab w:val="left" w:pos="5496"/>
+          <w:tab w:val="left" w:pos="6412"/>
+          <w:tab w:val="left" w:pos="7328"/>
+          <w:tab w:val="left" w:pos="8244"/>
+          <w:tab w:val="left" w:pos="9160"/>
+          <w:tab w:val="left" w:pos="10076"/>
+          <w:tab w:val="left" w:pos="10992"/>
+          <w:tab w:val="left" w:pos="11908"/>
+          <w:tab w:val="left" w:pos="12824"/>
+          <w:tab w:val="left" w:pos="13740"/>
+          <w:tab w:val="left" w:pos="14656"/>
+        </w:tabs>
+        <w:spacing w:before="0" w:beforeAutospacing="0" w:after="0" w:afterAutospacing="0"/>
+        <w:divId w:val="941033026"/>
+        <w:rPr>
+          <w:rFonts w:ascii="Consolas" w:hAnsi="Consolas" w:cs="Courier New"/>
+          <w:sz w:val="17"/>
+          <w:szCs w:val="17"/>
+        </w:rPr>
+      </w:pPr>
+      <w:r>
+        <w:rPr>
+          <w:rFonts w:ascii="Consolas" w:hAnsi="Consolas" w:cs="Courier New"/>
+          <w:sz w:val="17"/>
+          <w:szCs w:val="17"/>
+        </w:rPr>
+        <w:t xml:space="preserve"> 3. </w:t>
+      </w:r>
+      <w:r>
+        <w:rPr>
+          <w:rFonts w:ascii="Consolas" w:hAnsi="Consolas" w:cs="Courier New"/>
+          <w:color w:val="000000"/>
+          <w:sz w:val="17"/>
+          <w:szCs w:val="17"/>
+        </w:rPr>
+        <w:t xml:space="preserve">        </w:t>
+      </w:r>
+      <w:r>
+        <w:rPr>
+          <w:rFonts w:ascii="Consolas" w:hAnsi="Consolas" w:cs="Courier New"/>
+          <w:color w:val="000088"/>
+          <w:sz w:val="17"/>
+          <w:szCs w:val="17"/>
+        </w:rPr>
+        <w:t>case</w:t>
+      </w:r>
+      <w:r>
+        <w:rPr>
+          <w:rFonts w:ascii="Consolas" w:hAnsi="Consolas" w:cs="Courier New"/>
+          <w:color w:val="000000"/>
+          <w:sz w:val="17"/>
+          <w:szCs w:val="17"/>
+        </w:rPr>
+        <w:t xml:space="preserve"> DLL_PROCESS_ATTACH</w:t>
+      </w:r>
+      <w:r>
+        <w:rPr>
+          <w:rFonts w:ascii="Consolas" w:hAnsi="Consolas" w:cs="Courier New"/>
+          <w:color w:val="666600"/>
+          <w:sz w:val="17"/>
+          <w:szCs w:val="17"/>
+        </w:rPr>
+        <w:t>:</w:t>
+      </w:r>
+    </w:p>
+    <w:p>
+      <w:pPr>
+        <w:pStyle w:val="Normlnweb"/>
+        <w:pBdr>
+          <w:top w:val="single" w:sz="6" w:space="2" w:color="888888"/>
+          <w:left w:val="single" w:sz="6" w:space="2" w:color="888888"/>
+          <w:bottom w:val="single" w:sz="6" w:space="2" w:color="888888"/>
+          <w:right w:val="single" w:sz="6" w:space="2" w:color="888888"/>
+        </w:pBdr>
+        <w:tabs>
+          <w:tab w:val="left" w:pos="916"/>
+          <w:tab w:val="left" w:pos="1832"/>
+          <w:tab w:val="left" w:pos="2748"/>
+          <w:tab w:val="left" w:pos="3664"/>
+          <w:tab w:val="left" w:pos="4580"/>
+          <w:tab w:val="left" w:pos="5496"/>
+          <w:tab w:val="left" w:pos="6412"/>
+          <w:tab w:val="left" w:pos="7328"/>
+          <w:tab w:val="left" w:pos="8244"/>
+          <w:tab w:val="left" w:pos="9160"/>
+          <w:tab w:val="left" w:pos="10076"/>
+          <w:tab w:val="left" w:pos="10992"/>
+          <w:tab w:val="left" w:pos="11908"/>
+          <w:tab w:val="left" w:pos="12824"/>
+          <w:tab w:val="left" w:pos="13740"/>
+          <w:tab w:val="left" w:pos="14656"/>
+        </w:tabs>
+        <w:spacing w:before="0" w:beforeAutospacing="0" w:after="0" w:afterAutospacing="0"/>
+        <w:divId w:val="941033026"/>
+        <w:rPr>
+          <w:rFonts w:ascii="Consolas" w:hAnsi="Consolas" w:cs="Courier New"/>
+          <w:sz w:val="17"/>
+          <w:szCs w:val="17"/>
+        </w:rPr>
+      </w:pPr>
+      <w:r>
+        <w:rPr>
+          <w:rFonts w:ascii="Consolas" w:hAnsi="Consolas" w:cs="Courier New"/>
+          <w:sz w:val="17"/>
+          <w:szCs w:val="17"/>
+        </w:rPr>
+        <w:t xml:space="preserve"> 4. </w:t>
+      </w:r>
+      <w:r>
+        <w:rPr>
+          <w:rFonts w:ascii="Consolas" w:hAnsi="Consolas" w:cs="Courier New"/>
+          <w:color w:val="000000"/>
+          <w:sz w:val="17"/>
+          <w:szCs w:val="17"/>
+        </w:rPr>
+        <w:t xml:space="preserve">            </w:t>
+      </w:r>
+      <w:proofErr w:type="spellStart"/>
+      <w:r>
+        <w:rPr>
+          <w:rFonts w:ascii="Consolas" w:hAnsi="Consolas" w:cs="Courier New"/>
+          <w:color w:val="660066"/>
+          <w:sz w:val="17"/>
+          <w:szCs w:val="17"/>
+        </w:rPr>
+        <w:t>MessageBoxA</w:t>
+      </w:r>
+      <w:proofErr w:type="spellEnd"/>
+      <w:r>
+        <w:rPr>
+          <w:rFonts w:ascii="Consolas" w:hAnsi="Consolas" w:cs="Courier New"/>
+          <w:color w:val="666600"/>
+          <w:sz w:val="17"/>
+          <w:szCs w:val="17"/>
+        </w:rPr>
+        <w:t>(</w:t>
+      </w:r>
+      <w:proofErr w:type="spellStart"/>
+      <w:r>
+        <w:rPr>
+          <w:rFonts w:ascii="Consolas" w:hAnsi="Consolas" w:cs="Courier New"/>
+          <w:color w:val="000088"/>
+          <w:sz w:val="17"/>
+          <w:szCs w:val="17"/>
+        </w:rPr>
+        <w:t>nullptr</w:t>
+      </w:r>
+      <w:proofErr w:type="spellEnd"/>
+      <w:r>
+        <w:rPr>
+          <w:rFonts w:ascii="Consolas" w:hAnsi="Consolas" w:cs="Courier New"/>
+          <w:color w:val="666600"/>
+          <w:sz w:val="17"/>
+          <w:szCs w:val="17"/>
+        </w:rPr>
+        <w:t>,</w:t>
+      </w:r>
+    </w:p>
+    <w:p>
+      <w:pPr>
+        <w:pStyle w:val="Normlnweb"/>
+        <w:pBdr>
+          <w:top w:val="single" w:sz="6" w:space="2" w:color="888888"/>
+          <w:left w:val="single" w:sz="6" w:space="2" w:color="888888"/>
+          <w:bottom w:val="single" w:sz="6" w:space="2" w:color="888888"/>
+          <w:right w:val="single" w:sz="6" w:space="2" w:color="888888"/>
+        </w:pBdr>
+        <w:tabs>
+          <w:tab w:val="left" w:pos="916"/>
+          <w:tab w:val="left" w:pos="1832"/>
+          <w:tab w:val="left" w:pos="2748"/>
+          <w:tab w:val="left" w:pos="3664"/>
+          <w:tab w:val="left" w:pos="4580"/>
+          <w:tab w:val="left" w:pos="5496"/>
+          <w:tab w:val="left" w:pos="6412"/>
+          <w:tab w:val="left" w:pos="7328"/>
+          <w:tab w:val="left" w:pos="8244"/>
+          <w:tab w:val="left" w:pos="9160"/>
+          <w:tab w:val="left" w:pos="10076"/>
+          <w:tab w:val="left" w:pos="10992"/>
+          <w:tab w:val="left" w:pos="11908"/>
+          <w:tab w:val="left" w:pos="12824"/>
+          <w:tab w:val="left" w:pos="13740"/>
+          <w:tab w:val="left" w:pos="14656"/>
+        </w:tabs>
+        <w:spacing w:before="0" w:beforeAutospacing="0" w:after="0" w:afterAutospacing="0"/>
+        <w:divId w:val="941033026"/>
+        <w:rPr>
+          <w:rFonts w:ascii="Consolas" w:hAnsi="Consolas" w:cs="Courier New"/>
+          <w:sz w:val="17"/>
+          <w:szCs w:val="17"/>
+        </w:rPr>
+      </w:pPr>
+      <w:r>
+        <w:rPr>
+          <w:rFonts w:ascii="Consolas" w:hAnsi="Consolas" w:cs="Courier New"/>
+          <w:sz w:val="17"/>
+          <w:szCs w:val="17"/>
+        </w:rPr>
+        <w:t xml:space="preserve"> 5. </w:t>
+      </w:r>
+      <w:r>
+        <w:rPr>
+          <w:rFonts w:ascii="Consolas" w:hAnsi="Consolas" w:cs="Courier New"/>
+          <w:color w:val="000000"/>
+          <w:sz w:val="17"/>
+          <w:szCs w:val="17"/>
+        </w:rPr>
+        <w:t xml:space="preserve">                        </w:t>
+      </w:r>
+      <w:r>
+        <w:rPr>
+          <w:rFonts w:ascii="Consolas" w:hAnsi="Consolas" w:cs="Courier New"/>
+          <w:color w:val="008800"/>
+          <w:sz w:val="17"/>
+          <w:szCs w:val="17"/>
+        </w:rPr>
+        <w:t xml:space="preserve">"C </w:t>
+      </w:r>
+      <w:proofErr w:type="spellStart"/>
+      <w:r>
+        <w:rPr>
+          <w:rFonts w:ascii="Consolas" w:hAnsi="Consolas" w:cs="Courier New"/>
+          <w:color w:val="008800"/>
+          <w:sz w:val="17"/>
+          <w:szCs w:val="17"/>
+        </w:rPr>
+        <w:t>Library</w:t>
+      </w:r>
+      <w:proofErr w:type="spellEnd"/>
+      <w:r>
+        <w:rPr>
+          <w:rFonts w:ascii="Consolas" w:hAnsi="Consolas" w:cs="Courier New"/>
+          <w:color w:val="008800"/>
+          <w:sz w:val="17"/>
+          <w:szCs w:val="17"/>
+        </w:rPr>
+        <w:t xml:space="preserve"> </w:t>
+      </w:r>
+      <w:proofErr w:type="spellStart"/>
+      <w:r>
+        <w:rPr>
+          <w:rFonts w:ascii="Consolas" w:hAnsi="Consolas" w:cs="Courier New"/>
+          <w:color w:val="008800"/>
+          <w:sz w:val="17"/>
+          <w:szCs w:val="17"/>
+        </w:rPr>
+        <w:t>Injection</w:t>
+      </w:r>
+      <w:proofErr w:type="spellEnd"/>
+      <w:r>
+        <w:rPr>
+          <w:rFonts w:ascii="Consolas" w:hAnsi="Consolas" w:cs="Courier New"/>
+          <w:color w:val="008800"/>
+          <w:sz w:val="17"/>
+          <w:szCs w:val="17"/>
+        </w:rPr>
+        <w:t xml:space="preserve"> </w:t>
+      </w:r>
+      <w:proofErr w:type="spellStart"/>
+      <w:r>
+        <w:rPr>
+          <w:rFonts w:ascii="Consolas" w:hAnsi="Consolas" w:cs="Courier New"/>
+          <w:color w:val="008800"/>
+          <w:sz w:val="17"/>
+          <w:szCs w:val="17"/>
+        </w:rPr>
+        <w:t>Successful</w:t>
+      </w:r>
+      <w:proofErr w:type="spellEnd"/>
+      <w:r>
+        <w:rPr>
+          <w:rFonts w:ascii="Consolas" w:hAnsi="Consolas" w:cs="Courier New"/>
+          <w:color w:val="008800"/>
+          <w:sz w:val="17"/>
+          <w:szCs w:val="17"/>
+        </w:rPr>
+        <w:t>!"</w:t>
+      </w:r>
+      <w:r>
+        <w:rPr>
+          <w:rFonts w:ascii="Consolas" w:hAnsi="Consolas" w:cs="Courier New"/>
+          <w:color w:val="666600"/>
+          <w:sz w:val="17"/>
+          <w:szCs w:val="17"/>
+        </w:rPr>
+        <w:t>,</w:t>
+      </w:r>
+    </w:p>
+    <w:p>
+      <w:pPr>
+        <w:pStyle w:val="Normlnweb"/>
+        <w:pBdr>
+          <w:top w:val="single" w:sz="6" w:space="2" w:color="888888"/>
+          <w:left w:val="single" w:sz="6" w:space="2" w:color="888888"/>
+          <w:bottom w:val="single" w:sz="6" w:space="2" w:color="888888"/>
+          <w:right w:val="single" w:sz="6" w:space="2" w:color="888888"/>
+        </w:pBdr>
+        <w:tabs>
+          <w:tab w:val="left" w:pos="916"/>
+          <w:tab w:val="left" w:pos="1832"/>
+          <w:tab w:val="left" w:pos="2748"/>
+          <w:tab w:val="left" w:pos="3664"/>
+          <w:tab w:val="left" w:pos="4580"/>
+          <w:tab w:val="left" w:pos="5496"/>
+          <w:tab w:val="left" w:pos="6412"/>
+          <w:tab w:val="left" w:pos="7328"/>
+          <w:tab w:val="left" w:pos="8244"/>
+          <w:tab w:val="left" w:pos="9160"/>
+          <w:tab w:val="left" w:pos="10076"/>
+          <w:tab w:val="left" w:pos="10992"/>
+          <w:tab w:val="left" w:pos="11908"/>
+          <w:tab w:val="left" w:pos="12824"/>
+          <w:tab w:val="left" w:pos="13740"/>
+          <w:tab w:val="left" w:pos="14656"/>
+        </w:tabs>
+        <w:spacing w:before="0" w:beforeAutospacing="0" w:after="0" w:afterAutospacing="0"/>
+        <w:divId w:val="941033026"/>
+        <w:rPr>
+          <w:rFonts w:ascii="Consolas" w:hAnsi="Consolas" w:cs="Courier New"/>
+          <w:sz w:val="17"/>
+          <w:szCs w:val="17"/>
+        </w:rPr>
+      </w:pPr>
+      <w:r>
+        <w:rPr>
+          <w:rFonts w:ascii="Consolas" w:hAnsi="Consolas" w:cs="Courier New"/>
+          <w:sz w:val="17"/>
+          <w:szCs w:val="17"/>
+        </w:rPr>
+        <w:t xml:space="preserve"> 6. </w:t>
+      </w:r>
+      <w:r>
+        <w:rPr>
+          <w:rFonts w:ascii="Consolas" w:hAnsi="Consolas" w:cs="Courier New"/>
+          <w:color w:val="000000"/>
+          <w:sz w:val="17"/>
+          <w:szCs w:val="17"/>
+        </w:rPr>
+        <w:t xml:space="preserve">                        </w:t>
+      </w:r>
+      <w:r>
+        <w:rPr>
+          <w:rFonts w:ascii="Consolas" w:hAnsi="Consolas" w:cs="Courier New"/>
+          <w:color w:val="008800"/>
+          <w:sz w:val="17"/>
+          <w:szCs w:val="17"/>
+        </w:rPr>
+        <w:t>"CVE-2025-59489 Test"</w:t>
+      </w:r>
+      <w:r>
+        <w:rPr>
+          <w:rFonts w:ascii="Consolas" w:hAnsi="Consolas" w:cs="Courier New"/>
+          <w:color w:val="666600"/>
+          <w:sz w:val="17"/>
+          <w:szCs w:val="17"/>
+        </w:rPr>
+        <w:t>,</w:t>
+      </w:r>
+    </w:p>
+    <w:p>
+      <w:pPr>
+        <w:pStyle w:val="Normlnweb"/>
+        <w:pBdr>
+          <w:top w:val="single" w:sz="6" w:space="2" w:color="888888"/>
+          <w:left w:val="single" w:sz="6" w:space="2" w:color="888888"/>
+          <w:bottom w:val="single" w:sz="6" w:space="2" w:color="888888"/>
+          <w:right w:val="single" w:sz="6" w:space="2" w:color="888888"/>
+        </w:pBdr>
+        <w:tabs>
+          <w:tab w:val="left" w:pos="916"/>
+          <w:tab w:val="left" w:pos="1832"/>
+          <w:tab w:val="left" w:pos="2748"/>
+          <w:tab w:val="left" w:pos="3664"/>
+          <w:tab w:val="left" w:pos="4580"/>
+          <w:tab w:val="left" w:pos="5496"/>
+          <w:tab w:val="left" w:pos="6412"/>
+          <w:tab w:val="left" w:pos="7328"/>
+          <w:tab w:val="left" w:pos="8244"/>
+          <w:tab w:val="left" w:pos="9160"/>
+          <w:tab w:val="left" w:pos="10076"/>
+          <w:tab w:val="left" w:pos="10992"/>
+          <w:tab w:val="left" w:pos="11908"/>
+          <w:tab w:val="left" w:pos="12824"/>
+          <w:tab w:val="left" w:pos="13740"/>
+          <w:tab w:val="left" w:pos="14656"/>
+        </w:tabs>
+        <w:spacing w:before="0" w:beforeAutospacing="0" w:after="0" w:afterAutospacing="0"/>
+        <w:divId w:val="941033026"/>
+        <w:rPr>
+          <w:rFonts w:ascii="Consolas" w:hAnsi="Consolas" w:cs="Courier New"/>
+          <w:sz w:val="17"/>
+          <w:szCs w:val="17"/>
+        </w:rPr>
+      </w:pPr>
+      <w:r>
+        <w:rPr>
+          <w:rFonts w:ascii="Consolas" w:hAnsi="Consolas" w:cs="Courier New"/>
+          <w:sz w:val="17"/>
+          <w:szCs w:val="17"/>
+        </w:rPr>
+        <w:t xml:space="preserve"> 7. </w:t>
+      </w:r>
+      <w:r>
+        <w:rPr>
+          <w:rFonts w:ascii="Consolas" w:hAnsi="Consolas" w:cs="Courier New"/>
+          <w:color w:val="000000"/>
+          <w:sz w:val="17"/>
+          <w:szCs w:val="17"/>
+        </w:rPr>
+        <w:t xml:space="preserve">                        MB_OK </w:t>
+      </w:r>
+      <w:r>
+        <w:rPr>
+          <w:rFonts w:ascii="Consolas" w:hAnsi="Consolas" w:cs="Courier New"/>
+          <w:color w:val="666600"/>
+          <w:sz w:val="17"/>
+          <w:szCs w:val="17"/>
+        </w:rPr>
+        <w:t>|</w:t>
+      </w:r>
+      <w:r>
+        <w:rPr>
+          <w:rFonts w:ascii="Consolas" w:hAnsi="Consolas" w:cs="Courier New"/>
+          <w:color w:val="000000"/>
+          <w:sz w:val="17"/>
+          <w:szCs w:val="17"/>
+        </w:rPr>
+        <w:t xml:space="preserve"> MB_ICONEXCLAMATION</w:t>
+      </w:r>
+      <w:r>
+        <w:rPr>
+          <w:rFonts w:ascii="Consolas" w:hAnsi="Consolas" w:cs="Courier New"/>
+          <w:color w:val="666600"/>
+          <w:sz w:val="17"/>
+          <w:szCs w:val="17"/>
+        </w:rPr>
+        <w:t>);</w:t>
+      </w:r>
+    </w:p>
+    <w:p>
+      <w:pPr>
+        <w:pStyle w:val="Normlnweb"/>
+        <w:pBdr>
+          <w:top w:val="single" w:sz="6" w:space="2" w:color="888888"/>
+          <w:left w:val="single" w:sz="6" w:space="2" w:color="888888"/>
+          <w:bottom w:val="single" w:sz="6" w:space="2" w:color="888888"/>
+          <w:right w:val="single" w:sz="6" w:space="2" w:color="888888"/>
+        </w:pBdr>
+        <w:tabs>
+          <w:tab w:val="left" w:pos="916"/>
+          <w:tab w:val="left" w:pos="1832"/>
+          <w:tab w:val="left" w:pos="2748"/>
+          <w:tab w:val="left" w:pos="3664"/>
+          <w:tab w:val="left" w:pos="4580"/>
+          <w:tab w:val="left" w:pos="5496"/>
+          <w:tab w:val="left" w:pos="6412"/>
+          <w:tab w:val="left" w:pos="7328"/>
+          <w:tab w:val="left" w:pos="8244"/>
+          <w:tab w:val="left" w:pos="9160"/>
+          <w:tab w:val="left" w:pos="10076"/>
+          <w:tab w:val="left" w:pos="10992"/>
+          <w:tab w:val="left" w:pos="11908"/>
+          <w:tab w:val="left" w:pos="12824"/>
+          <w:tab w:val="left" w:pos="13740"/>
+          <w:tab w:val="left" w:pos="14656"/>
+        </w:tabs>
+        <w:spacing w:before="0" w:beforeAutospacing="0" w:after="0" w:afterAutospacing="0"/>
+        <w:divId w:val="941033026"/>
+        <w:rPr>
+          <w:rFonts w:ascii="Consolas" w:hAnsi="Consolas" w:cs="Courier New"/>
+          <w:sz w:val="17"/>
+          <w:szCs w:val="17"/>
+        </w:rPr>
+      </w:pPr>
+      <w:r>
+        <w:rPr>
+          <w:rFonts w:ascii="Consolas" w:hAnsi="Consolas" w:cs="Courier New"/>
+          <w:sz w:val="17"/>
+          <w:szCs w:val="17"/>
+        </w:rPr>
+        <w:t xml:space="preserve"> 8. </w:t>
+      </w:r>
+      <w:r>
+        <w:rPr>
+          <w:rFonts w:ascii="Consolas" w:hAnsi="Consolas" w:cs="Courier New"/>
+          <w:color w:val="000000"/>
+          <w:sz w:val="17"/>
+          <w:szCs w:val="17"/>
+        </w:rPr>
+        <w:t xml:space="preserve">            </w:t>
+      </w:r>
+      <w:proofErr w:type="spellStart"/>
+      <w:r>
+        <w:rPr>
+          <w:rFonts w:ascii="Consolas" w:hAnsi="Consolas" w:cs="Courier New"/>
+          <w:color w:val="000088"/>
+          <w:sz w:val="17"/>
+          <w:szCs w:val="17"/>
+        </w:rPr>
+        <w:t>break</w:t>
+      </w:r>
+      <w:proofErr w:type="spellEnd"/>
+      <w:r>
+        <w:rPr>
+          <w:rFonts w:ascii="Consolas" w:hAnsi="Consolas" w:cs="Courier New"/>
+          <w:color w:val="666600"/>
+          <w:sz w:val="17"/>
+          <w:szCs w:val="17"/>
+        </w:rPr>
+        <w:t>;</w:t>
+      </w:r>
+    </w:p>
+    <w:p>
+      <w:pPr>
+        <w:pStyle w:val="Normlnweb"/>
+        <w:pBdr>
+          <w:top w:val="single" w:sz="6" w:space="2" w:color="888888"/>
+          <w:left w:val="single" w:sz="6" w:space="2" w:color="888888"/>
+          <w:bottom w:val="single" w:sz="6" w:space="2" w:color="888888"/>
+          <w:right w:val="single" w:sz="6" w:space="2" w:color="888888"/>
+        </w:pBdr>
+        <w:tabs>
+          <w:tab w:val="left" w:pos="916"/>
+          <w:tab w:val="left" w:pos="1832"/>
+          <w:tab w:val="left" w:pos="2748"/>
+          <w:tab w:val="left" w:pos="3664"/>
+          <w:tab w:val="left" w:pos="4580"/>
+          <w:tab w:val="left" w:pos="5496"/>
+          <w:tab w:val="left" w:pos="6412"/>
+          <w:tab w:val="left" w:pos="7328"/>
+          <w:tab w:val="left" w:pos="8244"/>
+          <w:tab w:val="left" w:pos="9160"/>
+          <w:tab w:val="left" w:pos="10076"/>
+          <w:tab w:val="left" w:pos="10992"/>
+          <w:tab w:val="left" w:pos="11908"/>
+          <w:tab w:val="left" w:pos="12824"/>
+          <w:tab w:val="left" w:pos="13740"/>
+          <w:tab w:val="left" w:pos="14656"/>
+        </w:tabs>
+        <w:spacing w:before="0" w:beforeAutospacing="0" w:after="0" w:afterAutospacing="0"/>
+        <w:divId w:val="941033026"/>
+        <w:rPr>
+          <w:rFonts w:ascii="Consolas" w:hAnsi="Consolas" w:cs="Courier New"/>
+          <w:sz w:val="17"/>
+          <w:szCs w:val="17"/>
+        </w:rPr>
+      </w:pPr>
+      <w:r>
+        <w:rPr>
+          <w:rFonts w:ascii="Consolas" w:hAnsi="Consolas" w:cs="Courier New"/>
+          <w:sz w:val="17"/>
+          <w:szCs w:val="17"/>
+        </w:rPr>
+        <w:t xml:space="preserve"> 9. </w:t>
+      </w:r>
+      <w:r>
+        <w:rPr>
+          <w:rFonts w:ascii="Consolas" w:hAnsi="Consolas" w:cs="Courier New"/>
+          <w:color w:val="000000"/>
+          <w:sz w:val="17"/>
+          <w:szCs w:val="17"/>
+        </w:rPr>
+        <w:t xml:space="preserve">        </w:t>
+      </w:r>
+      <w:r>
+        <w:rPr>
+          <w:rFonts w:ascii="Consolas" w:hAnsi="Consolas" w:cs="Courier New"/>
+          <w:color w:val="000088"/>
+          <w:sz w:val="17"/>
+          <w:szCs w:val="17"/>
+        </w:rPr>
+        <w:t>case</w:t>
+      </w:r>
+      <w:r>
+        <w:rPr>
+          <w:rFonts w:ascii="Consolas" w:hAnsi="Consolas" w:cs="Courier New"/>
+          <w:color w:val="000000"/>
+          <w:sz w:val="17"/>
+          <w:szCs w:val="17"/>
+        </w:rPr>
+        <w:t xml:space="preserve"> DLL_PROCESS_DETACH</w:t>
+      </w:r>
+      <w:r>
+        <w:rPr>
+          <w:rFonts w:ascii="Consolas" w:hAnsi="Consolas" w:cs="Courier New"/>
+          <w:color w:val="666600"/>
+          <w:sz w:val="17"/>
+          <w:szCs w:val="17"/>
+        </w:rPr>
+        <w:t>:</w:t>
+      </w:r>
+    </w:p>
+    <w:p>
+      <w:pPr>
+        <w:pStyle w:val="Normlnweb"/>
+        <w:pBdr>
+          <w:top w:val="single" w:sz="6" w:space="2" w:color="888888"/>
+          <w:left w:val="single" w:sz="6" w:space="2" w:color="888888"/>
+          <w:bottom w:val="single" w:sz="6" w:space="2" w:color="888888"/>
+          <w:right w:val="single" w:sz="6" w:space="2" w:color="888888"/>
+        </w:pBdr>
+        <w:tabs>
+          <w:tab w:val="left" w:pos="916"/>
+          <w:tab w:val="left" w:pos="1832"/>
+          <w:tab w:val="left" w:pos="2748"/>
+          <w:tab w:val="left" w:pos="3664"/>
+          <w:tab w:val="left" w:pos="4580"/>
+          <w:tab w:val="left" w:pos="5496"/>
+          <w:tab w:val="left" w:pos="6412"/>
+          <w:tab w:val="left" w:pos="7328"/>
+          <w:tab w:val="left" w:pos="8244"/>
+          <w:tab w:val="left" w:pos="9160"/>
+          <w:tab w:val="left" w:pos="10076"/>
+          <w:tab w:val="left" w:pos="10992"/>
+          <w:tab w:val="left" w:pos="11908"/>
+          <w:tab w:val="left" w:pos="12824"/>
+          <w:tab w:val="left" w:pos="13740"/>
+          <w:tab w:val="left" w:pos="14656"/>
+        </w:tabs>
+        <w:spacing w:before="0" w:beforeAutospacing="0" w:after="0" w:afterAutospacing="0"/>
+        <w:divId w:val="941033026"/>
+        <w:rPr>
+          <w:rFonts w:ascii="Consolas" w:hAnsi="Consolas" w:cs="Courier New"/>
+          <w:sz w:val="17"/>
+          <w:szCs w:val="17"/>
+        </w:rPr>
+      </w:pPr>
+      <w:r>
+        <w:rPr>
+          <w:rFonts w:ascii="Consolas" w:hAnsi="Consolas" w:cs="Courier New"/>
+          <w:sz w:val="17"/>
+          <w:szCs w:val="17"/>
+        </w:rPr>
+        <w:t xml:space="preserve">10. </w:t>
+      </w:r>
+      <w:r>
+        <w:rPr>
+          <w:rFonts w:ascii="Consolas" w:hAnsi="Consolas" w:cs="Courier New"/>
+          <w:color w:val="000000"/>
+          <w:sz w:val="17"/>
+          <w:szCs w:val="17"/>
+        </w:rPr>
+        <w:t xml:space="preserve">            </w:t>
+      </w:r>
+      <w:proofErr w:type="spellStart"/>
+      <w:r>
+        <w:rPr>
+          <w:rFonts w:ascii="Consolas" w:hAnsi="Consolas" w:cs="Courier New"/>
+          <w:color w:val="000088"/>
+          <w:sz w:val="17"/>
+          <w:szCs w:val="17"/>
+        </w:rPr>
+        <w:t>break</w:t>
+      </w:r>
+      <w:proofErr w:type="spellEnd"/>
+      <w:r>
+        <w:rPr>
+          <w:rFonts w:ascii="Consolas" w:hAnsi="Consolas" w:cs="Courier New"/>
+          <w:color w:val="666600"/>
+          <w:sz w:val="17"/>
+          <w:szCs w:val="17"/>
+        </w:rPr>
+        <w:t>;</w:t>
+      </w:r>
+    </w:p>
+    <w:p>
+      <w:pPr>
+        <w:pStyle w:val="Normlnweb"/>
+        <w:pBdr>
+          <w:top w:val="single" w:sz="6" w:space="2" w:color="888888"/>
+          <w:left w:val="single" w:sz="6" w:space="2" w:color="888888"/>
+          <w:bottom w:val="single" w:sz="6" w:space="2" w:color="888888"/>
+          <w:right w:val="single" w:sz="6" w:space="2" w:color="888888"/>
+        </w:pBdr>
+        <w:tabs>
+          <w:tab w:val="left" w:pos="916"/>
+          <w:tab w:val="left" w:pos="1832"/>
+          <w:tab w:val="left" w:pos="2748"/>
+          <w:tab w:val="left" w:pos="3664"/>
+          <w:tab w:val="left" w:pos="4580"/>
+          <w:tab w:val="left" w:pos="5496"/>
+          <w:tab w:val="left" w:pos="6412"/>
+          <w:tab w:val="left" w:pos="7328"/>
+          <w:tab w:val="left" w:pos="8244"/>
+          <w:tab w:val="left" w:pos="9160"/>
+          <w:tab w:val="left" w:pos="10076"/>
+          <w:tab w:val="left" w:pos="10992"/>
+          <w:tab w:val="left" w:pos="11908"/>
+          <w:tab w:val="left" w:pos="12824"/>
+          <w:tab w:val="left" w:pos="13740"/>
+          <w:tab w:val="left" w:pos="14656"/>
+        </w:tabs>
+        <w:spacing w:before="0" w:beforeAutospacing="0" w:after="0" w:afterAutospacing="0"/>
+        <w:divId w:val="941033026"/>
+        <w:rPr>
+          <w:rFonts w:ascii="Consolas" w:hAnsi="Consolas" w:cs="Courier New"/>
+          <w:sz w:val="17"/>
+          <w:szCs w:val="17"/>
+        </w:rPr>
+      </w:pPr>
+      <w:r>
+        <w:rPr>
+          <w:rFonts w:ascii="Consolas" w:hAnsi="Consolas" w:cs="Courier New"/>
+          <w:sz w:val="17"/>
+          <w:szCs w:val="17"/>
+        </w:rPr>
+        <w:t xml:space="preserve">11. </w:t>
+      </w:r>
+      <w:r>
+        <w:rPr>
+          <w:rFonts w:ascii="Consolas" w:hAnsi="Consolas" w:cs="Courier New"/>
+          <w:color w:val="000000"/>
+          <w:sz w:val="17"/>
+          <w:szCs w:val="17"/>
+        </w:rPr>
+        <w:t xml:space="preserve">        </w:t>
+      </w:r>
+      <w:r>
+        <w:rPr>
+          <w:rFonts w:ascii="Consolas" w:hAnsi="Consolas" w:cs="Courier New"/>
+          <w:color w:val="000088"/>
+          <w:sz w:val="17"/>
+          <w:szCs w:val="17"/>
+        </w:rPr>
+        <w:t>default</w:t>
+      </w:r>
+      <w:r>
+        <w:rPr>
+          <w:rFonts w:ascii="Consolas" w:hAnsi="Consolas" w:cs="Courier New"/>
+          <w:color w:val="666600"/>
+          <w:sz w:val="17"/>
+          <w:szCs w:val="17"/>
+        </w:rPr>
+        <w:t>:</w:t>
+      </w:r>
+    </w:p>
+    <w:p>
+      <w:pPr>
+        <w:pStyle w:val="Normlnweb"/>
+        <w:pBdr>
+          <w:top w:val="single" w:sz="6" w:space="2" w:color="888888"/>
+          <w:left w:val="single" w:sz="6" w:space="2" w:color="888888"/>
+          <w:bottom w:val="single" w:sz="6" w:space="2" w:color="888888"/>
+          <w:right w:val="single" w:sz="6" w:space="2" w:color="888888"/>
+        </w:pBdr>
+        <w:tabs>
+          <w:tab w:val="left" w:pos="916"/>
+          <w:tab w:val="left" w:pos="1832"/>
+          <w:tab w:val="left" w:pos="2748"/>
+          <w:tab w:val="left" w:pos="3664"/>
+          <w:tab w:val="left" w:pos="4580"/>
+          <w:tab w:val="left" w:pos="5496"/>
+          <w:tab w:val="left" w:pos="6412"/>
+          <w:tab w:val="left" w:pos="7328"/>
+          <w:tab w:val="left" w:pos="8244"/>
+          <w:tab w:val="left" w:pos="9160"/>
+          <w:tab w:val="left" w:pos="10076"/>
+          <w:tab w:val="left" w:pos="10992"/>
+          <w:tab w:val="left" w:pos="11908"/>
+          <w:tab w:val="left" w:pos="12824"/>
+          <w:tab w:val="left" w:pos="13740"/>
+          <w:tab w:val="left" w:pos="14656"/>
+        </w:tabs>
+        <w:spacing w:before="0" w:beforeAutospacing="0" w:after="0" w:afterAutospacing="0"/>
+        <w:divId w:val="941033026"/>
+        <w:rPr>
+          <w:rFonts w:ascii="Consolas" w:hAnsi="Consolas" w:cs="Courier New"/>
+          <w:sz w:val="17"/>
+          <w:szCs w:val="17"/>
+        </w:rPr>
+      </w:pPr>
+      <w:r>
+        <w:rPr>
+          <w:rFonts w:ascii="Consolas" w:hAnsi="Consolas" w:cs="Courier New"/>
+          <w:sz w:val="17"/>
+          <w:szCs w:val="17"/>
+        </w:rPr>
+        <w:t xml:space="preserve">12. </w:t>
+      </w:r>
+      <w:r>
+        <w:rPr>
+          <w:rFonts w:ascii="Consolas" w:hAnsi="Consolas" w:cs="Courier New"/>
+          <w:color w:val="000000"/>
+          <w:sz w:val="17"/>
+          <w:szCs w:val="17"/>
+        </w:rPr>
+        <w:t xml:space="preserve">            </w:t>
+      </w:r>
+      <w:r>
+        <w:rPr>
+          <w:rFonts w:ascii="Consolas" w:hAnsi="Consolas" w:cs="Courier New"/>
+          <w:color w:val="000088"/>
+          <w:sz w:val="17"/>
+          <w:szCs w:val="17"/>
+        </w:rPr>
+        <w:t>return</w:t>
+      </w:r>
+      <w:r>
+        <w:rPr>
+          <w:rFonts w:ascii="Consolas" w:hAnsi="Consolas" w:cs="Courier New"/>
+          <w:color w:val="000000"/>
+          <w:sz w:val="17"/>
+          <w:szCs w:val="17"/>
+        </w:rPr>
+        <w:t xml:space="preserve"> FALSE</w:t>
+      </w:r>
+      <w:r>
+        <w:rPr>
+          <w:rFonts w:ascii="Consolas" w:hAnsi="Consolas" w:cs="Courier New"/>
+          <w:color w:val="666600"/>
+          <w:sz w:val="17"/>
+          <w:szCs w:val="17"/>
+        </w:rPr>
+        <w:t>;</w:t>
+      </w:r>
+    </w:p>
+    <w:p>
+      <w:pPr>
+        <w:pStyle w:val="Normlnweb"/>
+        <w:pBdr>
+          <w:top w:val="single" w:sz="6" w:space="2" w:color="888888"/>
+          <w:left w:val="single" w:sz="6" w:space="2" w:color="888888"/>
+          <w:bottom w:val="single" w:sz="6" w:space="2" w:color="888888"/>
+          <w:right w:val="single" w:sz="6" w:space="2" w:color="888888"/>
+        </w:pBdr>
+        <w:tabs>
+          <w:tab w:val="left" w:pos="916"/>
+          <w:tab w:val="left" w:pos="1832"/>
+          <w:tab w:val="left" w:pos="2748"/>
+          <w:tab w:val="left" w:pos="3664"/>
+          <w:tab w:val="left" w:pos="4580"/>
+          <w:tab w:val="left" w:pos="5496"/>
+          <w:tab w:val="left" w:pos="6412"/>
+          <w:tab w:val="left" w:pos="7328"/>
+          <w:tab w:val="left" w:pos="8244"/>
+          <w:tab w:val="left" w:pos="9160"/>
+          <w:tab w:val="left" w:pos="10076"/>
+          <w:tab w:val="left" w:pos="10992"/>
+          <w:tab w:val="left" w:pos="11908"/>
+          <w:tab w:val="left" w:pos="12824"/>
+          <w:tab w:val="left" w:pos="13740"/>
+          <w:tab w:val="left" w:pos="14656"/>
+        </w:tabs>
+        <w:spacing w:before="0" w:beforeAutospacing="0" w:after="0" w:afterAutospacing="0"/>
+        <w:divId w:val="941033026"/>
+        <w:rPr>
+          <w:rFonts w:ascii="Consolas" w:hAnsi="Consolas" w:cs="Courier New"/>
+          <w:sz w:val="17"/>
+          <w:szCs w:val="17"/>
+        </w:rPr>
+      </w:pPr>
+      <w:r>
+        <w:rPr>
+          <w:rFonts w:ascii="Consolas" w:hAnsi="Consolas" w:cs="Courier New"/>
+          <w:sz w:val="17"/>
+          <w:szCs w:val="17"/>
+        </w:rPr>
+        <w:t xml:space="preserve">13. </w:t>
+      </w:r>
+      <w:r>
+        <w:rPr>
+          <w:rFonts w:ascii="Consolas" w:hAnsi="Consolas" w:cs="Courier New"/>
+          <w:color w:val="000000"/>
+          <w:sz w:val="17"/>
+          <w:szCs w:val="17"/>
+        </w:rPr>
+        <w:t xml:space="preserve">    </w:t>
+      </w:r>
+      <w:r>
+        <w:rPr>
+          <w:rFonts w:ascii="Consolas" w:hAnsi="Consolas" w:cs="Courier New"/>
+          <w:color w:val="666600"/>
+          <w:sz w:val="17"/>
+          <w:szCs w:val="17"/>
+        </w:rPr>
+        <w:t>}</w:t>
+      </w:r>
+    </w:p>
+    <w:p>
+      <w:pPr>
+        <w:pStyle w:val="Normlnweb"/>
+        <w:pBdr>
+          <w:top w:val="single" w:sz="6" w:space="2" w:color="888888"/>
+          <w:left w:val="single" w:sz="6" w:space="2" w:color="888888"/>
+          <w:bottom w:val="single" w:sz="6" w:space="2" w:color="888888"/>
+          <w:right w:val="single" w:sz="6" w:space="2" w:color="888888"/>
+        </w:pBdr>
+        <w:tabs>
+          <w:tab w:val="left" w:pos="916"/>
+          <w:tab w:val="left" w:pos="1832"/>
+          <w:tab w:val="left" w:pos="2748"/>
+          <w:tab w:val="left" w:pos="3664"/>
+          <w:tab w:val="left" w:pos="4580"/>
+          <w:tab w:val="left" w:pos="5496"/>
+          <w:tab w:val="left" w:pos="6412"/>
+          <w:tab w:val="left" w:pos="7328"/>
+          <w:tab w:val="left" w:pos="8244"/>
+          <w:tab w:val="left" w:pos="9160"/>
+          <w:tab w:val="left" w:pos="10076"/>
+          <w:tab w:val="left" w:pos="10992"/>
+          <w:tab w:val="left" w:pos="11908"/>
+          <w:tab w:val="left" w:pos="12824"/>
+          <w:tab w:val="left" w:pos="13740"/>
+          <w:tab w:val="left" w:pos="14656"/>
+        </w:tabs>
+        <w:spacing w:before="0" w:beforeAutospacing="0" w:after="0" w:afterAutospacing="0"/>
+        <w:divId w:val="941033026"/>
+        <w:rPr>
+          <w:rFonts w:ascii="Consolas" w:hAnsi="Consolas" w:cs="Courier New"/>
+          <w:sz w:val="17"/>
+          <w:szCs w:val="17"/>
+        </w:rPr>
+      </w:pPr>
+      <w:r>
+        <w:rPr>
+          <w:rFonts w:ascii="Consolas" w:hAnsi="Consolas" w:cs="Courier New"/>
+          <w:sz w:val="17"/>
+          <w:szCs w:val="17"/>
+        </w:rPr>
+        <w:t xml:space="preserve">14. </w:t>
+      </w:r>
+      <w:r>
+        <w:rPr>
+          <w:rFonts w:ascii="Consolas" w:hAnsi="Consolas" w:cs="Courier New"/>
+          <w:color w:val="000000"/>
+          <w:sz w:val="17"/>
+          <w:szCs w:val="17"/>
+        </w:rPr>
+        <w:t xml:space="preserve">    </w:t>
+      </w:r>
+      <w:r>
+        <w:rPr>
+          <w:rFonts w:ascii="Consolas" w:hAnsi="Consolas" w:cs="Courier New"/>
+          <w:color w:val="000088"/>
+          <w:sz w:val="17"/>
+          <w:szCs w:val="17"/>
+        </w:rPr>
+        <w:t>return</w:t>
+      </w:r>
+      <w:r>
+        <w:rPr>
+          <w:rFonts w:ascii="Consolas" w:hAnsi="Consolas" w:cs="Courier New"/>
+          <w:color w:val="000000"/>
+          <w:sz w:val="17"/>
+          <w:szCs w:val="17"/>
+        </w:rPr>
+        <w:t xml:space="preserve"> TRUE</w:t>
+      </w:r>
+      <w:r>
+        <w:rPr>
+          <w:rFonts w:ascii="Consolas" w:hAnsi="Consolas" w:cs="Courier New"/>
+          <w:color w:val="666600"/>
+          <w:sz w:val="17"/>
+          <w:szCs w:val="17"/>
+        </w:rPr>
+        <w:t>;</w:t>
+      </w:r>
+    </w:p>
+    <w:p>
+      <w:pPr>
+        <w:pStyle w:val="Normlnweb"/>
+        <w:pBdr>
+          <w:top w:val="single" w:sz="6" w:space="2" w:color="888888"/>
+          <w:left w:val="single" w:sz="6" w:space="2" w:color="888888"/>
+          <w:bottom w:val="single" w:sz="6" w:space="2" w:color="888888"/>
+          <w:right w:val="single" w:sz="6" w:space="2" w:color="888888"/>
+        </w:pBdr>
+        <w:tabs>
+          <w:tab w:val="left" w:pos="916"/>
+          <w:tab w:val="left" w:pos="1832"/>
+          <w:tab w:val="left" w:pos="2748"/>
+          <w:tab w:val="left" w:pos="3664"/>
+          <w:tab w:val="left" w:pos="4580"/>
+          <w:tab w:val="left" w:pos="5496"/>
+          <w:tab w:val="left" w:pos="6412"/>
+          <w:tab w:val="left" w:pos="7328"/>
+          <w:tab w:val="left" w:pos="8244"/>
+          <w:tab w:val="left" w:pos="9160"/>
+          <w:tab w:val="left" w:pos="10076"/>
+          <w:tab w:val="left" w:pos="10992"/>
+          <w:tab w:val="left" w:pos="11908"/>
+          <w:tab w:val="left" w:pos="12824"/>
+          <w:tab w:val="left" w:pos="13740"/>
+          <w:tab w:val="left" w:pos="14656"/>
+        </w:tabs>
+        <w:spacing w:before="0" w:beforeAutospacing="0" w:after="0" w:afterAutospacing="0"/>
+        <w:divId w:val="941033026"/>
+        <w:rPr>
+          <w:rFonts w:ascii="Consolas" w:hAnsi="Consolas" w:cs="Courier New"/>
+          <w:sz w:val="17"/>
+          <w:szCs w:val="17"/>
+        </w:rPr>
+      </w:pPr>
+      <w:r>
+        <w:rPr>
+          <w:rFonts w:ascii="Consolas" w:hAnsi="Consolas" w:cs="Courier New"/>
+          <w:sz w:val="17"/>
+          <w:szCs w:val="17"/>
+        </w:rPr>
+        <w:t xml:space="preserve">15. </w:t>
+      </w:r>
+      <w:r>
+        <w:rPr>
+          <w:rFonts w:ascii="Consolas" w:hAnsi="Consolas" w:cs="Courier New"/>
+          <w:color w:val="666600"/>
+          <w:sz w:val="17"/>
+          <w:szCs w:val="17"/>
+        </w:rPr>
+        <w:t>}</w:t>
+      </w:r>
+    </w:p>
+    <w:p>
+      <w:r>
+        <w:t xml:space="preserve">The </w:t>
+      </w:r>
+      <w:proofErr w:type="spellStart"/>
+      <w:r>
+        <w:t>DllMain</w:t>
+      </w:r>
+      <w:proofErr w:type="spellEnd"/>
+      <w:r>
+        <w:t xml:space="preserve"> can be considered as the </w:t>
+      </w:r>
+      <w:proofErr w:type="gramStart"/>
+      <w:r>
+        <w:t>main(</w:t>
+      </w:r>
+      <w:proofErr w:type="gramEnd"/>
+      <w:r>
+        <w:t xml:space="preserve">) function equivalent, and it runs whenever </w:t>
+      </w:r>
+      <w:r>
+        <w:t xml:space="preserve">a library is loaded or unloaded. In this simple implementation we check </w:t>
+      </w:r>
+      <w:proofErr w:type="gramStart"/>
+      <w:r>
+        <w:t>for the reason that</w:t>
+      </w:r>
+      <w:proofErr w:type="gramEnd"/>
+      <w:r>
+        <w:t xml:space="preserve"> the </w:t>
+      </w:r>
+      <w:proofErr w:type="spellStart"/>
+      <w:r>
+        <w:t>DllMain</w:t>
+      </w:r>
+      <w:proofErr w:type="spellEnd"/>
+      <w:r>
+        <w:t xml:space="preserve"> is being called, and when we determine that it is being loaded in, we display a message box. We can check this by running the application using our modified shortcut.</w:t>
+      </w:r>
+    </w:p>
+    <w:p>
+      <w:pPr>
+        <w:pStyle w:val="Imagesub"/>
+      </w:pPr>
+      <w:r>
+        <w:drawing>
+          <wp:anchor distT="0" distB="0" distL="114300" distR="114300" simplePos="0" relativeHeight="251665408" behindDoc="0" locked="0" layoutInCell="1" allowOverlap="1" wp14:anchorId="0EF5DA30" wp14:editId="459F0410">
+            <wp:simplePos x="0" y="0"/>
+            <wp:positionH relativeFrom="column">
+              <wp:posOffset>1921112</wp:posOffset>
+            </wp:positionH>
+            <wp:positionV relativeFrom="paragraph">
+              <wp:posOffset>1526</wp:posOffset>
+            </wp:positionV>
+            <wp:extent cx="2197289" cy="2039965"/>
+            <wp:effectExtent l="0" t="0" r="0" b="0"/>
+            <wp:wrapTopAndBottom/>
+            <wp:docPr id="835634960" name="Obrázek 1" descr="Obsah obrázku text, snímek obrazovky, software, Webová stránka&#10;&#10;Obsah generovaný pomocí AI může být nesprávný."/>
+            <wp:cNvGraphicFramePr>
+              <a:graphicFrameLocks xmlns:a="http://schemas.openxmlformats.org/drawingml/2006/main" noChangeAspect="1"/>
+            </wp:cNvGraphicFramePr>
+            <a:graphic xmlns:a="http://schemas.openxmlformats.org/drawingml/2006/main">
+              <a:graphicData uri="http://schemas.openxmlformats.org/drawingml/2006/picture">
+                <pic:pic xmlns:pic="http://schemas.openxmlformats.org/drawingml/2006/picture">
+                  <pic:nvPicPr>
+                    <pic:cNvPr id="835634960" name="Obrázek 1" descr="Obsah obrázku text, snímek obrazovky, software, Webová stránka&#10;&#10;Obsah generovaný pomocí AI může být nesprávný."/>
+                    <pic:cNvPicPr/>
+                  </pic:nvPicPr>
+                  <pic:blipFill>
+                    <a:blip r:embed="rId20">
+                      <a:extLst>
+                        <a:ext uri="{28A0092B-C50C-407E-A947-70E740481C1C}">
+                          <a14:useLocalDpi xmlns:a14="http://schemas.microsoft.com/office/drawing/2010/main" val="0"/>
+                        </a:ext>
+                      </a:extLst>
+                    </a:blip>
+                    <a:stretch>
+                      <a:fillRect/>
+                    </a:stretch>
+                  </pic:blipFill>
+                  <pic:spPr>
+                    <a:xfrm>
+                      <a:off x="0" y="0"/>
+                      <a:ext cx="2197289" cy="2039965"/>
+                    </a:xfrm>
+                    <a:prstGeom prst="rect">
+                      <a:avLst/>
+                    </a:prstGeom>
+                  </pic:spPr>
+                </pic:pic>
+              </a:graphicData>
+            </a:graphic>
+          </wp:anchor>
+        </w:drawing>
+      </w:r>
+      <w:r>
+        <w:t>Fig 3. – Message box indicating successful library injection</w:t>
+      </w:r>
+    </w:p>
+    <w:p>
+      <w:r>
+        <w:t xml:space="preserve">As of writing this paper, popular videogame storefronts like Steam have already not only issued a </w:t>
+      </w:r>
+      <w:r>
+        <w:t xml:space="preserve">warning to developers to rebuild their </w:t>
+      </w:r>
+      <w:r>
+        <w:t>games but</w:t>
+      </w:r>
+      <w:r>
+        <w:t xml:space="preserve"> also implemented checks for startup flags that modify the startup criteria. When </w:t>
+      </w:r>
+      <w:r>
+        <w:t>trying to execute the game by utilizing the custom URL address that steam registers, startup flags can be supplied as well. This meant that adversaries could download the library to users’ computer and then immediately run the malware by navigating them to the steam://rungameid URL. This has been fixed and limits the severity of this CVE substantially, as adversaries can no longer remotely execute their payload.</w:t>
+      </w:r>
+    </w:p>
+    <w:p>
+      <w:pPr>
+        <w:pStyle w:val="Nadpis4"/>
+      </w:pPr>
+      <w:r>
+        <w:t>Getting the necessary tools</w:t>
+      </w:r>
+    </w:p>
+    <w:p>
+      <w:r>
+        <w:tab/>
+      </w:r>
+      <w:r>
+        <w:t>Each program</w:t>
+      </w:r>
+      <w:r>
+        <w:t xml:space="preserve"> uses libraries to reuse already present code, or to standardize access to different parts of the system when necessary. </w:t>
+      </w:r>
+      <w:r>
+        <w:t>W</w:t>
+      </w:r>
+      <w:commentRangeStart w:id="40"/>
+      <w:r>
+        <w:t xml:space="preserve">hen a program uses a function in its code from another library, it is added to the processes’ Import Address Table, or IAT. This table contains names of functions and their respective locations in memory so the program can call these wherever they are in memory. </w:t>
+      </w:r>
+      <w:commentRangeEnd w:id="40"/>
+      <w:r>
+        <w:rPr>
+          <w:rStyle w:val="Odkaznakoment"/>
+        </w:rPr>
+        <w:commentReference w:id="40"/>
+      </w:r>
+      <w:r>
+        <w:t xml:space="preserve"> Problem is that Antivirus scans this table for suspicious imports that could be used in malware, like </w:t>
+      </w:r>
+      <w:proofErr w:type="spellStart"/>
+      <w:r>
+        <w:t>CreateProcessA</w:t>
+      </w:r>
+      <w:proofErr w:type="spellEnd"/>
+      <w:r>
+        <w:t xml:space="preserve">, or </w:t>
+      </w:r>
+      <w:proofErr w:type="spellStart"/>
+      <w:r>
+        <w:t>WriteProcessMemory</w:t>
+      </w:r>
+      <w:proofErr w:type="spellEnd"/>
+      <w:r>
+        <w:t xml:space="preserve"> that coincidentally are used in process hollowing, which I </w:t>
+      </w:r>
+      <w:r>
+        <w:lastRenderedPageBreak/>
+        <w:t xml:space="preserve">plan on using. This means that we will have to circumvent this public declaration of </w:t>
+      </w:r>
+      <w:r>
+        <w:t>imports and</w:t>
+      </w:r>
+      <w:r>
+        <w:t xml:space="preserve"> import the functions ourselves. </w:t>
+      </w:r>
+    </w:p>
+    <w:p>
+      <w:r>
+        <w:tab/>
+        <w:t xml:space="preserve">To dynamically find our required functions and libraries, namely kernel32.dll and ntdll.dll, we </w:t>
+      </w:r>
+      <w:proofErr w:type="gramStart"/>
+      <w:r>
+        <w:t>have to</w:t>
+      </w:r>
+      <w:proofErr w:type="gramEnd"/>
+      <w:r>
+        <w:t xml:space="preserve"> </w:t>
+      </w:r>
+      <w:commentRangeStart w:id="41"/>
+      <w:r>
+        <w:t>find them in the process we are currently running. Windows guarantees that these two libraries will be loaded into the</w:t>
+      </w:r>
+      <w:r>
+        <w:t xml:space="preserve"> process memory</w:t>
+      </w:r>
+      <w:r>
+        <w:t>,</w:t>
+      </w:r>
+      <w:r>
+        <w:t xml:space="preserve"> problem is where they are located. The t</w:t>
+      </w:r>
+      <w:r>
+        <w:t xml:space="preserve">hread Information Block gives out a lot of information about the currently running thread, and this information can be read without the need of calling the </w:t>
+      </w:r>
+      <w:proofErr w:type="spellStart"/>
+      <w:r>
+        <w:t>WinAPI</w:t>
+      </w:r>
+      <w:proofErr w:type="spellEnd"/>
+      <w:r>
+        <w:t xml:space="preserve">, making it a stealthy way of getting information that we need, though at the cost of manually navigating the data structures and their offsets. These offsets differ from x32 to x64 versions </w:t>
+      </w:r>
+      <w:commentRangeEnd w:id="41"/>
+      <w:r>
+        <w:rPr>
+          <w:rStyle w:val="Odkaznakoment"/>
+        </w:rPr>
+        <w:commentReference w:id="41"/>
+      </w:r>
+      <w:r>
+        <w:t>of Windows, and as such we will be assuming 64-bit windows for these. Our target is the pointer towards the Process Environment Block, which holds the pointer towards the PEB_LDR_DATA, a doubly linked circular list that holds information about imported libraries.</w:t>
+      </w:r>
+      <w:r>
+        <w:t xml:space="preserve"> Since this is a linked list, we will have to walk through it one by one, though under normal circumstances the structure in the first three places is the same: The programs’ internal library, ntdll.dll and then kernel32.dll. </w:t>
+      </w:r>
+      <w:r>
+        <w:rPr>
+          <w:highlight w:val="lightGray"/>
+        </w:rPr>
+        <w:t>The only way this could be changed is through a debugger that loads its libraries sooner, which could be a flag for malware that it is being inspected.</w:t>
+      </w:r>
+      <w:r>
+        <w:t xml:space="preserve"> </w:t>
+      </w:r>
+    </w:p>
+    <w:p>
+      <w:r>
+        <w:tab/>
+      </w:r>
+      <w:r>
+        <w:t xml:space="preserve">With the locations of libraries known, we need to extract the functions. </w:t>
+      </w:r>
+      <w:r>
+        <w:t xml:space="preserve">Each function in the library has a set </w:t>
+      </w:r>
+      <w:proofErr w:type="gramStart"/>
+      <w:r>
+        <w:t>ordinal,</w:t>
+      </w:r>
+      <w:proofErr w:type="gramEnd"/>
+      <w:r>
+        <w:t xml:space="preserve"> by knowing this ordinal we can then find the necessary pointer in the ordinal table. Problem is that Microsoft shuffles this table around with each major Windows update, and thus we cannot hard-code them into our program. To find the correct ordinal, we must utilize the three address tables that the export table contains, namely the Name, Ordinal and Function tables. To find our function by name, we iterate through the </w:t>
+      </w:r>
+      <w:proofErr w:type="spellStart"/>
+      <w:r>
+        <w:t>NameTable</w:t>
+      </w:r>
+      <w:proofErr w:type="spellEnd"/>
+      <w:r>
+        <w:t xml:space="preserve"> until we find a </w:t>
+      </w:r>
+      <w:proofErr w:type="gramStart"/>
+      <w:r>
+        <w:t>match, and</w:t>
+      </w:r>
+      <w:proofErr w:type="gramEnd"/>
+      <w:r>
+        <w:t xml:space="preserve"> then use the index to recover the ordinal from the </w:t>
+      </w:r>
+      <w:proofErr w:type="spellStart"/>
+      <w:r>
+        <w:t>OrdinalTable</w:t>
+      </w:r>
+      <w:proofErr w:type="spellEnd"/>
+      <w:r>
+        <w:t xml:space="preserve">. This ordinal can then be used to find the correct pointer in the </w:t>
+      </w:r>
+      <w:proofErr w:type="spellStart"/>
+      <w:r>
+        <w:t>FunctionTable</w:t>
+      </w:r>
+      <w:proofErr w:type="spellEnd"/>
+      <w:r>
+        <w:t>.</w:t>
+      </w:r>
+      <w:r>
+        <w:t xml:space="preserve"> An argument can be made to directly use the index with the </w:t>
+      </w:r>
+      <w:proofErr w:type="spellStart"/>
+      <w:r>
+        <w:t>FunctionTable</w:t>
+      </w:r>
+      <w:proofErr w:type="spellEnd"/>
+      <w:r>
+        <w:t xml:space="preserve">, but windows does not guarantee that the </w:t>
+      </w:r>
+      <w:proofErr w:type="spellStart"/>
+      <w:r>
+        <w:t>FunctionTable</w:t>
+      </w:r>
+      <w:proofErr w:type="spellEnd"/>
+      <w:r>
+        <w:t xml:space="preserve"> has the correct pointer at the same </w:t>
+      </w:r>
+      <w:commentRangeStart w:id="42"/>
+      <w:r>
+        <w:t>index</w:t>
+      </w:r>
+      <w:commentRangeEnd w:id="42"/>
+      <w:r>
+        <w:rPr>
+          <w:rStyle w:val="Odkaznakoment"/>
+        </w:rPr>
+        <w:commentReference w:id="42"/>
+      </w:r>
+      <w:r>
+        <w:t>.</w:t>
+      </w:r>
+    </w:p>
+    <w:p>
+      <w:r>
+        <w:tab/>
+      </w:r>
+    </w:p>
+    <w:p/>
+    <w:p/>
+    <w:p/>
+    <w:p/>
+    <w:p/>
+    <w:p>
       <w:pPr>
         <w:pStyle w:val="Nadpis2"/>
       </w:pPr>
-      <w:bookmarkStart w:id="40" w:name="_Toc217221477"/>
+      <w:bookmarkStart w:id="43" w:name="_Toc217221477"/>
+      <w:r>
+        <w:t>Obfuscation and Evasion Tests</w:t>
+      </w:r>
+      <w:bookmarkEnd w:id="43"/>
+    </w:p>
+    <w:p>
+      <w:pPr>
+        <w:pStyle w:val="Nadpis3"/>
+      </w:pPr>
+      <w:bookmarkStart w:id="44" w:name="_Toc217221478"/>
+      <w:r>
+        <w:t>Techniques Applied</w:t>
+      </w:r>
+      <w:bookmarkEnd w:id="44"/>
+    </w:p>
+    <w:p>
+      <w:pPr>
+        <w:pStyle w:val="Nadpis3"/>
+      </w:pPr>
+      <w:bookmarkStart w:id="45" w:name="_Toc217221479"/>
+      <w:r>
+        <w:t>Testing Against Antivirus Solutions</w:t>
+      </w:r>
+      <w:bookmarkEnd w:id="45"/>
+    </w:p>
+    <w:p>
+      <w:pPr>
+        <w:pStyle w:val="Nadpis2"/>
+      </w:pPr>
+      <w:bookmarkStart w:id="46" w:name="_Toc217221480"/>
+      <w:r>
+        <w:t>Results and Evaluation</w:t>
+      </w:r>
+      <w:bookmarkEnd w:id="46"/>
+    </w:p>
+    <w:p>
+      <w:pPr>
+        <w:spacing w:line="240" w:lineRule="auto"/>
+      </w:pPr>
       <w:r>
         <w:lastRenderedPageBreak/>
-        <w:t>Obfuscation and Evasion Tests</w:t>
-      </w:r>
-      <w:bookmarkEnd w:id="40"/>
-    </w:p>
-    <w:p>
-      <w:pPr>
-        <w:pStyle w:val="Nadpis3"/>
-      </w:pPr>
-      <w:bookmarkStart w:id="41" w:name="_Toc217221478"/>
-      <w:r>
-        <w:t>Techniques Applied</w:t>
-      </w:r>
-      <w:bookmarkEnd w:id="41"/>
-    </w:p>
-    <w:p>
-      <w:pPr>
-        <w:pStyle w:val="Nadpis3"/>
-      </w:pPr>
-      <w:bookmarkStart w:id="42" w:name="_Toc217221479"/>
-      <w:r>
-        <w:t>Testing Against Antivirus Solutions</w:t>
-      </w:r>
-      <w:bookmarkEnd w:id="42"/>
-    </w:p>
-    <w:p>
-      <w:pPr>
-        <w:pStyle w:val="Nadpis2"/>
-      </w:pPr>
-      <w:bookmarkStart w:id="43" w:name="_Toc217221480"/>
-      <w:r>
-        <w:t>Results and Evaluation</w:t>
-      </w:r>
-      <w:bookmarkEnd w:id="43"/>
-    </w:p>
-    <w:p>
-      <w:pPr>
-        <w:spacing w:line="240" w:lineRule="auto"/>
-      </w:pPr>
-      <w:r>
         <w:br w:type="page"/>
       </w:r>
     </w:p>
@@ -11211,12 +13031,12 @@
       <w:pPr>
         <w:pStyle w:val="Nadpis1"/>
       </w:pPr>
-      <w:bookmarkStart w:id="44" w:name="_Toc217221481"/>
+      <w:bookmarkStart w:id="47" w:name="_Toc217221481"/>
       <w:r>
         <w:lastRenderedPageBreak/>
         <w:t>Conclusion</w:t>
       </w:r>
-      <w:bookmarkEnd w:id="44"/>
+      <w:bookmarkEnd w:id="47"/>
     </w:p>
     <w:p>
       <w:pPr>
@@ -11237,12 +13057,12 @@
       <w:pPr>
         <w:pStyle w:val="Nadpis1"/>
       </w:pPr>
-      <w:bookmarkStart w:id="45" w:name="_Toc217221482"/>
+      <w:bookmarkStart w:id="48" w:name="_Toc217221482"/>
       <w:r>
         <w:lastRenderedPageBreak/>
         <w:t>References</w:t>
       </w:r>
-      <w:bookmarkEnd w:id="45"/>
+      <w:bookmarkEnd w:id="48"/>
     </w:p>
     <w:p>
       <w:pPr>
@@ -11263,12 +13083,12 @@
       <w:pPr>
         <w:pStyle w:val="Nadpis1"/>
       </w:pPr>
-      <w:bookmarkStart w:id="46" w:name="_Toc217221483"/>
+      <w:bookmarkStart w:id="49" w:name="_Toc217221483"/>
       <w:r>
         <w:lastRenderedPageBreak/>
         <w:t>Appendices</w:t>
       </w:r>
-      <w:bookmarkEnd w:id="46"/>
+      <w:bookmarkEnd w:id="49"/>
     </w:p>
     <w:p>
       <w:pPr>
@@ -11279,7 +13099,7 @@
       <w:pPr>
         <w:ind w:firstLine="328"/>
         <w:sectPr>
-          <w:footerReference w:type="default" r:id="rId19"/>
+          <w:footerReference w:type="default" r:id="rId21"/>
           <w:pgSz w:w="11900" w:h="16840"/>
           <w:pgMar w:top="620" w:right="740" w:bottom="280" w:left="1660" w:header="720" w:footer="720" w:gutter="0"/>
           <w:pgNumType w:start="7"/>
@@ -11331,8 +13151,8 @@
           <w:szCs w:val="32"/>
         </w:rPr>
       </w:pPr>
-      <w:bookmarkStart w:id="47" w:name="_Toc531008010"/>
-      <w:bookmarkStart w:id="48" w:name="_Toc34565748"/>
+      <w:bookmarkStart w:id="50" w:name="_Toc531008010"/>
+      <w:bookmarkStart w:id="51" w:name="_Toc34565748"/>
       <w:r>
         <w:rPr>
           <w:rFonts w:asciiTheme="minorHAnsi" w:hAnsiTheme="minorHAnsi" w:cstheme="minorHAnsi"/>
@@ -11428,10 +13248,10 @@
           <w:szCs w:val="24"/>
         </w:rPr>
       </w:pPr>
-      <w:bookmarkStart w:id="49" w:name="1.1_Nadpis_úrovně_2"/>
-      <w:bookmarkStart w:id="50" w:name="_bookmark3"/>
-      <w:bookmarkEnd w:id="49"/>
-      <w:bookmarkEnd w:id="50"/>
+      <w:bookmarkStart w:id="52" w:name="1.1_Nadpis_úrovně_2"/>
+      <w:bookmarkStart w:id="53" w:name="_bookmark3"/>
+      <w:bookmarkEnd w:id="52"/>
+      <w:bookmarkEnd w:id="53"/>
       <w:r>
         <w:rPr>
           <w:rFonts w:asciiTheme="minorHAnsi" w:hAnsiTheme="minorHAnsi" w:cstheme="minorHAnsi"/>
@@ -11574,8 +13394,8 @@
       </w:pPr>
     </w:p>
     <w:p/>
-    <w:bookmarkEnd w:id="47"/>
-    <w:bookmarkEnd w:id="48"/>
+    <w:bookmarkEnd w:id="50"/>
+    <w:bookmarkEnd w:id="51"/>
     <w:p>
       <w:pPr>
         <w:pStyle w:val="Zkladntext"/>
@@ -11598,8 +13418,8 @@
           <w:szCs w:val="32"/>
         </w:rPr>
       </w:pPr>
-      <w:bookmarkStart w:id="51" w:name="2_Praktická_část/Empirická_část/Vlastní_"/>
-      <w:bookmarkEnd w:id="51"/>
+      <w:bookmarkStart w:id="54" w:name="2_Praktická_část/Empirická_část/Vlastní_"/>
+      <w:bookmarkEnd w:id="54"/>
       <w:r>
         <w:rPr>
           <w:rFonts w:asciiTheme="minorHAnsi" w:hAnsiTheme="minorHAnsi" w:cstheme="minorHAnsi"/>
@@ -11666,14 +13486,14 @@
           <w:color w:val="0070C0"/>
         </w:rPr>
       </w:pPr>
-      <w:bookmarkStart w:id="52" w:name="2.1_Nadpis_úrovně_2"/>
-      <w:bookmarkStart w:id="53" w:name="_bookmark7"/>
-      <w:bookmarkStart w:id="54" w:name="2.1.1_Ukázka_označení_obrázků_a_tabulek_"/>
-      <w:bookmarkStart w:id="55" w:name="_bookmark8"/>
-      <w:bookmarkEnd w:id="52"/>
-      <w:bookmarkEnd w:id="53"/>
-      <w:bookmarkEnd w:id="54"/>
+      <w:bookmarkStart w:id="55" w:name="2.1_Nadpis_úrovně_2"/>
+      <w:bookmarkStart w:id="56" w:name="_bookmark7"/>
+      <w:bookmarkStart w:id="57" w:name="2.1.1_Ukázka_označení_obrázků_a_tabulek_"/>
+      <w:bookmarkStart w:id="58" w:name="_bookmark8"/>
       <w:bookmarkEnd w:id="55"/>
+      <w:bookmarkEnd w:id="56"/>
+      <w:bookmarkEnd w:id="57"/>
+      <w:bookmarkEnd w:id="58"/>
       <w:r>
         <w:rPr>
           <w:b/>
@@ -11752,7 +13572,7 @@
           <w:noProof/>
         </w:rPr>
         <w:drawing>
-          <wp:inline distT="0" distB="0" distL="0" distR="0" wp14:anchorId="0D44A6E5" wp14:editId="246B1C6A">
+          <wp:inline distT="0" distB="0" distL="0" distR="0" wp14:anchorId="0D44A6E5" wp14:editId="6E089A78">
             <wp:extent cx="2997200" cy="3572297"/>
             <wp:effectExtent l="0" t="0" r="0" b="0"/>
             <wp:docPr id="7" name="Obrázek 7" descr="Obsah obrázku text, logo, symbol, Obchodní značka&#10;&#10;Popis byl vytvořen automaticky"/>
@@ -11806,7 +13626,7 @@
         </w:rPr>
         <w:t xml:space="preserve">Source: </w:t>
       </w:r>
-      <w:hyperlink r:id="rId20" w:history="1">
+      <w:hyperlink r:id="rId22" w:history="1">
         <w:r>
           <w:rPr>
             <w:rStyle w:val="Hypertextovodkaz"/>
@@ -11879,7 +13699,7 @@
                     <pic:cNvPicPr/>
                   </pic:nvPicPr>
                   <pic:blipFill>
-                    <a:blip r:embed="rId21"/>
+                    <a:blip r:embed="rId23"/>
                     <a:stretch>
                       <a:fillRect/>
                     </a:stretch>
@@ -12014,8 +13834,8 @@
           <w:i/>
         </w:rPr>
       </w:pPr>
-      <w:bookmarkStart w:id="56" w:name="_bookmark9"/>
-      <w:bookmarkEnd w:id="56"/>
+      <w:bookmarkStart w:id="59" w:name="_bookmark9"/>
+      <w:bookmarkEnd w:id="59"/>
       <w:r>
         <w:rPr>
           <w:b/>
@@ -12624,10 +14444,10 @@
           <w:color w:val="0070C0"/>
         </w:rPr>
       </w:pPr>
-      <w:bookmarkStart w:id="57" w:name="2.1.2_Matematické_rovnice,_vzorce"/>
-      <w:bookmarkStart w:id="58" w:name="_bookmark10"/>
-      <w:bookmarkEnd w:id="57"/>
-      <w:bookmarkEnd w:id="58"/>
+      <w:bookmarkStart w:id="60" w:name="2.1.2_Matematické_rovnice,_vzorce"/>
+      <w:bookmarkStart w:id="61" w:name="_bookmark10"/>
+      <w:bookmarkEnd w:id="60"/>
+      <w:bookmarkEnd w:id="61"/>
       <w:r>
         <w:rPr>
           <w:b/>
@@ -12817,10 +14637,10 @@
           <w:szCs w:val="32"/>
         </w:rPr>
       </w:pPr>
-      <w:bookmarkStart w:id="59" w:name="Závěr"/>
-      <w:bookmarkStart w:id="60" w:name="_bookmark15"/>
-      <w:bookmarkEnd w:id="59"/>
-      <w:bookmarkEnd w:id="60"/>
+      <w:bookmarkStart w:id="62" w:name="Závěr"/>
+      <w:bookmarkStart w:id="63" w:name="_bookmark15"/>
+      <w:bookmarkEnd w:id="62"/>
+      <w:bookmarkEnd w:id="63"/>
       <w:r>
         <w:rPr>
           <w:rFonts w:asciiTheme="minorHAnsi" w:hAnsiTheme="minorHAnsi" w:cstheme="minorHAnsi"/>
@@ -12874,10 +14694,10 @@
           <w:szCs w:val="32"/>
         </w:rPr>
       </w:pPr>
-      <w:bookmarkStart w:id="61" w:name="Seznam_použitých_zdrojů"/>
-      <w:bookmarkStart w:id="62" w:name="_bookmark16"/>
-      <w:bookmarkEnd w:id="61"/>
-      <w:bookmarkEnd w:id="62"/>
+      <w:bookmarkStart w:id="64" w:name="Seznam_použitých_zdrojů"/>
+      <w:bookmarkStart w:id="65" w:name="_bookmark16"/>
+      <w:bookmarkEnd w:id="64"/>
+      <w:bookmarkEnd w:id="65"/>
       <w:r>
         <w:rPr>
           <w:rFonts w:asciiTheme="minorHAnsi" w:hAnsiTheme="minorHAnsi" w:cstheme="minorHAnsi"/>
@@ -12994,10 +14814,10 @@
           <w:szCs w:val="32"/>
         </w:rPr>
       </w:pPr>
-      <w:bookmarkStart w:id="63" w:name="Seznam_obrázků_(existují-li)"/>
-      <w:bookmarkStart w:id="64" w:name="_bookmark17"/>
-      <w:bookmarkEnd w:id="63"/>
-      <w:bookmarkEnd w:id="64"/>
+      <w:bookmarkStart w:id="66" w:name="Seznam_obrázků_(existují-li)"/>
+      <w:bookmarkStart w:id="67" w:name="_bookmark17"/>
+      <w:bookmarkEnd w:id="66"/>
+      <w:bookmarkEnd w:id="67"/>
       <w:r>
         <w:rPr>
           <w:rFonts w:asciiTheme="minorHAnsi" w:hAnsiTheme="minorHAnsi" w:cstheme="minorHAnsi"/>
@@ -13251,10 +15071,10 @@
           <w:szCs w:val="32"/>
         </w:rPr>
       </w:pPr>
-      <w:bookmarkStart w:id="65" w:name="Seznam_grafů_(existují-li)"/>
-      <w:bookmarkStart w:id="66" w:name="_bookmark18"/>
-      <w:bookmarkEnd w:id="65"/>
-      <w:bookmarkEnd w:id="66"/>
+      <w:bookmarkStart w:id="68" w:name="Seznam_grafů_(existují-li)"/>
+      <w:bookmarkStart w:id="69" w:name="_bookmark18"/>
+      <w:bookmarkEnd w:id="68"/>
+      <w:bookmarkEnd w:id="69"/>
       <w:r>
         <w:rPr>
           <w:rFonts w:asciiTheme="minorHAnsi" w:hAnsiTheme="minorHAnsi" w:cstheme="minorHAnsi"/>
@@ -13310,10 +15130,10 @@
           <w:szCs w:val="32"/>
         </w:rPr>
       </w:pPr>
-      <w:bookmarkStart w:id="67" w:name="Seznam_příloh_(existují-li)"/>
-      <w:bookmarkStart w:id="68" w:name="_bookmark19"/>
-      <w:bookmarkEnd w:id="67"/>
-      <w:bookmarkEnd w:id="68"/>
+      <w:bookmarkStart w:id="70" w:name="Seznam_příloh_(existují-li)"/>
+      <w:bookmarkStart w:id="71" w:name="_bookmark19"/>
+      <w:bookmarkEnd w:id="70"/>
+      <w:bookmarkEnd w:id="71"/>
       <w:r>
         <w:rPr>
           <w:rFonts w:asciiTheme="minorHAnsi" w:hAnsiTheme="minorHAnsi" w:cstheme="minorHAnsi"/>
@@ -13381,10 +15201,10 @@
           <w:cols w:space="720"/>
         </w:sectPr>
       </w:pPr>
-      <w:bookmarkStart w:id="69" w:name="Příloha_A_–_Název_přílohy"/>
-      <w:bookmarkStart w:id="70" w:name="_bookmark20"/>
-      <w:bookmarkEnd w:id="69"/>
-      <w:bookmarkEnd w:id="70"/>
+      <w:bookmarkStart w:id="72" w:name="Příloha_A_–_Název_přílohy"/>
+      <w:bookmarkStart w:id="73" w:name="_bookmark20"/>
+      <w:bookmarkEnd w:id="72"/>
+      <w:bookmarkEnd w:id="73"/>
       <w:r>
         <w:rPr>
           <w:rFonts w:ascii="Calibri" w:hAnsi="Calibri" w:cs="Calibri"/>
@@ -13424,10 +15244,10 @@
       </w:r>
     </w:p>
     <w:p>
-      <w:bookmarkStart w:id="71" w:name="Příloha_B_–_Název_přílohy"/>
-      <w:bookmarkStart w:id="72" w:name="_bookmark21"/>
-      <w:bookmarkEnd w:id="71"/>
-      <w:bookmarkEnd w:id="72"/>
+      <w:bookmarkStart w:id="74" w:name="Příloha_B_–_Název_přílohy"/>
+      <w:bookmarkStart w:id="75" w:name="_bookmark21"/>
+      <w:bookmarkEnd w:id="74"/>
+      <w:bookmarkEnd w:id="75"/>
       <w:r>
         <w:rPr>
           <w:rFonts w:asciiTheme="minorHAnsi" w:hAnsiTheme="minorHAnsi" w:cstheme="minorHAnsi"/>
@@ -13600,6 +15420,57 @@
       </w:r>
       <w:r>
         <w:t>Add reasons why to do this?</w:t>
+      </w:r>
+    </w:p>
+  </w:comment>
+  <w:comment w:id="40" w:author="Kiku The night's flower" w:date="2026-01-02T15:47:00Z" w:initials="KT">
+    <w:p>
+      <w:pPr>
+        <w:pStyle w:val="Textkomente"/>
+        <w:jc w:val="left"/>
+      </w:pPr>
+      <w:r>
+        <w:rPr>
+          <w:rStyle w:val="Odkaznakoment"/>
+        </w:rPr>
+        <w:annotationRef/>
+      </w:r>
+      <w:r>
+        <w:t>Reword, too repetitive</w:t>
+      </w:r>
+    </w:p>
+  </w:comment>
+  <w:comment w:id="41" w:author="Kiku The night's flower" w:date="2026-01-02T23:22:00Z" w:initials="KT">
+    <w:p>
+      <w:pPr>
+        <w:pStyle w:val="Textkomente"/>
+        <w:jc w:val="left"/>
+      </w:pPr>
+      <w:r>
+        <w:rPr>
+          <w:rStyle w:val="Odkaznakoment"/>
+        </w:rPr>
+        <w:annotationRef/>
+      </w:r>
+      <w:r>
+        <w:t>Disconnected information</w:t>
+      </w:r>
+    </w:p>
+  </w:comment>
+  <w:comment w:id="42" w:author="Kiku The night's flower" w:date="2026-01-03T00:10:00Z" w:initials="KT">
+    <w:p>
+      <w:pPr>
+        <w:pStyle w:val="Textkomente"/>
+        <w:jc w:val="left"/>
+      </w:pPr>
+      <w:r>
+        <w:rPr>
+          <w:rStyle w:val="Odkaznakoment"/>
+        </w:rPr>
+        <w:annotationRef/>
+      </w:r>
+      <w:r>
+        <w:t>Add a notice about the Forwared Exports</w:t>
       </w:r>
     </w:p>
   </w:comment>
@@ -13615,6 +15486,9 @@
   <w15:commentEx w15:paraId="368E8EFA" w15:done="0"/>
   <w15:commentEx w15:paraId="49093042" w15:done="0"/>
   <w15:commentEx w15:paraId="4CA605B5" w15:done="0"/>
+  <w15:commentEx w15:paraId="51BB620E" w15:done="0"/>
+  <w15:commentEx w15:paraId="1C41FA7E" w15:done="0"/>
+  <w15:commentEx w15:paraId="3725B1A2" w15:done="0"/>
 </w15:commentsEx>
 </file>
 
@@ -13627,6 +15501,9 @@
   <w16cex:commentExtensible w16cex:durableId="4BA58810" w16cex:dateUtc="2025-12-14T22:13:00Z"/>
   <w16cex:commentExtensible w16cex:durableId="650EFCD8" w16cex:dateUtc="2025-12-25T17:26:00Z"/>
   <w16cex:commentExtensible w16cex:durableId="4FA3AAA5" w16cex:dateUtc="2025-12-28T22:06:00Z"/>
+  <w16cex:commentExtensible w16cex:durableId="70E5D035" w16cex:dateUtc="2026-01-02T14:47:00Z"/>
+  <w16cex:commentExtensible w16cex:durableId="58237E5B" w16cex:dateUtc="2026-01-02T22:22:00Z"/>
+  <w16cex:commentExtensible w16cex:durableId="2A71E675" w16cex:dateUtc="2026-01-02T23:10:00Z"/>
 </w16cex:commentsExtensible>
 </file>
 
@@ -13639,6 +15516,9 @@
   <w16cid:commentId w16cid:paraId="368E8EFA" w16cid:durableId="4BA58810"/>
   <w16cid:commentId w16cid:paraId="49093042" w16cid:durableId="650EFCD8"/>
   <w16cid:commentId w16cid:paraId="4CA605B5" w16cid:durableId="4FA3AAA5"/>
+  <w16cid:commentId w16cid:paraId="51BB620E" w16cid:durableId="70E5D035"/>
+  <w16cid:commentId w16cid:paraId="1C41FA7E" w16cid:durableId="58237E5B"/>
+  <w16cid:commentId w16cid:paraId="3725B1A2" w16cid:durableId="2A71E675"/>
 </w16cid:commentsIds>
 </file>
 
@@ -16643,6 +18523,41 @@
       <w:lang w:val="en-GB"/>
     </w:rPr>
   </w:style>
+  <w:style w:type="paragraph" w:customStyle="1" w:styleId="Imagesub">
+    <w:name w:val="Image sub"/>
+    <w:basedOn w:val="Normln"/>
+    <w:link w:val="ImagesubChar"/>
+    <w:qFormat/>
+    <w:rsid w:val="00525128"/>
+    <w:pPr>
+      <w:tabs>
+        <w:tab w:val="left" w:pos="4185"/>
+      </w:tabs>
+      <w:jc w:val="center"/>
+    </w:pPr>
+    <w:rPr>
+      <w:i/>
+      <w:iCs/>
+      <w:color w:val="548DD4" w:themeColor="text2" w:themeTint="99"/>
+      <w:sz w:val="18"/>
+      <w:szCs w:val="18"/>
+    </w:rPr>
+  </w:style>
+  <w:style w:type="character" w:customStyle="1" w:styleId="ImagesubChar">
+    <w:name w:val="Image sub Char"/>
+    <w:basedOn w:val="Standardnpsmoodstavce"/>
+    <w:link w:val="Imagesub"/>
+    <w:rsid w:val="00525128"/>
+    <w:rPr>
+      <w:rFonts w:ascii="Cambria" w:eastAsia="Caladea" w:hAnsi="Cambria" w:cs="Caladea"/>
+      <w:i/>
+      <w:iCs/>
+      <w:color w:val="548DD4" w:themeColor="text2" w:themeTint="99"/>
+      <w:sz w:val="18"/>
+      <w:szCs w:val="18"/>
+      <w:lang w:val="en-GB"/>
+    </w:rPr>
+  </w:style>
 </w:styles>
 </file>
 

</xml_diff>

<commit_message>
[DOCX] - Rewritten behavioural detection and obfuscation sections
</commit_message>
<xml_diff>
--- a/Evasion_and_detection.docx
+++ b/Evasion_and_detection.docx
@@ -418,7 +418,7 @@
           <w:sz w:val="20"/>
         </w:rPr>
         <w:drawing>
-          <wp:inline distT="0" distB="0" distL="0" distR="0" wp14:anchorId="7B8B863D" wp14:editId="5B1AD7FE">
+          <wp:inline distT="0" distB="0" distL="0" distR="0" wp14:anchorId="7B8B863D" wp14:editId="1DD6C1B1">
             <wp:extent cx="2997200" cy="3572297"/>
             <wp:effectExtent l="0" t="0" r="0" b="0"/>
             <wp:docPr id="2" name="Obrázek 2"/>
@@ -6093,51 +6093,108 @@
       <w:bookmarkEnd w:id="16"/>
     </w:p>
     <w:p>
-      <w:pPr>
-        <w:ind w:left="720"/>
-      </w:pPr>
       <w:r>
         <w:tab/>
       </w:r>
-      <w:r>
-        <w:t xml:space="preserve">While </w:t>
-      </w:r>
-      <w:r>
-        <w:t>signature-based</w:t>
-      </w:r>
-      <w:r>
-        <w:t xml:space="preserve"> detection works well against static/badly packed malware, it</w:t>
-      </w:r>
-      <w:r>
-        <w:t xml:space="preserve"> </w:t>
-      </w:r>
-      <w:r>
-        <w:t xml:space="preserve">cannot be relied upon against more advanced techniques of evasion. </w:t>
-      </w:r>
-      <w:r>
-        <w:t xml:space="preserve">For dynamic types of </w:t>
+      <w:bookmarkStart w:id="17" w:name="_Toc217221461"/>
+      <w:r>
+        <w:t>Signature based detection is a staple of cybersecurity due to its speed and low computational price. Unfortunately</w:t>
+      </w:r>
+      <w:r>
+        <w:t xml:space="preserve">, </w:t>
+      </w:r>
+      <w:r>
+        <w:t>it is a type of reactive defence, requiring that the malware strain remains static for long enough to be catalogued. This means that malware that is rapidly mutating, like oligomorphic and polymorphic, evade this detection by making sure that their structure is kept unreadable by using encryption and packing layers.</w:t>
+      </w:r>
+    </w:p>
+    <w:p>
+      <w:r>
+        <w:tab/>
+        <w:t xml:space="preserve">This </w:t>
+      </w:r>
+      <w:r>
+        <w:t>necessitates a change in AV’s strategy,</w:t>
+      </w:r>
+      <w:r>
+        <w:t xml:space="preserve"> mov</w:t>
+      </w:r>
+      <w:r>
+        <w:t>ing</w:t>
+      </w:r>
+      <w:r>
+        <w:t xml:space="preserve"> from </w:t>
+      </w:r>
+      <w:r>
+        <w:t>matching the appearance to matching the actions that the program takes. Instead of looking at the file trying to determine what is it trying to do, antivirus software monitors the program for its actions, moving from content-based detection to context-based detection.</w:t>
+      </w:r>
+    </w:p>
+    <w:p>
+      <w:pPr>
+        <w:pStyle w:val="Nadpis4"/>
+      </w:pPr>
+      <w:r>
+        <w:t>Heuristics and the rule of thumb</w:t>
+      </w:r>
+    </w:p>
+    <w:p>
+      <w:r>
+        <w:tab/>
+        <w:t xml:space="preserve">Before allowing a program to execute, modern security software performs a heuristic scan of the file. This scan is essentially a set of rules that look for suspicious features that can be found in the program’s structure. For </w:t>
       </w:r>
       <w:proofErr w:type="gramStart"/>
       <w:r>
-        <w:t>malware</w:t>
+        <w:t>example</w:t>
       </w:r>
       <w:proofErr w:type="gramEnd"/>
       <w:r>
-        <w:t xml:space="preserve">, like polymorphic, oligomorphic and similar we </w:t>
+        <w:t xml:space="preserve"> a small file, with high entropy and no readable strings is most probably a packed payload of malware. By utilizing these rules - such as a short import table - and assigning them a rating, antivirus can decide whether to quarantine an unknown file or not.</w:t>
+      </w:r>
+    </w:p>
+    <w:p>
+      <w:pPr>
+        <w:pStyle w:val="Nadpis4"/>
+      </w:pPr>
+      <w:r>
+        <w:t>Monitoring the behaviour</w:t>
+      </w:r>
+    </w:p>
+    <w:p>
+      <w:r>
+        <w:tab/>
+      </w:r>
+      <w:r>
+        <w:t xml:space="preserve">If a file passes the static and heuristic checks, it is allowed to execute. This is where behavioural analysis takes over. The core idea of this analysis is to let the malware strip off the possible </w:t>
+      </w:r>
+      <w:r>
+        <w:t xml:space="preserve">masking layers that it uses to hide from static analysis. We know that malware cannot run when encrypted, and by waiting for it to decrypt itself we can then observe the program’s true intentions. </w:t>
+      </w:r>
+    </w:p>
+    <w:p>
+      <w:r>
+        <w:tab/>
+        <w:t xml:space="preserve">This monitoring of intention is primarily done by observation of System Calls. In the Windows OS, applications do not interact with hardware or sensitive data directly, instead they must request permission through the Windows API. By hooking into these </w:t>
       </w:r>
       <w:proofErr w:type="gramStart"/>
       <w:r>
-        <w:t>have to</w:t>
+        <w:t>requests</w:t>
       </w:r>
       <w:proofErr w:type="gramEnd"/>
       <w:r>
-        <w:t xml:space="preserve"> catch the culprit in the act. By letting the malware unpack itself, it saves us the rigorous task of guessing what the program itself is going to do, while we focus on monitoring it to prevent any harm to the system. </w:t>
-      </w:r>
-      <w:r>
-        <w:t>Behavioural</w:t>
-      </w:r>
-      <w:r>
-        <w:t xml:space="preserve"> analysis is listening to unusual system calls that malware uses to deliver its payload, like </w:t>
+        <w:t xml:space="preserve"> the antivirus can act as a gatekeeper, monitoring which process requests what, and even preventing harmful calls.</w:t>
+      </w:r>
+    </w:p>
+    <w:p>
+      <w:r>
+        <w:tab/>
+        <w:t xml:space="preserve">Standard applications have predictable behavioural patterns, unlike malware that uses a very specific subset of possibly </w:t>
+      </w:r>
+      <w:proofErr w:type="gramStart"/>
+      <w:r>
+        <w:t>high risk</w:t>
+      </w:r>
+      <w:proofErr w:type="gramEnd"/>
+      <w:r>
+        <w:t xml:space="preserve"> API calls to act on the machine, like delivering payload or managing its persistence. Actions like calling </w:t>
       </w:r>
       <w:proofErr w:type="spellStart"/>
       <w:r>
@@ -6145,7 +6202,15 @@
       </w:r>
       <w:proofErr w:type="spellEnd"/>
       <w:r>
-        <w:t xml:space="preserve"> that allows programs to start other processes, or </w:t>
+        <w:t xml:space="preserve"> with parameters to create a suspended </w:t>
+      </w:r>
+      <w:proofErr w:type="gramStart"/>
+      <w:r>
+        <w:t>process, and</w:t>
+      </w:r>
+      <w:proofErr w:type="gramEnd"/>
+      <w:r>
+        <w:t xml:space="preserve"> then following it up by calling </w:t>
       </w:r>
       <w:proofErr w:type="spellStart"/>
       <w:r>
@@ -6153,120 +6218,60 @@
       </w:r>
       <w:proofErr w:type="spellEnd"/>
       <w:r>
-        <w:t xml:space="preserve"> which adversaries use to write into the memory of other processes. These calls are highly unusual for standard applications and are usually signals of nefarious intent.</w:t>
-      </w:r>
-    </w:p>
-    <w:p>
-      <w:pPr>
-        <w:ind w:left="720"/>
-      </w:pPr>
+        <w:t xml:space="preserve"> targeting the created process is highly suspicious and awards the caller with a high malicious score, due to the program most probably </w:t>
+      </w:r>
+      <w:r>
+        <w:t>utilizing process hollowing to hide its payload into another process’ memory.</w:t>
+      </w:r>
+      <w:bookmarkEnd w:id="17"/>
+    </w:p>
+    <w:p>
+      <w:pPr>
+        <w:pStyle w:val="Nadpis4"/>
+      </w:pPr>
+      <w:r>
+        <w:t>The suite</w:t>
+      </w:r>
+    </w:p>
+    <w:p>
       <w:r>
         <w:tab/>
-        <w:t xml:space="preserve">Where </w:t>
+      </w:r>
+      <w:r>
+        <w:t xml:space="preserve">Moving from static to dynamic analysis is a risky move. Letting the program execute risks that antivirus software misses the malicious payload, leaving malware to infect the system. To mitigate this </w:t>
+      </w:r>
+      <w:r>
+        <w:lastRenderedPageBreak/>
+        <w:t xml:space="preserve">risk, the unknown program is moved into a sandbox, a veritable representation of a computer system. This enclosed system acts like a bomb containment chamber. It allows the malware to proceed with the infection while it is being monitored from the outside. This means that any changes made on the sandbox have no impact on the host machine, and the antivirus software acquires the necessary data it needs to determine if the program is </w:t>
+      </w:r>
+      <w:r>
+        <w:t>malicious</w:t>
+      </w:r>
+      <w:r>
+        <w:t xml:space="preserve">. </w:t>
+      </w:r>
+    </w:p>
+    <w:p>
+      <w:r>
+        <w:tab/>
+        <w:t xml:space="preserve">Providing a system for the program to act in is a powerful move, especially </w:t>
+      </w:r>
+      <w:r>
+        <w:t>because</w:t>
+      </w:r>
+      <w:r>
+        <w:t xml:space="preserve"> this system is entirely AV’s property. This means that AV can monitor the system incredibly closely without overloading itself with information, slowing the system down and bothering the user. Telemetry like registry modifications, every file read/write and network packets are all monitored, resulting in a dense set of information that can be used for behavioural analysis. After the data is collected, it </w:t>
       </w:r>
       <w:proofErr w:type="gramStart"/>
       <w:r>
-        <w:t>signature based</w:t>
+        <w:t>has to</w:t>
       </w:r>
       <w:proofErr w:type="gramEnd"/>
       <w:r>
-        <w:t xml:space="preserve"> detection fails, heuristics aims to catch </w:t>
-      </w:r>
-      <w:proofErr w:type="gramStart"/>
-      <w:r>
-        <w:t>never before</w:t>
-      </w:r>
-      <w:proofErr w:type="gramEnd"/>
-      <w:r>
-        <w:t xml:space="preserve"> seen malware, even before the actual execution. This type of detection tries to extract specific “features” that the program has, and </w:t>
-      </w:r>
-      <w:r>
-        <w:t xml:space="preserve">with these it can </w:t>
-      </w:r>
-      <w:r>
-        <w:t xml:space="preserve">decide if the file is malicious or not. </w:t>
-      </w:r>
-    </w:p>
-    <w:p>
-      <w:pPr>
-        <w:pStyle w:val="Nadpis3"/>
-      </w:pPr>
-      <w:bookmarkStart w:id="17" w:name="_Toc217221461"/>
-      <w:r>
-        <w:t>Advanced methods (Sandboxing, cloud-based detection)</w:t>
-      </w:r>
-      <w:bookmarkEnd w:id="17"/>
-    </w:p>
-    <w:p>
-      <w:pPr>
-        <w:ind w:left="720"/>
-      </w:pPr>
-      <w:r>
-        <w:tab/>
-        <w:t>If we cannot determine if a file is malicious after static analysis, or poses as benign, we can provide a safe room for the program to start up. This technique</w:t>
-      </w:r>
-      <w:r>
-        <w:t xml:space="preserve"> is called sandboxing, and it</w:t>
-      </w:r>
-      <w:r>
-        <w:t xml:space="preserve"> tries to mimic the host’s operating system as close as possible, hoping to fool malware into fully unfolding and catching it in the act, while </w:t>
-      </w:r>
-      <w:r>
-        <w:t>keeping the rest of user’s system safe.</w:t>
-      </w:r>
-    </w:p>
-    <w:p>
-      <w:pPr>
-        <w:ind w:left="720"/>
-      </w:pPr>
-    </w:p>
-    <w:p>
-      <w:pPr>
-        <w:ind w:left="720"/>
-      </w:pPr>
-      <w:r>
-        <w:t>INSERT SANDBOX IMAGE</w:t>
-      </w:r>
-    </w:p>
-    <w:p>
-      <w:pPr>
-        <w:ind w:left="720"/>
-      </w:pPr>
-    </w:p>
-    <w:p>
-      <w:pPr>
-        <w:ind w:left="720"/>
-      </w:pPr>
-    </w:p>
-    <w:p>
-      <w:pPr>
-        <w:pStyle w:val="Nadpis2"/>
-      </w:pPr>
-      <w:bookmarkStart w:id="18" w:name="_Toc217221462"/>
-      <w:r>
-        <w:t xml:space="preserve">Challenges in </w:t>
-      </w:r>
-      <w:r>
-        <w:t>Comprehensive</w:t>
-      </w:r>
-      <w:r>
-        <w:t xml:space="preserve"> Threat Detection</w:t>
-      </w:r>
-      <w:bookmarkEnd w:id="18"/>
-    </w:p>
-    <w:p/>
-    <w:p>
-      <w:pPr>
-        <w:spacing w:line="240" w:lineRule="auto"/>
-        <w:rPr>
-          <w:rFonts w:asciiTheme="minorHAnsi" w:eastAsia="Carlito" w:hAnsiTheme="minorHAnsi" w:cs="Carlito"/>
-          <w:b/>
-          <w:sz w:val="28"/>
-          <w:szCs w:val="28"/>
-        </w:rPr>
-      </w:pPr>
-      <w:r>
-        <w:br w:type="page"/>
+        <w:t xml:space="preserve"> be interpreted to determine the semantics. </w:t>
+      </w:r>
+      <w:r>
+        <w:t>Knowing what the program is doing is one thing, knowing why it is doing said thing is the key of determining the maliciousness.</w:t>
       </w:r>
     </w:p>
     <w:p>
@@ -6279,12 +6284,11 @@
           <w:szCs w:val="22"/>
         </w:rPr>
       </w:pPr>
-      <w:bookmarkStart w:id="19" w:name="_Toc217221463"/>
-      <w:r>
-        <w:lastRenderedPageBreak/>
+      <w:bookmarkStart w:id="18" w:name="_Toc217221463"/>
+      <w:r>
         <w:t>Evasion Tactics Employed by Malware</w:t>
       </w:r>
-      <w:bookmarkEnd w:id="19"/>
+      <w:bookmarkEnd w:id="18"/>
     </w:p>
     <w:p>
       <w:r>
@@ -6320,16 +6324,16 @@
       <w:r>
         <w:t xml:space="preserve">. The goal of evasion is more to delay the detection at least until the payload is </w:t>
       </w:r>
-      <w:commentRangeStart w:id="20"/>
+      <w:commentRangeStart w:id="19"/>
       <w:r>
         <w:t>deployed</w:t>
       </w:r>
-      <w:commentRangeEnd w:id="20"/>
+      <w:commentRangeEnd w:id="19"/>
       <w:r>
         <w:rPr>
           <w:rStyle w:val="Odkaznakoment"/>
         </w:rPr>
-        <w:commentReference w:id="20"/>
+        <w:commentReference w:id="19"/>
       </w:r>
       <w:r>
         <w:t>.</w:t>
@@ -6339,11 +6343,11 @@
       <w:pPr>
         <w:pStyle w:val="Nadpis2"/>
       </w:pPr>
-      <w:bookmarkStart w:id="21" w:name="_Toc217221464"/>
+      <w:bookmarkStart w:id="20" w:name="_Toc217221464"/>
       <w:r>
         <w:t>File-based evasion</w:t>
       </w:r>
-      <w:bookmarkEnd w:id="21"/>
+      <w:bookmarkEnd w:id="20"/>
     </w:p>
     <w:p>
       <w:r>
@@ -6367,11 +6371,12 @@
       <w:pPr>
         <w:pStyle w:val="Nadpis3"/>
       </w:pPr>
-      <w:bookmarkStart w:id="22" w:name="_Toc217221465"/>
-      <w:r>
+      <w:bookmarkStart w:id="21" w:name="_Toc217221465"/>
+      <w:r>
+        <w:lastRenderedPageBreak/>
         <w:t>Data obfuscation</w:t>
       </w:r>
-      <w:bookmarkEnd w:id="22"/>
+      <w:bookmarkEnd w:id="21"/>
     </w:p>
     <w:p>
       <w:r>
@@ -6420,11 +6425,7 @@
         <w:t xml:space="preserve"> be encoded in such a way that they either evade signature checks, or they do not get returned by the Strings utility at all. </w:t>
       </w:r>
       <w:r>
-        <w:t xml:space="preserve">This can be </w:t>
-      </w:r>
-      <w:r>
-        <w:lastRenderedPageBreak/>
-        <w:t>achieved in many ways, from bit</w:t>
+        <w:t>This can be achieved in many ways, from bit</w:t>
       </w:r>
       <w:r>
         <w:t xml:space="preserve"> manipulation, XOR operations to full on AES encryption. </w:t>
@@ -6528,49 +6529,51 @@
         <w:tab/>
         <w:t xml:space="preserve">While dynamically loading libraries hides the upfront declaration of ability, function names </w:t>
       </w:r>
-      <w:proofErr w:type="gramStart"/>
-      <w:r>
-        <w:t>still remain</w:t>
-      </w:r>
-      <w:proofErr w:type="gramEnd"/>
-      <w:r>
-        <w:t xml:space="preserve"> in the code. Security researchers can still read these when decompiling the executable, revealing the logic. This can be mitigated by hashing the calls, making them harder to read. To make use of this technique, </w:t>
-      </w:r>
-      <w:r>
-        <w:t xml:space="preserve">adversaries </w:t>
-      </w:r>
-      <w:proofErr w:type="gramStart"/>
-      <w:r>
-        <w:t>have to</w:t>
-      </w:r>
-      <w:proofErr w:type="gramEnd"/>
-      <w:r>
-        <w:t xml:space="preserve"> create a hashing function that </w:t>
-      </w:r>
-      <w:r>
-        <w:t xml:space="preserve">is used </w:t>
-      </w:r>
-      <w:r>
-        <w:t xml:space="preserve">to </w:t>
-      </w:r>
-      <w:r>
-        <w:t xml:space="preserve">hash the name of a function to be loaded. This hashing function can then be paired with the dynamic library loading discussed in the previous section, creating a map of function names and their respective hashes. After acquiring this ledger of names, adversaries can then supply the hash to their custom function loader, thus loading the function under a name that is </w:t>
-      </w:r>
-      <w:r>
-        <w:t>illegible</w:t>
-      </w:r>
-      <w:r>
-        <w:t>.</w:t>
-      </w:r>
-      <w:r>
-        <w:t xml:space="preserve"> This persists even when debugging the code, in contrast to string obfuscation, as no part of the code requires the initial function names.</w:t>
-      </w:r>
-    </w:p>
-    <w:p>
-      <w:pPr>
-        <w:spacing w:line="240" w:lineRule="auto"/>
-        <w:jc w:val="left"/>
-      </w:pPr>
+      <w:r>
+        <w:t>remain</w:t>
+      </w:r>
+      <w:r>
+        <w:t xml:space="preserve"> in the code</w:t>
+      </w:r>
+      <w:r>
+        <w:t xml:space="preserve">. </w:t>
+      </w:r>
+      <w:r>
+        <w:t xml:space="preserve">Antivirus software and security researchers can find these function names using </w:t>
+      </w:r>
+      <w:r>
+        <w:lastRenderedPageBreak/>
+        <w:t xml:space="preserve">the strings utility, revealing these dynamic imports. </w:t>
+      </w:r>
+      <w:r>
+        <w:t>This can be mitigated by</w:t>
+      </w:r>
+      <w:r>
+        <w:t xml:space="preserve"> utilizing the API hashing technique, which uses </w:t>
+      </w:r>
+      <w:r>
+        <w:t>pre</w:t>
+      </w:r>
+      <w:r>
+        <w:noBreakHyphen/>
+        <w:t>computed hashes of the function names</w:t>
+      </w:r>
+      <w:r>
+        <w:t xml:space="preserve"> instead</w:t>
+      </w:r>
+      <w:r>
+        <w:t xml:space="preserve">, </w:t>
+      </w:r>
+      <w:r>
+        <w:t>making them harder to read.</w:t>
+      </w:r>
+      <w:r>
+        <w:t xml:space="preserve"> When dynamically resolving functions and names, the malicious software uses the same hashing algorithm on the object’s name and compares it to the saved hashes. </w:t>
+      </w:r>
+    </w:p>
+    <w:p/>
+    <w:p/>
+    <w:p>
       <w:r>
         <w:br w:type="page"/>
       </w:r>
@@ -8823,10 +8826,151 @@
     <w:p>
       <w:r>
         <w:tab/>
-        <w:t>Another way to make analysis harder is to obfuscate the logical flow of the program. Using chaotic jumps in the logical flow, it becomes harder to follow what is the program doing</w:t>
-      </w:r>
-      <w:r>
-        <w:t>.</w:t>
+        <w:t xml:space="preserve">To further delay analysis and creation of signatures, malware developers utilize logic obfuscation to lower the quality of automated reverse engineering. Techniques in this section target the Control Flow Graph of the program, a directed graph representation of all the paths that the code might take during execution. While mainly directed to increase the difficulty of analysis for security researchers, this type of obfuscation is uniquely effective against </w:t>
+      </w:r>
+      <w:proofErr w:type="spellStart"/>
+      <w:r>
+        <w:t>decompilers</w:t>
+      </w:r>
+      <w:proofErr w:type="spellEnd"/>
+      <w:r>
+        <w:t xml:space="preserve">. </w:t>
+      </w:r>
+      <w:proofErr w:type="spellStart"/>
+      <w:r>
+        <w:t>Decompilers</w:t>
+      </w:r>
+      <w:proofErr w:type="spellEnd"/>
+      <w:r>
+        <w:t xml:space="preserve"> try to reconstruct high-level code from the binaries by utilizing patterns, but when these patterns are disrupted, the </w:t>
+      </w:r>
+      <w:proofErr w:type="spellStart"/>
+      <w:r>
+        <w:t>decompiler</w:t>
+      </w:r>
+      <w:proofErr w:type="spellEnd"/>
+      <w:r>
+        <w:t xml:space="preserve"> is forced to generate code that, while syntactically correct, </w:t>
+      </w:r>
+      <w:r>
+        <w:t>is very hard to read.</w:t>
+      </w:r>
+    </w:p>
+    <w:p>
+      <w:r>
+        <w:tab/>
+        <w:t xml:space="preserve">In a standard binary, the execution flow follows a structure characterized by loops and branching logic. Control Flow Flattening attacks this structure by flattening it into a single level. This is achieved by splitting the logic into smaller segments. Each segment then gets a unique state variable, that points to the next logical segment. These segments are then managed by a “dispatcher”, usually a giant switch statement that runs in a while loop. Moving </w:t>
+      </w:r>
+      <w:proofErr w:type="gramStart"/>
+      <w:r>
+        <w:t>all of</w:t>
+      </w:r>
+      <w:proofErr w:type="gramEnd"/>
+      <w:r>
+        <w:t xml:space="preserve"> the code into a single switch statement removes any spatial relationship between code, as from the </w:t>
+      </w:r>
+      <w:proofErr w:type="spellStart"/>
+      <w:r>
+        <w:t>decompiler’s</w:t>
+      </w:r>
+      <w:proofErr w:type="spellEnd"/>
+      <w:r>
+        <w:t xml:space="preserve"> perspective, everything depends on the dispatcher. This strips any functional context that the Control Flow Graph could provide.</w:t>
+      </w:r>
+    </w:p>
+    <w:p>
+      <w:r>
+        <w:tab/>
+      </w:r>
+      <w:r>
+        <w:t>To combat dead code insertion</w:t>
+      </w:r>
+      <w:r>
+        <w:t xml:space="preserve">, </w:t>
+      </w:r>
+      <w:proofErr w:type="spellStart"/>
+      <w:r>
+        <w:t>decompilers</w:t>
+      </w:r>
+      <w:proofErr w:type="spellEnd"/>
+      <w:r>
+        <w:t xml:space="preserve"> use the Static analysis engine and dead code elimination. These techniques prune logical branches of the program, lowering the amount of code that </w:t>
+      </w:r>
+      <w:proofErr w:type="gramStart"/>
+      <w:r>
+        <w:t>has to</w:t>
+      </w:r>
+      <w:proofErr w:type="gramEnd"/>
+      <w:r>
+        <w:t xml:space="preserve"> be analysed. Whenever a program branches off, usually by utilizing the “if” statement, the engine tries to determine if the condition is dynamic or static. With static conditions, the engine can prune the paths that the program can never take, but with dynamic conditions, it </w:t>
+      </w:r>
+      <w:proofErr w:type="gramStart"/>
+      <w:r>
+        <w:t>has to</w:t>
+      </w:r>
+      <w:proofErr w:type="gramEnd"/>
+      <w:r>
+        <w:t xml:space="preserve"> keep </w:t>
+      </w:r>
+      <w:proofErr w:type="gramStart"/>
+      <w:r>
+        <w:t>all of</w:t>
+      </w:r>
+      <w:proofErr w:type="gramEnd"/>
+      <w:r>
+        <w:t xml:space="preserve"> the branches. Malware exploits this behaviour by utilizing Opaque Predicates. These logical predicates </w:t>
+      </w:r>
+      <w:r>
+        <w:lastRenderedPageBreak/>
+        <w:t xml:space="preserve">have a determined </w:t>
+      </w:r>
+      <w:proofErr w:type="gramStart"/>
+      <w:r>
+        <w:t>outcome, but</w:t>
+      </w:r>
+      <w:proofErr w:type="gramEnd"/>
+      <w:r>
+        <w:t xml:space="preserve"> are difficult for the </w:t>
+      </w:r>
+      <w:proofErr w:type="spellStart"/>
+      <w:r>
+        <w:t>decompiler</w:t>
+      </w:r>
+      <w:proofErr w:type="spellEnd"/>
+      <w:r>
+        <w:t xml:space="preserve"> to prove. </w:t>
+      </w:r>
+      <w:proofErr w:type="gramStart"/>
+      <w:r>
+        <w:t>Usually</w:t>
+      </w:r>
+      <w:proofErr w:type="gramEnd"/>
+      <w:r>
+        <w:t xml:space="preserve"> these predicates rely on complex mathematical properties, like modular arithmetic. This fools the </w:t>
+      </w:r>
+      <w:proofErr w:type="spellStart"/>
+      <w:r>
+        <w:t>decompiler</w:t>
+      </w:r>
+      <w:proofErr w:type="spellEnd"/>
+      <w:r>
+        <w:t xml:space="preserve"> into thinking that the condition is dynamic, thus forcing it to </w:t>
+      </w:r>
+      <w:proofErr w:type="spellStart"/>
+      <w:r>
+        <w:t>analyze</w:t>
+      </w:r>
+      <w:proofErr w:type="spellEnd"/>
+      <w:r>
+        <w:t xml:space="preserve"> and decompile </w:t>
+      </w:r>
+      <w:proofErr w:type="gramStart"/>
+      <w:r>
+        <w:t>all of</w:t>
+      </w:r>
+      <w:proofErr w:type="gramEnd"/>
+      <w:r>
+        <w:t xml:space="preserve"> the resulting branches. The “dead” branches are usually filled with junk code that bloats the output, increasing the cognitive load on the researcher.</w:t>
       </w:r>
     </w:p>
     <w:p/>
@@ -8835,40 +8979,6 @@
         <w:pStyle w:val="Nadpis4"/>
       </w:pPr>
       <w:r>
-        <w:t>Structural obfuscation</w:t>
-      </w:r>
-    </w:p>
-    <w:p>
-      <w:pPr>
-        <w:pStyle w:val="Nadpis4"/>
-        <w:numPr>
-          <w:ilvl w:val="0"/>
-          <w:numId w:val="0"/>
-        </w:numPr>
-      </w:pPr>
-    </w:p>
-    <w:p>
-      <w:pPr>
-        <w:spacing w:line="240" w:lineRule="auto"/>
-        <w:jc w:val="left"/>
-        <w:rPr>
-          <w:rFonts w:asciiTheme="minorHAnsi" w:eastAsia="Carlito" w:hAnsiTheme="minorHAnsi" w:cs="Carlito"/>
-          <w:b/>
-          <w:bCs/>
-          <w:sz w:val="24"/>
-          <w:szCs w:val="24"/>
-        </w:rPr>
-      </w:pPr>
-      <w:r>
-        <w:br w:type="page"/>
-      </w:r>
-    </w:p>
-    <w:p>
-      <w:pPr>
-        <w:pStyle w:val="Nadpis4"/>
-      </w:pPr>
-      <w:r>
-        <w:lastRenderedPageBreak/>
         <w:t>Polymorphism and Metamorphism</w:t>
       </w:r>
     </w:p>
@@ -9117,7 +9227,11 @@
         <w:t xml:space="preserve">Metamorphism on the other hand </w:t>
       </w:r>
       <w:r>
-        <w:t xml:space="preserve">generally does not rely on encryption for defence. This is because the goal of metamorphic engine, an evolution of its polymorphic counterpart, is to have no constant data at all. While much harder to create than polymorphic engine, </w:t>
+        <w:t xml:space="preserve">generally does not rely on encryption for defence. This is because the goal of metamorphic engine, an evolution of its polymorphic counterpart, is to have no </w:t>
+      </w:r>
+      <w:r>
+        <w:lastRenderedPageBreak/>
+        <w:t xml:space="preserve">constant data at all. While much harder to create than polymorphic engine, </w:t>
       </w:r>
       <w:r>
         <w:t xml:space="preserve">it does not leave a block of high-entropy data which could signalize to antivirus software that there is encryption employed. </w:t>
@@ -9144,11 +9258,7 @@
       </w:r>
       <w:proofErr w:type="gramEnd"/>
       <w:r>
-        <w:t xml:space="preserve"> point and one exit, usually through a jump or return instructions. The reason for this is to prevent </w:t>
-      </w:r>
-      <w:r>
-        <w:lastRenderedPageBreak/>
-        <w:t>cutting instructions in half, which could crash the program if executed.</w:t>
+        <w:t xml:space="preserve"> point and one exit, usually through a jump or return instructions. The reason for this is to prevent cutting instructions in half, which could crash the program if executed.</w:t>
       </w:r>
     </w:p>
     <w:p>
@@ -9159,19 +9269,19 @@
       <w:r>
         <w:t xml:space="preserve"> the actual metamorphosis can start. Instruction transformer iterates through the blocks, and randomly switches candidate instructions to logical equivalents, like transforming addition into subtraction of negative integers. </w:t>
       </w:r>
-      <w:commentRangeStart w:id="23"/>
+      <w:commentRangeStart w:id="22"/>
       <w:r>
         <w:t xml:space="preserve">There are many ways of achieving the same goal using instructions, the addition example has at least </w:t>
       </w:r>
       <w:r>
         <w:t>3 permutations of the same instruction, only counting single line substitutions.</w:t>
       </w:r>
-      <w:commentRangeEnd w:id="23"/>
+      <w:commentRangeEnd w:id="22"/>
       <w:r>
         <w:rPr>
           <w:rStyle w:val="Odkaznakoment"/>
         </w:rPr>
-        <w:commentReference w:id="23"/>
+        <w:commentReference w:id="22"/>
       </w:r>
     </w:p>
     <w:p/>
@@ -9185,10 +9295,22 @@
         <w:t xml:space="preserve">Most adversaries stop at this point, due to the complexity and relative effectiveness of the implemented metamorphosis. We would consider this malware as Pseudo-metamorphic, employing most of the techniques while maintaining cost effectiveness. True metamorphic malware is exceedingly rare. </w:t>
       </w:r>
       <w:r>
-        <w:t xml:space="preserve">The reason for this is the next module pair, shuffler and fixer. While other parts of the metamorphic engine edited either single instructions or simply inserted more code, shuffler moves the blocks around. While this shuffling introduces another type of permutation, it also introduces a plethora of issues that can simply crash the program. This is because many assembly instructions rely upon memory addresses for their jumps. Since the different blocks got shuffled, the jumps are no longer correctly placed, resulting in crashes if not fixed. After shuffling </w:t>
-      </w:r>
-      <w:r>
-        <w:t xml:space="preserve">the program </w:t>
+        <w:t xml:space="preserve">The reason for this </w:t>
+      </w:r>
+      <w:r>
+        <w:t>is that the last two modules</w:t>
+      </w:r>
+      <w:r>
+        <w:t>, shuffler and fixer</w:t>
+      </w:r>
+      <w:r>
+        <w:t>, are exceedingly hard to implement correctly</w:t>
+      </w:r>
+      <w:r>
+        <w:t xml:space="preserve">. While other parts of the metamorphic engine edited either single instructions or simply inserted more code, shuffler moves the blocks around. </w:t>
+      </w:r>
+      <w:r>
+        <w:t xml:space="preserve">Shuffling instructions creates a high degree of structural variation, at the cost of breaking all relative memory addressing that the program might be using for jumps calls and references. To fix this disjointed state, the fixer module </w:t>
       </w:r>
       <w:proofErr w:type="gramStart"/>
       <w:r>
@@ -9196,61 +9318,46 @@
       </w:r>
       <w:proofErr w:type="gramEnd"/>
       <w:r>
-        <w:t xml:space="preserve"> iterate through the newly mutated code and update every single jump, call and memory reference so that they point to the correct locations.</w:t>
+        <w:t xml:space="preserve"> iterate through the entire binary, recalculating each offset to ensure they point to the correct memory address.</w:t>
       </w:r>
     </w:p>
     <w:p>
       <w:r>
         <w:tab/>
-      </w:r>
-      <w:commentRangeStart w:id="24"/>
-      <w:r>
-        <w:t xml:space="preserve">This exceedingly high skill floor needed to successfully write a truly metamorphic malware, along with other techniques more often producing slightly worse results, but with much easier implementation, keeps adversaries from using this technique often. Most </w:t>
-      </w:r>
-      <w:proofErr w:type="gramStart"/>
-      <w:r>
-        <w:t>adversaries</w:t>
-      </w:r>
-      <w:proofErr w:type="gramEnd"/>
-      <w:r>
-        <w:t xml:space="preserve"> value consistency, and truly metamorphic malware is simply too fragile for the effort needed.</w:t>
-      </w:r>
-      <w:commentRangeEnd w:id="24"/>
+        <w:t xml:space="preserve">Due to this high skill floor and inherent fragility of the self-rewriting process, adversaries prioritize other techniques due to their higher consistency and ease of deployment over the stealth that true metamorphism provided. The development effort necessary to maintain a stable metamorphic engine is </w:t>
+      </w:r>
+      <w:r>
+        <w:t>often simply too high.</w:t>
+      </w:r>
+    </w:p>
+    <w:p>
+      <w:pPr>
+        <w:pStyle w:val="Nadpis4"/>
+      </w:pPr>
+      <w:r>
+        <w:t>Living-off-the-land</w:t>
+      </w:r>
+    </w:p>
+    <w:p>
+      <w:r>
+        <w:tab/>
+      </w:r>
+      <w:r>
+        <w:t xml:space="preserve">The arguably best way to hide from file-centric detection is to not have a file to scan at all. Modern malware achieves this by using scripts and local administrating tools to execute its payload and live entirely in memory. </w:t>
+      </w:r>
+      <w:commentRangeStart w:id="23"/>
+      <w:r>
+        <w:t>There has been observed a growing trend in this type of malware</w:t>
+      </w:r>
+      <w:r>
+        <w:t>, surging from 40% in 2019 to 79% in 2024</w:t>
+      </w:r>
+      <w:commentRangeEnd w:id="23"/>
       <w:r>
         <w:rPr>
           <w:rStyle w:val="Odkaznakoment"/>
         </w:rPr>
-        <w:commentReference w:id="24"/>
-      </w:r>
-    </w:p>
-    <w:p>
-      <w:pPr>
-        <w:pStyle w:val="Nadpis4"/>
-      </w:pPr>
-      <w:r>
-        <w:t>Living-off-the-land</w:t>
-      </w:r>
-    </w:p>
-    <w:p>
-      <w:r>
-        <w:tab/>
-      </w:r>
-      <w:r>
-        <w:t xml:space="preserve">The arguably best way to hide from file-centric detection is to not have a file to scan at all. Modern malware achieves this by using scripts and local administrating tools to execute its payload and live entirely in memory. </w:t>
-      </w:r>
-      <w:commentRangeStart w:id="25"/>
-      <w:r>
-        <w:t>There has been observed a growing trend in this type of malware</w:t>
-      </w:r>
-      <w:r>
-        <w:t>, surging from 40% in 2019 to 79% in 2024</w:t>
-      </w:r>
-      <w:commentRangeEnd w:id="25"/>
-      <w:r>
-        <w:rPr>
-          <w:rStyle w:val="Odkaznakoment"/>
-        </w:rPr>
-        <w:commentReference w:id="25"/>
+        <w:commentReference w:id="23"/>
       </w:r>
       <w:r>
         <w:t>, making fileless malware the primary threat in modern times.</w:t>
@@ -9264,6 +9371,7 @@
         <w:rPr>
           <w:noProof/>
         </w:rPr>
+        <w:lastRenderedPageBreak/>
         <w:drawing>
           <wp:inline distT="0" distB="0" distL="0" distR="0" wp14:anchorId="19CBBBE6" wp14:editId="22CBD7B4">
             <wp:extent cx="1950947" cy="1688471"/>
@@ -9304,7 +9412,6 @@
     <w:p/>
     <w:p>
       <w:r>
-        <w:lastRenderedPageBreak/>
         <w:tab/>
         <w:t>The main reason adversaries are drawn towards this technique is that it leaves next to no files on the infected system, making analysis difficult</w:t>
       </w:r>
@@ -9360,11 +9467,11 @@
       <w:pPr>
         <w:pStyle w:val="Nadpis3"/>
       </w:pPr>
-      <w:bookmarkStart w:id="26" w:name="_Toc217221466"/>
+      <w:bookmarkStart w:id="24" w:name="_Toc217221466"/>
       <w:r>
         <w:t>Memory based evasion</w:t>
       </w:r>
-      <w:bookmarkEnd w:id="26"/>
+      <w:bookmarkEnd w:id="24"/>
     </w:p>
     <w:p>
       <w:pPr>
@@ -9379,21 +9486,21 @@
       <w:pPr>
         <w:pStyle w:val="Nadpis2"/>
       </w:pPr>
-      <w:bookmarkStart w:id="27" w:name="_Toc217221467"/>
+      <w:bookmarkStart w:id="25" w:name="_Toc217221467"/>
       <w:r>
         <w:t>Environment-aware evasion</w:t>
       </w:r>
-      <w:bookmarkEnd w:id="27"/>
+      <w:bookmarkEnd w:id="25"/>
     </w:p>
     <w:p>
       <w:pPr>
         <w:pStyle w:val="Nadpis3"/>
       </w:pPr>
-      <w:bookmarkStart w:id="28" w:name="_Toc217221468"/>
+      <w:bookmarkStart w:id="26" w:name="_Toc217221468"/>
       <w:r>
         <w:t>Sandbox evasion</w:t>
       </w:r>
-      <w:bookmarkEnd w:id="28"/>
+      <w:bookmarkEnd w:id="26"/>
     </w:p>
     <w:p>
       <w:r>
@@ -9424,7 +9531,11 @@
     <w:p>
       <w:r>
         <w:tab/>
-        <w:t>Detecting sandboxing is referred to as “taking the red pill”, a reference to “The Matrix”, where the main protagonist takes a red pill to escape the simulated world. The term was first used in context of sandbox detection in 2004 by Joanna Rutkowska</w:t>
+        <w:t xml:space="preserve">Detecting sandboxing is referred to as “taking the red pill”, a reference to “The Matrix”, where the main protagonist takes a red pill to escape the simulated world. The term was first used in context </w:t>
+      </w:r>
+      <w:r>
+        <w:lastRenderedPageBreak/>
+        <w:t>of sandbox detection in 2004 by Joanna Rutkowska</w:t>
       </w:r>
       <w:r>
         <w:t>, where she used the SIDT</w:t>
@@ -9455,16 +9566,16 @@
       <w:r>
         <w:t xml:space="preserve"> </w:t>
       </w:r>
-      <w:commentRangeStart w:id="29"/>
+      <w:commentRangeStart w:id="27"/>
       <w:r>
         <w:t>Sandboxes have already patched this exploit, but other ways of detecting sandboxing still prevail.</w:t>
       </w:r>
-      <w:commentRangeEnd w:id="29"/>
+      <w:commentRangeEnd w:id="27"/>
       <w:r>
         <w:rPr>
           <w:rStyle w:val="Odkaznakoment"/>
         </w:rPr>
-        <w:commentReference w:id="29"/>
+        <w:commentReference w:id="27"/>
       </w:r>
     </w:p>
     <w:p/>
@@ -9639,7 +9750,6 @@
           <w:szCs w:val="17"/>
           <w:lang w:val="en-GB"/>
         </w:rPr>
-        <w:lastRenderedPageBreak/>
         <w:t xml:space="preserve">2. </w:t>
       </w:r>
       <w:r>
@@ -10708,11 +10818,11 @@
       <w:pPr>
         <w:pStyle w:val="Nadpis2"/>
       </w:pPr>
-      <w:bookmarkStart w:id="30" w:name="_Toc217221469"/>
+      <w:bookmarkStart w:id="28" w:name="_Toc217221469"/>
       <w:r>
         <w:t>Offense as a means of evasion</w:t>
       </w:r>
-      <w:bookmarkEnd w:id="30"/>
+      <w:bookmarkEnd w:id="28"/>
     </w:p>
     <w:p>
       <w:r>
@@ -10744,16 +10854,16 @@
       <w:r>
         <w:tab/>
       </w:r>
-      <w:commentRangeStart w:id="31"/>
+      <w:commentRangeStart w:id="29"/>
       <w:r>
         <w:t xml:space="preserve">One of the events that endpoint detection solutions rely on are the system API calls that the operating system provides for applications. </w:t>
       </w:r>
-      <w:commentRangeEnd w:id="31"/>
+      <w:commentRangeEnd w:id="29"/>
       <w:r>
         <w:rPr>
           <w:rStyle w:val="Odkaznakoment"/>
         </w:rPr>
-        <w:commentReference w:id="31"/>
+        <w:commentReference w:id="29"/>
       </w:r>
       <w:r>
         <w:t xml:space="preserve">These are monitored using API hooking, which edits the loaded system calls, adding a jump into another part of the </w:t>
@@ -10779,7 +10889,11 @@
         <w:t xml:space="preserve"> in our case, allowing</w:t>
       </w:r>
       <w:r>
-        <w:t xml:space="preserve"> various operations on the call, like logging, modifying or even cancelling the call altogether if it deems it harmful. This gives antivirus software enormous power to monitor much of what is happening on the system. API unhooking is a way to evade this kind of detection, making sure the execution sequence never makes it to the AV software. This is done by </w:t>
+        <w:t xml:space="preserve"> various operations on the call, like logging, modifying or </w:t>
+      </w:r>
+      <w:r>
+        <w:lastRenderedPageBreak/>
+        <w:t xml:space="preserve">even cancelling the call altogether if it deems it harmful. This gives antivirus software enormous power to monitor much of what is happening on the system. API unhooking is a way to evade this kind of detection, making sure the execution sequence never makes it to the AV software. This is done by </w:t>
       </w:r>
       <w:r>
         <w:t xml:space="preserve">scanning </w:t>
@@ -10811,18 +10925,30 @@
     </w:p>
     <w:p>
       <w:r>
-        <w:lastRenderedPageBreak/>
         <w:tab/>
       </w:r>
       <w:r>
-        <w:t xml:space="preserve">Another way of using syscalls while not notifying the endpoint detection software is to not use the API provided by the OS at all. </w:t>
+        <w:t xml:space="preserve">Another way of using </w:t>
+      </w:r>
+      <w:proofErr w:type="spellStart"/>
+      <w:r>
+        <w:t>syscalls</w:t>
+      </w:r>
+      <w:proofErr w:type="spellEnd"/>
+      <w:r>
+        <w:t xml:space="preserve"> while not notifying the endpoint detection software is to not use the API provided by the OS at all. </w:t>
       </w:r>
       <w:r>
         <w:t>Instead,</w:t>
       </w:r>
       <w:r>
-        <w:t xml:space="preserve"> malware can map the location of the syscall</w:t>
-      </w:r>
+        <w:t xml:space="preserve"> malware can map the location of the </w:t>
+      </w:r>
+      <w:proofErr w:type="spellStart"/>
+      <w:r>
+        <w:t>syscall</w:t>
+      </w:r>
+      <w:proofErr w:type="spellEnd"/>
       <w:r>
         <w:t xml:space="preserve">, and call it directly, thus avoiding calling the monitored pathways of </w:t>
       </w:r>
@@ -10880,7 +11006,15 @@
       </w:r>
       <w:proofErr w:type="spellEnd"/>
       <w:r>
-        <w:t xml:space="preserve"> call would, but the malware itself then invokes the syscall, calling upon the kernel to execute</w:t>
+        <w:t xml:space="preserve"> call would, but the malware itself then invokes the </w:t>
+      </w:r>
+      <w:proofErr w:type="spellStart"/>
+      <w:r>
+        <w:t>syscall</w:t>
+      </w:r>
+      <w:proofErr w:type="spellEnd"/>
+      <w:r>
+        <w:t>, calling upon the kernel to execute</w:t>
       </w:r>
       <w:r>
         <w:t xml:space="preserve"> </w:t>
@@ -10891,16 +11025,16 @@
       <w:r>
         <w:t xml:space="preserve">, and with kernel level </w:t>
       </w:r>
-      <w:commentRangeStart w:id="32"/>
+      <w:commentRangeStart w:id="30"/>
       <w:r>
         <w:t>permissions</w:t>
       </w:r>
-      <w:commentRangeEnd w:id="32"/>
+      <w:commentRangeEnd w:id="30"/>
       <w:r>
         <w:rPr>
           <w:rStyle w:val="Odkaznakoment"/>
         </w:rPr>
-        <w:commentReference w:id="32"/>
+        <w:commentReference w:id="30"/>
       </w:r>
       <w:r>
         <w:t xml:space="preserve">. </w:t>
@@ -10912,11 +11046,11 @@
       <w:pPr>
         <w:pStyle w:val="Nadpis2"/>
       </w:pPr>
-      <w:bookmarkStart w:id="33" w:name="_Toc217221470"/>
+      <w:bookmarkStart w:id="31" w:name="_Toc217221470"/>
       <w:r>
         <w:t>Social Engineering and Delivery Mechanisms</w:t>
       </w:r>
-      <w:bookmarkEnd w:id="33"/>
+      <w:bookmarkEnd w:id="31"/>
     </w:p>
     <w:p>
       <w:r>
@@ -10936,12 +11070,12 @@
       <w:pPr>
         <w:pStyle w:val="Nadpis1"/>
       </w:pPr>
-      <w:bookmarkStart w:id="34" w:name="_Toc217221471"/>
+      <w:bookmarkStart w:id="32" w:name="_Toc217221471"/>
       <w:r>
         <w:lastRenderedPageBreak/>
         <w:t>Practical Application Testing Evasion Techniques</w:t>
       </w:r>
-      <w:bookmarkEnd w:id="34"/>
+      <w:bookmarkEnd w:id="32"/>
     </w:p>
     <w:p>
       <w:r>
@@ -10949,47 +11083,199 @@
         <w:t>The practical section begins here. The goal of this section is to experiment with different obfuscation techniques, testing popular antivirus products that are available on the market in their efficacy of catching homemade malware.</w:t>
       </w:r>
     </w:p>
-    <w:p/>
-    <w:p/>
     <w:p>
       <w:pPr>
         <w:pStyle w:val="Nadpis2"/>
       </w:pPr>
-      <w:bookmarkStart w:id="35" w:name="_Toc217221472"/>
+      <w:bookmarkStart w:id="33" w:name="_Toc217221472"/>
       <w:r>
         <w:t>Methodology</w:t>
       </w:r>
-      <w:bookmarkEnd w:id="35"/>
+      <w:bookmarkEnd w:id="33"/>
+    </w:p>
+    <w:p>
+      <w:r>
+        <w:tab/>
+        <w:t xml:space="preserve">The primary goal of this practical section is to simulate the arms race between a developing malware strain and available security solutions. To make sure that the results are reproductible, I have resorted to eliminate external variables, namely the connection to the internet, which </w:t>
+      </w:r>
+      <w:r>
+        <w:t xml:space="preserve">modern </w:t>
+      </w:r>
+      <w:r>
+        <w:t>AV use</w:t>
+      </w:r>
+      <w:r>
+        <w:t>s</w:t>
+      </w:r>
+      <w:r>
+        <w:t xml:space="preserve"> to submit sample</w:t>
+      </w:r>
+      <w:r>
+        <w:t>s</w:t>
+      </w:r>
+      <w:r>
+        <w:t xml:space="preserve"> to </w:t>
+      </w:r>
+      <w:r>
+        <w:t>the cloud for analysis.</w:t>
+      </w:r>
+      <w:bookmarkStart w:id="34" w:name="_Toc217221473"/>
+    </w:p>
+    <w:p>
+      <w:r>
+        <w:tab/>
+        <w:t xml:space="preserve">This resolves an inherent risk with malware research, which is sample leaking. Public malware scanners, like </w:t>
+      </w:r>
+      <w:proofErr w:type="spellStart"/>
+      <w:r>
+        <w:t>VirusTotal</w:t>
+      </w:r>
+      <w:proofErr w:type="spellEnd"/>
+      <w:r>
+        <w:t>, distribute the submitted files to dozens of security vendors for analysis and signature generation. While a good practice, in our research context this would mean that subsequent runs are no longer independent of each other, making iterative testing impossible. By limiting the antivirus software’s ability to communicate with its cloud, we can make sure that each iteration of our malware sample is tested against a consistent baseline, which allows us to determine how specific obfuscation techniques affect the AV’s detection rates.</w:t>
+      </w:r>
     </w:p>
     <w:p>
       <w:pPr>
         <w:pStyle w:val="Nadpis3"/>
       </w:pPr>
-      <w:bookmarkStart w:id="36" w:name="_Toc217221473"/>
       <w:r>
         <w:t>Tools and Environment Setup</w:t>
       </w:r>
+      <w:bookmarkEnd w:id="34"/>
+    </w:p>
+    <w:p>
+      <w:pPr>
+        <w:pStyle w:val="Zkladntext"/>
+      </w:pPr>
+      <w:r>
+        <w:tab/>
+        <w:t xml:space="preserve">I have created the malware laboratory using virtual machines due to their ease of use, isolation, and system recovery by using the snapshot function. The laboratory consists of host-only virtual network bridge, which allows for communication between the defender and attacker machines, but prevents any connection to the internet. This prevents the antivirus from updating their </w:t>
+      </w:r>
+      <w:r>
+        <w:t>databases and</w:t>
+      </w:r>
+      <w:r>
+        <w:t xml:space="preserve"> essentially freezes them in time.</w:t>
+      </w:r>
+    </w:p>
+    <w:p>
+      <w:pPr>
+        <w:pStyle w:val="Zkladntext"/>
+      </w:pPr>
+      <w:r>
+        <w:tab/>
+        <w:t>The lab consists of four distinct virtual machines:</w:t>
+      </w:r>
+    </w:p>
+    <w:p>
+      <w:pPr>
+        <w:pStyle w:val="Zkladntext"/>
+        <w:numPr>
+          <w:ilvl w:val="0"/>
+          <w:numId w:val="16"/>
+        </w:numPr>
+      </w:pPr>
+      <w:r>
+        <w:t xml:space="preserve">The attacker node: This machine runs a Kali </w:t>
+      </w:r>
+      <w:proofErr w:type="spellStart"/>
+      <w:r>
+        <w:t>linux</w:t>
+      </w:r>
+      <w:proofErr w:type="spellEnd"/>
+      <w:r>
+        <w:t xml:space="preserve"> instance, which serves as the </w:t>
+      </w:r>
+      <w:r>
+        <w:t>command-and-control</w:t>
+      </w:r>
+      <w:r>
+        <w:t xml:space="preserve"> server. This node is responsible for managing the reverse shell connections, simulating an adversary’s computer.</w:t>
+      </w:r>
+    </w:p>
+    <w:p>
+      <w:pPr>
+        <w:pStyle w:val="Zkladntext"/>
+        <w:numPr>
+          <w:ilvl w:val="0"/>
+          <w:numId w:val="16"/>
+        </w:numPr>
+      </w:pPr>
+      <w:r>
+        <w:t>The victim nodes: To create a diverse testing ground, three machines with Windows 10 were created. Each of these machines represent a different philosophy on the market</w:t>
+      </w:r>
+    </w:p>
+    <w:p>
+      <w:pPr>
+        <w:pStyle w:val="Zkladntext"/>
+        <w:numPr>
+          <w:ilvl w:val="1"/>
+          <w:numId w:val="16"/>
+        </w:numPr>
+      </w:pPr>
+      <w:commentRangeStart w:id="35"/>
+      <w:r>
+        <w:t xml:space="preserve">Microsoft defender: A baseline control. </w:t>
+      </w:r>
+      <w:r>
+        <w:t>As the default security solution for Windows machines, it is used by approximately 23% of users.</w:t>
+      </w:r>
+    </w:p>
+    <w:p>
+      <w:pPr>
+        <w:pStyle w:val="Zkladntext"/>
+        <w:numPr>
+          <w:ilvl w:val="1"/>
+          <w:numId w:val="16"/>
+        </w:numPr>
+      </w:pPr>
+      <w:r>
+        <w:t xml:space="preserve">Norton security: </w:t>
+      </w:r>
+      <w:r>
+        <w:t xml:space="preserve">Representing the premium side of security market. With 13% market share, this solution was selected for its emphasis on behavioural defence and memory scanning </w:t>
+      </w:r>
+    </w:p>
+    <w:p>
+      <w:pPr>
+        <w:pStyle w:val="Zkladntext"/>
+        <w:numPr>
+          <w:ilvl w:val="1"/>
+          <w:numId w:val="16"/>
+        </w:numPr>
+      </w:pPr>
+      <w:r>
+        <w:t xml:space="preserve">Avast Free Security: A community version of a signature-based engine, relying on high </w:t>
+      </w:r>
+      <w:r>
+        <w:lastRenderedPageBreak/>
+        <w:t>frequency sampling and community-sourced threat intelligence. Used by 8% of the users.</w:t>
+      </w:r>
+      <w:commentRangeEnd w:id="35"/>
+      <w:r>
+        <w:rPr>
+          <w:rStyle w:val="Odkaznakoment"/>
+        </w:rPr>
+        <w:commentReference w:id="35"/>
+      </w:r>
+      <w:bookmarkStart w:id="36" w:name="_Toc217221474"/>
+    </w:p>
+    <w:p>
+      <w:r>
+        <w:t>On each of the victim machines I also installed various monitoring tools like Sysmon and Process monitor to further inspect the detection process. This allows us to determine the exact reason for which a detection occurred.</w:t>
+      </w:r>
       <w:bookmarkEnd w:id="36"/>
     </w:p>
     <w:p>
       <w:pPr>
-        <w:pStyle w:val="Nadpis3"/>
-      </w:pPr>
-      <w:bookmarkStart w:id="37" w:name="_Toc217221474"/>
-      <w:r>
-        <w:t>Ethical Considerations</w:t>
+        <w:pStyle w:val="Nadpis2"/>
+      </w:pPr>
+      <w:bookmarkStart w:id="37" w:name="_Toc217221475"/>
+      <w:r>
+        <w:t>Implementation of Malware Prototype</w:t>
       </w:r>
       <w:bookmarkEnd w:id="37"/>
-    </w:p>
-    <w:p>
-      <w:pPr>
-        <w:pStyle w:val="Nadpis2"/>
-      </w:pPr>
-      <w:bookmarkStart w:id="38" w:name="_Toc217221475"/>
-      <w:r>
-        <w:t>Implementation of Malware Prototype</w:t>
-      </w:r>
-      <w:bookmarkEnd w:id="38"/>
     </w:p>
     <w:p>
       <w:r>
@@ -11136,12 +11422,11 @@
       <w:pPr>
         <w:pStyle w:val="Nadpis3"/>
       </w:pPr>
-      <w:bookmarkStart w:id="39" w:name="_Toc217221476"/>
-      <w:r>
-        <w:lastRenderedPageBreak/>
+      <w:bookmarkStart w:id="38" w:name="_Toc217221476"/>
+      <w:r>
         <w:t>Design and Features</w:t>
       </w:r>
-      <w:bookmarkEnd w:id="39"/>
+      <w:bookmarkEnd w:id="38"/>
     </w:p>
     <w:p>
       <w:r>
@@ -11168,7 +11453,11 @@
       </w:r>
       <w:proofErr w:type="spellEnd"/>
       <w:r>
-        <w:t>, triggering the payload. This payload ensures persistence using registry and lateral movement to another process like sc.exe using process hollowing.</w:t>
+        <w:t xml:space="preserve">, triggering the payload. This payload ensures persistence using registry and lateral </w:t>
+      </w:r>
+      <w:r>
+        <w:lastRenderedPageBreak/>
+        <w:t>movement to another process like sc.exe using process hollowing.</w:t>
       </w:r>
     </w:p>
     <w:p/>
@@ -11198,8 +11487,11 @@
         <w:pStyle w:val="Imagesub"/>
       </w:pPr>
       <w:r>
+        <w:rPr>
+          <w:noProof/>
+        </w:rPr>
         <w:drawing>
-          <wp:anchor distT="0" distB="0" distL="114300" distR="114300" simplePos="0" relativeHeight="251664384" behindDoc="0" locked="0" layoutInCell="1" allowOverlap="1" wp14:anchorId="642CBF32" wp14:editId="4C727CA6">
+          <wp:anchor distT="0" distB="0" distL="114300" distR="114300" simplePos="0" relativeHeight="251664384" behindDoc="0" locked="0" layoutInCell="1" allowOverlap="1" wp14:anchorId="642CBF32" wp14:editId="58039E24">
             <wp:simplePos x="0" y="0"/>
             <wp:positionH relativeFrom="column">
               <wp:posOffset>1968879</wp:posOffset>
@@ -11316,11 +11608,7 @@
       </w:r>
       <w:proofErr w:type="spellEnd"/>
       <w:r>
-        <w:t xml:space="preserve"> to notify us when the library loads. This is done because debugging libraries, especially when they are running in processes that aren’t under our full control, </w:t>
-      </w:r>
-      <w:r>
-        <w:lastRenderedPageBreak/>
-        <w:t>is rather difficult. Message box can be utilized, as it creates a new window with its message for us to peruse.</w:t>
+        <w:t xml:space="preserve"> to notify us when the library loads. This is done because debugging libraries, especially when they are running in processes that aren’t under our full control, is rather difficult. Message box can be utilized, as it creates a new window with its message for us to peruse.</w:t>
       </w:r>
     </w:p>
     <w:p>
@@ -12412,6 +12700,7 @@
           <w:sz w:val="17"/>
           <w:szCs w:val="17"/>
         </w:rPr>
+        <w:lastRenderedPageBreak/>
         <w:t xml:space="preserve">12. </w:t>
       </w:r>
       <w:r>
@@ -12691,6 +12980,9 @@
         <w:pStyle w:val="Imagesub"/>
       </w:pPr>
       <w:r>
+        <w:rPr>
+          <w:noProof/>
+        </w:rPr>
         <w:drawing>
           <wp:anchor distT="0" distB="0" distL="114300" distR="114300" simplePos="0" relativeHeight="251665408" behindDoc="0" locked="0" layoutInCell="1" allowOverlap="1" wp14:anchorId="0EF5DA30" wp14:editId="459F0410">
             <wp:simplePos x="0" y="0"/>
@@ -12783,16 +13075,16 @@
       <w:r>
         <w:t>W</w:t>
       </w:r>
-      <w:commentRangeStart w:id="40"/>
+      <w:commentRangeStart w:id="39"/>
       <w:r>
         <w:t xml:space="preserve">hen a program uses a function in its code from another library, it is added to the processes’ Import Address Table, or IAT. This table contains names of functions and their respective locations in memory so the program can call these wherever they are in memory. </w:t>
       </w:r>
-      <w:commentRangeEnd w:id="40"/>
+      <w:commentRangeEnd w:id="39"/>
       <w:r>
         <w:rPr>
           <w:rStyle w:val="Odkaznakoment"/>
         </w:rPr>
-        <w:commentReference w:id="40"/>
+        <w:commentReference w:id="39"/>
       </w:r>
       <w:r>
         <w:t xml:space="preserve"> Problem is that Antivirus scans this table for suspicious imports that could be used in malware, like </w:t>
@@ -12811,11 +13103,7 @@
       </w:r>
       <w:proofErr w:type="spellEnd"/>
       <w:r>
-        <w:t xml:space="preserve"> that coincidentally are used in process hollowing, which I </w:t>
-      </w:r>
-      <w:r>
-        <w:lastRenderedPageBreak/>
-        <w:t xml:space="preserve">plan on using. This means that we will have to circumvent this public declaration of </w:t>
+        <w:t xml:space="preserve"> that coincidentally are used in process hollowing, which I plan on using. This means that we will have to circumvent this public declaration of </w:t>
       </w:r>
       <w:r>
         <w:t>imports and</w:t>
@@ -12837,193 +13125,719 @@
       <w:r>
         <w:t xml:space="preserve"> </w:t>
       </w:r>
+      <w:commentRangeStart w:id="40"/>
+      <w:r>
+        <w:t>find them in the process we are currently running. Windows guarantees that these two libraries will be loaded into the</w:t>
+      </w:r>
+      <w:r>
+        <w:t xml:space="preserve"> process memory</w:t>
+      </w:r>
+      <w:r>
+        <w:t>,</w:t>
+      </w:r>
+      <w:r>
+        <w:t xml:space="preserve"> problem is where they are located. The t</w:t>
+      </w:r>
+      <w:r>
+        <w:t xml:space="preserve">hread Information Block gives out a lot of information about the currently running thread, and this information can be read without the need of calling the </w:t>
+      </w:r>
+      <w:proofErr w:type="spellStart"/>
+      <w:r>
+        <w:t>WinAPI</w:t>
+      </w:r>
+      <w:proofErr w:type="spellEnd"/>
+      <w:r>
+        <w:t xml:space="preserve">, making it a stealthy way of getting information that we need, though at the cost of manually navigating the data structures and their </w:t>
+      </w:r>
+      <w:r>
+        <w:lastRenderedPageBreak/>
+        <w:t xml:space="preserve">offsets. These offsets differ from x32 to x64 versions </w:t>
+      </w:r>
+      <w:commentRangeEnd w:id="40"/>
+      <w:r>
+        <w:rPr>
+          <w:rStyle w:val="Odkaznakoment"/>
+        </w:rPr>
+        <w:commentReference w:id="40"/>
+      </w:r>
+      <w:r>
+        <w:t>of Windows, and as such we will be assuming 64-bit windows for these. Our target is the pointer towards the Process Environment Block, which holds the pointer towards the PEB_LDR_DATA, a doubly linked circular list that holds information about imported libraries.</w:t>
+      </w:r>
+      <w:r>
+        <w:t xml:space="preserve"> Since this is a linked list, we will have to walk through it one by one, though under normal circumstances the structure in the first three places is the same: The programs’ internal library, ntdll.dll and then kernel32.dll. </w:t>
+      </w:r>
+      <w:r>
+        <w:rPr>
+          <w:highlight w:val="lightGray"/>
+        </w:rPr>
+        <w:t>The only way this could be changed is through a debugger that loads its libraries sooner, which could be a flag for malware that it is being inspected.</w:t>
+      </w:r>
+      <w:r>
+        <w:t xml:space="preserve"> </w:t>
+      </w:r>
+    </w:p>
+    <w:p>
+      <w:pPr>
+        <w:pStyle w:val="Imagesub"/>
+      </w:pPr>
+      <w:r>
+        <w:rPr>
+          <w:noProof/>
+        </w:rPr>
+        <w:drawing>
+          <wp:anchor distT="0" distB="0" distL="114300" distR="114300" simplePos="0" relativeHeight="251666432" behindDoc="0" locked="0" layoutInCell="1" allowOverlap="1" wp14:anchorId="366C9359" wp14:editId="6FB2A48D">
+            <wp:simplePos x="0" y="0"/>
+            <wp:positionH relativeFrom="column">
+              <wp:posOffset>2419255</wp:posOffset>
+            </wp:positionH>
+            <wp:positionV relativeFrom="paragraph">
+              <wp:posOffset>2076</wp:posOffset>
+            </wp:positionV>
+            <wp:extent cx="1201003" cy="2725660"/>
+            <wp:effectExtent l="0" t="0" r="0" b="0"/>
+            <wp:wrapTopAndBottom/>
+            <wp:docPr id="1905875922" name="Obrázek 1" descr="Obsah obrázku text, snímek obrazovky, Písmo, design&#10;&#10;Obsah generovaný pomocí AI může být nesprávný."/>
+            <wp:cNvGraphicFramePr>
+              <a:graphicFrameLocks xmlns:a="http://schemas.openxmlformats.org/drawingml/2006/main" noChangeAspect="1"/>
+            </wp:cNvGraphicFramePr>
+            <a:graphic xmlns:a="http://schemas.openxmlformats.org/drawingml/2006/main">
+              <a:graphicData uri="http://schemas.openxmlformats.org/drawingml/2006/picture">
+                <pic:pic xmlns:pic="http://schemas.openxmlformats.org/drawingml/2006/picture">
+                  <pic:nvPicPr>
+                    <pic:cNvPr id="1905875922" name="Obrázek 1" descr="Obsah obrázku text, snímek obrazovky, Písmo, design&#10;&#10;Obsah generovaný pomocí AI může být nesprávný."/>
+                    <pic:cNvPicPr>
+                      <a:picLocks noChangeAspect="1" noChangeArrowheads="1"/>
+                    </pic:cNvPicPr>
+                  </pic:nvPicPr>
+                  <pic:blipFill>
+                    <a:blip r:embed="rId21">
+                      <a:extLst>
+                        <a:ext uri="{28A0092B-C50C-407E-A947-70E740481C1C}">
+                          <a14:useLocalDpi xmlns:a14="http://schemas.microsoft.com/office/drawing/2010/main" val="0"/>
+                        </a:ext>
+                      </a:extLst>
+                    </a:blip>
+                    <a:srcRect/>
+                    <a:stretch>
+                      <a:fillRect/>
+                    </a:stretch>
+                  </pic:blipFill>
+                  <pic:spPr bwMode="auto">
+                    <a:xfrm>
+                      <a:off x="0" y="0"/>
+                      <a:ext cx="1201003" cy="2725660"/>
+                    </a:xfrm>
+                    <a:prstGeom prst="rect">
+                      <a:avLst/>
+                    </a:prstGeom>
+                    <a:noFill/>
+                    <a:ln>
+                      <a:noFill/>
+                    </a:ln>
+                  </pic:spPr>
+                </pic:pic>
+              </a:graphicData>
+            </a:graphic>
+            <wp14:sizeRelH relativeFrom="page">
+              <wp14:pctWidth>0</wp14:pctWidth>
+            </wp14:sizeRelH>
+            <wp14:sizeRelV relativeFrom="page">
+              <wp14:pctHeight>0</wp14:pctHeight>
+            </wp14:sizeRelV>
+          </wp:anchor>
+        </w:drawing>
+      </w:r>
+      <w:r>
+        <w:t>Fig 5 – Memory walk representation</w:t>
+      </w:r>
+    </w:p>
+    <w:p>
+      <w:r>
+        <w:tab/>
+      </w:r>
+      <w:r>
+        <w:t xml:space="preserve">With the locations of libraries known, we need to extract the functions. </w:t>
+      </w:r>
+      <w:r>
+        <w:t xml:space="preserve">Each function in the library has a set </w:t>
+      </w:r>
+      <w:proofErr w:type="gramStart"/>
+      <w:r>
+        <w:t>ordinal,</w:t>
+      </w:r>
+      <w:proofErr w:type="gramEnd"/>
+      <w:r>
+        <w:t xml:space="preserve"> by knowing this ordinal we can then find the necessary pointer in the ordinal table. Problem is that Microsoft shuffles this table around with each major Windows update, and thus we cannot hard-code them into our program. To find the correct ordinal, we must utilize the three address tables that the export table contains, namely the Name, Ordinal and Function tables. To find our function by name, we iterate through the </w:t>
+      </w:r>
+      <w:proofErr w:type="spellStart"/>
+      <w:r>
+        <w:t>NameTable</w:t>
+      </w:r>
+      <w:proofErr w:type="spellEnd"/>
+      <w:r>
+        <w:t xml:space="preserve"> until we find a </w:t>
+      </w:r>
+      <w:proofErr w:type="gramStart"/>
+      <w:r>
+        <w:t>match, and</w:t>
+      </w:r>
+      <w:proofErr w:type="gramEnd"/>
+      <w:r>
+        <w:t xml:space="preserve"> then use the index to recover the ordinal from the </w:t>
+      </w:r>
+      <w:proofErr w:type="spellStart"/>
+      <w:r>
+        <w:t>OrdinalTable</w:t>
+      </w:r>
+      <w:proofErr w:type="spellEnd"/>
+      <w:r>
+        <w:t xml:space="preserve">. This ordinal can then be used to find the correct pointer in the </w:t>
+      </w:r>
+      <w:proofErr w:type="spellStart"/>
+      <w:r>
+        <w:t>FunctionTable</w:t>
+      </w:r>
+      <w:proofErr w:type="spellEnd"/>
+      <w:r>
+        <w:t>.</w:t>
+      </w:r>
+      <w:r>
+        <w:t xml:space="preserve"> An argument can be made to directly use the index with the </w:t>
+      </w:r>
+      <w:proofErr w:type="spellStart"/>
+      <w:r>
+        <w:t>FunctionTable</w:t>
+      </w:r>
+      <w:proofErr w:type="spellEnd"/>
+      <w:r>
+        <w:t xml:space="preserve">, but windows does not guarantee that the </w:t>
+      </w:r>
+      <w:proofErr w:type="spellStart"/>
+      <w:r>
+        <w:t>FunctionTable</w:t>
+      </w:r>
+      <w:proofErr w:type="spellEnd"/>
+      <w:r>
+        <w:t xml:space="preserve"> has the correct pointer at the same </w:t>
+      </w:r>
       <w:commentRangeStart w:id="41"/>
       <w:r>
-        <w:t>find them in the process we are currently running. Windows guarantees that these two libraries will be loaded into the</w:t>
-      </w:r>
-      <w:r>
-        <w:t xml:space="preserve"> process memory</w:t>
-      </w:r>
-      <w:r>
-        <w:t>,</w:t>
-      </w:r>
-      <w:r>
-        <w:t xml:space="preserve"> problem is where they are located. The t</w:t>
-      </w:r>
-      <w:r>
-        <w:t xml:space="preserve">hread Information Block gives out a lot of information about the currently running thread, and this information can be read without the need of calling the </w:t>
+        <w:t>index</w:t>
+      </w:r>
+      <w:commentRangeEnd w:id="41"/>
+      <w:r>
+        <w:rPr>
+          <w:rStyle w:val="Odkaznakoment"/>
+        </w:rPr>
+        <w:commentReference w:id="41"/>
+      </w:r>
+      <w:r>
+        <w:t>, thus the ordinal table is present to synchronize the three tables together.</w:t>
+      </w:r>
+    </w:p>
+    <w:p>
+      <w:r>
+        <w:tab/>
+      </w:r>
+      <w:r>
+        <w:t xml:space="preserve">We can test if our logic is correct by fetching the </w:t>
       </w:r>
       <w:proofErr w:type="spellStart"/>
       <w:r>
+        <w:t>MessageBoxA</w:t>
+      </w:r>
+      <w:proofErr w:type="spellEnd"/>
+      <w:r>
+        <w:t xml:space="preserve"> method, dynamically finding the user32.dll, which is a library in the </w:t>
+      </w:r>
+      <w:proofErr w:type="spellStart"/>
+      <w:r>
         <w:t>WinAPI</w:t>
       </w:r>
       <w:proofErr w:type="spellEnd"/>
       <w:r>
-        <w:t xml:space="preserve">, making it a stealthy way of getting information that we need, though at the cost of manually navigating the data structures and their offsets. These offsets differ from x32 to x64 versions </w:t>
-      </w:r>
-      <w:commentRangeEnd w:id="41"/>
-      <w:r>
-        <w:rPr>
-          <w:rStyle w:val="Odkaznakoment"/>
-        </w:rPr>
-        <w:commentReference w:id="41"/>
-      </w:r>
-      <w:r>
-        <w:t>of Windows, and as such we will be assuming 64-bit windows for these. Our target is the pointer towards the Process Environment Block, which holds the pointer towards the PEB_LDR_DATA, a doubly linked circular list that holds information about imported libraries.</w:t>
-      </w:r>
-      <w:r>
-        <w:t xml:space="preserve"> Since this is a linked list, we will have to walk through it one by one, though under normal circumstances the structure in the first three places is the same: The programs’ internal library, ntdll.dll and then kernel32.dll. </w:t>
-      </w:r>
-      <w:r>
-        <w:rPr>
-          <w:highlight w:val="lightGray"/>
-        </w:rPr>
-        <w:t>The only way this could be changed is through a debugger that loads its libraries sooner, which could be a flag for malware that it is being inspected.</w:t>
-      </w:r>
+        <w:t xml:space="preserve"> that is responsible for </w:t>
+      </w:r>
+      <w:r>
+        <w:t xml:space="preserve">managing the GUI, messages and input. While working with kernel32 and </w:t>
+      </w:r>
+      <w:proofErr w:type="spellStart"/>
+      <w:r>
+        <w:t>ntdll</w:t>
+      </w:r>
+      <w:proofErr w:type="spellEnd"/>
+      <w:r>
+        <w:t xml:space="preserve"> libraries, we can be sure that they will be loaded, but this is not necessarily the case with the user32 library, and as such we either have to hope that the game that is hosting our malicious library already loaded it into memory, or we can forcefully load it ourselves by calling the </w:t>
+      </w:r>
+      <w:proofErr w:type="spellStart"/>
+      <w:r>
+        <w:t>GetModuleHandleA</w:t>
+      </w:r>
+      <w:proofErr w:type="spellEnd"/>
+      <w:r>
+        <w:t xml:space="preserve"> method</w:t>
+      </w:r>
+      <w:r>
+        <w:t xml:space="preserve">. </w:t>
+      </w:r>
+      <w:r>
+        <w:t xml:space="preserve">Using this method is problematic for two reasons, first it uses </w:t>
+      </w:r>
+      <w:proofErr w:type="spellStart"/>
+      <w:r>
+        <w:t>WinAPI</w:t>
+      </w:r>
+      <w:proofErr w:type="spellEnd"/>
+      <w:r>
+        <w:t xml:space="preserve"> which could be monitored, and second it returns the HMODULE pointer itself, skipping the need to find the library in memory. Since a game most likely will have a window of some sorts, we can assure that the library will be </w:t>
+      </w:r>
+      <w:proofErr w:type="gramStart"/>
+      <w:r>
+        <w:t>loaded, and</w:t>
+      </w:r>
+      <w:proofErr w:type="gramEnd"/>
+      <w:r>
+        <w:t xml:space="preserve"> can continue with finding the </w:t>
+      </w:r>
+      <w:proofErr w:type="spellStart"/>
+      <w:r>
+        <w:t>MessageBoxA</w:t>
+      </w:r>
+      <w:proofErr w:type="spellEnd"/>
       <w:r>
         <w:t xml:space="preserve"> </w:t>
       </w:r>
+      <w:r>
+        <w:lastRenderedPageBreak/>
+        <w:t>method to display a message.</w:t>
+      </w:r>
+    </w:p>
+    <w:p>
+      <w:pPr>
+        <w:pStyle w:val="Imagesub"/>
+      </w:pPr>
+      <w:r>
+        <w:rPr>
+          <w:noProof/>
+        </w:rPr>
+        <w:drawing>
+          <wp:anchor distT="0" distB="0" distL="114300" distR="114300" simplePos="0" relativeHeight="251667456" behindDoc="0" locked="0" layoutInCell="1" allowOverlap="1" wp14:anchorId="31E9333A" wp14:editId="5977EAA0">
+            <wp:simplePos x="0" y="0"/>
+            <wp:positionH relativeFrom="column">
+              <wp:posOffset>1652886</wp:posOffset>
+            </wp:positionH>
+            <wp:positionV relativeFrom="paragraph">
+              <wp:posOffset>-1899</wp:posOffset>
+            </wp:positionV>
+            <wp:extent cx="2716039" cy="1674731"/>
+            <wp:effectExtent l="0" t="0" r="8255" b="1905"/>
+            <wp:wrapTopAndBottom/>
+            <wp:docPr id="1017397746" name="Obrázek 1" descr="Obsah obrázku text, snímek obrazovky, software, Multimediální software&#10;&#10;Obsah generovaný pomocí AI může být nesprávný."/>
+            <wp:cNvGraphicFramePr>
+              <a:graphicFrameLocks xmlns:a="http://schemas.openxmlformats.org/drawingml/2006/main" noChangeAspect="1"/>
+            </wp:cNvGraphicFramePr>
+            <a:graphic xmlns:a="http://schemas.openxmlformats.org/drawingml/2006/main">
+              <a:graphicData uri="http://schemas.openxmlformats.org/drawingml/2006/picture">
+                <pic:pic xmlns:pic="http://schemas.openxmlformats.org/drawingml/2006/picture">
+                  <pic:nvPicPr>
+                    <pic:cNvPr id="1017397746" name="Obrázek 1" descr="Obsah obrázku text, snímek obrazovky, software, Multimediální software&#10;&#10;Obsah generovaný pomocí AI může být nesprávný."/>
+                    <pic:cNvPicPr/>
+                  </pic:nvPicPr>
+                  <pic:blipFill>
+                    <a:blip r:embed="rId22">
+                      <a:extLst>
+                        <a:ext uri="{28A0092B-C50C-407E-A947-70E740481C1C}">
+                          <a14:useLocalDpi xmlns:a14="http://schemas.microsoft.com/office/drawing/2010/main" val="0"/>
+                        </a:ext>
+                      </a:extLst>
+                    </a:blip>
+                    <a:stretch>
+                      <a:fillRect/>
+                    </a:stretch>
+                  </pic:blipFill>
+                  <pic:spPr>
+                    <a:xfrm>
+                      <a:off x="0" y="0"/>
+                      <a:ext cx="2716039" cy="1674731"/>
+                    </a:xfrm>
+                    <a:prstGeom prst="rect">
+                      <a:avLst/>
+                    </a:prstGeom>
+                  </pic:spPr>
+                </pic:pic>
+              </a:graphicData>
+            </a:graphic>
+          </wp:anchor>
+        </w:drawing>
+      </w:r>
+      <w:r>
+        <w:t>Fig. 6 – Dynamically resolved message box rendered</w:t>
+      </w:r>
     </w:p>
     <w:p>
       <w:r>
         <w:tab/>
-      </w:r>
-      <w:r>
-        <w:t xml:space="preserve">With the locations of libraries known, we need to extract the functions. </w:t>
-      </w:r>
-      <w:r>
-        <w:t xml:space="preserve">Each function in the library has a set </w:t>
+        <w:t xml:space="preserve">So </w:t>
       </w:r>
       <w:proofErr w:type="gramStart"/>
       <w:r>
-        <w:t>ordinal,</w:t>
+        <w:t>far</w:t>
       </w:r>
       <w:proofErr w:type="gramEnd"/>
       <w:r>
-        <w:t xml:space="preserve"> by knowing this ordinal we can then find the necessary pointer in the ordinal table. Problem is that Microsoft shuffles this table around with each major Windows update, and thus we cannot hard-code them into our program. To find the correct ordinal, we must utilize the three address tables that the export table contains, namely the Name, Ordinal and Function tables. To find our function by name, we iterate through the </w:t>
+        <w:t xml:space="preserve"> we are </w:t>
+      </w:r>
+      <w:proofErr w:type="gramStart"/>
+      <w:r>
+        <w:t>searching</w:t>
+      </w:r>
+      <w:proofErr w:type="gramEnd"/>
+      <w:r>
+        <w:t xml:space="preserve"> our tools by using their names in plain sight, we use the names of said methods to search the import tables of libraries. This makes it easy for antivirus software to infer what we are doing by extracting </w:t>
+      </w:r>
+      <w:proofErr w:type="gramStart"/>
+      <w:r>
+        <w:t>all of</w:t>
+      </w:r>
+      <w:proofErr w:type="gramEnd"/>
+      <w:r>
+        <w:t xml:space="preserve"> the constant strings in our library, and cross referencing them with popular functions that malware uses. This paired with our unorthodox way of running functions and parsing of the PE header raises quite the </w:t>
+      </w:r>
+      <w:proofErr w:type="gramStart"/>
+      <w:r>
+        <w:t>amount</w:t>
+      </w:r>
+      <w:proofErr w:type="gramEnd"/>
+      <w:r>
+        <w:t xml:space="preserve"> of flags, prompting the antivirus to kill the process. </w:t>
+      </w:r>
+    </w:p>
+    <w:p/>
+    <w:p>
+      <w:pPr>
+        <w:pStyle w:val="Nadpis4"/>
+      </w:pPr>
+      <w:r>
+        <w:t>Post-infection survival</w:t>
+      </w:r>
+    </w:p>
+    <w:p>
+      <w:pPr>
+        <w:pStyle w:val="Zkladntext"/>
+      </w:pPr>
+      <w:r>
+        <w:tab/>
+        <w:t xml:space="preserve">If everything goes smoothly, we should have an infected system on our hands. While an achievement for sure, we still </w:t>
+      </w:r>
+      <w:proofErr w:type="gramStart"/>
+      <w:r>
+        <w:t>have to</w:t>
+      </w:r>
+      <w:proofErr w:type="gramEnd"/>
+      <w:r>
+        <w:t xml:space="preserve"> make sure that the malware survives the PC reboot. Since this sample has been designed as </w:t>
+      </w:r>
+      <w:proofErr w:type="gramStart"/>
+      <w:r>
+        <w:t>an</w:t>
+      </w:r>
+      <w:proofErr w:type="gramEnd"/>
+      <w:r>
+        <w:t xml:space="preserve"> reverse shell client, it is paramount for it to signal to the command centre whenever it is online. This calls for persistence of some sort, and I have decided on fileless persistence to explore how malware survives outside of the file system.</w:t>
+      </w:r>
+    </w:p>
+    <w:p>
+      <w:pPr>
+        <w:pStyle w:val="Zkladntext"/>
+      </w:pPr>
+      <w:r>
+        <w:tab/>
+        <w:t xml:space="preserve">For fileless malware, the usual place to hide is in the system’s registry. </w:t>
+      </w:r>
+      <w:r>
+        <w:t xml:space="preserve">This hierarchical database holds a lot of information and setting that is used by the system, but we will be using it as a storage for our persistent payload. </w:t>
+      </w:r>
+      <w:r>
+        <w:t xml:space="preserve">Since we have administrator privileges by socially engineering the user to run the game in administrator mode, we can shorten our path a little, going for a service-based persistence instead. We do this because even though we can use the standard auto-run registry entries, these are designed to run under the current user, and thus they inherit the privileges of the user signing in. This means that even if the user is in the administrator privilege group, our malware will run in medium security mode, which we will need to escape by utilizing privilege escalation techniques like auto escalating binaries or UAC bypass. By registering a service, we ensure that the malware runs under SYSTEM privileges, the highest possible type of privileges. This allows us to take full control of the </w:t>
+      </w:r>
+      <w:proofErr w:type="gramStart"/>
+      <w:r>
+        <w:t>system, and</w:t>
+      </w:r>
+      <w:proofErr w:type="gramEnd"/>
+      <w:r>
+        <w:t xml:space="preserve"> allows to even attack the antivirus itself.</w:t>
+      </w:r>
+    </w:p>
+    <w:p>
+      <w:pPr>
+        <w:pStyle w:val="Zkladntext"/>
+      </w:pPr>
+      <w:r>
+        <w:tab/>
+        <w:t xml:space="preserve">The usual way of registering a service on Windows is by utilizing the </w:t>
       </w:r>
       <w:proofErr w:type="spellStart"/>
       <w:r>
-        <w:t>NameTable</w:t>
+        <w:t>CreateService</w:t>
       </w:r>
       <w:proofErr w:type="spellEnd"/>
       <w:r>
-        <w:t xml:space="preserve"> until we find a </w:t>
-      </w:r>
+        <w:t xml:space="preserve"> API. This API will be highly monitored, exactly for the same reason we would like to utilize it, and that is privilege escalation. This means that we will once again have to do with workarounds. </w:t>
+      </w:r>
+      <w:r>
+        <w:t xml:space="preserve">The way services are set up on windows is that the service manager is reading a set of registry entries, each setting up a separate service. This means that if we have access to registry editing, we can essentially register our own </w:t>
+      </w:r>
+      <w:r>
+        <w:lastRenderedPageBreak/>
+        <w:t xml:space="preserve">service without the need to call the </w:t>
+      </w:r>
+      <w:proofErr w:type="spellStart"/>
+      <w:r>
+        <w:t>CreateService</w:t>
+      </w:r>
+      <w:proofErr w:type="spellEnd"/>
+      <w:r>
+        <w:t xml:space="preserve"> API. </w:t>
+      </w:r>
+    </w:p>
+    <w:p>
+      <w:pPr>
+        <w:pStyle w:val="Imagesub"/>
+      </w:pPr>
+      <w:r>
+        <w:rPr>
+          <w:noProof/>
+        </w:rPr>
+        <w:drawing>
+          <wp:anchor distT="0" distB="0" distL="114300" distR="114300" simplePos="0" relativeHeight="251668480" behindDoc="0" locked="0" layoutInCell="1" allowOverlap="1" wp14:anchorId="494B9D47" wp14:editId="007B53C8">
+            <wp:simplePos x="0" y="0"/>
+            <wp:positionH relativeFrom="column">
+              <wp:posOffset>647951</wp:posOffset>
+            </wp:positionH>
+            <wp:positionV relativeFrom="paragraph">
+              <wp:posOffset>-597</wp:posOffset>
+            </wp:positionV>
+            <wp:extent cx="4733741" cy="2462542"/>
+            <wp:effectExtent l="0" t="0" r="0" b="0"/>
+            <wp:wrapTopAndBottom/>
+            <wp:docPr id="935262074" name="Obrázek 1" descr="Obsah obrázku text, snímek obrazovky, číslo, Písmo&#10;&#10;Obsah generovaný pomocí AI může být nesprávný."/>
+            <wp:cNvGraphicFramePr>
+              <a:graphicFrameLocks xmlns:a="http://schemas.openxmlformats.org/drawingml/2006/main" noChangeAspect="1"/>
+            </wp:cNvGraphicFramePr>
+            <a:graphic xmlns:a="http://schemas.openxmlformats.org/drawingml/2006/main">
+              <a:graphicData uri="http://schemas.openxmlformats.org/drawingml/2006/picture">
+                <pic:pic xmlns:pic="http://schemas.openxmlformats.org/drawingml/2006/picture">
+                  <pic:nvPicPr>
+                    <pic:cNvPr id="935262074" name="Obrázek 1" descr="Obsah obrázku text, snímek obrazovky, číslo, Písmo&#10;&#10;Obsah generovaný pomocí AI může být nesprávný."/>
+                    <pic:cNvPicPr/>
+                  </pic:nvPicPr>
+                  <pic:blipFill>
+                    <a:blip r:embed="rId23">
+                      <a:extLst>
+                        <a:ext uri="{28A0092B-C50C-407E-A947-70E740481C1C}">
+                          <a14:useLocalDpi xmlns:a14="http://schemas.microsoft.com/office/drawing/2010/main" val="0"/>
+                        </a:ext>
+                      </a:extLst>
+                    </a:blip>
+                    <a:stretch>
+                      <a:fillRect/>
+                    </a:stretch>
+                  </pic:blipFill>
+                  <pic:spPr>
+                    <a:xfrm>
+                      <a:off x="0" y="0"/>
+                      <a:ext cx="4733741" cy="2462542"/>
+                    </a:xfrm>
+                    <a:prstGeom prst="rect">
+                      <a:avLst/>
+                    </a:prstGeom>
+                  </pic:spPr>
+                </pic:pic>
+              </a:graphicData>
+            </a:graphic>
+            <wp14:sizeRelH relativeFrom="page">
+              <wp14:pctWidth>0</wp14:pctWidth>
+            </wp14:sizeRelH>
+            <wp14:sizeRelV relativeFrom="page">
+              <wp14:pctHeight>0</wp14:pctHeight>
+            </wp14:sizeRelV>
+          </wp:anchor>
+        </w:drawing>
+      </w:r>
+      <w:r>
+        <w:t>Fig 7. – Service defined in the registry, Avast antivirus in this case</w:t>
+      </w:r>
+    </w:p>
+    <w:p>
+      <w:r>
+        <w:tab/>
+        <w:t>First thing we will have to do to register our “Service” is to create a registry key in the Services folder.</w:t>
+      </w:r>
+      <w:r>
+        <w:t xml:space="preserve"> </w:t>
+      </w:r>
+      <w:r>
+        <w:t xml:space="preserve">We can do this by calling the </w:t>
+      </w:r>
+      <w:proofErr w:type="spellStart"/>
+      <w:r>
+        <w:t>NtCreateKey</w:t>
+      </w:r>
+      <w:proofErr w:type="spellEnd"/>
+      <w:r>
+        <w:t xml:space="preserve"> function. This function takes in the desired access </w:t>
+      </w:r>
+      <w:proofErr w:type="spellStart"/>
+      <w:r>
+        <w:t>enum</w:t>
+      </w:r>
+      <w:proofErr w:type="spellEnd"/>
+      <w:r>
+        <w:t xml:space="preserve"> which tells the system what type of permissions we are requesting, like read only or full access,</w:t>
+      </w:r>
+      <w:r>
+        <w:t xml:space="preserve"> create options that specify the volatility of this key, </w:t>
+      </w:r>
+      <w:r>
+        <w:t>and finally the OBJECT_ATTRIBUTES struct. This struct is responsible for giving the context for open or create operations.</w:t>
+      </w:r>
+      <w:r>
+        <w:t xml:space="preserve"> In our case it specifies the path where we want to create our registry key, and that this path is case insensitive and that this handle is inheritable. After calling the function, we acquire </w:t>
+      </w:r>
+      <w:proofErr w:type="spellStart"/>
       <w:proofErr w:type="gramStart"/>
       <w:r>
-        <w:t>match, and</w:t>
+        <w:t>a</w:t>
+      </w:r>
+      <w:proofErr w:type="spellEnd"/>
+      <w:r>
+        <w:t xml:space="preserve"> our</w:t>
       </w:r>
       <w:proofErr w:type="gramEnd"/>
       <w:r>
-        <w:t xml:space="preserve"> then use the index to recover the ordinal from the </w:t>
+        <w:t xml:space="preserve"> HANDLE, a unique access identifier of sorts that allows us to identify the object we will be editing with later calls. This is because the object itself is living in Kernel space, and User-mode applications are not allowed to access this memory directly. </w:t>
+      </w:r>
+      <w:r>
+        <w:t>Kernel itself will reject any handles that have not been properly opened or were modified.</w:t>
+      </w:r>
+    </w:p>
+    <w:p>
+      <w:r>
+        <w:tab/>
+        <w:t xml:space="preserve">With the registry key created, we can then begin filling in the necessary values so that our service is properly registered and acknowledged by the Windows Service Manager. While some are benign like DisplayName, which sets the name of our service, </w:t>
       </w:r>
       <w:proofErr w:type="spellStart"/>
       <w:r>
-        <w:t>OrdinalTable</w:t>
+        <w:t>ObjectName</w:t>
       </w:r>
       <w:proofErr w:type="spellEnd"/>
       <w:r>
-        <w:t xml:space="preserve">. This ordinal can then be used to find the correct pointer in the </w:t>
+        <w:t xml:space="preserve"> and </w:t>
       </w:r>
       <w:proofErr w:type="spellStart"/>
       <w:r>
-        <w:t>FunctionTable</w:t>
+        <w:t>ImagePath</w:t>
       </w:r>
       <w:proofErr w:type="spellEnd"/>
       <w:r>
-        <w:t>.</w:t>
-      </w:r>
-      <w:r>
-        <w:t xml:space="preserve"> An argument can be made to directly use the index with the </w:t>
+        <w:t xml:space="preserve"> are the main entries we will be using to ensure persistence. </w:t>
       </w:r>
       <w:proofErr w:type="spellStart"/>
       <w:r>
-        <w:t>FunctionTable</w:t>
+        <w:t>ObjectName</w:t>
       </w:r>
       <w:proofErr w:type="spellEnd"/>
       <w:r>
-        <w:t xml:space="preserve">, but windows does not guarantee that the </w:t>
+        <w:t xml:space="preserve"> specifies which </w:t>
+      </w:r>
+      <w:r>
+        <w:t xml:space="preserve">user account this service will be running as. This is important because we can specify </w:t>
       </w:r>
       <w:proofErr w:type="spellStart"/>
       <w:r>
-        <w:t>FunctionTable</w:t>
+        <w:t>LocalSystem</w:t>
       </w:r>
       <w:proofErr w:type="spellEnd"/>
       <w:r>
-        <w:t xml:space="preserve"> has the correct pointer at the same </w:t>
-      </w:r>
-      <w:commentRangeStart w:id="42"/>
-      <w:r>
-        <w:t>index</w:t>
-      </w:r>
-      <w:commentRangeEnd w:id="42"/>
-      <w:r>
-        <w:rPr>
-          <w:rStyle w:val="Odkaznakoment"/>
-        </w:rPr>
-        <w:commentReference w:id="42"/>
-      </w:r>
-      <w:r>
-        <w:t>.</w:t>
+        <w:t xml:space="preserve"> here to denote that this service should be running under the NT-AUTHORITY/SYSTEM account, escalating the service from Administrator privileges.</w:t>
+      </w:r>
+      <w:r>
+        <w:t xml:space="preserve"> </w:t>
+      </w:r>
+      <w:r>
+        <w:t xml:space="preserve">Since permissions are inherited by child processes, we can use this service as a loader of our main payload, which will then inherit the System privileges. To specify what to load, we will be using the </w:t>
+      </w:r>
+      <w:proofErr w:type="spellStart"/>
+      <w:r>
+        <w:t>ImagePath</w:t>
+      </w:r>
+      <w:proofErr w:type="spellEnd"/>
+      <w:r>
+        <w:t xml:space="preserve"> registry key. This registry key usually points towards the service’s executable file, which then system executes. Notable detail is that windows is not asking for a file necessarily, but it uses this path in CMD to execute said file. This can be abused by not specifying just a file, but a binary that can take in additional parameters when executing, like CMD itself. This is where we begin with utilizing the Living Off </w:t>
+      </w:r>
+      <w:r>
+        <w:t>the</w:t>
+      </w:r>
+      <w:r>
+        <w:t xml:space="preserve"> Land technique, using binaries already present on the system to execute our payload.</w:t>
       </w:r>
     </w:p>
     <w:p>
       <w:r>
         <w:tab/>
+      </w:r>
+      <w:r>
+        <w:t xml:space="preserve">I have resorted to using </w:t>
       </w:r>
     </w:p>
     <w:p/>
     <w:p/>
-    <w:p/>
-    <w:p/>
-    <w:p/>
     <w:p>
       <w:pPr>
         <w:pStyle w:val="Nadpis2"/>
       </w:pPr>
-      <w:bookmarkStart w:id="43" w:name="_Toc217221477"/>
+      <w:bookmarkStart w:id="42" w:name="_Toc217221477"/>
       <w:r>
         <w:t>Obfuscation and Evasion Tests</w:t>
       </w:r>
+      <w:bookmarkEnd w:id="42"/>
+    </w:p>
+    <w:p>
+      <w:pPr>
+        <w:pStyle w:val="Nadpis3"/>
+      </w:pPr>
+      <w:bookmarkStart w:id="43" w:name="_Toc217221478"/>
+      <w:r>
+        <w:t>Techniques Applied</w:t>
+      </w:r>
       <w:bookmarkEnd w:id="43"/>
     </w:p>
     <w:p>
       <w:pPr>
         <w:pStyle w:val="Nadpis3"/>
       </w:pPr>
-      <w:bookmarkStart w:id="44" w:name="_Toc217221478"/>
-      <w:r>
-        <w:t>Techniques Applied</w:t>
+      <w:bookmarkStart w:id="44" w:name="_Toc217221479"/>
+      <w:r>
+        <w:t>Testing Against Antivirus Solutions</w:t>
       </w:r>
       <w:bookmarkEnd w:id="44"/>
     </w:p>
     <w:p>
       <w:pPr>
-        <w:pStyle w:val="Nadpis3"/>
-      </w:pPr>
-      <w:bookmarkStart w:id="45" w:name="_Toc217221479"/>
-      <w:r>
-        <w:t>Testing Against Antivirus Solutions</w:t>
+        <w:pStyle w:val="Nadpis2"/>
+      </w:pPr>
+      <w:bookmarkStart w:id="45" w:name="_Toc217221480"/>
+      <w:r>
+        <w:t>Results and Evaluation</w:t>
       </w:r>
       <w:bookmarkEnd w:id="45"/>
     </w:p>
     <w:p>
       <w:pPr>
-        <w:pStyle w:val="Nadpis2"/>
-      </w:pPr>
-      <w:bookmarkStart w:id="46" w:name="_Toc217221480"/>
-      <w:r>
-        <w:t>Results and Evaluation</w:t>
-      </w:r>
-      <w:bookmarkEnd w:id="46"/>
-    </w:p>
-    <w:p>
-      <w:pPr>
         <w:spacing w:line="240" w:lineRule="auto"/>
       </w:pPr>
       <w:r>
-        <w:lastRenderedPageBreak/>
         <w:br w:type="page"/>
       </w:r>
     </w:p>
@@ -13031,12 +13845,12 @@
       <w:pPr>
         <w:pStyle w:val="Nadpis1"/>
       </w:pPr>
-      <w:bookmarkStart w:id="47" w:name="_Toc217221481"/>
+      <w:bookmarkStart w:id="46" w:name="_Toc217221481"/>
       <w:r>
         <w:lastRenderedPageBreak/>
         <w:t>Conclusion</w:t>
       </w:r>
-      <w:bookmarkEnd w:id="47"/>
+      <w:bookmarkEnd w:id="46"/>
     </w:p>
     <w:p>
       <w:pPr>
@@ -13057,12 +13871,12 @@
       <w:pPr>
         <w:pStyle w:val="Nadpis1"/>
       </w:pPr>
-      <w:bookmarkStart w:id="48" w:name="_Toc217221482"/>
+      <w:bookmarkStart w:id="47" w:name="_Toc217221482"/>
       <w:r>
         <w:lastRenderedPageBreak/>
         <w:t>References</w:t>
       </w:r>
-      <w:bookmarkEnd w:id="48"/>
+      <w:bookmarkEnd w:id="47"/>
     </w:p>
     <w:p>
       <w:pPr>
@@ -13083,12 +13897,12 @@
       <w:pPr>
         <w:pStyle w:val="Nadpis1"/>
       </w:pPr>
-      <w:bookmarkStart w:id="49" w:name="_Toc217221483"/>
+      <w:bookmarkStart w:id="48" w:name="_Toc217221483"/>
       <w:r>
         <w:lastRenderedPageBreak/>
         <w:t>Appendices</w:t>
       </w:r>
-      <w:bookmarkEnd w:id="49"/>
+      <w:bookmarkEnd w:id="48"/>
     </w:p>
     <w:p>
       <w:pPr>
@@ -13099,7 +13913,7 @@
       <w:pPr>
         <w:ind w:firstLine="328"/>
         <w:sectPr>
-          <w:footerReference w:type="default" r:id="rId21"/>
+          <w:footerReference w:type="default" r:id="rId24"/>
           <w:pgSz w:w="11900" w:h="16840"/>
           <w:pgMar w:top="620" w:right="740" w:bottom="280" w:left="1660" w:header="720" w:footer="720" w:gutter="0"/>
           <w:pgNumType w:start="7"/>
@@ -13151,8 +13965,8 @@
           <w:szCs w:val="32"/>
         </w:rPr>
       </w:pPr>
-      <w:bookmarkStart w:id="50" w:name="_Toc531008010"/>
-      <w:bookmarkStart w:id="51" w:name="_Toc34565748"/>
+      <w:bookmarkStart w:id="49" w:name="_Toc531008010"/>
+      <w:bookmarkStart w:id="50" w:name="_Toc34565748"/>
       <w:r>
         <w:rPr>
           <w:rFonts w:asciiTheme="minorHAnsi" w:hAnsiTheme="minorHAnsi" w:cstheme="minorHAnsi"/>
@@ -13248,10 +14062,10 @@
           <w:szCs w:val="24"/>
         </w:rPr>
       </w:pPr>
-      <w:bookmarkStart w:id="52" w:name="1.1_Nadpis_úrovně_2"/>
-      <w:bookmarkStart w:id="53" w:name="_bookmark3"/>
+      <w:bookmarkStart w:id="51" w:name="1.1_Nadpis_úrovně_2"/>
+      <w:bookmarkStart w:id="52" w:name="_bookmark3"/>
+      <w:bookmarkEnd w:id="51"/>
       <w:bookmarkEnd w:id="52"/>
-      <w:bookmarkEnd w:id="53"/>
       <w:r>
         <w:rPr>
           <w:rFonts w:asciiTheme="minorHAnsi" w:hAnsiTheme="minorHAnsi" w:cstheme="minorHAnsi"/>
@@ -13394,8 +14208,8 @@
       </w:pPr>
     </w:p>
     <w:p/>
+    <w:bookmarkEnd w:id="49"/>
     <w:bookmarkEnd w:id="50"/>
-    <w:bookmarkEnd w:id="51"/>
     <w:p>
       <w:pPr>
         <w:pStyle w:val="Zkladntext"/>
@@ -13418,8 +14232,8 @@
           <w:szCs w:val="32"/>
         </w:rPr>
       </w:pPr>
-      <w:bookmarkStart w:id="54" w:name="2_Praktická_část/Empirická_část/Vlastní_"/>
-      <w:bookmarkEnd w:id="54"/>
+      <w:bookmarkStart w:id="53" w:name="2_Praktická_část/Empirická_část/Vlastní_"/>
+      <w:bookmarkEnd w:id="53"/>
       <w:r>
         <w:rPr>
           <w:rFonts w:asciiTheme="minorHAnsi" w:hAnsiTheme="minorHAnsi" w:cstheme="minorHAnsi"/>
@@ -13486,14 +14300,14 @@
           <w:color w:val="0070C0"/>
         </w:rPr>
       </w:pPr>
-      <w:bookmarkStart w:id="55" w:name="2.1_Nadpis_úrovně_2"/>
-      <w:bookmarkStart w:id="56" w:name="_bookmark7"/>
-      <w:bookmarkStart w:id="57" w:name="2.1.1_Ukázka_označení_obrázků_a_tabulek_"/>
-      <w:bookmarkStart w:id="58" w:name="_bookmark8"/>
+      <w:bookmarkStart w:id="54" w:name="2.1_Nadpis_úrovně_2"/>
+      <w:bookmarkStart w:id="55" w:name="_bookmark7"/>
+      <w:bookmarkStart w:id="56" w:name="2.1.1_Ukázka_označení_obrázků_a_tabulek_"/>
+      <w:bookmarkStart w:id="57" w:name="_bookmark8"/>
+      <w:bookmarkEnd w:id="54"/>
       <w:bookmarkEnd w:id="55"/>
       <w:bookmarkEnd w:id="56"/>
       <w:bookmarkEnd w:id="57"/>
-      <w:bookmarkEnd w:id="58"/>
       <w:r>
         <w:rPr>
           <w:b/>
@@ -13572,7 +14386,7 @@
           <w:noProof/>
         </w:rPr>
         <w:drawing>
-          <wp:inline distT="0" distB="0" distL="0" distR="0" wp14:anchorId="0D44A6E5" wp14:editId="6E089A78">
+          <wp:inline distT="0" distB="0" distL="0" distR="0" wp14:anchorId="0D44A6E5" wp14:editId="72E861FA">
             <wp:extent cx="2997200" cy="3572297"/>
             <wp:effectExtent l="0" t="0" r="0" b="0"/>
             <wp:docPr id="7" name="Obrázek 7" descr="Obsah obrázku text, logo, symbol, Obchodní značka&#10;&#10;Popis byl vytvořen automaticky"/>
@@ -13626,7 +14440,7 @@
         </w:rPr>
         <w:t xml:space="preserve">Source: </w:t>
       </w:r>
-      <w:hyperlink r:id="rId22" w:history="1">
+      <w:hyperlink r:id="rId25" w:history="1">
         <w:r>
           <w:rPr>
             <w:rStyle w:val="Hypertextovodkaz"/>
@@ -13647,120 +14461,6 @@
     </w:p>
     <w:p>
       <w:pPr>
-        <w:jc w:val="center"/>
-        <w:rPr>
-          <w:b/>
-          <w:bCs/>
-        </w:rPr>
-      </w:pPr>
-      <w:r>
-        <w:rPr>
-          <w:b/>
-          <w:bCs/>
-        </w:rPr>
-        <w:lastRenderedPageBreak/>
-        <w:t>Figure 2: Picture of Unicorn</w:t>
-      </w:r>
-    </w:p>
-    <w:p>
-      <w:pPr>
-        <w:pStyle w:val="Zkladntext"/>
-        <w:spacing w:before="2"/>
-        <w:rPr>
-          <w:sz w:val="17"/>
-        </w:rPr>
-      </w:pPr>
-    </w:p>
-    <w:p>
-      <w:pPr>
-        <w:pStyle w:val="Zkladntext"/>
-        <w:ind w:left="2904"/>
-        <w:rPr>
-          <w:sz w:val="20"/>
-        </w:rPr>
-      </w:pPr>
-      <w:r>
-        <w:rPr>
-          <w:noProof/>
-        </w:rPr>
-        <w:drawing>
-          <wp:inline distT="0" distB="0" distL="0" distR="0" wp14:anchorId="6A021362" wp14:editId="6CAE9707">
-            <wp:extent cx="2460190" cy="2125345"/>
-            <wp:effectExtent l="0" t="0" r="0" b="0"/>
-            <wp:docPr id="4" name="Obrázek 4" descr="Obsah obrázku kůň, silueta, skica, kresba&#10;&#10;Popis byl vytvořen automaticky"/>
-            <wp:cNvGraphicFramePr>
-              <a:graphicFrameLocks xmlns:a="http://schemas.openxmlformats.org/drawingml/2006/main" noChangeAspect="1"/>
-            </wp:cNvGraphicFramePr>
-            <a:graphic xmlns:a="http://schemas.openxmlformats.org/drawingml/2006/main">
-              <a:graphicData uri="http://schemas.openxmlformats.org/drawingml/2006/picture">
-                <pic:pic xmlns:pic="http://schemas.openxmlformats.org/drawingml/2006/picture">
-                  <pic:nvPicPr>
-                    <pic:cNvPr id="4" name="Obrázek 4" descr="Obsah obrázku kůň, silueta, skica, kresba&#10;&#10;Popis byl vytvořen automaticky"/>
-                    <pic:cNvPicPr/>
-                  </pic:nvPicPr>
-                  <pic:blipFill>
-                    <a:blip r:embed="rId23"/>
-                    <a:stretch>
-                      <a:fillRect/>
-                    </a:stretch>
-                  </pic:blipFill>
-                  <pic:spPr>
-                    <a:xfrm flipH="1">
-                      <a:off x="0" y="0"/>
-                      <a:ext cx="2480755" cy="2143111"/>
-                    </a:xfrm>
-                    <a:prstGeom prst="rect">
-                      <a:avLst/>
-                    </a:prstGeom>
-                  </pic:spPr>
-                </pic:pic>
-              </a:graphicData>
-            </a:graphic>
-          </wp:inline>
-        </w:drawing>
-      </w:r>
-    </w:p>
-    <w:p>
-      <w:pPr>
-        <w:pStyle w:val="Zkladntext"/>
-        <w:ind w:left="794" w:right="854"/>
-        <w:jc w:val="center"/>
-        <w:rPr>
-          <w:color w:val="0070C0"/>
-        </w:rPr>
-      </w:pPr>
-      <w:r>
-        <w:rPr>
-          <w:color w:val="000009"/>
-        </w:rPr>
-        <w:t xml:space="preserve">Source: </w:t>
-      </w:r>
-      <w:r>
-        <w:rPr>
-          <w:color w:val="0070C0"/>
-        </w:rPr>
-        <w:t>Author’s rendition</w:t>
-      </w:r>
-    </w:p>
-    <w:p>
-      <w:pPr>
-        <w:pStyle w:val="Zkladntext"/>
-        <w:rPr>
-          <w:sz w:val="20"/>
-        </w:rPr>
-      </w:pPr>
-    </w:p>
-    <w:p>
-      <w:pPr>
-        <w:pStyle w:val="Zkladntext"/>
-        <w:spacing w:before="6"/>
-        <w:rPr>
-          <w:sz w:val="15"/>
-        </w:rPr>
-      </w:pPr>
-    </w:p>
-    <w:p>
-      <w:pPr>
         <w:pStyle w:val="Zkladntext"/>
         <w:spacing w:before="100"/>
         <w:ind w:left="325" w:right="382"/>
@@ -13773,6 +14473,7 @@
           <w:color w:val="0070C0"/>
           <w:spacing w:val="-3"/>
         </w:rPr>
+        <w:lastRenderedPageBreak/>
         <w:t>Tables are marked with their name and numbering above the table and the source information below the table</w:t>
       </w:r>
       <w:r>
@@ -13834,8 +14535,8 @@
           <w:i/>
         </w:rPr>
       </w:pPr>
-      <w:bookmarkStart w:id="59" w:name="_bookmark9"/>
-      <w:bookmarkEnd w:id="59"/>
+      <w:bookmarkStart w:id="58" w:name="_bookmark9"/>
+      <w:bookmarkEnd w:id="58"/>
       <w:r>
         <w:rPr>
           <w:b/>
@@ -14444,10 +15145,10 @@
           <w:color w:val="0070C0"/>
         </w:rPr>
       </w:pPr>
-      <w:bookmarkStart w:id="60" w:name="2.1.2_Matematické_rovnice,_vzorce"/>
-      <w:bookmarkStart w:id="61" w:name="_bookmark10"/>
+      <w:bookmarkStart w:id="59" w:name="2.1.2_Matematické_rovnice,_vzorce"/>
+      <w:bookmarkStart w:id="60" w:name="_bookmark10"/>
+      <w:bookmarkEnd w:id="59"/>
       <w:bookmarkEnd w:id="60"/>
-      <w:bookmarkEnd w:id="61"/>
       <w:r>
         <w:rPr>
           <w:b/>
@@ -14614,7 +15315,6 @@
         <w:rPr>
           <w:color w:val="0070C0"/>
         </w:rPr>
-        <w:lastRenderedPageBreak/>
         <w:t>where S is the surface area of a circle with radius r.</w:t>
       </w:r>
     </w:p>
@@ -14637,10 +15337,10 @@
           <w:szCs w:val="32"/>
         </w:rPr>
       </w:pPr>
-      <w:bookmarkStart w:id="62" w:name="Závěr"/>
-      <w:bookmarkStart w:id="63" w:name="_bookmark15"/>
+      <w:bookmarkStart w:id="61" w:name="Závěr"/>
+      <w:bookmarkStart w:id="62" w:name="_bookmark15"/>
+      <w:bookmarkEnd w:id="61"/>
       <w:bookmarkEnd w:id="62"/>
-      <w:bookmarkEnd w:id="63"/>
       <w:r>
         <w:rPr>
           <w:rFonts w:asciiTheme="minorHAnsi" w:hAnsiTheme="minorHAnsi" w:cstheme="minorHAnsi"/>
@@ -14694,10 +15394,10 @@
           <w:szCs w:val="32"/>
         </w:rPr>
       </w:pPr>
-      <w:bookmarkStart w:id="64" w:name="Seznam_použitých_zdrojů"/>
-      <w:bookmarkStart w:id="65" w:name="_bookmark16"/>
+      <w:bookmarkStart w:id="63" w:name="Seznam_použitých_zdrojů"/>
+      <w:bookmarkStart w:id="64" w:name="_bookmark16"/>
+      <w:bookmarkEnd w:id="63"/>
       <w:bookmarkEnd w:id="64"/>
-      <w:bookmarkEnd w:id="65"/>
       <w:r>
         <w:rPr>
           <w:rFonts w:asciiTheme="minorHAnsi" w:hAnsiTheme="minorHAnsi" w:cstheme="minorHAnsi"/>
@@ -14814,10 +15514,10 @@
           <w:szCs w:val="32"/>
         </w:rPr>
       </w:pPr>
-      <w:bookmarkStart w:id="66" w:name="Seznam_obrázků_(existují-li)"/>
-      <w:bookmarkStart w:id="67" w:name="_bookmark17"/>
+      <w:bookmarkStart w:id="65" w:name="Seznam_obrázků_(existují-li)"/>
+      <w:bookmarkStart w:id="66" w:name="_bookmark17"/>
+      <w:bookmarkEnd w:id="65"/>
       <w:bookmarkEnd w:id="66"/>
-      <w:bookmarkEnd w:id="67"/>
       <w:r>
         <w:rPr>
           <w:rFonts w:asciiTheme="minorHAnsi" w:hAnsiTheme="minorHAnsi" w:cstheme="minorHAnsi"/>
@@ -15071,10 +15771,10 @@
           <w:szCs w:val="32"/>
         </w:rPr>
       </w:pPr>
-      <w:bookmarkStart w:id="68" w:name="Seznam_grafů_(existují-li)"/>
-      <w:bookmarkStart w:id="69" w:name="_bookmark18"/>
+      <w:bookmarkStart w:id="67" w:name="Seznam_grafů_(existují-li)"/>
+      <w:bookmarkStart w:id="68" w:name="_bookmark18"/>
+      <w:bookmarkEnd w:id="67"/>
       <w:bookmarkEnd w:id="68"/>
-      <w:bookmarkEnd w:id="69"/>
       <w:r>
         <w:rPr>
           <w:rFonts w:asciiTheme="minorHAnsi" w:hAnsiTheme="minorHAnsi" w:cstheme="minorHAnsi"/>
@@ -15130,10 +15830,10 @@
           <w:szCs w:val="32"/>
         </w:rPr>
       </w:pPr>
-      <w:bookmarkStart w:id="70" w:name="Seznam_příloh_(existují-li)"/>
-      <w:bookmarkStart w:id="71" w:name="_bookmark19"/>
+      <w:bookmarkStart w:id="69" w:name="Seznam_příloh_(existují-li)"/>
+      <w:bookmarkStart w:id="70" w:name="_bookmark19"/>
+      <w:bookmarkEnd w:id="69"/>
       <w:bookmarkEnd w:id="70"/>
-      <w:bookmarkEnd w:id="71"/>
       <w:r>
         <w:rPr>
           <w:rFonts w:asciiTheme="minorHAnsi" w:hAnsiTheme="minorHAnsi" w:cstheme="minorHAnsi"/>
@@ -15201,10 +15901,10 @@
           <w:cols w:space="720"/>
         </w:sectPr>
       </w:pPr>
-      <w:bookmarkStart w:id="72" w:name="Příloha_A_–_Název_přílohy"/>
-      <w:bookmarkStart w:id="73" w:name="_bookmark20"/>
+      <w:bookmarkStart w:id="71" w:name="Příloha_A_–_Název_přílohy"/>
+      <w:bookmarkStart w:id="72" w:name="_bookmark20"/>
+      <w:bookmarkEnd w:id="71"/>
       <w:bookmarkEnd w:id="72"/>
-      <w:bookmarkEnd w:id="73"/>
       <w:r>
         <w:rPr>
           <w:rFonts w:ascii="Calibri" w:hAnsi="Calibri" w:cs="Calibri"/>
@@ -15244,10 +15944,10 @@
       </w:r>
     </w:p>
     <w:p>
-      <w:bookmarkStart w:id="74" w:name="Příloha_B_–_Název_přílohy"/>
-      <w:bookmarkStart w:id="75" w:name="_bookmark21"/>
+      <w:bookmarkStart w:id="73" w:name="Příloha_B_–_Název_přílohy"/>
+      <w:bookmarkStart w:id="74" w:name="_bookmark21"/>
+      <w:bookmarkEnd w:id="73"/>
       <w:bookmarkEnd w:id="74"/>
-      <w:bookmarkEnd w:id="75"/>
       <w:r>
         <w:rPr>
           <w:rFonts w:asciiTheme="minorHAnsi" w:hAnsiTheme="minorHAnsi" w:cstheme="minorHAnsi"/>
@@ -15304,7 +16004,7 @@
 
 <file path=word/comments.xml><?xml version="1.0" encoding="utf-8"?>
 <w:comments xmlns:wpc="http://schemas.microsoft.com/office/word/2010/wordprocessingCanvas" xmlns:cx="http://schemas.microsoft.com/office/drawing/2014/chartex" xmlns:cx1="http://schemas.microsoft.com/office/drawing/2015/9/8/chartex" xmlns:cx2="http://schemas.microsoft.com/office/drawing/2015/10/21/chartex" xmlns:cx3="http://schemas.microsoft.com/office/drawing/2016/5/9/chartex" xmlns:cx4="http://schemas.microsoft.com/office/drawing/2016/5/10/chartex" xmlns:cx5="http://schemas.microsoft.com/office/drawing/2016/5/11/chartex" xmlns:cx6="http://schemas.microsoft.com/office/drawing/2016/5/12/chartex" xmlns:cx7="http://schemas.microsoft.com/office/drawing/2016/5/13/chartex" xmlns:cx8="http://schemas.microsoft.com/office/drawing/2016/5/14/chartex" xmlns:mc="http://schemas.openxmlformats.org/markup-compatibility/2006" xmlns:aink="http://schemas.microsoft.com/office/drawing/2016/ink" xmlns:am3d="http://schemas.microsoft.com/office/drawing/2017/model3d" xmlns:o="urn:schemas-microsoft-com:office:office" xmlns:oel="http://schemas.microsoft.com/office/2019/extlst" xmlns:r="http://schemas.openxmlformats.org/officeDocument/2006/relationships" xmlns:m="http://schemas.openxmlformats.org/officeDocument/2006/math" xmlns:v="urn:schemas-microsoft-com:vml" xmlns:wp14="http://schemas.microsoft.com/office/word/2010/wordprocessingDrawing" xmlns:wp="http://schemas.openxmlformats.org/drawingml/2006/wordprocessingDrawing" xmlns:w10="urn:schemas-microsoft-com:office:word" xmlns:w="http://schemas.openxmlformats.org/wordprocessingml/2006/main" xmlns:w14="http://schemas.microsoft.com/office/word/2010/wordml" xmlns:w15="http://schemas.microsoft.com/office/word/2012/wordml" xmlns:w16cex="http://schemas.microsoft.com/office/word/2018/wordml/cex" xmlns:w16cid="http://schemas.microsoft.com/office/word/2016/wordml/cid" xmlns:w16="http://schemas.microsoft.com/office/word/2018/wordml" xmlns:w16du="http://schemas.microsoft.com/office/word/2023/wordml/word16du" xmlns:w16sdtdh="http://schemas.microsoft.com/office/word/2020/wordml/sdtdatahash" xmlns:w16sdtfl="http://schemas.microsoft.com/office/word/2024/wordml/sdtformatlock" xmlns:w16se="http://schemas.microsoft.com/office/word/2015/wordml/symex" xmlns:wpg="http://schemas.microsoft.com/office/word/2010/wordprocessingGroup" xmlns:wpi="http://schemas.microsoft.com/office/word/2010/wordprocessingInk" xmlns:wne="http://schemas.microsoft.com/office/word/2006/wordml" xmlns:wps="http://schemas.microsoft.com/office/word/2010/wordprocessingShape" mc:Ignorable="w14 w15 w16se w16cid w16 w16cex w16sdtdh w16sdtfl w16du wp14">
-  <w:comment w:id="20" w:author="Kiku The night's flower" w:date="2025-12-16T21:37:00Z" w:initials="KT">
+  <w:comment w:id="19" w:author="Kiku The night's flower" w:date="2025-12-16T21:37:00Z" w:initials="KT">
     <w:p>
       <w:pPr>
         <w:pStyle w:val="Textkomente"/>
@@ -15321,7 +16021,7 @@
       </w:r>
     </w:p>
   </w:comment>
-  <w:comment w:id="23" w:author="Kiku The night's flower" w:date="2025-12-19T22:24:00Z" w:initials="KT">
+  <w:comment w:id="22" w:author="Kiku The night's flower" w:date="2025-12-19T22:24:00Z" w:initials="KT">
     <w:p>
       <w:pPr>
         <w:pStyle w:val="Textkomente"/>
@@ -15338,7 +16038,7 @@
       </w:r>
     </w:p>
   </w:comment>
-  <w:comment w:id="24" w:author="Kiku The night's flower" w:date="2025-12-19T23:03:00Z" w:initials="KT">
+  <w:comment w:id="23" w:author="Kiku The night's flower" w:date="2025-12-21T11:48:00Z" w:initials="KT">
     <w:p>
       <w:pPr>
         <w:pStyle w:val="Textkomente"/>
@@ -15351,11 +16051,11 @@
         <w:annotationRef/>
       </w:r>
       <w:r>
-        <w:t>Possibly rewrite this, I have basically the same sentence twice here</w:t>
+        <w:t>Crowdstrike global report page 9</w:t>
       </w:r>
     </w:p>
   </w:comment>
-  <w:comment w:id="25" w:author="Kiku The night's flower" w:date="2025-12-21T11:48:00Z" w:initials="KT">
+  <w:comment w:id="27" w:author="Kiku The night's flower" w:date="2025-12-14T23:13:00Z" w:initials="KT">
     <w:p>
       <w:pPr>
         <w:pStyle w:val="Textkomente"/>
@@ -15368,11 +16068,11 @@
         <w:annotationRef/>
       </w:r>
       <w:r>
-        <w:t>Crowdstrike global report page 9</w:t>
+        <w:t>Reword this</w:t>
       </w:r>
     </w:p>
   </w:comment>
-  <w:comment w:id="29" w:author="Kiku The night's flower" w:date="2025-12-14T23:13:00Z" w:initials="KT">
+  <w:comment w:id="29" w:author="Kiku The night's flower" w:date="2025-12-25T18:26:00Z" w:initials="KT">
     <w:p>
       <w:pPr>
         <w:pStyle w:val="Textkomente"/>
@@ -15385,11 +16085,11 @@
         <w:annotationRef/>
       </w:r>
       <w:r>
-        <w:t>Reword this</w:t>
+        <w:t>Reword</w:t>
       </w:r>
     </w:p>
   </w:comment>
-  <w:comment w:id="31" w:author="Kiku The night's flower" w:date="2025-12-25T18:26:00Z" w:initials="KT">
+  <w:comment w:id="30" w:author="Kiku The night's flower" w:date="2025-12-28T23:06:00Z" w:initials="KT">
     <w:p>
       <w:pPr>
         <w:pStyle w:val="Textkomente"/>
@@ -15402,11 +16102,11 @@
         <w:annotationRef/>
       </w:r>
       <w:r>
-        <w:t>Reword</w:t>
+        <w:t>Add reasons why to do this?</w:t>
       </w:r>
     </w:p>
   </w:comment>
-  <w:comment w:id="32" w:author="Kiku The night's flower" w:date="2025-12-28T23:06:00Z" w:initials="KT">
+  <w:comment w:id="35" w:author="Kiku The night's flower" w:date="2026-01-09T20:08:00Z" w:initials="KT">
     <w:p>
       <w:pPr>
         <w:pStyle w:val="Textkomente"/>
@@ -15418,12 +16118,17 @@
         </w:rPr>
         <w:annotationRef/>
       </w:r>
-      <w:r>
-        <w:t>Add reasons why to do this?</w:t>
-      </w:r>
+      <w:hyperlink r:id="rId1" w:history="1">
+        <w:r>
+          <w:rPr>
+            <w:rStyle w:val="Hypertextovodkaz"/>
+          </w:rPr>
+          <w:t>https://www.security.org/antivirus/antivirus-consumer-report-annual/</w:t>
+        </w:r>
+      </w:hyperlink>
     </w:p>
   </w:comment>
-  <w:comment w:id="40" w:author="Kiku The night's flower" w:date="2026-01-02T15:47:00Z" w:initials="KT">
+  <w:comment w:id="39" w:author="Kiku The night's flower" w:date="2026-01-02T15:47:00Z" w:initials="KT">
     <w:p>
       <w:pPr>
         <w:pStyle w:val="Textkomente"/>
@@ -15440,7 +16145,7 @@
       </w:r>
     </w:p>
   </w:comment>
-  <w:comment w:id="41" w:author="Kiku The night's flower" w:date="2026-01-02T23:22:00Z" w:initials="KT">
+  <w:comment w:id="40" w:author="Kiku The night's flower" w:date="2026-01-02T23:22:00Z" w:initials="KT">
     <w:p>
       <w:pPr>
         <w:pStyle w:val="Textkomente"/>
@@ -15457,7 +16162,7 @@
       </w:r>
     </w:p>
   </w:comment>
-  <w:comment w:id="42" w:author="Kiku The night's flower" w:date="2026-01-03T00:10:00Z" w:initials="KT">
+  <w:comment w:id="41" w:author="Kiku The night's flower" w:date="2026-01-03T00:10:00Z" w:initials="KT">
     <w:p>
       <w:pPr>
         <w:pStyle w:val="Textkomente"/>
@@ -15481,11 +16186,11 @@
 <w15:commentsEx xmlns:wpc="http://schemas.microsoft.com/office/word/2010/wordprocessingCanvas" xmlns:cx="http://schemas.microsoft.com/office/drawing/2014/chartex" xmlns:cx1="http://schemas.microsoft.com/office/drawing/2015/9/8/chartex" xmlns:cx2="http://schemas.microsoft.com/office/drawing/2015/10/21/chartex" xmlns:cx3="http://schemas.microsoft.com/office/drawing/2016/5/9/chartex" xmlns:cx4="http://schemas.microsoft.com/office/drawing/2016/5/10/chartex" xmlns:cx5="http://schemas.microsoft.com/office/drawing/2016/5/11/chartex" xmlns:cx6="http://schemas.microsoft.com/office/drawing/2016/5/12/chartex" xmlns:cx7="http://schemas.microsoft.com/office/drawing/2016/5/13/chartex" xmlns:cx8="http://schemas.microsoft.com/office/drawing/2016/5/14/chartex" xmlns:mc="http://schemas.openxmlformats.org/markup-compatibility/2006" xmlns:aink="http://schemas.microsoft.com/office/drawing/2016/ink" xmlns:am3d="http://schemas.microsoft.com/office/drawing/2017/model3d" xmlns:o="urn:schemas-microsoft-com:office:office" xmlns:oel="http://schemas.microsoft.com/office/2019/extlst" xmlns:r="http://schemas.openxmlformats.org/officeDocument/2006/relationships" xmlns:m="http://schemas.openxmlformats.org/officeDocument/2006/math" xmlns:v="urn:schemas-microsoft-com:vml" xmlns:wp14="http://schemas.microsoft.com/office/word/2010/wordprocessingDrawing" xmlns:wp="http://schemas.openxmlformats.org/drawingml/2006/wordprocessingDrawing" xmlns:w10="urn:schemas-microsoft-com:office:word" xmlns:w="http://schemas.openxmlformats.org/wordprocessingml/2006/main" xmlns:w14="http://schemas.microsoft.com/office/word/2010/wordml" xmlns:w15="http://schemas.microsoft.com/office/word/2012/wordml" xmlns:w16cex="http://schemas.microsoft.com/office/word/2018/wordml/cex" xmlns:w16cid="http://schemas.microsoft.com/office/word/2016/wordml/cid" xmlns:w16="http://schemas.microsoft.com/office/word/2018/wordml" xmlns:w16du="http://schemas.microsoft.com/office/word/2023/wordml/word16du" xmlns:w16sdtdh="http://schemas.microsoft.com/office/word/2020/wordml/sdtdatahash" xmlns:w16sdtfl="http://schemas.microsoft.com/office/word/2024/wordml/sdtformatlock" xmlns:w16se="http://schemas.microsoft.com/office/word/2015/wordml/symex" xmlns:wpg="http://schemas.microsoft.com/office/word/2010/wordprocessingGroup" xmlns:wpi="http://schemas.microsoft.com/office/word/2010/wordprocessingInk" xmlns:wne="http://schemas.microsoft.com/office/word/2006/wordml" xmlns:wps="http://schemas.microsoft.com/office/word/2010/wordprocessingShape" mc:Ignorable="w14 w15 w16se w16cid w16 w16cex w16sdtdh w16sdtfl w16du wp14">
   <w15:commentEx w15:paraId="2BC616DF" w15:done="0"/>
   <w15:commentEx w15:paraId="03F57DB4" w15:done="0"/>
-  <w15:commentEx w15:paraId="397D0D13" w15:done="0"/>
   <w15:commentEx w15:paraId="4820E45B" w15:done="0"/>
   <w15:commentEx w15:paraId="368E8EFA" w15:done="0"/>
   <w15:commentEx w15:paraId="49093042" w15:done="0"/>
   <w15:commentEx w15:paraId="4CA605B5" w15:done="0"/>
+  <w15:commentEx w15:paraId="5BB91228" w15:done="0"/>
   <w15:commentEx w15:paraId="51BB620E" w15:done="0"/>
   <w15:commentEx w15:paraId="1C41FA7E" w15:done="0"/>
   <w15:commentEx w15:paraId="3725B1A2" w15:done="0"/>
@@ -15496,11 +16201,11 @@
 <w16cex:commentsExtensible xmlns:wpc="http://schemas.microsoft.com/office/word/2010/wordprocessingCanvas" xmlns:cx="http://schemas.microsoft.com/office/drawing/2014/chartex" xmlns:cx1="http://schemas.microsoft.com/office/drawing/2015/9/8/chartex" xmlns:cx2="http://schemas.microsoft.com/office/drawing/2015/10/21/chartex" xmlns:cx3="http://schemas.microsoft.com/office/drawing/2016/5/9/chartex" xmlns:cx4="http://schemas.microsoft.com/office/drawing/2016/5/10/chartex" xmlns:cx5="http://schemas.microsoft.com/office/drawing/2016/5/11/chartex" xmlns:cx6="http://schemas.microsoft.com/office/drawing/2016/5/12/chartex" xmlns:cx7="http://schemas.microsoft.com/office/drawing/2016/5/13/chartex" xmlns:cx8="http://schemas.microsoft.com/office/drawing/2016/5/14/chartex" xmlns:cr="http://schemas.microsoft.com/office/comments/2020/reactions" xmlns:mc="http://schemas.openxmlformats.org/markup-compatibility/2006" xmlns:aink="http://schemas.microsoft.com/office/drawing/2016/ink" xmlns:am3d="http://schemas.microsoft.com/office/drawing/2017/model3d" xmlns:o="urn:schemas-microsoft-com:office:office" xmlns:oel="http://schemas.microsoft.com/office/2019/extlst" xmlns:r="http://schemas.openxmlformats.org/officeDocument/2006/relationships" xmlns:m="http://schemas.openxmlformats.org/officeDocument/2006/math" xmlns:v="urn:schemas-microsoft-com:vml" xmlns:wp14="http://schemas.microsoft.com/office/word/2010/wordprocessingDrawing" xmlns:wp="http://schemas.openxmlformats.org/drawingml/2006/wordprocessingDrawing" xmlns:w10="urn:schemas-microsoft-com:office:word" xmlns:w="http://schemas.openxmlformats.org/wordprocessingml/2006/main" xmlns:w14="http://schemas.microsoft.com/office/word/2010/wordml" xmlns:w15="http://schemas.microsoft.com/office/word/2012/wordml" xmlns:w16cex="http://schemas.microsoft.com/office/word/2018/wordml/cex" xmlns:w16cid="http://schemas.microsoft.com/office/word/2016/wordml/cid" xmlns:w16="http://schemas.microsoft.com/office/word/2018/wordml" xmlns:w16du="http://schemas.microsoft.com/office/word/2023/wordml/word16du" xmlns:w16sdtdh="http://schemas.microsoft.com/office/word/2020/wordml/sdtdatahash" xmlns:w16sdtfl="http://schemas.microsoft.com/office/word/2024/wordml/sdtformatlock" xmlns:w16se="http://schemas.microsoft.com/office/word/2015/wordml/symex" xmlns:wpg="http://schemas.microsoft.com/office/word/2010/wordprocessingGroup" xmlns:wpi="http://schemas.microsoft.com/office/word/2010/wordprocessingInk" xmlns:wne="http://schemas.microsoft.com/office/word/2006/wordml" xmlns:wps="http://schemas.microsoft.com/office/word/2010/wordprocessingShape" mc:Ignorable="w14 w15 w16se w16cid w16 w16cex w16sdtdh w16sdtfl cr w16du wp14">
   <w16cex:commentExtensible w16cex:durableId="13019D14" w16cex:dateUtc="2025-12-16T20:37:00Z"/>
   <w16cex:commentExtensible w16cex:durableId="762A56A2" w16cex:dateUtc="2025-12-19T21:24:00Z"/>
-  <w16cex:commentExtensible w16cex:durableId="7AE968A0" w16cex:dateUtc="2025-12-19T22:03:00Z"/>
   <w16cex:commentExtensible w16cex:durableId="41F95BAC" w16cex:dateUtc="2025-12-21T10:48:00Z"/>
   <w16cex:commentExtensible w16cex:durableId="4BA58810" w16cex:dateUtc="2025-12-14T22:13:00Z"/>
   <w16cex:commentExtensible w16cex:durableId="650EFCD8" w16cex:dateUtc="2025-12-25T17:26:00Z"/>
   <w16cex:commentExtensible w16cex:durableId="4FA3AAA5" w16cex:dateUtc="2025-12-28T22:06:00Z"/>
+  <w16cex:commentExtensible w16cex:durableId="186EE02B" w16cex:dateUtc="2026-01-09T19:08:00Z"/>
   <w16cex:commentExtensible w16cex:durableId="70E5D035" w16cex:dateUtc="2026-01-02T14:47:00Z"/>
   <w16cex:commentExtensible w16cex:durableId="58237E5B" w16cex:dateUtc="2026-01-02T22:22:00Z"/>
   <w16cex:commentExtensible w16cex:durableId="2A71E675" w16cex:dateUtc="2026-01-02T23:10:00Z"/>
@@ -15511,11 +16216,11 @@
 <w16cid:commentsIds xmlns:wpc="http://schemas.microsoft.com/office/word/2010/wordprocessingCanvas" xmlns:cx="http://schemas.microsoft.com/office/drawing/2014/chartex" xmlns:cx1="http://schemas.microsoft.com/office/drawing/2015/9/8/chartex" xmlns:cx2="http://schemas.microsoft.com/office/drawing/2015/10/21/chartex" xmlns:cx3="http://schemas.microsoft.com/office/drawing/2016/5/9/chartex" xmlns:cx4="http://schemas.microsoft.com/office/drawing/2016/5/10/chartex" xmlns:cx5="http://schemas.microsoft.com/office/drawing/2016/5/11/chartex" xmlns:cx6="http://schemas.microsoft.com/office/drawing/2016/5/12/chartex" xmlns:cx7="http://schemas.microsoft.com/office/drawing/2016/5/13/chartex" xmlns:cx8="http://schemas.microsoft.com/office/drawing/2016/5/14/chartex" xmlns:mc="http://schemas.openxmlformats.org/markup-compatibility/2006" xmlns:aink="http://schemas.microsoft.com/office/drawing/2016/ink" xmlns:am3d="http://schemas.microsoft.com/office/drawing/2017/model3d" xmlns:o="urn:schemas-microsoft-com:office:office" xmlns:oel="http://schemas.microsoft.com/office/2019/extlst" xmlns:r="http://schemas.openxmlformats.org/officeDocument/2006/relationships" xmlns:m="http://schemas.openxmlformats.org/officeDocument/2006/math" xmlns:v="urn:schemas-microsoft-com:vml" xmlns:wp14="http://schemas.microsoft.com/office/word/2010/wordprocessingDrawing" xmlns:wp="http://schemas.openxmlformats.org/drawingml/2006/wordprocessingDrawing" xmlns:w10="urn:schemas-microsoft-com:office:word" xmlns:w="http://schemas.openxmlformats.org/wordprocessingml/2006/main" xmlns:w14="http://schemas.microsoft.com/office/word/2010/wordml" xmlns:w15="http://schemas.microsoft.com/office/word/2012/wordml" xmlns:w16cex="http://schemas.microsoft.com/office/word/2018/wordml/cex" xmlns:w16cid="http://schemas.microsoft.com/office/word/2016/wordml/cid" xmlns:w16="http://schemas.microsoft.com/office/word/2018/wordml" xmlns:w16du="http://schemas.microsoft.com/office/word/2023/wordml/word16du" xmlns:w16sdtdh="http://schemas.microsoft.com/office/word/2020/wordml/sdtdatahash" xmlns:w16sdtfl="http://schemas.microsoft.com/office/word/2024/wordml/sdtformatlock" xmlns:w16se="http://schemas.microsoft.com/office/word/2015/wordml/symex" xmlns:wpg="http://schemas.microsoft.com/office/word/2010/wordprocessingGroup" xmlns:wpi="http://schemas.microsoft.com/office/word/2010/wordprocessingInk" xmlns:wne="http://schemas.microsoft.com/office/word/2006/wordml" xmlns:wps="http://schemas.microsoft.com/office/word/2010/wordprocessingShape" mc:Ignorable="w14 w15 w16se w16cid w16 w16cex w16sdtdh w16sdtfl w16du wp14">
   <w16cid:commentId w16cid:paraId="2BC616DF" w16cid:durableId="13019D14"/>
   <w16cid:commentId w16cid:paraId="03F57DB4" w16cid:durableId="762A56A2"/>
-  <w16cid:commentId w16cid:paraId="397D0D13" w16cid:durableId="7AE968A0"/>
   <w16cid:commentId w16cid:paraId="4820E45B" w16cid:durableId="41F95BAC"/>
   <w16cid:commentId w16cid:paraId="368E8EFA" w16cid:durableId="4BA58810"/>
   <w16cid:commentId w16cid:paraId="49093042" w16cid:durableId="650EFCD8"/>
   <w16cid:commentId w16cid:paraId="4CA605B5" w16cid:durableId="4FA3AAA5"/>
+  <w16cid:commentId w16cid:paraId="5BB91228" w16cid:durableId="186EE02B"/>
   <w16cid:commentId w16cid:paraId="51BB620E" w16cid:durableId="70E5D035"/>
   <w16cid:commentId w16cid:paraId="1C41FA7E" w16cid:durableId="58237E5B"/>
   <w16cid:commentId w16cid:paraId="3725B1A2" w16cid:durableId="2A71E675"/>
@@ -15825,7 +16530,7 @@
         <w:rFonts w:ascii="Cambria" w:eastAsia="Caladea" w:hAnsi="Cambria" w:cs="Caladea" w:hint="default"/>
       </w:rPr>
     </w:lvl>
-    <w:lvl w:ilvl="1" w:tplc="04050003" w:tentative="1">
+    <w:lvl w:ilvl="1" w:tplc="04050003">
       <w:start w:val="1"/>
       <w:numFmt w:val="bullet"/>
       <w:lvlText w:val="o"/>
@@ -18022,6 +18727,7 @@
   <w:style w:type="character" w:default="1" w:styleId="Standardnpsmoodstavce">
     <w:name w:val="Default Paragraph Font"/>
     <w:uiPriority w:val="1"/>
+    <w:semiHidden/>
     <w:unhideWhenUsed/>
   </w:style>
   <w:style w:type="table" w:default="1" w:styleId="Normlntabulka">
@@ -18558,6 +19264,18 @@
       <w:lang w:val="en-GB"/>
     </w:rPr>
   </w:style>
+  <w:style w:type="character" w:styleId="Nevyeenzmnka">
+    <w:name w:val="Unresolved Mention"/>
+    <w:basedOn w:val="Standardnpsmoodstavce"/>
+    <w:uiPriority w:val="99"/>
+    <w:semiHidden/>
+    <w:unhideWhenUsed/>
+    <w:rsid w:val="00536BE9"/>
+    <w:rPr>
+      <w:color w:val="605E5C"/>
+      <w:shd w:val="clear" w:color="auto" w:fill="E1DFDD"/>
+    </w:rPr>
+  </w:style>
 </w:styles>
 </file>
 
@@ -18849,6 +19567,9 @@
   <wetp:taskpane dockstate="right" visibility="0" width="525" row="1">
     <wetp:webextensionref xmlns:r="http://schemas.openxmlformats.org/officeDocument/2006/relationships" r:id="rId1"/>
   </wetp:taskpane>
+  <wetp:taskpane dockstate="right" visibility="0" width="350" row="0">
+    <wetp:webextensionref xmlns:r="http://schemas.openxmlformats.org/officeDocument/2006/relationships" r:id="rId2"/>
+  </wetp:taskpane>
 </wetp:taskpanes>
 </file>
 
@@ -18857,6 +19578,18 @@
   <we:reference id="wa104382008" version="1.1.0.2" store="cs-CZ" storeType="OMEX"/>
   <we:alternateReferences>
     <we:reference id="WA104382008" version="1.1.0.2" store="WA104382008" storeType="OMEX"/>
+  </we:alternateReferences>
+  <we:properties/>
+  <we:bindings/>
+  <we:snapshot xmlns:r="http://schemas.openxmlformats.org/officeDocument/2006/relationships"/>
+</we:webextension>
+</file>
+
+<file path=word/webextensions/webextension2.xml><?xml version="1.0" encoding="utf-8"?>
+<we:webextension xmlns:we="http://schemas.microsoft.com/office/webextensions/webextension/2010/11" id="{6E7C3034-1C5C-493C-8051-6917989DC546}">
+  <we:reference id="wa200000113" version="1.0.0.0" store="en-US" storeType="OMEX"/>
+  <we:alternateReferences>
+    <we:reference id="WA200000113" version="1.0.0.0" store="" storeType="OMEX"/>
   </we:alternateReferences>
   <we:properties/>
   <we:bindings/>

</xml_diff>

<commit_message>
[DOCX] - Windows internals started
- Added introduction for Windows OS
- Pretty happy with the protection rings section
</commit_message>
<xml_diff>
--- a/Evasion_and_detection.docx
+++ b/Evasion_and_detection.docx
@@ -5712,124 +5712,404 @@
     </w:p>
     <w:p>
       <w:pPr>
+        <w:spacing w:line="240" w:lineRule="auto"/>
+        <w:jc w:val="left"/>
+      </w:pPr>
+      <w:r>
+        <w:br w:type="page"/>
+      </w:r>
+    </w:p>
+    <w:p>
+      <w:pPr>
         <w:pStyle w:val="Nadpis2"/>
       </w:pPr>
-      <w:bookmarkStart w:id="11" w:name="_Toc217221455"/>
-      <w:r>
-        <w:t>The battlefield</w:t>
-      </w:r>
-      <w:bookmarkEnd w:id="11"/>
+      <w:r>
+        <w:lastRenderedPageBreak/>
+        <w:t>Windows operating system</w:t>
+      </w:r>
     </w:p>
     <w:p>
       <w:r>
         <w:tab/>
-        <w:t xml:space="preserve">To follow the battle of malware and antivirus software, we first </w:t>
+        <w:t>To understand how malware evades detection, we must first understand the environment</w:t>
+      </w:r>
+      <w:r>
+        <w:t xml:space="preserve"> that malware lives in</w:t>
+      </w:r>
+      <w:r>
+        <w:t xml:space="preserve">. </w:t>
+      </w:r>
+      <w:r>
+        <w:t xml:space="preserve">We can compare the Windows operating system to a battlefield that malware and antivirus software fight on. </w:t>
+      </w:r>
+      <w:r>
+        <w:t xml:space="preserve">For standard applications, the operating system provides abstractions that </w:t>
+      </w:r>
+      <w:r>
+        <w:t>help maintain</w:t>
+      </w:r>
+      <w:r>
+        <w:t xml:space="preserve"> stability and security</w:t>
+      </w:r>
+      <w:r>
+        <w:t xml:space="preserve"> </w:t>
+      </w:r>
+      <w:r>
+        <w:t>like APIs, memory management and process scheduling. Malware on the other hand must bypass and manipulate these abstractions to stay invisible.</w:t>
+      </w:r>
+    </w:p>
+    <w:p>
+      <w:r>
+        <w:tab/>
+        <w:t>The fundamental challenge with evading detection from the antivirus is the fact that antivirus has a home advantage. It usually sits on a deeper level than the mouse initially, often boasting system level privileges</w:t>
+      </w:r>
+      <w:r>
+        <w:t xml:space="preserve"> and</w:t>
+      </w:r>
+      <w:r>
+        <w:t xml:space="preserve"> kernel</w:t>
+      </w:r>
+      <w:r>
+        <w:t xml:space="preserve">-mode </w:t>
+      </w:r>
+      <w:r>
+        <w:t>access. This means that AV software is deeply integrated into the system, and therefore evasion is rarely about breaking the operating system, but rather about misusing the legitimate system features in ways that the designers did not think about.</w:t>
+      </w:r>
+    </w:p>
+    <w:p>
+      <w:r>
+        <w:tab/>
+        <w:t xml:space="preserve">By delving into the </w:t>
+      </w:r>
+      <w:r>
+        <w:t>Windows internals,</w:t>
+      </w:r>
+      <w:r>
+        <w:t xml:space="preserve"> we can identify specific architectural choke points where detection happens. By examining how a process works, the layout of memory and how the system communicates with hardware we can identify the gaps that malware could use to gain an advantage. By understanding these </w:t>
+      </w:r>
+      <w:r>
+        <w:t>foundations,</w:t>
+      </w:r>
+      <w:r>
+        <w:t xml:space="preserve"> we gain the knowledge that is necessary to move from theoretical concept of hiding to the technical implementation and manipulation of the Windows environment.</w:t>
+      </w:r>
+    </w:p>
+    <w:p>
+      <w:pPr>
+        <w:pStyle w:val="Nadpis3"/>
+      </w:pPr>
+      <w:r>
+        <w:t>The rings of protection</w:t>
+      </w:r>
+    </w:p>
+    <w:p>
+      <w:pPr>
+        <w:pStyle w:val="Zkladntext"/>
+        <w:jc w:val="left"/>
+      </w:pPr>
+      <w:r>
+        <w:t xml:space="preserve">One of the fundamental requirements of modern operating systems is the need for isolation. Unprivileged user applications should not be able to interfere with the crucial functionality of the kernel that runs the system itself. The </w:t>
       </w:r>
       <w:proofErr w:type="gramStart"/>
       <w:r>
-        <w:t>have to</w:t>
+        <w:t>most commonly used</w:t>
       </w:r>
       <w:proofErr w:type="gramEnd"/>
       <w:r>
-        <w:t xml:space="preserve"> understand the battlefield they are fighting on. Operating systems are highly variable, but mostly come from three families: Windows, Linux and MacOS. This work will focus on Windows systems, due to their approximate 70% market share between desktop computers. While we focus on only one of the operating systems, most of the information in this section is relevant to the other families as well.</w:t>
-      </w:r>
-    </w:p>
-    <w:p/>
-    <w:p/>
-    <w:p>
-      <w:pPr>
-        <w:pStyle w:val="Nadpis2"/>
-      </w:pPr>
-      <w:bookmarkStart w:id="12" w:name="_Toc217221456"/>
-      <w:r>
+        <w:t xml:space="preserve"> architecture that solves this issue is named the Protection Rings. This architecture organizes the system into </w:t>
+      </w:r>
+      <w:proofErr w:type="gramStart"/>
+      <w:r>
+        <w:t>a number of</w:t>
+      </w:r>
+      <w:proofErr w:type="gramEnd"/>
+      <w:r>
+        <w:t xml:space="preserve"> rings which dictate what a process can execute and which memory it can access. </w:t>
+      </w:r>
+      <w:r>
+        <w:t>Usually, the Ring 0 is the most privileged and interacts directly with physical hardware – like the CPU and I/O controllers – while Ring N is the least privileged, where N is the number of rings. The x86 CPU architecture allows for 4 protection rings (0</w:t>
+      </w:r>
+      <w:r>
+        <w:noBreakHyphen/>
+        <w:t>3), but it is more common that architectures only have two rings, the Kernel and the User level. Even on the x86 CPU architecture, most operating systems use the ring 0 and 3, ignoring the rings 1 and 2.</w:t>
+      </w:r>
+      <w:r>
+        <w:rPr>
+          <w:noProof/>
+        </w:rPr>
+        <w:t xml:space="preserve"> </w:t>
+      </w:r>
+      <w:r>
+        <w:rPr>
+          <w:noProof/>
+        </w:rPr>
+        <w:t>These two rings were originally intended for drivers and other middleware, but due to complexity and performance overhead they are usually ignored.</w:t>
+      </w:r>
+    </w:p>
+    <w:p>
+      <w:pPr>
+        <w:pStyle w:val="Imagesub"/>
+      </w:pPr>
+      <w:r>
+        <w:rPr>
+          <w:noProof/>
+        </w:rPr>
         <w:lastRenderedPageBreak/>
-        <w:t>Overview of malware evolution</w:t>
-      </w:r>
-      <w:bookmarkEnd w:id="12"/>
-    </w:p>
-    <w:p>
-      <w:pPr>
-        <w:ind w:firstLine="576"/>
-      </w:pPr>
-      <w:r>
-        <w:t>Malware has changed quite a bit since the 1970’s, from a static, easily noticeable program that would leave a message on your screen, to military grade weapons capable of collecting vast amount of data, or even cripple whole countries. This section aims to show the path malware took throughout the years of continuous development.</w:t>
-      </w:r>
-    </w:p>
-    <w:p>
-      <w:pPr>
-        <w:ind w:firstLine="576"/>
-      </w:pPr>
-    </w:p>
-    <w:p>
-      <w:pPr>
-        <w:pStyle w:val="Nadpis3"/>
-      </w:pPr>
-      <w:bookmarkStart w:id="13" w:name="_Toc217221457"/>
-      <w:r>
-        <w:t>First Malware Programs</w:t>
-      </w:r>
-      <w:bookmarkEnd w:id="13"/>
-    </w:p>
-    <w:p>
-      <w:pPr>
-        <w:ind w:firstLine="576"/>
-      </w:pPr>
-      <w:r>
-        <w:t>C</w:t>
-      </w:r>
-      <w:r>
-        <w:t xml:space="preserve">omputer malware </w:t>
-      </w:r>
-      <w:r>
-        <w:t xml:space="preserve">itself </w:t>
-      </w:r>
-      <w:r>
-        <w:t xml:space="preserve">predates even the internet, as </w:t>
-      </w:r>
-      <w:r>
-        <w:t xml:space="preserve">Robert H Thomas </w:t>
-      </w:r>
-      <w:r>
-        <w:t>built</w:t>
-      </w:r>
-      <w:r>
-        <w:t xml:space="preserve"> it in 1971</w:t>
-      </w:r>
-      <w:r>
-        <w:t xml:space="preserve"> to test Von Neumann’s theory of program replication from 1949. The “Creeper worm” was the first of </w:t>
+        <w:drawing>
+          <wp:anchor distT="0" distB="0" distL="114300" distR="114300" simplePos="0" relativeHeight="251669504" behindDoc="0" locked="0" layoutInCell="1" allowOverlap="1" wp14:anchorId="405CCF24" wp14:editId="798004B3">
+            <wp:simplePos x="0" y="0"/>
+            <wp:positionH relativeFrom="margin">
+              <wp:align>center</wp:align>
+            </wp:positionH>
+            <wp:positionV relativeFrom="paragraph">
+              <wp:posOffset>190</wp:posOffset>
+            </wp:positionV>
+            <wp:extent cx="2600960" cy="1876425"/>
+            <wp:effectExtent l="0" t="0" r="0" b="0"/>
+            <wp:wrapTopAndBottom/>
+            <wp:docPr id="2030885980" name="Obrázek 1" descr="undefined"/>
+            <wp:cNvGraphicFramePr>
+              <a:graphicFrameLocks xmlns:a="http://schemas.openxmlformats.org/drawingml/2006/main" noChangeAspect="1"/>
+            </wp:cNvGraphicFramePr>
+            <a:graphic xmlns:a="http://schemas.openxmlformats.org/drawingml/2006/main">
+              <a:graphicData uri="http://schemas.openxmlformats.org/drawingml/2006/picture">
+                <pic:pic xmlns:pic="http://schemas.openxmlformats.org/drawingml/2006/picture">
+                  <pic:nvPicPr>
+                    <pic:cNvPr id="0" name="Picture 1" descr="undefined"/>
+                    <pic:cNvPicPr>
+                      <a:picLocks noChangeAspect="1" noChangeArrowheads="1"/>
+                    </pic:cNvPicPr>
+                  </pic:nvPicPr>
+                  <pic:blipFill>
+                    <a:blip r:embed="rId14" cstate="print">
+                      <a:extLst>
+                        <a:ext uri="{28A0092B-C50C-407E-A947-70E740481C1C}">
+                          <a14:useLocalDpi xmlns:a14="http://schemas.microsoft.com/office/drawing/2010/main" val="0"/>
+                        </a:ext>
+                      </a:extLst>
+                    </a:blip>
+                    <a:srcRect/>
+                    <a:stretch>
+                      <a:fillRect/>
+                    </a:stretch>
+                  </pic:blipFill>
+                  <pic:spPr bwMode="auto">
+                    <a:xfrm>
+                      <a:off x="0" y="0"/>
+                      <a:ext cx="2600960" cy="1876425"/>
+                    </a:xfrm>
+                    <a:prstGeom prst="rect">
+                      <a:avLst/>
+                    </a:prstGeom>
+                    <a:noFill/>
+                    <a:ln>
+                      <a:noFill/>
+                    </a:ln>
+                  </pic:spPr>
+                </pic:pic>
+              </a:graphicData>
+            </a:graphic>
+          </wp:anchor>
+        </w:drawing>
+      </w:r>
+      <w:r>
+        <w:t>Fig.6 – protection rings in Windows Operating System</w:t>
+      </w:r>
+    </w:p>
+    <w:p>
+      <w:r>
+        <w:tab/>
+      </w:r>
+      <w:r>
+        <w:t>The CPU determines the privilege of the currently executing code by checking the Current Privilege Level. Code that is running in Ring 0 has unrestricted access to the physical hardware, namely the CPU, I/O ports and physical memory. Code running in Ring 3 on the other hand is restricted to a private virtual space</w:t>
+      </w:r>
+      <w:r>
+        <w:t xml:space="preserve"> and a subset of instructions. Invoking privileged instructions such as HALT will result into a fault.</w:t>
+      </w:r>
+    </w:p>
+    <w:p>
+      <w:pPr>
+        <w:ind w:firstLine="720"/>
+        <w:rPr>
+          <w:noProof/>
+        </w:rPr>
+      </w:pPr>
+      <w:r>
+        <w:t xml:space="preserve">Even though Ring 3 cannot directly access the hardware, it still requires some level of access to perform necessary actions, like file management or communication over the internet. </w:t>
+      </w:r>
+      <w:r>
+        <w:t xml:space="preserve">To bridge this gap, the architecture provides a controlled gateway known as System Call. </w:t>
+      </w:r>
+      <w:r>
+        <w:t xml:space="preserve">Using this gateway, applications can request the kernel to perform actions on their behalf. The modern x64 architectures utilize the SYSCALL instruction, which triggers a transition from Ring 3 to Ring 0 by loading the kernel </w:t>
       </w:r>
       <w:proofErr w:type="spellStart"/>
-      <w:proofErr w:type="gramStart"/>
-      <w:r>
-        <w:t>it’s</w:t>
+      <w:r>
+        <w:t>entrypoint</w:t>
       </w:r>
       <w:proofErr w:type="spellEnd"/>
-      <w:proofErr w:type="gramEnd"/>
-      <w:r>
-        <w:t xml:space="preserve"> kind, and simply moved around the ARPANET network, displaying message “I</w:t>
-      </w:r>
-      <w:r>
-        <w:t>’m the</w:t>
-      </w:r>
-      <w:r>
-        <w:t xml:space="preserve"> Creeper</w:t>
-      </w:r>
-      <w:r>
-        <w:t>:</w:t>
-      </w:r>
-      <w:r>
-        <w:t xml:space="preserve"> catch me if you can”</w:t>
-      </w:r>
-      <w:r>
-        <w:t xml:space="preserve"> on infected computers. While entirely harmless it prompted the creation of our first “Cat”, </w:t>
-      </w:r>
-      <w:r>
-        <w:t>program called “Reaper” created entirely for the purpose of eliminating Creeper from the ARPANET, cleaning up after the experiment concluded on the network.</w:t>
+      <w:r>
+        <w:t xml:space="preserve"> from a specialized CPU register. After executing the requested </w:t>
+      </w:r>
+      <w:proofErr w:type="spellStart"/>
+      <w:r>
+        <w:t>syscall</w:t>
+      </w:r>
+      <w:proofErr w:type="spellEnd"/>
+      <w:r>
+        <w:t>, kernel then returns the execution back to the application that called.</w:t>
+      </w:r>
+      <w:r>
+        <w:rPr>
+          <w:noProof/>
+        </w:rPr>
+        <w:t xml:space="preserve"> </w:t>
+      </w:r>
+    </w:p>
+    <w:p>
+      <w:r>
+        <w:rPr>
+          <w:noProof/>
+        </w:rPr>
+        <w:tab/>
+        <w:t>Most antivirus software solutions operate via Kernel-Mode drivers, which sit in the Ring 0. This gives it a full overview of the system, allowing it to register callbacks which alert the AV upon an event triggering, such as a creation of a new process. This forces malware into two strategies. Either escalate its own privileges to Ring 0 to blind the AV, or evade the AV well enough to not get noticed, but still act on Ring 3.</w:t>
       </w:r>
     </w:p>
     <w:p/>
     <w:p/>
     <w:p/>
+    <w:p/>
+    <w:p/>
+    <w:p/>
+    <w:p/>
+    <w:p/>
+    <w:p/>
+    <w:p/>
+    <w:p/>
+    <w:p/>
+    <w:p/>
+    <w:p/>
+    <w:p/>
+    <w:p/>
+    <w:p/>
+    <w:p/>
+    <w:p/>
+    <w:p/>
+    <w:p/>
+    <w:p/>
+    <w:p/>
+    <w:p/>
+    <w:p/>
+    <w:p/>
+    <w:p/>
+    <w:p/>
+    <w:p/>
+    <w:p/>
+    <w:p/>
+    <w:p/>
+    <w:p>
+      <w:pPr>
+        <w:spacing w:line="240" w:lineRule="auto"/>
+        <w:jc w:val="left"/>
+      </w:pPr>
+      <w:r>
+        <w:br w:type="page"/>
+      </w:r>
+    </w:p>
+    <w:p/>
+    <w:p>
+      <w:pPr>
+        <w:pStyle w:val="Nadpis2"/>
+      </w:pPr>
+      <w:bookmarkStart w:id="11" w:name="_Toc217221456"/>
+      <w:r>
+        <w:t>Overview of malware evolution</w:t>
+      </w:r>
+      <w:bookmarkEnd w:id="11"/>
+    </w:p>
+    <w:p>
+      <w:pPr>
+        <w:ind w:firstLine="576"/>
+      </w:pPr>
+      <w:r>
+        <w:t>Malware has changed quite a bit since the 1970’s, from a static, easily noticeable program that would leave a message on your screen, to military grade weapons capable of collecting vast amount of data, or even cripple whole countries. This section aims to show the path malware took throughout the years of continuous development.</w:t>
+      </w:r>
+    </w:p>
+    <w:p>
+      <w:pPr>
+        <w:ind w:firstLine="576"/>
+      </w:pPr>
+    </w:p>
+    <w:p>
+      <w:pPr>
+        <w:pStyle w:val="Nadpis3"/>
+      </w:pPr>
+      <w:bookmarkStart w:id="12" w:name="_Toc217221457"/>
+      <w:r>
+        <w:t>First Malware Programs</w:t>
+      </w:r>
+      <w:bookmarkEnd w:id="12"/>
+    </w:p>
+    <w:p>
+      <w:pPr>
+        <w:ind w:firstLine="576"/>
+      </w:pPr>
+      <w:r>
+        <w:t>C</w:t>
+      </w:r>
+      <w:r>
+        <w:t xml:space="preserve">omputer malware </w:t>
+      </w:r>
+      <w:r>
+        <w:t xml:space="preserve">itself </w:t>
+      </w:r>
+      <w:r>
+        <w:t xml:space="preserve">predates even the internet, as </w:t>
+      </w:r>
+      <w:r>
+        <w:t xml:space="preserve">Robert H Thomas </w:t>
+      </w:r>
+      <w:r>
+        <w:t>built</w:t>
+      </w:r>
+      <w:r>
+        <w:t xml:space="preserve"> it in 1971</w:t>
+      </w:r>
+      <w:r>
+        <w:t xml:space="preserve"> to test Von Neumann’s theory of program replication from 1949. The “Creeper worm” was the first of </w:t>
+      </w:r>
+      <w:proofErr w:type="spellStart"/>
+      <w:proofErr w:type="gramStart"/>
+      <w:r>
+        <w:t>it’s</w:t>
+      </w:r>
+      <w:proofErr w:type="spellEnd"/>
+      <w:proofErr w:type="gramEnd"/>
+      <w:r>
+        <w:t xml:space="preserve"> kind, and simply moved around the ARPANET network, displaying message “I</w:t>
+      </w:r>
+      <w:r>
+        <w:t>’m the</w:t>
+      </w:r>
+      <w:r>
+        <w:t xml:space="preserve"> Creeper</w:t>
+      </w:r>
+      <w:r>
+        <w:t>:</w:t>
+      </w:r>
+      <w:r>
+        <w:t xml:space="preserve"> catch me if you can”</w:t>
+      </w:r>
+      <w:r>
+        <w:t xml:space="preserve"> on infected computers. While entirely harmless it prompted the creation of our first “Cat”, </w:t>
+      </w:r>
+      <w:r>
+        <w:t>program called “Reaper” created entirely for the purpose of eliminating Creeper from the ARPANET, cleaning up after the experiment concluded on the network.</w:t>
+      </w:r>
+    </w:p>
+    <w:p/>
+    <w:p/>
+    <w:p/>
     <w:p>
       <w:r>
         <w:t>A mail worm introduced in 2003 was called Fizzer, and it was the first malware to gain profit.</w:t>
@@ -5839,11 +6119,11 @@
       <w:pPr>
         <w:pStyle w:val="Nadpis2"/>
       </w:pPr>
-      <w:bookmarkStart w:id="14" w:name="_Toc217221458"/>
+      <w:bookmarkStart w:id="13" w:name="_Toc217221458"/>
       <w:r>
         <w:t>Detection techniques used by antivirus software</w:t>
       </w:r>
-      <w:bookmarkEnd w:id="14"/>
+      <w:bookmarkEnd w:id="13"/>
     </w:p>
     <w:p>
       <w:pPr>
@@ -5893,12 +6173,12 @@
       <w:pPr>
         <w:pStyle w:val="Nadpis3"/>
       </w:pPr>
-      <w:bookmarkStart w:id="15" w:name="_Toc217221459"/>
+      <w:bookmarkStart w:id="14" w:name="_Toc217221459"/>
       <w:r>
         <w:lastRenderedPageBreak/>
         <w:t>Signature based approach</w:t>
       </w:r>
-      <w:bookmarkEnd w:id="15"/>
+      <w:bookmarkEnd w:id="14"/>
     </w:p>
     <w:p>
       <w:pPr>
@@ -6079,7 +6359,7 @@
       <w:pPr>
         <w:pStyle w:val="Nadpis3"/>
       </w:pPr>
-      <w:bookmarkStart w:id="16" w:name="_Toc217221460"/>
+      <w:bookmarkStart w:id="15" w:name="_Toc217221460"/>
       <w:r>
         <w:lastRenderedPageBreak/>
         <w:t xml:space="preserve">Heuristic and </w:t>
@@ -6090,13 +6370,13 @@
       <w:r>
         <w:t xml:space="preserve"> analysis</w:t>
       </w:r>
-      <w:bookmarkEnd w:id="16"/>
+      <w:bookmarkEnd w:id="15"/>
     </w:p>
     <w:p>
       <w:r>
         <w:tab/>
       </w:r>
-      <w:bookmarkStart w:id="17" w:name="_Toc217221461"/>
+      <w:bookmarkStart w:id="16" w:name="_Toc217221461"/>
       <w:r>
         <w:t>Signature based detection is a staple of cybersecurity due to its speed and low computational price. Unfortunately</w:t>
       </w:r>
@@ -6223,7 +6503,7 @@
       <w:r>
         <w:t>utilizing process hollowing to hide its payload into another process’ memory.</w:t>
       </w:r>
-      <w:bookmarkEnd w:id="17"/>
+      <w:bookmarkEnd w:id="16"/>
     </w:p>
     <w:p>
       <w:pPr>
@@ -6284,11 +6564,11 @@
           <w:szCs w:val="22"/>
         </w:rPr>
       </w:pPr>
-      <w:bookmarkStart w:id="18" w:name="_Toc217221463"/>
+      <w:bookmarkStart w:id="17" w:name="_Toc217221463"/>
       <w:r>
         <w:t>Evasion Tactics Employed by Malware</w:t>
       </w:r>
-      <w:bookmarkEnd w:id="18"/>
+      <w:bookmarkEnd w:id="17"/>
     </w:p>
     <w:p>
       <w:r>
@@ -6324,16 +6604,16 @@
       <w:r>
         <w:t xml:space="preserve">. The goal of evasion is more to delay the detection at least until the payload is </w:t>
       </w:r>
-      <w:commentRangeStart w:id="19"/>
+      <w:commentRangeStart w:id="18"/>
       <w:r>
         <w:t>deployed</w:t>
       </w:r>
-      <w:commentRangeEnd w:id="19"/>
+      <w:commentRangeEnd w:id="18"/>
       <w:r>
         <w:rPr>
           <w:rStyle w:val="Odkaznakoment"/>
         </w:rPr>
-        <w:commentReference w:id="19"/>
+        <w:commentReference w:id="18"/>
       </w:r>
       <w:r>
         <w:t>.</w:t>
@@ -6343,11 +6623,11 @@
       <w:pPr>
         <w:pStyle w:val="Nadpis2"/>
       </w:pPr>
-      <w:bookmarkStart w:id="20" w:name="_Toc217221464"/>
+      <w:bookmarkStart w:id="19" w:name="_Toc217221464"/>
       <w:r>
         <w:t>File-based evasion</w:t>
       </w:r>
-      <w:bookmarkEnd w:id="20"/>
+      <w:bookmarkEnd w:id="19"/>
     </w:p>
     <w:p>
       <w:r>
@@ -6371,12 +6651,12 @@
       <w:pPr>
         <w:pStyle w:val="Nadpis3"/>
       </w:pPr>
-      <w:bookmarkStart w:id="21" w:name="_Toc217221465"/>
+      <w:bookmarkStart w:id="20" w:name="_Toc217221465"/>
       <w:r>
         <w:lastRenderedPageBreak/>
         <w:t>Data obfuscation</w:t>
       </w:r>
-      <w:bookmarkEnd w:id="21"/>
+      <w:bookmarkEnd w:id="20"/>
     </w:p>
     <w:p>
       <w:r>
@@ -9269,19 +9549,19 @@
       <w:r>
         <w:t xml:space="preserve"> the actual metamorphosis can start. Instruction transformer iterates through the blocks, and randomly switches candidate instructions to logical equivalents, like transforming addition into subtraction of negative integers. </w:t>
       </w:r>
-      <w:commentRangeStart w:id="22"/>
+      <w:commentRangeStart w:id="21"/>
       <w:r>
         <w:t xml:space="preserve">There are many ways of achieving the same goal using instructions, the addition example has at least </w:t>
       </w:r>
       <w:r>
         <w:t>3 permutations of the same instruction, only counting single line substitutions.</w:t>
       </w:r>
-      <w:commentRangeEnd w:id="22"/>
+      <w:commentRangeEnd w:id="21"/>
       <w:r>
         <w:rPr>
           <w:rStyle w:val="Odkaznakoment"/>
         </w:rPr>
-        <w:commentReference w:id="22"/>
+        <w:commentReference w:id="21"/>
       </w:r>
     </w:p>
     <w:p/>
@@ -9345,19 +9625,19 @@
       <w:r>
         <w:t xml:space="preserve">The arguably best way to hide from file-centric detection is to not have a file to scan at all. Modern malware achieves this by using scripts and local administrating tools to execute its payload and live entirely in memory. </w:t>
       </w:r>
-      <w:commentRangeStart w:id="23"/>
+      <w:commentRangeStart w:id="22"/>
       <w:r>
         <w:t>There has been observed a growing trend in this type of malware</w:t>
       </w:r>
       <w:r>
         <w:t>, surging from 40% in 2019 to 79% in 2024</w:t>
       </w:r>
-      <w:commentRangeEnd w:id="23"/>
+      <w:commentRangeEnd w:id="22"/>
       <w:r>
         <w:rPr>
           <w:rStyle w:val="Odkaznakoment"/>
         </w:rPr>
-        <w:commentReference w:id="23"/>
+        <w:commentReference w:id="22"/>
       </w:r>
       <w:r>
         <w:t>, making fileless malware the primary threat in modern times.</w:t>
@@ -9388,7 +9668,7 @@
                     <pic:cNvPicPr/>
                   </pic:nvPicPr>
                   <pic:blipFill>
-                    <a:blip r:embed="rId18"/>
+                    <a:blip r:embed="rId19"/>
                     <a:stretch>
                       <a:fillRect/>
                     </a:stretch>
@@ -9467,11 +9747,11 @@
       <w:pPr>
         <w:pStyle w:val="Nadpis3"/>
       </w:pPr>
-      <w:bookmarkStart w:id="24" w:name="_Toc217221466"/>
+      <w:bookmarkStart w:id="23" w:name="_Toc217221466"/>
       <w:r>
         <w:t>Memory based evasion</w:t>
       </w:r>
-      <w:bookmarkEnd w:id="24"/>
+      <w:bookmarkEnd w:id="23"/>
     </w:p>
     <w:p>
       <w:pPr>
@@ -9486,21 +9766,21 @@
       <w:pPr>
         <w:pStyle w:val="Nadpis2"/>
       </w:pPr>
-      <w:bookmarkStart w:id="25" w:name="_Toc217221467"/>
+      <w:bookmarkStart w:id="24" w:name="_Toc217221467"/>
       <w:r>
         <w:t>Environment-aware evasion</w:t>
       </w:r>
+      <w:bookmarkEnd w:id="24"/>
+    </w:p>
+    <w:p>
+      <w:pPr>
+        <w:pStyle w:val="Nadpis3"/>
+      </w:pPr>
+      <w:bookmarkStart w:id="25" w:name="_Toc217221468"/>
+      <w:r>
+        <w:t>Sandbox evasion</w:t>
+      </w:r>
       <w:bookmarkEnd w:id="25"/>
-    </w:p>
-    <w:p>
-      <w:pPr>
-        <w:pStyle w:val="Nadpis3"/>
-      </w:pPr>
-      <w:bookmarkStart w:id="26" w:name="_Toc217221468"/>
-      <w:r>
-        <w:t>Sandbox evasion</w:t>
-      </w:r>
-      <w:bookmarkEnd w:id="26"/>
     </w:p>
     <w:p>
       <w:r>
@@ -9566,16 +9846,16 @@
       <w:r>
         <w:t xml:space="preserve"> </w:t>
       </w:r>
-      <w:commentRangeStart w:id="27"/>
+      <w:commentRangeStart w:id="26"/>
       <w:r>
         <w:t>Sandboxes have already patched this exploit, but other ways of detecting sandboxing still prevail.</w:t>
       </w:r>
-      <w:commentRangeEnd w:id="27"/>
+      <w:commentRangeEnd w:id="26"/>
       <w:r>
         <w:rPr>
           <w:rStyle w:val="Odkaznakoment"/>
         </w:rPr>
-        <w:commentReference w:id="27"/>
+        <w:commentReference w:id="26"/>
       </w:r>
     </w:p>
     <w:p/>
@@ -10818,11 +11098,11 @@
       <w:pPr>
         <w:pStyle w:val="Nadpis2"/>
       </w:pPr>
-      <w:bookmarkStart w:id="28" w:name="_Toc217221469"/>
+      <w:bookmarkStart w:id="27" w:name="_Toc217221469"/>
       <w:r>
         <w:t>Offense as a means of evasion</w:t>
       </w:r>
-      <w:bookmarkEnd w:id="28"/>
+      <w:bookmarkEnd w:id="27"/>
     </w:p>
     <w:p>
       <w:r>
@@ -10854,16 +11134,16 @@
       <w:r>
         <w:tab/>
       </w:r>
-      <w:commentRangeStart w:id="29"/>
+      <w:commentRangeStart w:id="28"/>
       <w:r>
         <w:t xml:space="preserve">One of the events that endpoint detection solutions rely on are the system API calls that the operating system provides for applications. </w:t>
       </w:r>
-      <w:commentRangeEnd w:id="29"/>
+      <w:commentRangeEnd w:id="28"/>
       <w:r>
         <w:rPr>
           <w:rStyle w:val="Odkaznakoment"/>
         </w:rPr>
-        <w:commentReference w:id="29"/>
+        <w:commentReference w:id="28"/>
       </w:r>
       <w:r>
         <w:t xml:space="preserve">These are monitored using API hooking, which edits the loaded system calls, adding a jump into another part of the </w:t>
@@ -11025,16 +11305,16 @@
       <w:r>
         <w:t xml:space="preserve">, and with kernel level </w:t>
       </w:r>
-      <w:commentRangeStart w:id="30"/>
+      <w:commentRangeStart w:id="29"/>
       <w:r>
         <w:t>permissions</w:t>
       </w:r>
-      <w:commentRangeEnd w:id="30"/>
+      <w:commentRangeEnd w:id="29"/>
       <w:r>
         <w:rPr>
           <w:rStyle w:val="Odkaznakoment"/>
         </w:rPr>
-        <w:commentReference w:id="30"/>
+        <w:commentReference w:id="29"/>
       </w:r>
       <w:r>
         <w:t xml:space="preserve">. </w:t>
@@ -11046,11 +11326,11 @@
       <w:pPr>
         <w:pStyle w:val="Nadpis2"/>
       </w:pPr>
-      <w:bookmarkStart w:id="31" w:name="_Toc217221470"/>
+      <w:bookmarkStart w:id="30" w:name="_Toc217221470"/>
       <w:r>
         <w:t>Social Engineering and Delivery Mechanisms</w:t>
       </w:r>
-      <w:bookmarkEnd w:id="31"/>
+      <w:bookmarkEnd w:id="30"/>
     </w:p>
     <w:p>
       <w:r>
@@ -11070,12 +11350,12 @@
       <w:pPr>
         <w:pStyle w:val="Nadpis1"/>
       </w:pPr>
-      <w:bookmarkStart w:id="32" w:name="_Toc217221471"/>
+      <w:bookmarkStart w:id="31" w:name="_Toc217221471"/>
       <w:r>
         <w:lastRenderedPageBreak/>
         <w:t>Practical Application Testing Evasion Techniques</w:t>
       </w:r>
-      <w:bookmarkEnd w:id="32"/>
+      <w:bookmarkEnd w:id="31"/>
     </w:p>
     <w:p>
       <w:r>
@@ -11087,11 +11367,11 @@
       <w:pPr>
         <w:pStyle w:val="Nadpis2"/>
       </w:pPr>
-      <w:bookmarkStart w:id="33" w:name="_Toc217221472"/>
+      <w:bookmarkStart w:id="32" w:name="_Toc217221472"/>
       <w:r>
         <w:t>Methodology</w:t>
       </w:r>
-      <w:bookmarkEnd w:id="33"/>
+      <w:bookmarkEnd w:id="32"/>
     </w:p>
     <w:p>
       <w:r>
@@ -11119,7 +11399,7 @@
       <w:r>
         <w:t>the cloud for analysis.</w:t>
       </w:r>
-      <w:bookmarkStart w:id="34" w:name="_Toc217221473"/>
+      <w:bookmarkStart w:id="33" w:name="_Toc217221473"/>
     </w:p>
     <w:p>
       <w:r>
@@ -11142,7 +11422,7 @@
       <w:r>
         <w:t>Tools and Environment Setup</w:t>
       </w:r>
-      <w:bookmarkEnd w:id="34"/>
+      <w:bookmarkEnd w:id="33"/>
     </w:p>
     <w:p>
       <w:pPr>
@@ -11214,7 +11494,7 @@
           <w:numId w:val="16"/>
         </w:numPr>
       </w:pPr>
-      <w:commentRangeStart w:id="35"/>
+      <w:commentRangeStart w:id="34"/>
       <w:r>
         <w:t xml:space="preserve">Microsoft defender: A baseline control. </w:t>
       </w:r>
@@ -11252,30 +11532,30 @@
         <w:lastRenderedPageBreak/>
         <w:t>frequency sampling and community-sourced threat intelligence. Used by 8% of the users.</w:t>
       </w:r>
-      <w:commentRangeEnd w:id="35"/>
+      <w:commentRangeEnd w:id="34"/>
       <w:r>
         <w:rPr>
           <w:rStyle w:val="Odkaznakoment"/>
         </w:rPr>
-        <w:commentReference w:id="35"/>
-      </w:r>
-      <w:bookmarkStart w:id="36" w:name="_Toc217221474"/>
+        <w:commentReference w:id="34"/>
+      </w:r>
+      <w:bookmarkStart w:id="35" w:name="_Toc217221474"/>
     </w:p>
     <w:p>
       <w:r>
         <w:t>On each of the victim machines I also installed various monitoring tools like Sysmon and Process monitor to further inspect the detection process. This allows us to determine the exact reason for which a detection occurred.</w:t>
       </w:r>
+      <w:bookmarkEnd w:id="35"/>
+    </w:p>
+    <w:p>
+      <w:pPr>
+        <w:pStyle w:val="Nadpis2"/>
+      </w:pPr>
+      <w:bookmarkStart w:id="36" w:name="_Toc217221475"/>
+      <w:r>
+        <w:t>Implementation of Malware Prototype</w:t>
+      </w:r>
       <w:bookmarkEnd w:id="36"/>
-    </w:p>
-    <w:p>
-      <w:pPr>
-        <w:pStyle w:val="Nadpis2"/>
-      </w:pPr>
-      <w:bookmarkStart w:id="37" w:name="_Toc217221475"/>
-      <w:r>
-        <w:t>Implementation of Malware Prototype</w:t>
-      </w:r>
-      <w:bookmarkEnd w:id="37"/>
     </w:p>
     <w:p>
       <w:r>
@@ -11422,11 +11702,11 @@
       <w:pPr>
         <w:pStyle w:val="Nadpis3"/>
       </w:pPr>
-      <w:bookmarkStart w:id="38" w:name="_Toc217221476"/>
+      <w:bookmarkStart w:id="37" w:name="_Toc217221476"/>
       <w:r>
         <w:t>Design and Features</w:t>
       </w:r>
-      <w:bookmarkEnd w:id="38"/>
+      <w:bookmarkEnd w:id="37"/>
     </w:p>
     <w:p>
       <w:r>
@@ -11514,7 +11794,7 @@
                     <pic:cNvPicPr/>
                   </pic:nvPicPr>
                   <pic:blipFill>
-                    <a:blip r:embed="rId19" cstate="print">
+                    <a:blip r:embed="rId20" cstate="print">
                       <a:extLst>
                         <a:ext uri="{28A0092B-C50C-407E-A947-70E740481C1C}">
                           <a14:useLocalDpi xmlns:a14="http://schemas.microsoft.com/office/drawing/2010/main" val="0"/>
@@ -13007,7 +13287,7 @@
                     <pic:cNvPicPr/>
                   </pic:nvPicPr>
                   <pic:blipFill>
-                    <a:blip r:embed="rId20">
+                    <a:blip r:embed="rId21">
                       <a:extLst>
                         <a:ext uri="{28A0092B-C50C-407E-A947-70E740481C1C}">
                           <a14:useLocalDpi xmlns:a14="http://schemas.microsoft.com/office/drawing/2010/main" val="0"/>
@@ -13075,16 +13355,16 @@
       <w:r>
         <w:t>W</w:t>
       </w:r>
-      <w:commentRangeStart w:id="39"/>
+      <w:commentRangeStart w:id="38"/>
       <w:r>
         <w:t xml:space="preserve">hen a program uses a function in its code from another library, it is added to the processes’ Import Address Table, or IAT. This table contains names of functions and their respective locations in memory so the program can call these wherever they are in memory. </w:t>
       </w:r>
-      <w:commentRangeEnd w:id="39"/>
+      <w:commentRangeEnd w:id="38"/>
       <w:r>
         <w:rPr>
           <w:rStyle w:val="Odkaznakoment"/>
         </w:rPr>
-        <w:commentReference w:id="39"/>
+        <w:commentReference w:id="38"/>
       </w:r>
       <w:r>
         <w:t xml:space="preserve"> Problem is that Antivirus scans this table for suspicious imports that could be used in malware, like </w:t>
@@ -13125,7 +13405,7 @@
       <w:r>
         <w:t xml:space="preserve"> </w:t>
       </w:r>
-      <w:commentRangeStart w:id="40"/>
+      <w:commentRangeStart w:id="39"/>
       <w:r>
         <w:t>find them in the process we are currently running. Windows guarantees that these two libraries will be loaded into the</w:t>
       </w:r>
@@ -13153,12 +13433,12 @@
         <w:lastRenderedPageBreak/>
         <w:t xml:space="preserve">offsets. These offsets differ from x32 to x64 versions </w:t>
       </w:r>
-      <w:commentRangeEnd w:id="40"/>
+      <w:commentRangeEnd w:id="39"/>
       <w:r>
         <w:rPr>
           <w:rStyle w:val="Odkaznakoment"/>
         </w:rPr>
-        <w:commentReference w:id="40"/>
+        <w:commentReference w:id="39"/>
       </w:r>
       <w:r>
         <w:t>of Windows, and as such we will be assuming 64-bit windows for these. Our target is the pointer towards the Process Environment Block, which holds the pointer towards the PEB_LDR_DATA, a doubly linked circular list that holds information about imported libraries.</w:t>
@@ -13210,7 +13490,7 @@
                     </pic:cNvPicPr>
                   </pic:nvPicPr>
                   <pic:blipFill>
-                    <a:blip r:embed="rId21">
+                    <a:blip r:embed="rId22">
                       <a:extLst>
                         <a:ext uri="{28A0092B-C50C-407E-A947-70E740481C1C}">
                           <a14:useLocalDpi xmlns:a14="http://schemas.microsoft.com/office/drawing/2010/main" val="0"/>
@@ -13320,16 +13600,16 @@
       <w:r>
         <w:t xml:space="preserve"> has the correct pointer at the same </w:t>
       </w:r>
-      <w:commentRangeStart w:id="41"/>
+      <w:commentRangeStart w:id="40"/>
       <w:r>
         <w:t>index</w:t>
       </w:r>
-      <w:commentRangeEnd w:id="41"/>
+      <w:commentRangeEnd w:id="40"/>
       <w:r>
         <w:rPr>
           <w:rStyle w:val="Odkaznakoment"/>
         </w:rPr>
-        <w:commentReference w:id="41"/>
+        <w:commentReference w:id="40"/>
       </w:r>
       <w:r>
         <w:t>, thus the ordinal table is present to synchronize the three tables together.</w:t>
@@ -13444,7 +13724,7 @@
                     <pic:cNvPicPr/>
                   </pic:nvPicPr>
                   <pic:blipFill>
-                    <a:blip r:embed="rId22">
+                    <a:blip r:embed="rId23">
                       <a:extLst>
                         <a:ext uri="{28A0092B-C50C-407E-A947-70E740481C1C}">
                           <a14:useLocalDpi xmlns:a14="http://schemas.microsoft.com/office/drawing/2010/main" val="0"/>
@@ -13633,7 +13913,7 @@
                     <pic:cNvPicPr/>
                   </pic:nvPicPr>
                   <pic:blipFill>
-                    <a:blip r:embed="rId23">
+                    <a:blip r:embed="rId24">
                       <a:extLst>
                         <a:ext uri="{28A0092B-C50C-407E-A947-70E740481C1C}">
                           <a14:useLocalDpi xmlns:a14="http://schemas.microsoft.com/office/drawing/2010/main" val="0"/>
@@ -13797,44 +14077,44 @@
       <w:pPr>
         <w:pStyle w:val="Nadpis2"/>
       </w:pPr>
-      <w:bookmarkStart w:id="42" w:name="_Toc217221477"/>
+      <w:bookmarkStart w:id="41" w:name="_Toc217221477"/>
       <w:r>
         <w:t>Obfuscation and Evasion Tests</w:t>
       </w:r>
+      <w:bookmarkEnd w:id="41"/>
+    </w:p>
+    <w:p>
+      <w:pPr>
+        <w:pStyle w:val="Nadpis3"/>
+      </w:pPr>
+      <w:bookmarkStart w:id="42" w:name="_Toc217221478"/>
+      <w:r>
+        <w:t>Techniques Applied</w:t>
+      </w:r>
       <w:bookmarkEnd w:id="42"/>
     </w:p>
     <w:p>
       <w:pPr>
         <w:pStyle w:val="Nadpis3"/>
       </w:pPr>
-      <w:bookmarkStart w:id="43" w:name="_Toc217221478"/>
-      <w:r>
-        <w:t>Techniques Applied</w:t>
+      <w:bookmarkStart w:id="43" w:name="_Toc217221479"/>
+      <w:r>
+        <w:t>Testing Against Antivirus Solutions</w:t>
       </w:r>
       <w:bookmarkEnd w:id="43"/>
     </w:p>
     <w:p>
       <w:pPr>
-        <w:pStyle w:val="Nadpis3"/>
-      </w:pPr>
-      <w:bookmarkStart w:id="44" w:name="_Toc217221479"/>
-      <w:r>
-        <w:t>Testing Against Antivirus Solutions</w:t>
+        <w:pStyle w:val="Nadpis2"/>
+      </w:pPr>
+      <w:bookmarkStart w:id="44" w:name="_Toc217221480"/>
+      <w:r>
+        <w:t>Results and Evaluation</w:t>
       </w:r>
       <w:bookmarkEnd w:id="44"/>
     </w:p>
     <w:p>
       <w:pPr>
-        <w:pStyle w:val="Nadpis2"/>
-      </w:pPr>
-      <w:bookmarkStart w:id="45" w:name="_Toc217221480"/>
-      <w:r>
-        <w:t>Results and Evaluation</w:t>
-      </w:r>
-      <w:bookmarkEnd w:id="45"/>
-    </w:p>
-    <w:p>
-      <w:pPr>
         <w:spacing w:line="240" w:lineRule="auto"/>
       </w:pPr>
       <w:r>
@@ -13845,12 +14125,12 @@
       <w:pPr>
         <w:pStyle w:val="Nadpis1"/>
       </w:pPr>
-      <w:bookmarkStart w:id="46" w:name="_Toc217221481"/>
+      <w:bookmarkStart w:id="45" w:name="_Toc217221481"/>
       <w:r>
         <w:lastRenderedPageBreak/>
         <w:t>Conclusion</w:t>
       </w:r>
-      <w:bookmarkEnd w:id="46"/>
+      <w:bookmarkEnd w:id="45"/>
     </w:p>
     <w:p>
       <w:pPr>
@@ -13871,12 +14151,12 @@
       <w:pPr>
         <w:pStyle w:val="Nadpis1"/>
       </w:pPr>
-      <w:bookmarkStart w:id="47" w:name="_Toc217221482"/>
+      <w:bookmarkStart w:id="46" w:name="_Toc217221482"/>
       <w:r>
         <w:lastRenderedPageBreak/>
         <w:t>References</w:t>
       </w:r>
-      <w:bookmarkEnd w:id="47"/>
+      <w:bookmarkEnd w:id="46"/>
     </w:p>
     <w:p>
       <w:pPr>
@@ -13897,12 +14177,12 @@
       <w:pPr>
         <w:pStyle w:val="Nadpis1"/>
       </w:pPr>
-      <w:bookmarkStart w:id="48" w:name="_Toc217221483"/>
+      <w:bookmarkStart w:id="47" w:name="_Toc217221483"/>
       <w:r>
         <w:lastRenderedPageBreak/>
         <w:t>Appendices</w:t>
       </w:r>
-      <w:bookmarkEnd w:id="48"/>
+      <w:bookmarkEnd w:id="47"/>
     </w:p>
     <w:p>
       <w:pPr>
@@ -13913,7 +14193,7 @@
       <w:pPr>
         <w:ind w:firstLine="328"/>
         <w:sectPr>
-          <w:footerReference w:type="default" r:id="rId24"/>
+          <w:footerReference w:type="default" r:id="rId25"/>
           <w:pgSz w:w="11900" w:h="16840"/>
           <w:pgMar w:top="620" w:right="740" w:bottom="280" w:left="1660" w:header="720" w:footer="720" w:gutter="0"/>
           <w:pgNumType w:start="7"/>
@@ -13965,8 +14245,8 @@
           <w:szCs w:val="32"/>
         </w:rPr>
       </w:pPr>
-      <w:bookmarkStart w:id="49" w:name="_Toc531008010"/>
-      <w:bookmarkStart w:id="50" w:name="_Toc34565748"/>
+      <w:bookmarkStart w:id="48" w:name="_Toc531008010"/>
+      <w:bookmarkStart w:id="49" w:name="_Toc34565748"/>
       <w:r>
         <w:rPr>
           <w:rFonts w:asciiTheme="minorHAnsi" w:hAnsiTheme="minorHAnsi" w:cstheme="minorHAnsi"/>
@@ -14062,10 +14342,10 @@
           <w:szCs w:val="24"/>
         </w:rPr>
       </w:pPr>
-      <w:bookmarkStart w:id="51" w:name="1.1_Nadpis_úrovně_2"/>
-      <w:bookmarkStart w:id="52" w:name="_bookmark3"/>
+      <w:bookmarkStart w:id="50" w:name="1.1_Nadpis_úrovně_2"/>
+      <w:bookmarkStart w:id="51" w:name="_bookmark3"/>
+      <w:bookmarkEnd w:id="50"/>
       <w:bookmarkEnd w:id="51"/>
-      <w:bookmarkEnd w:id="52"/>
       <w:r>
         <w:rPr>
           <w:rFonts w:asciiTheme="minorHAnsi" w:hAnsiTheme="minorHAnsi" w:cstheme="minorHAnsi"/>
@@ -14208,8 +14488,8 @@
       </w:pPr>
     </w:p>
     <w:p/>
+    <w:bookmarkEnd w:id="48"/>
     <w:bookmarkEnd w:id="49"/>
-    <w:bookmarkEnd w:id="50"/>
     <w:p>
       <w:pPr>
         <w:pStyle w:val="Zkladntext"/>
@@ -14232,8 +14512,8 @@
           <w:szCs w:val="32"/>
         </w:rPr>
       </w:pPr>
-      <w:bookmarkStart w:id="53" w:name="2_Praktická_část/Empirická_část/Vlastní_"/>
-      <w:bookmarkEnd w:id="53"/>
+      <w:bookmarkStart w:id="52" w:name="2_Praktická_část/Empirická_část/Vlastní_"/>
+      <w:bookmarkEnd w:id="52"/>
       <w:r>
         <w:rPr>
           <w:rFonts w:asciiTheme="minorHAnsi" w:hAnsiTheme="minorHAnsi" w:cstheme="minorHAnsi"/>
@@ -14300,14 +14580,14 @@
           <w:color w:val="0070C0"/>
         </w:rPr>
       </w:pPr>
-      <w:bookmarkStart w:id="54" w:name="2.1_Nadpis_úrovně_2"/>
-      <w:bookmarkStart w:id="55" w:name="_bookmark7"/>
-      <w:bookmarkStart w:id="56" w:name="2.1.1_Ukázka_označení_obrázků_a_tabulek_"/>
-      <w:bookmarkStart w:id="57" w:name="_bookmark8"/>
+      <w:bookmarkStart w:id="53" w:name="2.1_Nadpis_úrovně_2"/>
+      <w:bookmarkStart w:id="54" w:name="_bookmark7"/>
+      <w:bookmarkStart w:id="55" w:name="2.1.1_Ukázka_označení_obrázků_a_tabulek_"/>
+      <w:bookmarkStart w:id="56" w:name="_bookmark8"/>
+      <w:bookmarkEnd w:id="53"/>
       <w:bookmarkEnd w:id="54"/>
       <w:bookmarkEnd w:id="55"/>
       <w:bookmarkEnd w:id="56"/>
-      <w:bookmarkEnd w:id="57"/>
       <w:r>
         <w:rPr>
           <w:b/>
@@ -14440,7 +14720,7 @@
         </w:rPr>
         <w:t xml:space="preserve">Source: </w:t>
       </w:r>
-      <w:hyperlink r:id="rId25" w:history="1">
+      <w:hyperlink r:id="rId26" w:history="1">
         <w:r>
           <w:rPr>
             <w:rStyle w:val="Hypertextovodkaz"/>
@@ -14535,8 +14815,8 @@
           <w:i/>
         </w:rPr>
       </w:pPr>
-      <w:bookmarkStart w:id="58" w:name="_bookmark9"/>
-      <w:bookmarkEnd w:id="58"/>
+      <w:bookmarkStart w:id="57" w:name="_bookmark9"/>
+      <w:bookmarkEnd w:id="57"/>
       <w:r>
         <w:rPr>
           <w:b/>
@@ -15145,10 +15425,10 @@
           <w:color w:val="0070C0"/>
         </w:rPr>
       </w:pPr>
-      <w:bookmarkStart w:id="59" w:name="2.1.2_Matematické_rovnice,_vzorce"/>
-      <w:bookmarkStart w:id="60" w:name="_bookmark10"/>
+      <w:bookmarkStart w:id="58" w:name="2.1.2_Matematické_rovnice,_vzorce"/>
+      <w:bookmarkStart w:id="59" w:name="_bookmark10"/>
+      <w:bookmarkEnd w:id="58"/>
       <w:bookmarkEnd w:id="59"/>
-      <w:bookmarkEnd w:id="60"/>
       <w:r>
         <w:rPr>
           <w:b/>
@@ -15337,10 +15617,10 @@
           <w:szCs w:val="32"/>
         </w:rPr>
       </w:pPr>
-      <w:bookmarkStart w:id="61" w:name="Závěr"/>
-      <w:bookmarkStart w:id="62" w:name="_bookmark15"/>
+      <w:bookmarkStart w:id="60" w:name="Závěr"/>
+      <w:bookmarkStart w:id="61" w:name="_bookmark15"/>
+      <w:bookmarkEnd w:id="60"/>
       <w:bookmarkEnd w:id="61"/>
-      <w:bookmarkEnd w:id="62"/>
       <w:r>
         <w:rPr>
           <w:rFonts w:asciiTheme="minorHAnsi" w:hAnsiTheme="minorHAnsi" w:cstheme="minorHAnsi"/>
@@ -15394,10 +15674,10 @@
           <w:szCs w:val="32"/>
         </w:rPr>
       </w:pPr>
-      <w:bookmarkStart w:id="63" w:name="Seznam_použitých_zdrojů"/>
-      <w:bookmarkStart w:id="64" w:name="_bookmark16"/>
+      <w:bookmarkStart w:id="62" w:name="Seznam_použitých_zdrojů"/>
+      <w:bookmarkStart w:id="63" w:name="_bookmark16"/>
+      <w:bookmarkEnd w:id="62"/>
       <w:bookmarkEnd w:id="63"/>
-      <w:bookmarkEnd w:id="64"/>
       <w:r>
         <w:rPr>
           <w:rFonts w:asciiTheme="minorHAnsi" w:hAnsiTheme="minorHAnsi" w:cstheme="minorHAnsi"/>
@@ -15514,10 +15794,10 @@
           <w:szCs w:val="32"/>
         </w:rPr>
       </w:pPr>
-      <w:bookmarkStart w:id="65" w:name="Seznam_obrázků_(existují-li)"/>
-      <w:bookmarkStart w:id="66" w:name="_bookmark17"/>
+      <w:bookmarkStart w:id="64" w:name="Seznam_obrázků_(existují-li)"/>
+      <w:bookmarkStart w:id="65" w:name="_bookmark17"/>
+      <w:bookmarkEnd w:id="64"/>
       <w:bookmarkEnd w:id="65"/>
-      <w:bookmarkEnd w:id="66"/>
       <w:r>
         <w:rPr>
           <w:rFonts w:asciiTheme="minorHAnsi" w:hAnsiTheme="minorHAnsi" w:cstheme="minorHAnsi"/>
@@ -15771,10 +16051,10 @@
           <w:szCs w:val="32"/>
         </w:rPr>
       </w:pPr>
-      <w:bookmarkStart w:id="67" w:name="Seznam_grafů_(existují-li)"/>
-      <w:bookmarkStart w:id="68" w:name="_bookmark18"/>
+      <w:bookmarkStart w:id="66" w:name="Seznam_grafů_(existují-li)"/>
+      <w:bookmarkStart w:id="67" w:name="_bookmark18"/>
+      <w:bookmarkEnd w:id="66"/>
       <w:bookmarkEnd w:id="67"/>
-      <w:bookmarkEnd w:id="68"/>
       <w:r>
         <w:rPr>
           <w:rFonts w:asciiTheme="minorHAnsi" w:hAnsiTheme="minorHAnsi" w:cstheme="minorHAnsi"/>
@@ -15830,10 +16110,10 @@
           <w:szCs w:val="32"/>
         </w:rPr>
       </w:pPr>
-      <w:bookmarkStart w:id="69" w:name="Seznam_příloh_(existují-li)"/>
-      <w:bookmarkStart w:id="70" w:name="_bookmark19"/>
+      <w:bookmarkStart w:id="68" w:name="Seznam_příloh_(existují-li)"/>
+      <w:bookmarkStart w:id="69" w:name="_bookmark19"/>
+      <w:bookmarkEnd w:id="68"/>
       <w:bookmarkEnd w:id="69"/>
-      <w:bookmarkEnd w:id="70"/>
       <w:r>
         <w:rPr>
           <w:rFonts w:asciiTheme="minorHAnsi" w:hAnsiTheme="minorHAnsi" w:cstheme="minorHAnsi"/>
@@ -15901,10 +16181,10 @@
           <w:cols w:space="720"/>
         </w:sectPr>
       </w:pPr>
-      <w:bookmarkStart w:id="71" w:name="Příloha_A_–_Název_přílohy"/>
-      <w:bookmarkStart w:id="72" w:name="_bookmark20"/>
+      <w:bookmarkStart w:id="70" w:name="Příloha_A_–_Název_přílohy"/>
+      <w:bookmarkStart w:id="71" w:name="_bookmark20"/>
+      <w:bookmarkEnd w:id="70"/>
       <w:bookmarkEnd w:id="71"/>
-      <w:bookmarkEnd w:id="72"/>
       <w:r>
         <w:rPr>
           <w:rFonts w:ascii="Calibri" w:hAnsi="Calibri" w:cs="Calibri"/>
@@ -15944,10 +16224,10 @@
       </w:r>
     </w:p>
     <w:p>
-      <w:bookmarkStart w:id="73" w:name="Příloha_B_–_Název_přílohy"/>
-      <w:bookmarkStart w:id="74" w:name="_bookmark21"/>
+      <w:bookmarkStart w:id="72" w:name="Příloha_B_–_Název_přílohy"/>
+      <w:bookmarkStart w:id="73" w:name="_bookmark21"/>
+      <w:bookmarkEnd w:id="72"/>
       <w:bookmarkEnd w:id="73"/>
-      <w:bookmarkEnd w:id="74"/>
       <w:r>
         <w:rPr>
           <w:rFonts w:asciiTheme="minorHAnsi" w:hAnsiTheme="minorHAnsi" w:cstheme="minorHAnsi"/>
@@ -16004,7 +16284,7 @@
 
 <file path=word/comments.xml><?xml version="1.0" encoding="utf-8"?>
 <w:comments xmlns:wpc="http://schemas.microsoft.com/office/word/2010/wordprocessingCanvas" xmlns:cx="http://schemas.microsoft.com/office/drawing/2014/chartex" xmlns:cx1="http://schemas.microsoft.com/office/drawing/2015/9/8/chartex" xmlns:cx2="http://schemas.microsoft.com/office/drawing/2015/10/21/chartex" xmlns:cx3="http://schemas.microsoft.com/office/drawing/2016/5/9/chartex" xmlns:cx4="http://schemas.microsoft.com/office/drawing/2016/5/10/chartex" xmlns:cx5="http://schemas.microsoft.com/office/drawing/2016/5/11/chartex" xmlns:cx6="http://schemas.microsoft.com/office/drawing/2016/5/12/chartex" xmlns:cx7="http://schemas.microsoft.com/office/drawing/2016/5/13/chartex" xmlns:cx8="http://schemas.microsoft.com/office/drawing/2016/5/14/chartex" xmlns:mc="http://schemas.openxmlformats.org/markup-compatibility/2006" xmlns:aink="http://schemas.microsoft.com/office/drawing/2016/ink" xmlns:am3d="http://schemas.microsoft.com/office/drawing/2017/model3d" xmlns:o="urn:schemas-microsoft-com:office:office" xmlns:oel="http://schemas.microsoft.com/office/2019/extlst" xmlns:r="http://schemas.openxmlformats.org/officeDocument/2006/relationships" xmlns:m="http://schemas.openxmlformats.org/officeDocument/2006/math" xmlns:v="urn:schemas-microsoft-com:vml" xmlns:wp14="http://schemas.microsoft.com/office/word/2010/wordprocessingDrawing" xmlns:wp="http://schemas.openxmlformats.org/drawingml/2006/wordprocessingDrawing" xmlns:w10="urn:schemas-microsoft-com:office:word" xmlns:w="http://schemas.openxmlformats.org/wordprocessingml/2006/main" xmlns:w14="http://schemas.microsoft.com/office/word/2010/wordml" xmlns:w15="http://schemas.microsoft.com/office/word/2012/wordml" xmlns:w16cex="http://schemas.microsoft.com/office/word/2018/wordml/cex" xmlns:w16cid="http://schemas.microsoft.com/office/word/2016/wordml/cid" xmlns:w16="http://schemas.microsoft.com/office/word/2018/wordml" xmlns:w16du="http://schemas.microsoft.com/office/word/2023/wordml/word16du" xmlns:w16sdtdh="http://schemas.microsoft.com/office/word/2020/wordml/sdtdatahash" xmlns:w16sdtfl="http://schemas.microsoft.com/office/word/2024/wordml/sdtformatlock" xmlns:w16se="http://schemas.microsoft.com/office/word/2015/wordml/symex" xmlns:wpg="http://schemas.microsoft.com/office/word/2010/wordprocessingGroup" xmlns:wpi="http://schemas.microsoft.com/office/word/2010/wordprocessingInk" xmlns:wne="http://schemas.microsoft.com/office/word/2006/wordml" xmlns:wps="http://schemas.microsoft.com/office/word/2010/wordprocessingShape" mc:Ignorable="w14 w15 w16se w16cid w16 w16cex w16sdtdh w16sdtfl w16du wp14">
-  <w:comment w:id="19" w:author="Kiku The night's flower" w:date="2025-12-16T21:37:00Z" w:initials="KT">
+  <w:comment w:id="18" w:author="Kiku The night's flower" w:date="2025-12-16T21:37:00Z" w:initials="KT">
     <w:p>
       <w:pPr>
         <w:pStyle w:val="Textkomente"/>
@@ -16021,7 +16301,7 @@
       </w:r>
     </w:p>
   </w:comment>
-  <w:comment w:id="22" w:author="Kiku The night's flower" w:date="2025-12-19T22:24:00Z" w:initials="KT">
+  <w:comment w:id="21" w:author="Kiku The night's flower" w:date="2025-12-19T22:24:00Z" w:initials="KT">
     <w:p>
       <w:pPr>
         <w:pStyle w:val="Textkomente"/>
@@ -16038,7 +16318,7 @@
       </w:r>
     </w:p>
   </w:comment>
-  <w:comment w:id="23" w:author="Kiku The night's flower" w:date="2025-12-21T11:48:00Z" w:initials="KT">
+  <w:comment w:id="22" w:author="Kiku The night's flower" w:date="2025-12-21T11:48:00Z" w:initials="KT">
     <w:p>
       <w:pPr>
         <w:pStyle w:val="Textkomente"/>
@@ -16055,7 +16335,7 @@
       </w:r>
     </w:p>
   </w:comment>
-  <w:comment w:id="27" w:author="Kiku The night's flower" w:date="2025-12-14T23:13:00Z" w:initials="KT">
+  <w:comment w:id="26" w:author="Kiku The night's flower" w:date="2025-12-14T23:13:00Z" w:initials="KT">
     <w:p>
       <w:pPr>
         <w:pStyle w:val="Textkomente"/>
@@ -16072,7 +16352,7 @@
       </w:r>
     </w:p>
   </w:comment>
-  <w:comment w:id="29" w:author="Kiku The night's flower" w:date="2025-12-25T18:26:00Z" w:initials="KT">
+  <w:comment w:id="28" w:author="Kiku The night's flower" w:date="2025-12-25T18:26:00Z" w:initials="KT">
     <w:p>
       <w:pPr>
         <w:pStyle w:val="Textkomente"/>
@@ -16089,7 +16369,7 @@
       </w:r>
     </w:p>
   </w:comment>
-  <w:comment w:id="30" w:author="Kiku The night's flower" w:date="2025-12-28T23:06:00Z" w:initials="KT">
+  <w:comment w:id="29" w:author="Kiku The night's flower" w:date="2025-12-28T23:06:00Z" w:initials="KT">
     <w:p>
       <w:pPr>
         <w:pStyle w:val="Textkomente"/>
@@ -16106,7 +16386,7 @@
       </w:r>
     </w:p>
   </w:comment>
-  <w:comment w:id="35" w:author="Kiku The night's flower" w:date="2026-01-09T20:08:00Z" w:initials="KT">
+  <w:comment w:id="34" w:author="Kiku The night's flower" w:date="2026-01-09T20:08:00Z" w:initials="KT">
     <w:p>
       <w:pPr>
         <w:pStyle w:val="Textkomente"/>
@@ -16128,7 +16408,7 @@
       </w:hyperlink>
     </w:p>
   </w:comment>
-  <w:comment w:id="39" w:author="Kiku The night's flower" w:date="2026-01-02T15:47:00Z" w:initials="KT">
+  <w:comment w:id="38" w:author="Kiku The night's flower" w:date="2026-01-02T15:47:00Z" w:initials="KT">
     <w:p>
       <w:pPr>
         <w:pStyle w:val="Textkomente"/>
@@ -16145,7 +16425,7 @@
       </w:r>
     </w:p>
   </w:comment>
-  <w:comment w:id="40" w:author="Kiku The night's flower" w:date="2026-01-02T23:22:00Z" w:initials="KT">
+  <w:comment w:id="39" w:author="Kiku The night's flower" w:date="2026-01-02T23:22:00Z" w:initials="KT">
     <w:p>
       <w:pPr>
         <w:pStyle w:val="Textkomente"/>
@@ -16162,7 +16442,7 @@
       </w:r>
     </w:p>
   </w:comment>
-  <w:comment w:id="41" w:author="Kiku The night's flower" w:date="2026-01-03T00:10:00Z" w:initials="KT">
+  <w:comment w:id="40" w:author="Kiku The night's flower" w:date="2026-01-03T00:10:00Z" w:initials="KT">
     <w:p>
       <w:pPr>
         <w:pStyle w:val="Textkomente"/>

</xml_diff>

<commit_message>
[DOCX] - further windows internals
- memory protection
- virtual memory
</commit_message>
<xml_diff>
--- a/Evasion_and_detection.docx
+++ b/Evasion_and_detection.docx
@@ -418,7 +418,7 @@
           <w:sz w:val="20"/>
         </w:rPr>
         <w:drawing>
-          <wp:inline distT="0" distB="0" distL="0" distR="0" wp14:anchorId="7B8B863D" wp14:editId="1DD6C1B1">
+          <wp:inline distT="0" distB="0" distL="0" distR="0" wp14:anchorId="7B8B863D" wp14:editId="3AE434A9">
             <wp:extent cx="2997200" cy="3572297"/>
             <wp:effectExtent l="0" t="0" r="0" b="0"/>
             <wp:docPr id="2" name="Obrázek 2"/>
@@ -5856,7 +5856,7 @@
         </w:rPr>
         <w:lastRenderedPageBreak/>
         <w:drawing>
-          <wp:anchor distT="0" distB="0" distL="114300" distR="114300" simplePos="0" relativeHeight="251669504" behindDoc="0" locked="0" layoutInCell="1" allowOverlap="1" wp14:anchorId="405CCF24" wp14:editId="798004B3">
+          <wp:anchor distT="0" distB="0" distL="114300" distR="114300" simplePos="0" relativeHeight="251669504" behindDoc="0" locked="0" layoutInCell="1" allowOverlap="1" wp14:anchorId="405CCF24" wp14:editId="0BB50742">
             <wp:simplePos x="0" y="0"/>
             <wp:positionH relativeFrom="margin">
               <wp:align>center</wp:align>
@@ -5975,210 +5975,434 @@
         <w:t>Most antivirus software solutions operate via Kernel-Mode drivers, which sit in the Ring 0. This gives it a full overview of the system, allowing it to register callbacks which alert the AV upon an event triggering, such as a creation of a new process. This forces malware into two strategies. Either escalate its own privileges to Ring 0 to blind the AV, or evade the AV well enough to not get noticed, but still act on Ring 3.</w:t>
       </w:r>
     </w:p>
+    <w:p>
+      <w:pPr>
+        <w:pStyle w:val="Nadpis3"/>
+      </w:pPr>
+      <w:r>
+        <w:t>Memory Virtualization and Process Isolation</w:t>
+      </w:r>
+    </w:p>
+    <w:p>
+      <w:r>
+        <w:tab/>
+      </w:r>
+      <w:r>
+        <w:t>While protection rings prevent access to memory between the rings, memory access in the confines of a single ring would be allowed.</w:t>
+      </w:r>
+      <w:r>
+        <w:t xml:space="preserve"> Every program having vision to the whole physical ram could pose </w:t>
+      </w:r>
+      <w:proofErr w:type="gramStart"/>
+      <w:r>
+        <w:t>a number of</w:t>
+      </w:r>
+      <w:proofErr w:type="gramEnd"/>
+      <w:r>
+        <w:t xml:space="preserve"> issues, namely adversaries requesting access to memory of other programs, reading the contents and exfiltrating data, or to crash the system. To circumvent this problem, modern operating systems utilize an abstraction layer known as the Virtual Address Space.</w:t>
+      </w:r>
+    </w:p>
+    <w:p>
+      <w:commentRangeStart w:id="11"/>
+      <w:r>
+        <w:tab/>
+        <w:t xml:space="preserve">The principle of Virtual Address Space, or virtual memory, is that no process should be able to interact with the physical memory directly. Instead of direct access, the operating system along with the hardware’s Memory Management Unit, provide each process with their own private illusion of memory. </w:t>
+      </w:r>
+      <w:r>
+        <w:t>When a program references a location in this virtual memory, the MMU then translates this virtual address into a physical one in the background</w:t>
+      </w:r>
+      <w:r>
+        <w:t xml:space="preserve"> using Page Tables.</w:t>
+      </w:r>
+      <w:commentRangeEnd w:id="11"/>
+      <w:r>
+        <w:rPr>
+          <w:rStyle w:val="Odkaznakoment"/>
+        </w:rPr>
+        <w:commentReference w:id="11"/>
+      </w:r>
+    </w:p>
+    <w:p>
+      <w:r>
+        <w:tab/>
+        <w:t xml:space="preserve">Paging is a memory management architecture that splits the memory into smaller segments. </w:t>
+      </w:r>
+      <w:r>
+        <w:lastRenderedPageBreak/>
+        <w:t xml:space="preserve">Virtual memory is split into pages, while the physical memory splits are named frames. When the CPU requests a piece of data, it utilizes the Page table to determine in which frame the page of memory containing this information is being stored. When the frame is found, the data is returned. This is not always the case however, as there are cases where the physical frame is not located in the </w:t>
+      </w:r>
+      <w:r>
+        <w:t>memory and a page fault is triggered.</w:t>
+      </w:r>
+    </w:p>
+    <w:p>
+      <w:r>
+        <w:tab/>
+        <w:t>The reason that a specific page is not in memory is usually due to Demand Paging. This technique allows us to use more physical RAM than we have available on the machine by utilizing a secondary storage medium to offload frames that are not being actively used. When a page fault occurs, the Operating system pauses the program, finds the page on the secondary storage – usually the hard drive or SSD – and loads it into an empty frame.</w:t>
+      </w:r>
+    </w:p>
+    <w:p>
+      <w:r>
+        <w:tab/>
+        <w:t>This paging system combined with virtual memory brings noticeable upsides. Programs see a continuous block of memory that they can utilize at will, dropping the need for allocating a solid block of physical memory to one program</w:t>
+      </w:r>
+      <w:r>
+        <w:t xml:space="preserve">. </w:t>
+      </w:r>
+      <w:proofErr w:type="gramStart"/>
+      <w:r>
+        <w:t>As long as</w:t>
+      </w:r>
+      <w:proofErr w:type="gramEnd"/>
+      <w:r>
+        <w:t xml:space="preserve"> there are enough total frames available, a program can run. This also includes the secondary storage, meaning we can run a program that would need 16GB of memory on a system with 8GB of ram, albeit with reduction in performance due to the OS’s constant need of swapping out pages of memory.</w:t>
+      </w:r>
+    </w:p>
+    <w:p>
+      <w:r>
+        <w:tab/>
+        <w:t xml:space="preserve">With Page Tables being owned by their respective processes, they cannot be queried by another process. This poses a significant hurdle to malware, as by running in an isolated environment prevents it from achieving common malware tasks, like keylogging or stealing browser cookies. For this </w:t>
+      </w:r>
+      <w:proofErr w:type="gramStart"/>
+      <w:r>
+        <w:t>reason</w:t>
+      </w:r>
+      <w:proofErr w:type="gramEnd"/>
+      <w:r>
+        <w:t xml:space="preserve"> malware </w:t>
+      </w:r>
+      <w:proofErr w:type="gramStart"/>
+      <w:r>
+        <w:t>has to</w:t>
+      </w:r>
+      <w:proofErr w:type="gramEnd"/>
+      <w:r>
+        <w:t xml:space="preserve"> break out of this isolation by either utilizing specific Windows APIs or by exploiting shared memory regions. </w:t>
+      </w:r>
+    </w:p>
+    <w:p>
+      <w:pPr>
+        <w:pStyle w:val="Nadpis2"/>
+      </w:pPr>
+      <w:r>
+        <w:t>Memory protection</w:t>
+      </w:r>
+    </w:p>
+    <w:p>
+      <w:r>
+        <w:tab/>
+        <w:t xml:space="preserve">Furthermore, </w:t>
+      </w:r>
+      <w:r>
+        <w:t>operating</w:t>
+      </w:r>
+      <w:r>
+        <w:t xml:space="preserve"> system adds another layer, and that is Memory Protection. </w:t>
+      </w:r>
+      <w:r>
+        <w:t>Each entry in the Page Table contains not only the mapping from virtual to physical memory, but also a permission flag that dictates what the CPU can do with the specified memory location</w:t>
+      </w:r>
+      <w:r>
+        <w:t>. These permission flags are enforced through the hardware’s Memory Management Unit.</w:t>
+      </w:r>
+    </w:p>
+    <w:p>
+      <w:pPr>
+        <w:pStyle w:val="Odstavecseseznamem"/>
+        <w:numPr>
+          <w:ilvl w:val="0"/>
+          <w:numId w:val="16"/>
+        </w:numPr>
+      </w:pPr>
+      <w:r>
+        <w:t>R (Read): The CPU can read this section of memory</w:t>
+      </w:r>
+    </w:p>
+    <w:p>
+      <w:pPr>
+        <w:pStyle w:val="Odstavecseseznamem"/>
+        <w:numPr>
+          <w:ilvl w:val="0"/>
+          <w:numId w:val="16"/>
+        </w:numPr>
+      </w:pPr>
+      <w:r>
+        <w:t>W (Write): The CPU can modify or delete data in this page</w:t>
+      </w:r>
+    </w:p>
+    <w:p>
+      <w:pPr>
+        <w:pStyle w:val="Odstavecseseznamem"/>
+        <w:numPr>
+          <w:ilvl w:val="0"/>
+          <w:numId w:val="16"/>
+        </w:numPr>
+      </w:pPr>
+      <w:r>
+        <w:t>X (Execute): This section of memory can be treated as instructions towards the CPU</w:t>
+      </w:r>
+    </w:p>
+    <w:p>
+      <w:r>
+        <w:t xml:space="preserve">By default, all of processes memory is market as non-executable, unless that section of memory explicitly contains executable code. This is denoted by setting the NX (No-Execute) bit in the </w:t>
+      </w:r>
+      <w:r>
+        <w:t>Page Table entry. Whenever a CPU sees an instruction fetch from a memory page with NX bit set, it immediately triggers a hardware exception, alerting the rest of the system.</w:t>
+      </w:r>
+    </w:p>
+    <w:p>
+      <w:r>
+        <w:tab/>
+        <w:t xml:space="preserve">This Data Execution Prevention system makes sure that data in memory are never executed while they aren’t marked as such. This pairs well along with the W^X rule, which denotes that a section of memory shall not be writeable AND executable at the same time. This is because almost no </w:t>
+      </w:r>
+      <w:r>
+        <w:lastRenderedPageBreak/>
+        <w:t>legitimate windows program needs to have both flags set, and as such it is a severe indicator of malicious activity present.</w:t>
+      </w:r>
+    </w:p>
+    <w:p>
+      <w:r>
+        <w:tab/>
+      </w:r>
+      <w:r>
+        <w:t xml:space="preserve">Modern malware frequently uses packing or encrypting to evade static signatures. This means that it </w:t>
+      </w:r>
+      <w:proofErr w:type="gramStart"/>
+      <w:r>
+        <w:t>has to</w:t>
+      </w:r>
+      <w:proofErr w:type="gramEnd"/>
+      <w:r>
+        <w:t xml:space="preserve"> first undergo a decrypting step into the systems’ memory. Data Execution Prevention creates a bottleneck, as the malware </w:t>
+      </w:r>
+      <w:proofErr w:type="gramStart"/>
+      <w:r>
+        <w:t>has to</w:t>
+      </w:r>
+      <w:proofErr w:type="gramEnd"/>
+      <w:r>
+        <w:t xml:space="preserve"> first allocate the memory necessary for its payload, then write into it. Only after the payload is written, it can change the permissions to executable.</w:t>
+      </w:r>
+    </w:p>
+    <w:p>
+      <w:r>
+        <w:tab/>
+        <w:t xml:space="preserve">This changing of permissions is typically done by using the </w:t>
+      </w:r>
+      <w:proofErr w:type="spellStart"/>
+      <w:r>
+        <w:t>VirtualProtect</w:t>
+      </w:r>
+      <w:proofErr w:type="spellEnd"/>
+      <w:r>
+        <w:t xml:space="preserve"> and </w:t>
+      </w:r>
+      <w:proofErr w:type="spellStart"/>
+      <w:r>
+        <w:t>VirtualAlloc</w:t>
+      </w:r>
+      <w:proofErr w:type="spellEnd"/>
+      <w:r>
+        <w:t xml:space="preserve"> </w:t>
+      </w:r>
+      <w:proofErr w:type="spellStart"/>
+      <w:r>
+        <w:t>WinAPI</w:t>
+      </w:r>
+      <w:proofErr w:type="spellEnd"/>
+      <w:r>
+        <w:t xml:space="preserve"> calls. Due to the high potential risk, these calls are usually hooked by antivirus solutions, intercepting the request before it reaches the kernel. While changing memory permissions themselves is not a cause for concern, changing the permissions from Writeable to Executable is a noticeable high-risk heuristic signal. This signal can issue a memory scan of the newly executable buffer, which, as it is decrypted, might contain </w:t>
+      </w:r>
+      <w:r>
+        <w:t xml:space="preserve">signatures of malicious </w:t>
+      </w:r>
+      <w:commentRangeStart w:id="12"/>
+      <w:r>
+        <w:t>software</w:t>
+      </w:r>
+      <w:commentRangeEnd w:id="12"/>
+      <w:r>
+        <w:rPr>
+          <w:rStyle w:val="Odkaznakoment"/>
+        </w:rPr>
+        <w:commentReference w:id="12"/>
+      </w:r>
+      <w:r>
+        <w:t>.</w:t>
+      </w:r>
+    </w:p>
+    <w:p>
+      <w:pPr>
+        <w:spacing w:line="240" w:lineRule="auto"/>
+        <w:jc w:val="left"/>
+      </w:pPr>
+      <w:r>
+        <w:br w:type="page"/>
+      </w:r>
+    </w:p>
+    <w:p/>
+    <w:p>
+      <w:pPr>
+        <w:pStyle w:val="Nadpis2"/>
+      </w:pPr>
+      <w:bookmarkStart w:id="13" w:name="_Toc217221456"/>
+      <w:r>
+        <w:t>Overview of malware evolution</w:t>
+      </w:r>
+      <w:bookmarkEnd w:id="13"/>
+    </w:p>
+    <w:p>
+      <w:pPr>
+        <w:ind w:firstLine="576"/>
+      </w:pPr>
+      <w:r>
+        <w:t>Malware has changed quite a bit since the 1970’s, from a static, easily noticeable program that would leave a message on your screen, to military grade weapons capable of collecting vast amount of data, or even cripple whole countries. This section aims to show the path malware took throughout the years of continuous development.</w:t>
+      </w:r>
+    </w:p>
+    <w:p>
+      <w:pPr>
+        <w:ind w:firstLine="576"/>
+      </w:pPr>
+    </w:p>
+    <w:p>
+      <w:pPr>
+        <w:pStyle w:val="Nadpis3"/>
+      </w:pPr>
+      <w:bookmarkStart w:id="14" w:name="_Toc217221457"/>
+      <w:r>
+        <w:t>First Malware Programs</w:t>
+      </w:r>
+      <w:bookmarkEnd w:id="14"/>
+    </w:p>
+    <w:p>
+      <w:pPr>
+        <w:ind w:firstLine="576"/>
+      </w:pPr>
+      <w:r>
+        <w:t>C</w:t>
+      </w:r>
+      <w:r>
+        <w:t xml:space="preserve">omputer malware </w:t>
+      </w:r>
+      <w:r>
+        <w:t xml:space="preserve">itself </w:t>
+      </w:r>
+      <w:r>
+        <w:t xml:space="preserve">predates even the internet, as </w:t>
+      </w:r>
+      <w:r>
+        <w:t xml:space="preserve">Robert H Thomas </w:t>
+      </w:r>
+      <w:r>
+        <w:t>built</w:t>
+      </w:r>
+      <w:r>
+        <w:t xml:space="preserve"> it in 1971</w:t>
+      </w:r>
+      <w:r>
+        <w:t xml:space="preserve"> to test Von Neumann’s theory of program replication from 1949. The “Creeper worm” was the first of </w:t>
+      </w:r>
+      <w:proofErr w:type="spellStart"/>
+      <w:proofErr w:type="gramStart"/>
+      <w:r>
+        <w:t>it’s</w:t>
+      </w:r>
+      <w:proofErr w:type="spellEnd"/>
+      <w:proofErr w:type="gramEnd"/>
+      <w:r>
+        <w:t xml:space="preserve"> kind, and simply moved around the ARPANET network, displaying message “I</w:t>
+      </w:r>
+      <w:r>
+        <w:t>’m the</w:t>
+      </w:r>
+      <w:r>
+        <w:t xml:space="preserve"> Creeper</w:t>
+      </w:r>
+      <w:r>
+        <w:t>:</w:t>
+      </w:r>
+      <w:r>
+        <w:t xml:space="preserve"> catch me if you can”</w:t>
+      </w:r>
+      <w:r>
+        <w:t xml:space="preserve"> on infected computers. While entirely harmless it prompted the creation of our first “Cat”, </w:t>
+      </w:r>
+      <w:r>
+        <w:t>program called “Reaper” created entirely for the purpose of eliminating Creeper from the ARPANET, cleaning up after the experiment concluded on the network.</w:t>
+      </w:r>
+    </w:p>
     <w:p/>
     <w:p/>
     <w:p/>
+    <w:p>
+      <w:r>
+        <w:t>A mail worm introduced in 2003 was called Fizzer, and it was the first malware to gain profit.</w:t>
+      </w:r>
+    </w:p>
+    <w:p>
+      <w:pPr>
+        <w:pStyle w:val="Nadpis2"/>
+      </w:pPr>
+      <w:bookmarkStart w:id="15" w:name="_Toc217221458"/>
+      <w:r>
+        <w:t>Detection techniques used by antivirus software</w:t>
+      </w:r>
+      <w:bookmarkEnd w:id="15"/>
+    </w:p>
+    <w:p>
+      <w:pPr>
+        <w:ind w:left="576" w:firstLine="144"/>
+      </w:pPr>
+      <w:r>
+        <w:t xml:space="preserve">To explore the ways that malware mitigates detection and causes havoc, we will first </w:t>
+      </w:r>
+      <w:r>
+        <w:t>investigate</w:t>
+      </w:r>
+      <w:r>
+        <w:t xml:space="preserve"> the techniques that antivirus software employs to detect the near-infinite stream of new malware strains that roam the internet. Antivirus software employs these techniques as a filter that it applies on any files that come into the system, from the least </w:t>
+      </w:r>
+      <w:r>
+        <w:t>resource intensive (signature-based detection) to the more intensive like sandboxing. This optimalization ensures high detection to resource usage cost ratio, so that the users are not adversely affected during their usage of the computer.</w:t>
+      </w:r>
+    </w:p>
     <w:p/>
-    <w:p/>
-    <w:p/>
-    <w:p/>
-    <w:p/>
-    <w:p/>
-    <w:p/>
-    <w:p/>
-    <w:p/>
-    <w:p/>
-    <w:p/>
-    <w:p/>
-    <w:p/>
-    <w:p/>
-    <w:p/>
-    <w:p/>
-    <w:p/>
-    <w:p/>
-    <w:p/>
-    <w:p/>
-    <w:p/>
-    <w:p/>
-    <w:p/>
-    <w:p/>
-    <w:p/>
-    <w:p/>
-    <w:p/>
-    <w:p/>
-    <w:p/>
+    <w:p>
+      <w:pPr>
+        <w:ind w:left="576"/>
+      </w:pPr>
+      <w:r>
+        <w:t>INSERT DETECTION PYRAMID HERE</w:t>
+      </w:r>
+    </w:p>
+    <w:p>
+      <w:pPr>
+        <w:ind w:left="576"/>
+      </w:pPr>
+    </w:p>
+    <w:p>
+      <w:pPr>
+        <w:ind w:left="576"/>
+      </w:pPr>
+    </w:p>
     <w:p>
       <w:pPr>
         <w:spacing w:line="240" w:lineRule="auto"/>
-        <w:jc w:val="left"/>
       </w:pPr>
       <w:r>
         <w:br w:type="page"/>
       </w:r>
     </w:p>
-    <w:p/>
-    <w:p>
-      <w:pPr>
-        <w:pStyle w:val="Nadpis2"/>
-      </w:pPr>
-      <w:bookmarkStart w:id="11" w:name="_Toc217221456"/>
-      <w:r>
-        <w:t>Overview of malware evolution</w:t>
-      </w:r>
-      <w:bookmarkEnd w:id="11"/>
-    </w:p>
-    <w:p>
-      <w:pPr>
-        <w:ind w:firstLine="576"/>
-      </w:pPr>
-      <w:r>
-        <w:t>Malware has changed quite a bit since the 1970’s, from a static, easily noticeable program that would leave a message on your screen, to military grade weapons capable of collecting vast amount of data, or even cripple whole countries. This section aims to show the path malware took throughout the years of continuous development.</w:t>
-      </w:r>
-    </w:p>
-    <w:p>
-      <w:pPr>
-        <w:ind w:firstLine="576"/>
-      </w:pPr>
-    </w:p>
     <w:p>
       <w:pPr>
         <w:pStyle w:val="Nadpis3"/>
       </w:pPr>
-      <w:bookmarkStart w:id="12" w:name="_Toc217221457"/>
-      <w:r>
-        <w:t>First Malware Programs</w:t>
-      </w:r>
-      <w:bookmarkEnd w:id="12"/>
-    </w:p>
-    <w:p>
-      <w:pPr>
-        <w:ind w:firstLine="576"/>
-      </w:pPr>
-      <w:r>
-        <w:t>C</w:t>
-      </w:r>
-      <w:r>
-        <w:t xml:space="preserve">omputer malware </w:t>
-      </w:r>
-      <w:r>
-        <w:t xml:space="preserve">itself </w:t>
-      </w:r>
-      <w:r>
-        <w:t xml:space="preserve">predates even the internet, as </w:t>
-      </w:r>
-      <w:r>
-        <w:t xml:space="preserve">Robert H Thomas </w:t>
-      </w:r>
-      <w:r>
-        <w:t>built</w:t>
-      </w:r>
-      <w:r>
-        <w:t xml:space="preserve"> it in 1971</w:t>
-      </w:r>
-      <w:r>
-        <w:t xml:space="preserve"> to test Von Neumann’s theory of program replication from 1949. The “Creeper worm” was the first of </w:t>
-      </w:r>
-      <w:proofErr w:type="spellStart"/>
-      <w:proofErr w:type="gramStart"/>
-      <w:r>
-        <w:t>it’s</w:t>
-      </w:r>
-      <w:proofErr w:type="spellEnd"/>
-      <w:proofErr w:type="gramEnd"/>
-      <w:r>
-        <w:t xml:space="preserve"> kind, and simply moved around the ARPANET network, displaying message “I</w:t>
-      </w:r>
-      <w:r>
-        <w:t>’m the</w:t>
-      </w:r>
-      <w:r>
-        <w:t xml:space="preserve"> Creeper</w:t>
-      </w:r>
-      <w:r>
-        <w:t>:</w:t>
-      </w:r>
-      <w:r>
-        <w:t xml:space="preserve"> catch me if you can”</w:t>
-      </w:r>
-      <w:r>
-        <w:t xml:space="preserve"> on infected computers. While entirely harmless it prompted the creation of our first “Cat”, </w:t>
-      </w:r>
-      <w:r>
-        <w:t>program called “Reaper” created entirely for the purpose of eliminating Creeper from the ARPANET, cleaning up after the experiment concluded on the network.</w:t>
-      </w:r>
-    </w:p>
-    <w:p/>
-    <w:p/>
-    <w:p/>
-    <w:p>
-      <w:r>
-        <w:t>A mail worm introduced in 2003 was called Fizzer, and it was the first malware to gain profit.</w:t>
-      </w:r>
-    </w:p>
-    <w:p>
-      <w:pPr>
-        <w:pStyle w:val="Nadpis2"/>
-      </w:pPr>
-      <w:bookmarkStart w:id="13" w:name="_Toc217221458"/>
-      <w:r>
-        <w:t>Detection techniques used by antivirus software</w:t>
-      </w:r>
-      <w:bookmarkEnd w:id="13"/>
-    </w:p>
-    <w:p>
-      <w:pPr>
-        <w:ind w:left="576" w:firstLine="144"/>
-      </w:pPr>
-      <w:r>
-        <w:t xml:space="preserve">To explore the ways that malware mitigates detection and causes havoc, we will first </w:t>
-      </w:r>
-      <w:r>
-        <w:t>investigate</w:t>
-      </w:r>
-      <w:r>
-        <w:t xml:space="preserve"> the techniques that antivirus software employs to detect the near-infinite stream of new malware strains that roam the internet. Antivirus software employs these techniques as a filter that it applies on any files that come into the system, from the least </w:t>
-      </w:r>
-      <w:r>
-        <w:t>resource intensive (signature-based detection) to the more intensive like sandboxing. This optimalization ensures high detection to resource usage cost ratio, so that the users are not adversely affected during their usage of the computer.</w:t>
-      </w:r>
-    </w:p>
-    <w:p/>
-    <w:p>
-      <w:pPr>
-        <w:ind w:left="576"/>
-      </w:pPr>
-      <w:r>
-        <w:t>INSERT DETECTION PYRAMID HERE</w:t>
-      </w:r>
-    </w:p>
-    <w:p>
-      <w:pPr>
-        <w:ind w:left="576"/>
-      </w:pPr>
-    </w:p>
-    <w:p>
-      <w:pPr>
-        <w:ind w:left="576"/>
-      </w:pPr>
-    </w:p>
-    <w:p>
-      <w:pPr>
-        <w:spacing w:line="240" w:lineRule="auto"/>
-      </w:pPr>
-      <w:r>
-        <w:br w:type="page"/>
-      </w:r>
-    </w:p>
-    <w:p>
-      <w:pPr>
-        <w:pStyle w:val="Nadpis3"/>
-      </w:pPr>
-      <w:bookmarkStart w:id="14" w:name="_Toc217221459"/>
+      <w:bookmarkStart w:id="16" w:name="_Toc217221459"/>
       <w:r>
         <w:lastRenderedPageBreak/>
         <w:t>Signature based approach</w:t>
       </w:r>
-      <w:bookmarkEnd w:id="14"/>
+      <w:bookmarkEnd w:id="16"/>
     </w:p>
     <w:p>
       <w:pPr>
@@ -6359,7 +6583,7 @@
       <w:pPr>
         <w:pStyle w:val="Nadpis3"/>
       </w:pPr>
-      <w:bookmarkStart w:id="15" w:name="_Toc217221460"/>
+      <w:bookmarkStart w:id="17" w:name="_Toc217221460"/>
       <w:r>
         <w:lastRenderedPageBreak/>
         <w:t xml:space="preserve">Heuristic and </w:t>
@@ -6370,13 +6594,13 @@
       <w:r>
         <w:t xml:space="preserve"> analysis</w:t>
       </w:r>
-      <w:bookmarkEnd w:id="15"/>
+      <w:bookmarkEnd w:id="17"/>
     </w:p>
     <w:p>
       <w:r>
         <w:tab/>
       </w:r>
-      <w:bookmarkStart w:id="16" w:name="_Toc217221461"/>
+      <w:bookmarkStart w:id="18" w:name="_Toc217221461"/>
       <w:r>
         <w:t>Signature based detection is a staple of cybersecurity due to its speed and low computational price. Unfortunately</w:t>
       </w:r>
@@ -6503,7 +6727,7 @@
       <w:r>
         <w:t>utilizing process hollowing to hide its payload into another process’ memory.</w:t>
       </w:r>
-      <w:bookmarkEnd w:id="16"/>
+      <w:bookmarkEnd w:id="18"/>
     </w:p>
     <w:p>
       <w:pPr>
@@ -6564,11 +6788,11 @@
           <w:szCs w:val="22"/>
         </w:rPr>
       </w:pPr>
-      <w:bookmarkStart w:id="17" w:name="_Toc217221463"/>
+      <w:bookmarkStart w:id="19" w:name="_Toc217221463"/>
       <w:r>
         <w:t>Evasion Tactics Employed by Malware</w:t>
       </w:r>
-      <w:bookmarkEnd w:id="17"/>
+      <w:bookmarkEnd w:id="19"/>
     </w:p>
     <w:p>
       <w:r>
@@ -6604,16 +6828,16 @@
       <w:r>
         <w:t xml:space="preserve">. The goal of evasion is more to delay the detection at least until the payload is </w:t>
       </w:r>
-      <w:commentRangeStart w:id="18"/>
+      <w:commentRangeStart w:id="20"/>
       <w:r>
         <w:t>deployed</w:t>
       </w:r>
-      <w:commentRangeEnd w:id="18"/>
+      <w:commentRangeEnd w:id="20"/>
       <w:r>
         <w:rPr>
           <w:rStyle w:val="Odkaznakoment"/>
         </w:rPr>
-        <w:commentReference w:id="18"/>
+        <w:commentReference w:id="20"/>
       </w:r>
       <w:r>
         <w:t>.</w:t>
@@ -6623,11 +6847,11 @@
       <w:pPr>
         <w:pStyle w:val="Nadpis2"/>
       </w:pPr>
-      <w:bookmarkStart w:id="19" w:name="_Toc217221464"/>
+      <w:bookmarkStart w:id="21" w:name="_Toc217221464"/>
       <w:r>
         <w:t>File-based evasion</w:t>
       </w:r>
-      <w:bookmarkEnd w:id="19"/>
+      <w:bookmarkEnd w:id="21"/>
     </w:p>
     <w:p>
       <w:r>
@@ -6651,12 +6875,12 @@
       <w:pPr>
         <w:pStyle w:val="Nadpis3"/>
       </w:pPr>
-      <w:bookmarkStart w:id="20" w:name="_Toc217221465"/>
+      <w:bookmarkStart w:id="22" w:name="_Toc217221465"/>
       <w:r>
         <w:lastRenderedPageBreak/>
         <w:t>Data obfuscation</w:t>
       </w:r>
-      <w:bookmarkEnd w:id="20"/>
+      <w:bookmarkEnd w:id="22"/>
     </w:p>
     <w:p>
       <w:r>
@@ -9549,19 +9773,19 @@
       <w:r>
         <w:t xml:space="preserve"> the actual metamorphosis can start. Instruction transformer iterates through the blocks, and randomly switches candidate instructions to logical equivalents, like transforming addition into subtraction of negative integers. </w:t>
       </w:r>
-      <w:commentRangeStart w:id="21"/>
+      <w:commentRangeStart w:id="23"/>
       <w:r>
         <w:t xml:space="preserve">There are many ways of achieving the same goal using instructions, the addition example has at least </w:t>
       </w:r>
       <w:r>
         <w:t>3 permutations of the same instruction, only counting single line substitutions.</w:t>
       </w:r>
-      <w:commentRangeEnd w:id="21"/>
+      <w:commentRangeEnd w:id="23"/>
       <w:r>
         <w:rPr>
           <w:rStyle w:val="Odkaznakoment"/>
         </w:rPr>
-        <w:commentReference w:id="21"/>
+        <w:commentReference w:id="23"/>
       </w:r>
     </w:p>
     <w:p/>
@@ -9625,19 +9849,19 @@
       <w:r>
         <w:t xml:space="preserve">The arguably best way to hide from file-centric detection is to not have a file to scan at all. Modern malware achieves this by using scripts and local administrating tools to execute its payload and live entirely in memory. </w:t>
       </w:r>
-      <w:commentRangeStart w:id="22"/>
+      <w:commentRangeStart w:id="24"/>
       <w:r>
         <w:t>There has been observed a growing trend in this type of malware</w:t>
       </w:r>
       <w:r>
         <w:t>, surging from 40% in 2019 to 79% in 2024</w:t>
       </w:r>
-      <w:commentRangeEnd w:id="22"/>
+      <w:commentRangeEnd w:id="24"/>
       <w:r>
         <w:rPr>
           <w:rStyle w:val="Odkaznakoment"/>
         </w:rPr>
-        <w:commentReference w:id="22"/>
+        <w:commentReference w:id="24"/>
       </w:r>
       <w:r>
         <w:t>, making fileless malware the primary threat in modern times.</w:t>
@@ -9747,11 +9971,11 @@
       <w:pPr>
         <w:pStyle w:val="Nadpis3"/>
       </w:pPr>
-      <w:bookmarkStart w:id="23" w:name="_Toc217221466"/>
+      <w:bookmarkStart w:id="25" w:name="_Toc217221466"/>
       <w:r>
         <w:t>Memory based evasion</w:t>
       </w:r>
-      <w:bookmarkEnd w:id="23"/>
+      <w:bookmarkEnd w:id="25"/>
     </w:p>
     <w:p>
       <w:pPr>
@@ -9766,21 +9990,21 @@
       <w:pPr>
         <w:pStyle w:val="Nadpis2"/>
       </w:pPr>
-      <w:bookmarkStart w:id="24" w:name="_Toc217221467"/>
+      <w:bookmarkStart w:id="26" w:name="_Toc217221467"/>
       <w:r>
         <w:t>Environment-aware evasion</w:t>
       </w:r>
-      <w:bookmarkEnd w:id="24"/>
+      <w:bookmarkEnd w:id="26"/>
     </w:p>
     <w:p>
       <w:pPr>
         <w:pStyle w:val="Nadpis3"/>
       </w:pPr>
-      <w:bookmarkStart w:id="25" w:name="_Toc217221468"/>
+      <w:bookmarkStart w:id="27" w:name="_Toc217221468"/>
       <w:r>
         <w:t>Sandbox evasion</w:t>
       </w:r>
-      <w:bookmarkEnd w:id="25"/>
+      <w:bookmarkEnd w:id="27"/>
     </w:p>
     <w:p>
       <w:r>
@@ -9846,16 +10070,16 @@
       <w:r>
         <w:t xml:space="preserve"> </w:t>
       </w:r>
-      <w:commentRangeStart w:id="26"/>
+      <w:commentRangeStart w:id="28"/>
       <w:r>
         <w:t>Sandboxes have already patched this exploit, but other ways of detecting sandboxing still prevail.</w:t>
       </w:r>
-      <w:commentRangeEnd w:id="26"/>
+      <w:commentRangeEnd w:id="28"/>
       <w:r>
         <w:rPr>
           <w:rStyle w:val="Odkaznakoment"/>
         </w:rPr>
-        <w:commentReference w:id="26"/>
+        <w:commentReference w:id="28"/>
       </w:r>
     </w:p>
     <w:p/>
@@ -11098,11 +11322,11 @@
       <w:pPr>
         <w:pStyle w:val="Nadpis2"/>
       </w:pPr>
-      <w:bookmarkStart w:id="27" w:name="_Toc217221469"/>
+      <w:bookmarkStart w:id="29" w:name="_Toc217221469"/>
       <w:r>
         <w:t>Offense as a means of evasion</w:t>
       </w:r>
-      <w:bookmarkEnd w:id="27"/>
+      <w:bookmarkEnd w:id="29"/>
     </w:p>
     <w:p>
       <w:r>
@@ -11134,16 +11358,16 @@
       <w:r>
         <w:tab/>
       </w:r>
-      <w:commentRangeStart w:id="28"/>
+      <w:commentRangeStart w:id="30"/>
       <w:r>
         <w:t xml:space="preserve">One of the events that endpoint detection solutions rely on are the system API calls that the operating system provides for applications. </w:t>
       </w:r>
-      <w:commentRangeEnd w:id="28"/>
+      <w:commentRangeEnd w:id="30"/>
       <w:r>
         <w:rPr>
           <w:rStyle w:val="Odkaznakoment"/>
         </w:rPr>
-        <w:commentReference w:id="28"/>
+        <w:commentReference w:id="30"/>
       </w:r>
       <w:r>
         <w:t xml:space="preserve">These are monitored using API hooking, which edits the loaded system calls, adding a jump into another part of the </w:t>
@@ -11305,16 +11529,16 @@
       <w:r>
         <w:t xml:space="preserve">, and with kernel level </w:t>
       </w:r>
-      <w:commentRangeStart w:id="29"/>
+      <w:commentRangeStart w:id="31"/>
       <w:r>
         <w:t>permissions</w:t>
       </w:r>
-      <w:commentRangeEnd w:id="29"/>
+      <w:commentRangeEnd w:id="31"/>
       <w:r>
         <w:rPr>
           <w:rStyle w:val="Odkaznakoment"/>
         </w:rPr>
-        <w:commentReference w:id="29"/>
+        <w:commentReference w:id="31"/>
       </w:r>
       <w:r>
         <w:t xml:space="preserve">. </w:t>
@@ -11326,11 +11550,11 @@
       <w:pPr>
         <w:pStyle w:val="Nadpis2"/>
       </w:pPr>
-      <w:bookmarkStart w:id="30" w:name="_Toc217221470"/>
+      <w:bookmarkStart w:id="32" w:name="_Toc217221470"/>
       <w:r>
         <w:t>Social Engineering and Delivery Mechanisms</w:t>
       </w:r>
-      <w:bookmarkEnd w:id="30"/>
+      <w:bookmarkEnd w:id="32"/>
     </w:p>
     <w:p>
       <w:r>
@@ -11350,12 +11574,12 @@
       <w:pPr>
         <w:pStyle w:val="Nadpis1"/>
       </w:pPr>
-      <w:bookmarkStart w:id="31" w:name="_Toc217221471"/>
+      <w:bookmarkStart w:id="33" w:name="_Toc217221471"/>
       <w:r>
         <w:lastRenderedPageBreak/>
         <w:t>Practical Application Testing Evasion Techniques</w:t>
       </w:r>
-      <w:bookmarkEnd w:id="31"/>
+      <w:bookmarkEnd w:id="33"/>
     </w:p>
     <w:p>
       <w:r>
@@ -11367,11 +11591,11 @@
       <w:pPr>
         <w:pStyle w:val="Nadpis2"/>
       </w:pPr>
-      <w:bookmarkStart w:id="32" w:name="_Toc217221472"/>
+      <w:bookmarkStart w:id="34" w:name="_Toc217221472"/>
       <w:r>
         <w:t>Methodology</w:t>
       </w:r>
-      <w:bookmarkEnd w:id="32"/>
+      <w:bookmarkEnd w:id="34"/>
     </w:p>
     <w:p>
       <w:r>
@@ -11399,7 +11623,7 @@
       <w:r>
         <w:t>the cloud for analysis.</w:t>
       </w:r>
-      <w:bookmarkStart w:id="33" w:name="_Toc217221473"/>
+      <w:bookmarkStart w:id="35" w:name="_Toc217221473"/>
     </w:p>
     <w:p>
       <w:r>
@@ -11422,7 +11646,7 @@
       <w:r>
         <w:t>Tools and Environment Setup</w:t>
       </w:r>
-      <w:bookmarkEnd w:id="33"/>
+      <w:bookmarkEnd w:id="35"/>
     </w:p>
     <w:p>
       <w:pPr>
@@ -11494,7 +11718,7 @@
           <w:numId w:val="16"/>
         </w:numPr>
       </w:pPr>
-      <w:commentRangeStart w:id="34"/>
+      <w:commentRangeStart w:id="36"/>
       <w:r>
         <w:t xml:space="preserve">Microsoft defender: A baseline control. </w:t>
       </w:r>
@@ -11532,30 +11756,30 @@
         <w:lastRenderedPageBreak/>
         <w:t>frequency sampling and community-sourced threat intelligence. Used by 8% of the users.</w:t>
       </w:r>
-      <w:commentRangeEnd w:id="34"/>
+      <w:commentRangeEnd w:id="36"/>
       <w:r>
         <w:rPr>
           <w:rStyle w:val="Odkaznakoment"/>
         </w:rPr>
-        <w:commentReference w:id="34"/>
-      </w:r>
-      <w:bookmarkStart w:id="35" w:name="_Toc217221474"/>
+        <w:commentReference w:id="36"/>
+      </w:r>
+      <w:bookmarkStart w:id="37" w:name="_Toc217221474"/>
     </w:p>
     <w:p>
       <w:r>
         <w:t>On each of the victim machines I also installed various monitoring tools like Sysmon and Process monitor to further inspect the detection process. This allows us to determine the exact reason for which a detection occurred.</w:t>
       </w:r>
-      <w:bookmarkEnd w:id="35"/>
+      <w:bookmarkEnd w:id="37"/>
     </w:p>
     <w:p>
       <w:pPr>
         <w:pStyle w:val="Nadpis2"/>
       </w:pPr>
-      <w:bookmarkStart w:id="36" w:name="_Toc217221475"/>
+      <w:bookmarkStart w:id="38" w:name="_Toc217221475"/>
       <w:r>
         <w:t>Implementation of Malware Prototype</w:t>
       </w:r>
-      <w:bookmarkEnd w:id="36"/>
+      <w:bookmarkEnd w:id="38"/>
     </w:p>
     <w:p>
       <w:r>
@@ -11702,11 +11926,11 @@
       <w:pPr>
         <w:pStyle w:val="Nadpis3"/>
       </w:pPr>
-      <w:bookmarkStart w:id="37" w:name="_Toc217221476"/>
+      <w:bookmarkStart w:id="39" w:name="_Toc217221476"/>
       <w:r>
         <w:t>Design and Features</w:t>
       </w:r>
-      <w:bookmarkEnd w:id="37"/>
+      <w:bookmarkEnd w:id="39"/>
     </w:p>
     <w:p>
       <w:r>
@@ -11771,7 +11995,7 @@
           <w:noProof/>
         </w:rPr>
         <w:drawing>
-          <wp:anchor distT="0" distB="0" distL="114300" distR="114300" simplePos="0" relativeHeight="251664384" behindDoc="0" locked="0" layoutInCell="1" allowOverlap="1" wp14:anchorId="642CBF32" wp14:editId="58039E24">
+          <wp:anchor distT="0" distB="0" distL="114300" distR="114300" simplePos="0" relativeHeight="251664384" behindDoc="0" locked="0" layoutInCell="1" allowOverlap="1" wp14:anchorId="642CBF32" wp14:editId="21FD410B">
             <wp:simplePos x="0" y="0"/>
             <wp:positionH relativeFrom="column">
               <wp:posOffset>1968879</wp:posOffset>
@@ -12439,27 +12663,7 @@
           <w:sz w:val="17"/>
           <w:szCs w:val="17"/>
         </w:rPr>
-        <w:t xml:space="preserve"> </w:t>
-      </w:r>
-      <w:proofErr w:type="spellStart"/>
-      <w:r>
-        <w:rPr>
-          <w:rFonts w:ascii="Consolas" w:hAnsi="Consolas" w:cs="Courier New"/>
-          <w:color w:val="008800"/>
-          <w:sz w:val="17"/>
-          <w:szCs w:val="17"/>
-        </w:rPr>
-        <w:t>Injection</w:t>
-      </w:r>
-      <w:proofErr w:type="spellEnd"/>
-      <w:r>
-        <w:rPr>
-          <w:rFonts w:ascii="Consolas" w:hAnsi="Consolas" w:cs="Courier New"/>
-          <w:color w:val="008800"/>
-          <w:sz w:val="17"/>
-          <w:szCs w:val="17"/>
-        </w:rPr>
-        <w:t xml:space="preserve"> </w:t>
+        <w:t xml:space="preserve"> Injection </w:t>
       </w:r>
       <w:proofErr w:type="spellStart"/>
       <w:r>
@@ -13355,16 +13559,16 @@
       <w:r>
         <w:t>W</w:t>
       </w:r>
-      <w:commentRangeStart w:id="38"/>
+      <w:commentRangeStart w:id="40"/>
       <w:r>
         <w:t xml:space="preserve">hen a program uses a function in its code from another library, it is added to the processes’ Import Address Table, or IAT. This table contains names of functions and their respective locations in memory so the program can call these wherever they are in memory. </w:t>
       </w:r>
-      <w:commentRangeEnd w:id="38"/>
+      <w:commentRangeEnd w:id="40"/>
       <w:r>
         <w:rPr>
           <w:rStyle w:val="Odkaznakoment"/>
         </w:rPr>
-        <w:commentReference w:id="38"/>
+        <w:commentReference w:id="40"/>
       </w:r>
       <w:r>
         <w:t xml:space="preserve"> Problem is that Antivirus scans this table for suspicious imports that could be used in malware, like </w:t>
@@ -13405,7 +13609,7 @@
       <w:r>
         <w:t xml:space="preserve"> </w:t>
       </w:r>
-      <w:commentRangeStart w:id="39"/>
+      <w:commentRangeStart w:id="41"/>
       <w:r>
         <w:t>find them in the process we are currently running. Windows guarantees that these two libraries will be loaded into the</w:t>
       </w:r>
@@ -13433,12 +13637,12 @@
         <w:lastRenderedPageBreak/>
         <w:t xml:space="preserve">offsets. These offsets differ from x32 to x64 versions </w:t>
       </w:r>
-      <w:commentRangeEnd w:id="39"/>
+      <w:commentRangeEnd w:id="41"/>
       <w:r>
         <w:rPr>
           <w:rStyle w:val="Odkaznakoment"/>
         </w:rPr>
-        <w:commentReference w:id="39"/>
+        <w:commentReference w:id="41"/>
       </w:r>
       <w:r>
         <w:t>of Windows, and as such we will be assuming 64-bit windows for these. Our target is the pointer towards the Process Environment Block, which holds the pointer towards the PEB_LDR_DATA, a doubly linked circular list that holds information about imported libraries.</w:t>
@@ -13600,16 +13804,16 @@
       <w:r>
         <w:t xml:space="preserve"> has the correct pointer at the same </w:t>
       </w:r>
-      <w:commentRangeStart w:id="40"/>
+      <w:commentRangeStart w:id="42"/>
       <w:r>
         <w:t>index</w:t>
       </w:r>
-      <w:commentRangeEnd w:id="40"/>
+      <w:commentRangeEnd w:id="42"/>
       <w:r>
         <w:rPr>
           <w:rStyle w:val="Odkaznakoment"/>
         </w:rPr>
-        <w:commentReference w:id="40"/>
+        <w:commentReference w:id="42"/>
       </w:r>
       <w:r>
         <w:t>, thus the ordinal table is present to synchronize the three tables together.</w:t>
@@ -14077,41 +14281,41 @@
       <w:pPr>
         <w:pStyle w:val="Nadpis2"/>
       </w:pPr>
-      <w:bookmarkStart w:id="41" w:name="_Toc217221477"/>
+      <w:bookmarkStart w:id="43" w:name="_Toc217221477"/>
       <w:r>
         <w:t>Obfuscation and Evasion Tests</w:t>
       </w:r>
-      <w:bookmarkEnd w:id="41"/>
+      <w:bookmarkEnd w:id="43"/>
     </w:p>
     <w:p>
       <w:pPr>
         <w:pStyle w:val="Nadpis3"/>
       </w:pPr>
-      <w:bookmarkStart w:id="42" w:name="_Toc217221478"/>
+      <w:bookmarkStart w:id="44" w:name="_Toc217221478"/>
       <w:r>
         <w:t>Techniques Applied</w:t>
       </w:r>
-      <w:bookmarkEnd w:id="42"/>
+      <w:bookmarkEnd w:id="44"/>
     </w:p>
     <w:p>
       <w:pPr>
         <w:pStyle w:val="Nadpis3"/>
       </w:pPr>
-      <w:bookmarkStart w:id="43" w:name="_Toc217221479"/>
+      <w:bookmarkStart w:id="45" w:name="_Toc217221479"/>
       <w:r>
         <w:t>Testing Against Antivirus Solutions</w:t>
       </w:r>
-      <w:bookmarkEnd w:id="43"/>
+      <w:bookmarkEnd w:id="45"/>
     </w:p>
     <w:p>
       <w:pPr>
         <w:pStyle w:val="Nadpis2"/>
       </w:pPr>
-      <w:bookmarkStart w:id="44" w:name="_Toc217221480"/>
+      <w:bookmarkStart w:id="46" w:name="_Toc217221480"/>
       <w:r>
         <w:t>Results and Evaluation</w:t>
       </w:r>
-      <w:bookmarkEnd w:id="44"/>
+      <w:bookmarkEnd w:id="46"/>
     </w:p>
     <w:p>
       <w:pPr>
@@ -14125,12 +14329,12 @@
       <w:pPr>
         <w:pStyle w:val="Nadpis1"/>
       </w:pPr>
-      <w:bookmarkStart w:id="45" w:name="_Toc217221481"/>
+      <w:bookmarkStart w:id="47" w:name="_Toc217221481"/>
       <w:r>
         <w:lastRenderedPageBreak/>
         <w:t>Conclusion</w:t>
       </w:r>
-      <w:bookmarkEnd w:id="45"/>
+      <w:bookmarkEnd w:id="47"/>
     </w:p>
     <w:p>
       <w:pPr>
@@ -14151,12 +14355,12 @@
       <w:pPr>
         <w:pStyle w:val="Nadpis1"/>
       </w:pPr>
-      <w:bookmarkStart w:id="46" w:name="_Toc217221482"/>
+      <w:bookmarkStart w:id="48" w:name="_Toc217221482"/>
       <w:r>
         <w:lastRenderedPageBreak/>
         <w:t>References</w:t>
       </w:r>
-      <w:bookmarkEnd w:id="46"/>
+      <w:bookmarkEnd w:id="48"/>
     </w:p>
     <w:p>
       <w:pPr>
@@ -14177,12 +14381,12 @@
       <w:pPr>
         <w:pStyle w:val="Nadpis1"/>
       </w:pPr>
-      <w:bookmarkStart w:id="47" w:name="_Toc217221483"/>
+      <w:bookmarkStart w:id="49" w:name="_Toc217221483"/>
       <w:r>
         <w:lastRenderedPageBreak/>
         <w:t>Appendices</w:t>
       </w:r>
-      <w:bookmarkEnd w:id="47"/>
+      <w:bookmarkEnd w:id="49"/>
     </w:p>
     <w:p>
       <w:pPr>
@@ -14191,7 +14395,6 @@
     </w:p>
     <w:p>
       <w:pPr>
-        <w:ind w:firstLine="328"/>
         <w:sectPr>
           <w:footerReference w:type="default" r:id="rId25"/>
           <w:pgSz w:w="11900" w:h="16840"/>
@@ -14203,172 +14406,6 @@
     </w:p>
     <w:p>
       <w:pPr>
-        <w:spacing w:before="89"/>
-        <w:ind w:left="328" w:right="405"/>
-        <w:rPr>
-          <w:i/>
-          <w:color w:val="0070C0"/>
-        </w:rPr>
-      </w:pPr>
-      <w:r>
-        <w:rPr>
-          <w:i/>
-          <w:color w:val="0070C0"/>
-        </w:rPr>
-        <w:lastRenderedPageBreak/>
-        <w:t xml:space="preserve">Template: </w:t>
-      </w:r>
-      <w:r>
-        <w:rPr>
-          <w:rFonts w:ascii="Times New Roman" w:hAnsi="Times New Roman"/>
-          <w:b/>
-          <w:i/>
-          <w:color w:val="0070C0"/>
-        </w:rPr>
-        <w:t xml:space="preserve">THE BODY OF TEXT </w:t>
-      </w:r>
-      <w:r>
-        <w:rPr>
-          <w:i/>
-          <w:color w:val="0070C0"/>
-        </w:rPr>
-        <w:t>of the final thesis hierarchically structured in Chapters and Subchapters, with each Chapter (Level 1) starting on a new page.</w:t>
-      </w:r>
-    </w:p>
-    <w:p>
-      <w:pPr>
-        <w:rPr>
-          <w:rFonts w:asciiTheme="minorHAnsi" w:hAnsiTheme="minorHAnsi" w:cstheme="minorHAnsi"/>
-          <w:b/>
-          <w:bCs/>
-          <w:sz w:val="32"/>
-          <w:szCs w:val="32"/>
-        </w:rPr>
-      </w:pPr>
-      <w:bookmarkStart w:id="48" w:name="_Toc531008010"/>
-      <w:bookmarkStart w:id="49" w:name="_Toc34565748"/>
-      <w:r>
-        <w:rPr>
-          <w:rFonts w:asciiTheme="minorHAnsi" w:hAnsiTheme="minorHAnsi" w:cstheme="minorHAnsi"/>
-          <w:b/>
-          <w:bCs/>
-          <w:sz w:val="32"/>
-          <w:szCs w:val="32"/>
-        </w:rPr>
-        <w:t xml:space="preserve">1. Theoretical Part (this is not the name of the Chapter) </w:t>
-      </w:r>
-      <w:r>
-        <w:rPr>
-          <w:rFonts w:asciiTheme="minorHAnsi" w:hAnsiTheme="minorHAnsi" w:cstheme="minorHAnsi"/>
-          <w:i/>
-          <w:iCs/>
-          <w:color w:val="0070C0"/>
-          <w:sz w:val="32"/>
-          <w:szCs w:val="32"/>
-        </w:rPr>
-        <w:t>(Calibri 16 pt)</w:t>
-      </w:r>
-    </w:p>
-    <w:p/>
-    <w:p/>
-    <w:p>
-      <w:pPr>
-        <w:pStyle w:val="Zkladntext"/>
-        <w:ind w:left="328"/>
-        <w:rPr>
-          <w:color w:val="0070C0"/>
-        </w:rPr>
-      </w:pPr>
-      <w:r>
-        <w:rPr>
-          <w:color w:val="0070C0"/>
-        </w:rPr>
-        <w:t xml:space="preserve">The author shall provide this Chapter with a name related to the topic of the thesis. </w:t>
-      </w:r>
-    </w:p>
-    <w:p>
-      <w:pPr>
-        <w:rPr>
-          <w:color w:val="0070C0"/>
-        </w:rPr>
-      </w:pPr>
-    </w:p>
-    <w:p/>
-    <w:p>
-      <w:pPr>
-        <w:pStyle w:val="Odstavecseseznamem"/>
-        <w:numPr>
-          <w:ilvl w:val="1"/>
-          <w:numId w:val="14"/>
-        </w:numPr>
-        <w:rPr>
-          <w:rFonts w:asciiTheme="minorHAnsi" w:hAnsiTheme="minorHAnsi" w:cstheme="minorHAnsi"/>
-          <w:b/>
-          <w:bCs/>
-          <w:sz w:val="28"/>
-          <w:szCs w:val="28"/>
-        </w:rPr>
-      </w:pPr>
-      <w:r>
-        <w:rPr>
-          <w:rFonts w:asciiTheme="minorHAnsi" w:hAnsiTheme="minorHAnsi" w:cstheme="minorHAnsi"/>
-          <w:b/>
-          <w:bCs/>
-          <w:sz w:val="28"/>
-          <w:szCs w:val="28"/>
-        </w:rPr>
-        <w:t xml:space="preserve"> Heading Level 2 </w:t>
-      </w:r>
-      <w:r>
-        <w:rPr>
-          <w:rFonts w:asciiTheme="minorHAnsi" w:hAnsiTheme="minorHAnsi" w:cstheme="minorHAnsi"/>
-          <w:i/>
-          <w:iCs/>
-          <w:color w:val="0070C0"/>
-          <w:sz w:val="28"/>
-          <w:szCs w:val="28"/>
-        </w:rPr>
-        <w:t>(Calibri 14 pt)</w:t>
-      </w:r>
-    </w:p>
-    <w:p/>
-    <w:p>
-      <w:pPr>
-        <w:pStyle w:val="Zkladntext"/>
-        <w:rPr>
-          <w:rFonts w:asciiTheme="minorHAnsi" w:hAnsiTheme="minorHAnsi" w:cstheme="minorHAnsi"/>
-          <w:b/>
-          <w:sz w:val="24"/>
-          <w:szCs w:val="24"/>
-        </w:rPr>
-      </w:pPr>
-      <w:bookmarkStart w:id="50" w:name="1.1_Nadpis_úrovně_2"/>
-      <w:bookmarkStart w:id="51" w:name="_bookmark3"/>
-      <w:bookmarkEnd w:id="50"/>
-      <w:bookmarkEnd w:id="51"/>
-      <w:r>
-        <w:rPr>
-          <w:rFonts w:asciiTheme="minorHAnsi" w:hAnsiTheme="minorHAnsi" w:cstheme="minorHAnsi"/>
-          <w:b/>
-          <w:sz w:val="24"/>
-          <w:szCs w:val="24"/>
-        </w:rPr>
-        <w:t xml:space="preserve">1.1.1 Heading Level 3 </w:t>
-      </w:r>
-      <w:r>
-        <w:rPr>
-          <w:rFonts w:asciiTheme="minorHAnsi" w:hAnsiTheme="minorHAnsi" w:cstheme="minorHAnsi"/>
-          <w:i/>
-          <w:iCs/>
-          <w:color w:val="0070C0"/>
-          <w:sz w:val="24"/>
-          <w:szCs w:val="24"/>
-        </w:rPr>
-        <w:t>(Calibri 12 pt)</w:t>
-      </w:r>
-    </w:p>
-    <w:p>
-      <w:pPr>
         <w:pStyle w:val="Zkladntext"/>
         <w:rPr>
           <w:rFonts w:ascii="Carlito"/>
@@ -14376,120 +14413,12 @@
           <w:sz w:val="24"/>
         </w:rPr>
       </w:pPr>
-    </w:p>
-    <w:p>
-      <w:pPr>
-        <w:pStyle w:val="Zkladntext"/>
-        <w:rPr>
-          <w:rFonts w:ascii="Carlito"/>
-          <w:b/>
-          <w:sz w:val="24"/>
-        </w:rPr>
-      </w:pPr>
-    </w:p>
-    <w:p>
-      <w:pPr>
-        <w:pStyle w:val="Zkladntext"/>
-        <w:rPr>
-          <w:rFonts w:ascii="Carlito"/>
-          <w:b/>
-          <w:sz w:val="24"/>
-        </w:rPr>
-      </w:pPr>
-    </w:p>
-    <w:p>
-      <w:pPr>
-        <w:pStyle w:val="Zkladntext"/>
-        <w:rPr>
-          <w:rFonts w:ascii="Carlito"/>
-          <w:b/>
-          <w:sz w:val="24"/>
-        </w:rPr>
-      </w:pPr>
-    </w:p>
-    <w:p>
-      <w:pPr>
-        <w:pStyle w:val="Zkladntext"/>
-        <w:rPr>
-          <w:rFonts w:ascii="Carlito"/>
-          <w:b/>
-          <w:sz w:val="24"/>
-        </w:rPr>
-      </w:pPr>
-    </w:p>
-    <w:p>
-      <w:pPr>
-        <w:pStyle w:val="Zkladntext"/>
-        <w:rPr>
-          <w:rFonts w:ascii="Carlito"/>
-          <w:b/>
-          <w:sz w:val="24"/>
-        </w:rPr>
-      </w:pPr>
-    </w:p>
-    <w:p>
-      <w:pPr>
-        <w:pStyle w:val="Zkladntext"/>
-        <w:rPr>
-          <w:rFonts w:ascii="Carlito"/>
-          <w:b/>
-          <w:sz w:val="24"/>
-        </w:rPr>
-      </w:pPr>
-    </w:p>
-    <w:p>
-      <w:pPr>
-        <w:pStyle w:val="Zkladntext"/>
-        <w:rPr>
-          <w:rFonts w:ascii="Carlito"/>
-          <w:b/>
-          <w:sz w:val="24"/>
-        </w:rPr>
-      </w:pPr>
-    </w:p>
-    <w:p>
-      <w:pPr>
-        <w:pStyle w:val="Zkladntext"/>
-        <w:rPr>
-          <w:rFonts w:ascii="Carlito"/>
-          <w:b/>
-          <w:sz w:val="24"/>
-        </w:rPr>
-      </w:pPr>
-    </w:p>
-    <w:p>
-      <w:pPr>
-        <w:pStyle w:val="Zkladntext"/>
-        <w:rPr>
-          <w:rFonts w:ascii="Carlito"/>
-          <w:b/>
-          <w:sz w:val="24"/>
-        </w:rPr>
-      </w:pPr>
-    </w:p>
-    <w:p>
-      <w:pPr>
-        <w:pStyle w:val="Zkladntext"/>
-        <w:rPr>
-          <w:rFonts w:ascii="Carlito"/>
-          <w:b/>
-          <w:sz w:val="24"/>
-        </w:rPr>
-      </w:pPr>
-    </w:p>
-    <w:p>
-      <w:pPr>
-        <w:pStyle w:val="Zkladntext"/>
-        <w:rPr>
-          <w:rFonts w:ascii="Carlito"/>
-          <w:b/>
-          <w:sz w:val="24"/>
-        </w:rPr>
-      </w:pPr>
+      <w:bookmarkStart w:id="50" w:name="_Toc531008010"/>
+      <w:bookmarkStart w:id="51" w:name="_Toc34565748"/>
     </w:p>
     <w:p/>
-    <w:bookmarkEnd w:id="48"/>
-    <w:bookmarkEnd w:id="49"/>
+    <w:bookmarkEnd w:id="50"/>
+    <w:bookmarkEnd w:id="51"/>
     <w:p>
       <w:pPr>
         <w:pStyle w:val="Zkladntext"/>
@@ -14550,188 +14479,6 @@
     </w:p>
     <w:p>
       <w:pPr>
-        <w:pStyle w:val="Zkladntext"/>
-        <w:ind w:left="328"/>
-        <w:rPr>
-          <w:color w:val="0070C0"/>
-        </w:rPr>
-      </w:pPr>
-      <w:r>
-        <w:rPr>
-          <w:color w:val="0070C0"/>
-        </w:rPr>
-        <w:t>The author shall provide this Chapter with a name related to the topic of the thesis.</w:t>
-      </w:r>
-    </w:p>
-    <w:p>
-      <w:pPr>
-        <w:pStyle w:val="Zkladntext"/>
-        <w:spacing w:before="6"/>
-        <w:rPr>
-          <w:sz w:val="20"/>
-        </w:rPr>
-      </w:pPr>
-    </w:p>
-    <w:p>
-      <w:pPr>
-        <w:rPr>
-          <w:b/>
-          <w:bCs/>
-          <w:color w:val="0070C0"/>
-        </w:rPr>
-      </w:pPr>
-      <w:bookmarkStart w:id="53" w:name="2.1_Nadpis_úrovně_2"/>
-      <w:bookmarkStart w:id="54" w:name="_bookmark7"/>
-      <w:bookmarkStart w:id="55" w:name="2.1.1_Ukázka_označení_obrázků_a_tabulek_"/>
-      <w:bookmarkStart w:id="56" w:name="_bookmark8"/>
-      <w:bookmarkEnd w:id="53"/>
-      <w:bookmarkEnd w:id="54"/>
-      <w:bookmarkEnd w:id="55"/>
-      <w:bookmarkEnd w:id="56"/>
-      <w:r>
-        <w:rPr>
-          <w:b/>
-          <w:bCs/>
-          <w:color w:val="0070C0"/>
-        </w:rPr>
-        <w:t xml:space="preserve">Example of how illustrations and tables should be marked in text </w:t>
-      </w:r>
-    </w:p>
-    <w:p>
-      <w:pPr>
-        <w:pStyle w:val="Zkladntext"/>
-        <w:spacing w:before="6"/>
-        <w:rPr>
-          <w:rFonts w:ascii="Carlito"/>
-          <w:b/>
-          <w:sz w:val="31"/>
-        </w:rPr>
-      </w:pPr>
-    </w:p>
-    <w:p>
-      <w:pPr>
-        <w:pStyle w:val="Zkladntext"/>
-        <w:rPr>
-          <w:sz w:val="20"/>
-        </w:rPr>
-      </w:pPr>
-      <w:r>
-        <w:rPr>
-          <w:color w:val="0070C0"/>
-        </w:rPr>
-        <w:t>An illustration in the text marked with their name and numbering above the picture and the source information below the picture or the information on the author’s rendition (11 or 12 pt, black). We would recommend using text editor tools to provide captions, so that you can easily generate the list of illustrations at the end of your thesis.</w:t>
-      </w:r>
-    </w:p>
-    <w:p>
-      <w:pPr>
-        <w:pStyle w:val="Zkladntext"/>
-        <w:spacing w:before="8"/>
-        <w:jc w:val="center"/>
-        <w:rPr>
-          <w:sz w:val="17"/>
-        </w:rPr>
-      </w:pPr>
-    </w:p>
-    <w:p>
-      <w:pPr>
-        <w:pStyle w:val="Zkladntext"/>
-        <w:spacing w:before="4"/>
-        <w:rPr>
-          <w:sz w:val="26"/>
-        </w:rPr>
-      </w:pPr>
-    </w:p>
-    <w:p>
-      <w:pPr>
-        <w:jc w:val="center"/>
-        <w:rPr>
-          <w:b/>
-          <w:bCs/>
-        </w:rPr>
-      </w:pPr>
-      <w:r>
-        <w:rPr>
-          <w:b/>
-          <w:bCs/>
-        </w:rPr>
-        <w:t>Figure 1: Logo</w:t>
-      </w:r>
-    </w:p>
-    <w:p>
-      <w:pPr>
-        <w:jc w:val="center"/>
-      </w:pPr>
-      <w:r>
-        <w:rPr>
-          <w:noProof/>
-        </w:rPr>
-        <w:drawing>
-          <wp:inline distT="0" distB="0" distL="0" distR="0" wp14:anchorId="0D44A6E5" wp14:editId="72E861FA">
-            <wp:extent cx="2997200" cy="3572297"/>
-            <wp:effectExtent l="0" t="0" r="0" b="0"/>
-            <wp:docPr id="7" name="Obrázek 7" descr="Obsah obrázku text, logo, symbol, Obchodní značka&#10;&#10;Popis byl vytvořen automaticky"/>
-            <wp:cNvGraphicFramePr>
-              <a:graphicFrameLocks xmlns:a="http://schemas.openxmlformats.org/drawingml/2006/main" noChangeAspect="1"/>
-            </wp:cNvGraphicFramePr>
-            <a:graphic xmlns:a="http://schemas.openxmlformats.org/drawingml/2006/main">
-              <a:graphicData uri="http://schemas.openxmlformats.org/drawingml/2006/picture">
-                <pic:pic xmlns:pic="http://schemas.openxmlformats.org/drawingml/2006/picture">
-                  <pic:nvPicPr>
-                    <pic:cNvPr id="7" name="Obrázek 7" descr="Obsah obrázku text, logo, symbol, Obchodní značka&#10;&#10;Popis byl vytvořen automaticky"/>
-                    <pic:cNvPicPr/>
-                  </pic:nvPicPr>
-                  <pic:blipFill>
-                    <a:blip r:embed="rId8" cstate="print">
-                      <a:extLst>
-                        <a:ext uri="{28A0092B-C50C-407E-A947-70E740481C1C}">
-                          <a14:useLocalDpi xmlns:a14="http://schemas.microsoft.com/office/drawing/2010/main" val="0"/>
-                        </a:ext>
-                      </a:extLst>
-                    </a:blip>
-                    <a:stretch>
-                      <a:fillRect/>
-                    </a:stretch>
-                  </pic:blipFill>
-                  <pic:spPr>
-                    <a:xfrm>
-                      <a:off x="0" y="0"/>
-                      <a:ext cx="2997200" cy="3572297"/>
-                    </a:xfrm>
-                    <a:prstGeom prst="rect">
-                      <a:avLst/>
-                    </a:prstGeom>
-                  </pic:spPr>
-                </pic:pic>
-              </a:graphicData>
-            </a:graphic>
-          </wp:inline>
-        </w:drawing>
-      </w:r>
-    </w:p>
-    <w:p>
-      <w:pPr>
-        <w:pStyle w:val="Zkladntext"/>
-        <w:ind w:left="794" w:right="854"/>
-        <w:jc w:val="center"/>
-      </w:pPr>
-      <w:r>
-        <w:rPr>
-          <w:color w:val="000009"/>
-        </w:rPr>
-        <w:t xml:space="preserve">Source: </w:t>
-      </w:r>
-      <w:hyperlink r:id="rId26" w:history="1">
-        <w:r>
-          <w:rPr>
-            <w:rStyle w:val="Hypertextovodkaz"/>
-          </w:rPr>
-          <w:t>https://unicornuniversity.net/cs/</w:t>
-        </w:r>
-      </w:hyperlink>
-    </w:p>
-    <w:p>
-      <w:pPr>
-        <w:jc w:val="center"/>
         <w:sectPr>
           <w:pgSz w:w="11900" w:h="16840"/>
           <w:pgMar w:top="1600" w:right="740" w:bottom="280" w:left="1660" w:header="720" w:footer="720" w:gutter="0"/>
@@ -14741,874 +14488,6 @@
     </w:p>
     <w:p>
       <w:pPr>
-        <w:pStyle w:val="Zkladntext"/>
-        <w:spacing w:before="100"/>
-        <w:ind w:left="325" w:right="382"/>
-        <w:rPr>
-          <w:color w:val="0070C0"/>
-        </w:rPr>
-      </w:pPr>
-      <w:r>
-        <w:rPr>
-          <w:color w:val="0070C0"/>
-          <w:spacing w:val="-3"/>
-        </w:rPr>
-        <w:lastRenderedPageBreak/>
-        <w:t>Tables are marked with their name and numbering above the table and the source information below the table</w:t>
-      </w:r>
-      <w:r>
-        <w:rPr>
-          <w:color w:val="0070C0"/>
-        </w:rPr>
-        <w:t>.</w:t>
-      </w:r>
-      <w:r>
-        <w:rPr>
-          <w:color w:val="0070C0"/>
-          <w:spacing w:val="48"/>
-        </w:rPr>
-        <w:t xml:space="preserve"> </w:t>
-      </w:r>
-      <w:r>
-        <w:rPr>
-          <w:color w:val="0070C0"/>
-          <w:spacing w:val="-6"/>
-        </w:rPr>
-        <w:t xml:space="preserve">Tables, </w:t>
-      </w:r>
-      <w:r>
-        <w:rPr>
-          <w:color w:val="0070C0"/>
-        </w:rPr>
-        <w:t>figures, and charts are all numbered separately</w:t>
-      </w:r>
-      <w:r>
-        <w:rPr>
-          <w:color w:val="0070C0"/>
-          <w:spacing w:val="-4"/>
-        </w:rPr>
-        <w:t>. Each table, figure, or chart MUST BE commented upon in the text</w:t>
-      </w:r>
-      <w:r>
-        <w:rPr>
-          <w:color w:val="0070C0"/>
-        </w:rPr>
-        <w:t>. None of thesis Chapters (or Subchapters) should be made of only graphic representations in the form of tables, charts, illustrations, diagrams, etc. without any comments.</w:t>
-      </w:r>
-    </w:p>
-    <w:p>
-      <w:pPr>
-        <w:pStyle w:val="Zkladntext"/>
-        <w:spacing w:before="1"/>
-        <w:rPr>
-          <w:sz w:val="33"/>
-        </w:rPr>
-      </w:pPr>
-    </w:p>
-    <w:p>
-      <w:pPr>
-        <w:jc w:val="center"/>
-        <w:rPr>
-          <w:rFonts w:ascii="Times New Roman" w:hAnsi="Times New Roman"/>
-          <w:b/>
-          <w:bCs/>
-          <w:i/>
-        </w:rPr>
-      </w:pPr>
-      <w:bookmarkStart w:id="57" w:name="_bookmark9"/>
-      <w:bookmarkEnd w:id="57"/>
-      <w:r>
-        <w:rPr>
-          <w:b/>
-          <w:bCs/>
-        </w:rPr>
-        <w:t xml:space="preserve">Table 1: Statistics of sentences left and removed by application of filter criterion </w:t>
-      </w:r>
-      <w:r>
-        <w:rPr>
-          <w:rFonts w:ascii="Times New Roman" w:hAnsi="Times New Roman"/>
-          <w:b/>
-          <w:bCs/>
-          <w:i/>
-        </w:rPr>
-        <w:t>FK1</w:t>
-      </w:r>
-    </w:p>
-    <w:tbl>
-      <w:tblPr>
-        <w:tblStyle w:val="TableNormal"/>
-        <w:tblW w:w="0" w:type="auto"/>
-        <w:tblInd w:w="400" w:type="dxa"/>
-        <w:tblLayout w:type="fixed"/>
-        <w:tblLook w:val="01E0" w:firstRow="1" w:lastRow="1" w:firstColumn="1" w:lastColumn="1" w:noHBand="0" w:noVBand="0"/>
-      </w:tblPr>
-      <w:tblGrid>
-        <w:gridCol w:w="1692"/>
-        <w:gridCol w:w="1666"/>
-        <w:gridCol w:w="1850"/>
-        <w:gridCol w:w="1628"/>
-        <w:gridCol w:w="1759"/>
-      </w:tblGrid>
-      <w:tr>
-        <w:trPr>
-          <w:trHeight w:val="311"/>
-        </w:trPr>
-        <w:tc>
-          <w:tcPr>
-            <w:tcW w:w="1692" w:type="dxa"/>
-            <w:shd w:val="clear" w:color="auto" w:fill="4E80BC"/>
-          </w:tcPr>
-          <w:p>
-            <w:pPr>
-              <w:pStyle w:val="TableParagraph"/>
-              <w:spacing w:before="4" w:line="240" w:lineRule="auto"/>
-              <w:ind w:left="602" w:right="542"/>
-              <w:rPr>
-                <w:b/>
-                <w:sz w:val="24"/>
-              </w:rPr>
-            </w:pPr>
-            <w:r>
-              <w:rPr>
-                <w:b/>
-                <w:color w:val="000009"/>
-                <w:sz w:val="24"/>
-              </w:rPr>
-              <w:t>Set</w:t>
-            </w:r>
-          </w:p>
-        </w:tc>
-        <w:tc>
-          <w:tcPr>
-            <w:tcW w:w="1666" w:type="dxa"/>
-            <w:shd w:val="clear" w:color="auto" w:fill="4E80BC"/>
-          </w:tcPr>
-          <w:p>
-            <w:pPr>
-              <w:pStyle w:val="TableParagraph"/>
-              <w:spacing w:before="4" w:line="240" w:lineRule="auto"/>
-              <w:ind w:left="490" w:right="348"/>
-              <w:rPr>
-                <w:b/>
-                <w:sz w:val="24"/>
-              </w:rPr>
-            </w:pPr>
-            <w:r>
-              <w:rPr>
-                <w:b/>
-                <w:color w:val="000009"/>
-                <w:sz w:val="24"/>
-              </w:rPr>
-              <w:t>Total</w:t>
-            </w:r>
-          </w:p>
-        </w:tc>
-        <w:tc>
-          <w:tcPr>
-            <w:tcW w:w="1850" w:type="dxa"/>
-            <w:shd w:val="clear" w:color="auto" w:fill="4E80BC"/>
-          </w:tcPr>
-          <w:p>
-            <w:pPr>
-              <w:pStyle w:val="TableParagraph"/>
-              <w:spacing w:before="4" w:line="240" w:lineRule="auto"/>
-              <w:ind w:left="370" w:right="306"/>
-              <w:rPr>
-                <w:b/>
-                <w:sz w:val="24"/>
-              </w:rPr>
-            </w:pPr>
-            <w:r>
-              <w:rPr>
-                <w:b/>
-                <w:color w:val="000009"/>
-                <w:sz w:val="24"/>
-              </w:rPr>
-              <w:t>Left</w:t>
-            </w:r>
-          </w:p>
-        </w:tc>
-        <w:tc>
-          <w:tcPr>
-            <w:tcW w:w="1628" w:type="dxa"/>
-            <w:shd w:val="clear" w:color="auto" w:fill="4E80BC"/>
-          </w:tcPr>
-          <w:p>
-            <w:pPr>
-              <w:pStyle w:val="TableParagraph"/>
-              <w:spacing w:before="4" w:line="240" w:lineRule="auto"/>
-              <w:ind w:left="311"/>
-              <w:rPr>
-                <w:b/>
-                <w:sz w:val="24"/>
-              </w:rPr>
-            </w:pPr>
-            <w:r>
-              <w:rPr>
-                <w:b/>
-                <w:color w:val="000009"/>
-                <w:sz w:val="24"/>
-              </w:rPr>
-              <w:t>Removed</w:t>
-            </w:r>
-          </w:p>
-        </w:tc>
-        <w:tc>
-          <w:tcPr>
-            <w:tcW w:w="1759" w:type="dxa"/>
-            <w:shd w:val="clear" w:color="auto" w:fill="4E80BC"/>
-          </w:tcPr>
-          <w:p>
-            <w:pPr>
-              <w:pStyle w:val="TableParagraph"/>
-              <w:spacing w:before="4" w:line="240" w:lineRule="auto"/>
-              <w:ind w:left="330" w:right="255"/>
-              <w:rPr>
-                <w:b/>
-                <w:sz w:val="24"/>
-              </w:rPr>
-            </w:pPr>
-            <w:r>
-              <w:rPr>
-                <w:b/>
-                <w:color w:val="000009"/>
-                <w:sz w:val="24"/>
-              </w:rPr>
-              <w:t>Left</w:t>
-            </w:r>
-          </w:p>
-        </w:tc>
-      </w:tr>
-      <w:tr>
-        <w:trPr>
-          <w:trHeight w:val="264"/>
-        </w:trPr>
-        <w:tc>
-          <w:tcPr>
-            <w:tcW w:w="1692" w:type="dxa"/>
-            <w:tcBorders>
-              <w:left w:val="single" w:sz="12" w:space="0" w:color="4E80BC"/>
-              <w:bottom w:val="single" w:sz="12" w:space="0" w:color="4E80BC"/>
-            </w:tcBorders>
-          </w:tcPr>
-          <w:p>
-            <w:pPr>
-              <w:pStyle w:val="TableParagraph"/>
-              <w:spacing w:line="244" w:lineRule="exact"/>
-              <w:ind w:right="439"/>
-              <w:rPr>
-                <w:b/>
-                <w:sz w:val="24"/>
-              </w:rPr>
-            </w:pPr>
-            <w:proofErr w:type="spellStart"/>
-            <w:r>
-              <w:rPr>
-                <w:b/>
-                <w:color w:val="000009"/>
-                <w:sz w:val="24"/>
-              </w:rPr>
-              <w:t>dtest</w:t>
-            </w:r>
-            <w:proofErr w:type="spellEnd"/>
-          </w:p>
-        </w:tc>
-        <w:tc>
-          <w:tcPr>
-            <w:tcW w:w="1666" w:type="dxa"/>
-            <w:tcBorders>
-              <w:bottom w:val="single" w:sz="12" w:space="0" w:color="4E80BC"/>
-            </w:tcBorders>
-          </w:tcPr>
-          <w:p>
-            <w:pPr>
-              <w:pStyle w:val="TableParagraph"/>
-              <w:spacing w:line="244" w:lineRule="exact"/>
-              <w:ind w:right="348"/>
-              <w:rPr>
-                <w:sz w:val="24"/>
-              </w:rPr>
-            </w:pPr>
-            <w:r>
-              <w:rPr>
-                <w:color w:val="000009"/>
-                <w:sz w:val="24"/>
-              </w:rPr>
-              <w:t>5228</w:t>
-            </w:r>
-          </w:p>
-        </w:tc>
-        <w:tc>
-          <w:tcPr>
-            <w:tcW w:w="1850" w:type="dxa"/>
-            <w:tcBorders>
-              <w:bottom w:val="single" w:sz="12" w:space="0" w:color="4E80BC"/>
-            </w:tcBorders>
-          </w:tcPr>
-          <w:p>
-            <w:pPr>
-              <w:pStyle w:val="TableParagraph"/>
-              <w:spacing w:line="244" w:lineRule="exact"/>
-              <w:ind w:left="370" w:right="306"/>
-              <w:rPr>
-                <w:sz w:val="24"/>
-              </w:rPr>
-            </w:pPr>
-            <w:r>
-              <w:rPr>
-                <w:color w:val="000009"/>
-                <w:sz w:val="24"/>
-              </w:rPr>
-              <w:t>2384</w:t>
-            </w:r>
-          </w:p>
-        </w:tc>
-        <w:tc>
-          <w:tcPr>
-            <w:tcW w:w="1628" w:type="dxa"/>
-            <w:tcBorders>
-              <w:bottom w:val="single" w:sz="12" w:space="0" w:color="4E80BC"/>
-            </w:tcBorders>
-          </w:tcPr>
-          <w:p>
-            <w:pPr>
-              <w:pStyle w:val="TableParagraph"/>
-              <w:spacing w:line="244" w:lineRule="exact"/>
-              <w:ind w:left="310"/>
-              <w:rPr>
-                <w:sz w:val="24"/>
-              </w:rPr>
-            </w:pPr>
-            <w:r>
-              <w:rPr>
-                <w:color w:val="000009"/>
-                <w:sz w:val="24"/>
-              </w:rPr>
-              <w:t>2844</w:t>
-            </w:r>
-          </w:p>
-        </w:tc>
-        <w:tc>
-          <w:tcPr>
-            <w:tcW w:w="1759" w:type="dxa"/>
-            <w:tcBorders>
-              <w:bottom w:val="single" w:sz="12" w:space="0" w:color="4E80BC"/>
-              <w:right w:val="single" w:sz="12" w:space="0" w:color="4E80BC"/>
-            </w:tcBorders>
-          </w:tcPr>
-          <w:p>
-            <w:pPr>
-              <w:pStyle w:val="TableParagraph"/>
-              <w:spacing w:line="244" w:lineRule="exact"/>
-              <w:ind w:left="555" w:right="468"/>
-              <w:rPr>
-                <w:sz w:val="24"/>
-              </w:rPr>
-            </w:pPr>
-            <w:r>
-              <w:rPr>
-                <w:color w:val="000009"/>
-                <w:sz w:val="24"/>
-              </w:rPr>
-              <w:t>45,6 %</w:t>
-            </w:r>
-          </w:p>
-        </w:tc>
-      </w:tr>
-      <w:tr>
-        <w:trPr>
-          <w:trHeight w:val="260"/>
-        </w:trPr>
-        <w:tc>
-          <w:tcPr>
-            <w:tcW w:w="1692" w:type="dxa"/>
-            <w:tcBorders>
-              <w:top w:val="single" w:sz="12" w:space="0" w:color="4E80BC"/>
-              <w:left w:val="single" w:sz="12" w:space="0" w:color="4E80BC"/>
-              <w:bottom w:val="single" w:sz="12" w:space="0" w:color="4E80BC"/>
-            </w:tcBorders>
-          </w:tcPr>
-          <w:p>
-            <w:pPr>
-              <w:pStyle w:val="TableParagraph"/>
-              <w:ind w:right="439"/>
-              <w:rPr>
-                <w:b/>
-                <w:sz w:val="24"/>
-              </w:rPr>
-            </w:pPr>
-            <w:proofErr w:type="spellStart"/>
-            <w:r>
-              <w:rPr>
-                <w:b/>
-                <w:color w:val="000009"/>
-                <w:sz w:val="24"/>
-              </w:rPr>
-              <w:t>etest</w:t>
-            </w:r>
-            <w:proofErr w:type="spellEnd"/>
-          </w:p>
-        </w:tc>
-        <w:tc>
-          <w:tcPr>
-            <w:tcW w:w="1666" w:type="dxa"/>
-            <w:tcBorders>
-              <w:top w:val="single" w:sz="12" w:space="0" w:color="4E80BC"/>
-              <w:bottom w:val="single" w:sz="12" w:space="0" w:color="4E80BC"/>
-            </w:tcBorders>
-          </w:tcPr>
-          <w:p>
-            <w:pPr>
-              <w:pStyle w:val="TableParagraph"/>
-              <w:ind w:right="348"/>
-              <w:rPr>
-                <w:sz w:val="24"/>
-              </w:rPr>
-            </w:pPr>
-            <w:r>
-              <w:rPr>
-                <w:color w:val="000009"/>
-                <w:sz w:val="24"/>
-              </w:rPr>
-              <w:t>5476</w:t>
-            </w:r>
-          </w:p>
-        </w:tc>
-        <w:tc>
-          <w:tcPr>
-            <w:tcW w:w="1850" w:type="dxa"/>
-            <w:tcBorders>
-              <w:top w:val="single" w:sz="12" w:space="0" w:color="4E80BC"/>
-              <w:bottom w:val="single" w:sz="12" w:space="0" w:color="4E80BC"/>
-            </w:tcBorders>
-          </w:tcPr>
-          <w:p>
-            <w:pPr>
-              <w:pStyle w:val="TableParagraph"/>
-              <w:ind w:left="370" w:right="306"/>
-              <w:rPr>
-                <w:sz w:val="24"/>
-              </w:rPr>
-            </w:pPr>
-            <w:r>
-              <w:rPr>
-                <w:color w:val="000009"/>
-                <w:sz w:val="24"/>
-              </w:rPr>
-              <w:t>2419</w:t>
-            </w:r>
-          </w:p>
-        </w:tc>
-        <w:tc>
-          <w:tcPr>
-            <w:tcW w:w="1628" w:type="dxa"/>
-            <w:tcBorders>
-              <w:top w:val="single" w:sz="12" w:space="0" w:color="4E80BC"/>
-              <w:bottom w:val="single" w:sz="12" w:space="0" w:color="4E80BC"/>
-            </w:tcBorders>
-          </w:tcPr>
-          <w:p>
-            <w:pPr>
-              <w:pStyle w:val="TableParagraph"/>
-              <w:ind w:left="310"/>
-              <w:rPr>
-                <w:sz w:val="24"/>
-              </w:rPr>
-            </w:pPr>
-            <w:r>
-              <w:rPr>
-                <w:color w:val="000009"/>
-                <w:sz w:val="24"/>
-              </w:rPr>
-              <w:t>3057</w:t>
-            </w:r>
-          </w:p>
-        </w:tc>
-        <w:tc>
-          <w:tcPr>
-            <w:tcW w:w="1759" w:type="dxa"/>
-            <w:tcBorders>
-              <w:top w:val="single" w:sz="12" w:space="0" w:color="4E80BC"/>
-              <w:bottom w:val="single" w:sz="12" w:space="0" w:color="4E80BC"/>
-              <w:right w:val="single" w:sz="12" w:space="0" w:color="4E80BC"/>
-            </w:tcBorders>
-          </w:tcPr>
-          <w:p>
-            <w:pPr>
-              <w:pStyle w:val="TableParagraph"/>
-              <w:ind w:left="555" w:right="468"/>
-              <w:rPr>
-                <w:sz w:val="24"/>
-              </w:rPr>
-            </w:pPr>
-            <w:r>
-              <w:rPr>
-                <w:color w:val="000009"/>
-                <w:sz w:val="24"/>
-              </w:rPr>
-              <w:t>44,2 %</w:t>
-            </w:r>
-          </w:p>
-        </w:tc>
-      </w:tr>
-      <w:tr>
-        <w:trPr>
-          <w:trHeight w:val="260"/>
-        </w:trPr>
-        <w:tc>
-          <w:tcPr>
-            <w:tcW w:w="1692" w:type="dxa"/>
-            <w:tcBorders>
-              <w:top w:val="single" w:sz="12" w:space="0" w:color="4E80BC"/>
-              <w:left w:val="single" w:sz="12" w:space="0" w:color="4E80BC"/>
-              <w:bottom w:val="single" w:sz="12" w:space="0" w:color="4E80BC"/>
-            </w:tcBorders>
-          </w:tcPr>
-          <w:p>
-            <w:pPr>
-              <w:pStyle w:val="TableParagraph"/>
-              <w:ind w:right="443"/>
-              <w:rPr>
-                <w:b/>
-                <w:sz w:val="24"/>
-              </w:rPr>
-            </w:pPr>
-            <w:r>
-              <w:rPr>
-                <w:b/>
-                <w:color w:val="000009"/>
-                <w:sz w:val="24"/>
-              </w:rPr>
-              <w:t>train-1</w:t>
-            </w:r>
-          </w:p>
-        </w:tc>
-        <w:tc>
-          <w:tcPr>
-            <w:tcW w:w="1666" w:type="dxa"/>
-            <w:tcBorders>
-              <w:top w:val="single" w:sz="12" w:space="0" w:color="4E80BC"/>
-              <w:bottom w:val="single" w:sz="12" w:space="0" w:color="4E80BC"/>
-            </w:tcBorders>
-          </w:tcPr>
-          <w:p>
-            <w:pPr>
-              <w:pStyle w:val="TableParagraph"/>
-              <w:ind w:right="348"/>
-              <w:rPr>
-                <w:sz w:val="24"/>
-              </w:rPr>
-            </w:pPr>
-            <w:r>
-              <w:rPr>
-                <w:color w:val="000009"/>
-                <w:sz w:val="24"/>
-              </w:rPr>
-              <w:t>4709</w:t>
-            </w:r>
-          </w:p>
-        </w:tc>
-        <w:tc>
-          <w:tcPr>
-            <w:tcW w:w="1850" w:type="dxa"/>
-            <w:tcBorders>
-              <w:top w:val="single" w:sz="12" w:space="0" w:color="4E80BC"/>
-              <w:bottom w:val="single" w:sz="12" w:space="0" w:color="4E80BC"/>
-            </w:tcBorders>
-          </w:tcPr>
-          <w:p>
-            <w:pPr>
-              <w:pStyle w:val="TableParagraph"/>
-              <w:ind w:left="370" w:right="306"/>
-              <w:rPr>
-                <w:sz w:val="24"/>
-              </w:rPr>
-            </w:pPr>
-            <w:r>
-              <w:rPr>
-                <w:color w:val="000009"/>
-                <w:sz w:val="24"/>
-              </w:rPr>
-              <w:t>2204</w:t>
-            </w:r>
-          </w:p>
-        </w:tc>
-        <w:tc>
-          <w:tcPr>
-            <w:tcW w:w="1628" w:type="dxa"/>
-            <w:tcBorders>
-              <w:top w:val="single" w:sz="12" w:space="0" w:color="4E80BC"/>
-              <w:bottom w:val="single" w:sz="12" w:space="0" w:color="4E80BC"/>
-            </w:tcBorders>
-          </w:tcPr>
-          <w:p>
-            <w:pPr>
-              <w:pStyle w:val="TableParagraph"/>
-              <w:ind w:left="310"/>
-              <w:rPr>
-                <w:sz w:val="24"/>
-              </w:rPr>
-            </w:pPr>
-            <w:r>
-              <w:rPr>
-                <w:color w:val="000009"/>
-                <w:sz w:val="24"/>
-              </w:rPr>
-              <w:t>2505</w:t>
-            </w:r>
-          </w:p>
-        </w:tc>
-        <w:tc>
-          <w:tcPr>
-            <w:tcW w:w="1759" w:type="dxa"/>
-            <w:tcBorders>
-              <w:top w:val="single" w:sz="12" w:space="0" w:color="4E80BC"/>
-              <w:bottom w:val="single" w:sz="12" w:space="0" w:color="4E80BC"/>
-              <w:right w:val="single" w:sz="12" w:space="0" w:color="4E80BC"/>
-            </w:tcBorders>
-          </w:tcPr>
-          <w:p>
-            <w:pPr>
-              <w:pStyle w:val="TableParagraph"/>
-              <w:ind w:left="555" w:right="468"/>
-              <w:rPr>
-                <w:sz w:val="24"/>
-              </w:rPr>
-            </w:pPr>
-            <w:r>
-              <w:rPr>
-                <w:color w:val="000009"/>
-                <w:sz w:val="24"/>
-              </w:rPr>
-              <w:t>46,8 %</w:t>
-            </w:r>
-          </w:p>
-        </w:tc>
-      </w:tr>
-    </w:tbl>
-    <w:p>
-      <w:pPr>
-        <w:pStyle w:val="Zkladntext"/>
-        <w:ind w:left="794" w:right="854"/>
-        <w:jc w:val="center"/>
-        <w:rPr>
-          <w:color w:val="0070C0"/>
-        </w:rPr>
-      </w:pPr>
-      <w:r>
-        <w:rPr>
-          <w:color w:val="000009"/>
-        </w:rPr>
-        <w:t xml:space="preserve">Source: </w:t>
-      </w:r>
-      <w:r>
-        <w:rPr>
-          <w:color w:val="0070C0"/>
-        </w:rPr>
-        <w:t>Author’s rendition</w:t>
-      </w:r>
-    </w:p>
-    <w:p>
-      <w:pPr>
-        <w:pStyle w:val="Zkladntext"/>
-        <w:spacing w:before="5"/>
-        <w:rPr>
-          <w:sz w:val="31"/>
-        </w:rPr>
-      </w:pPr>
-    </w:p>
-    <w:p>
-      <w:pPr>
-        <w:rPr>
-          <w:b/>
-          <w:bCs/>
-          <w:color w:val="0070C0"/>
-        </w:rPr>
-      </w:pPr>
-      <w:bookmarkStart w:id="58" w:name="2.1.2_Matematické_rovnice,_vzorce"/>
-      <w:bookmarkStart w:id="59" w:name="_bookmark10"/>
-      <w:bookmarkEnd w:id="58"/>
-      <w:bookmarkEnd w:id="59"/>
-      <w:r>
-        <w:rPr>
-          <w:b/>
-          <w:bCs/>
-          <w:color w:val="0070C0"/>
-        </w:rPr>
-        <w:t>Mathematical equations,</w:t>
-      </w:r>
-      <w:r>
-        <w:rPr>
-          <w:b/>
-          <w:bCs/>
-          <w:color w:val="0070C0"/>
-          <w:spacing w:val="-4"/>
-        </w:rPr>
-        <w:t xml:space="preserve"> </w:t>
-      </w:r>
-      <w:r>
-        <w:rPr>
-          <w:b/>
-          <w:bCs/>
-          <w:color w:val="0070C0"/>
-          <w:spacing w:val="-3"/>
-        </w:rPr>
-        <w:t>formulas</w:t>
-      </w:r>
-    </w:p>
-    <w:p>
-      <w:pPr>
-        <w:pStyle w:val="Zkladntext"/>
-        <w:spacing w:before="8"/>
-        <w:rPr>
-          <w:rFonts w:ascii="Carlito"/>
-          <w:b/>
-          <w:sz w:val="31"/>
-        </w:rPr>
-      </w:pPr>
-    </w:p>
-    <w:p>
-      <w:pPr>
-        <w:pStyle w:val="Zkladntext"/>
-        <w:ind w:left="325" w:right="397"/>
-        <w:rPr>
-          <w:color w:val="0070C0"/>
-        </w:rPr>
-      </w:pPr>
-      <w:r>
-        <w:rPr>
-          <w:color w:val="0070C0"/>
-        </w:rPr>
-        <w:t>If there are any equations in your thesis, remember to number them properly. Use Microsoft Equation, or another similar application to add equations to your thesis. An equation should look like this (remember to describe your variables):</w:t>
-      </w:r>
-    </w:p>
-    <w:p>
-      <w:pPr>
-        <w:pStyle w:val="Zkladntext"/>
-        <w:ind w:left="325" w:right="397"/>
-        <w:rPr>
-          <w:color w:val="0070C0"/>
-        </w:rPr>
-      </w:pPr>
-    </w:p>
-    <w:tbl>
-      <w:tblPr>
-        <w:tblStyle w:val="Mkatabulky"/>
-        <w:tblW w:w="0" w:type="auto"/>
-        <w:tblBorders>
-          <w:top w:val="none" w:sz="0" w:space="0" w:color="auto"/>
-          <w:left w:val="none" w:sz="0" w:space="0" w:color="auto"/>
-          <w:bottom w:val="none" w:sz="0" w:space="0" w:color="auto"/>
-          <w:right w:val="none" w:sz="0" w:space="0" w:color="auto"/>
-          <w:insideH w:val="none" w:sz="0" w:space="0" w:color="auto"/>
-          <w:insideV w:val="none" w:sz="0" w:space="0" w:color="auto"/>
-        </w:tblBorders>
-        <w:tblLook w:val="04A0" w:firstRow="1" w:lastRow="0" w:firstColumn="1" w:lastColumn="0" w:noHBand="0" w:noVBand="1"/>
-      </w:tblPr>
-      <w:tblGrid>
-        <w:gridCol w:w="8994"/>
-        <w:gridCol w:w="506"/>
-      </w:tblGrid>
-      <w:tr>
-        <w:tc>
-          <w:tcPr>
-            <w:tcW w:w="9180" w:type="dxa"/>
-          </w:tcPr>
-          <w:p>
-            <m:oMathPara>
-              <m:oMath>
-                <m:r>
-                  <w:rPr>
-                    <w:rFonts w:ascii="Cambria Math" w:hAnsi="Cambria Math"/>
-                  </w:rPr>
-                  <m:t>S=π</m:t>
-                </m:r>
-                <m:sSup>
-                  <m:sSupPr>
-                    <m:ctrlPr>
-                      <w:rPr>
-                        <w:rFonts w:ascii="Cambria Math" w:hAnsi="Cambria Math"/>
-                        <w:i/>
-                      </w:rPr>
-                    </m:ctrlPr>
-                  </m:sSupPr>
-                  <m:e>
-                    <m:r>
-                      <w:rPr>
-                        <w:rFonts w:ascii="Cambria Math" w:hAnsi="Cambria Math"/>
-                      </w:rPr>
-                      <m:t>r</m:t>
-                    </m:r>
-                  </m:e>
-                  <m:sup>
-                    <m:r>
-                      <w:rPr>
-                        <w:rFonts w:ascii="Cambria Math" w:hAnsi="Cambria Math"/>
-                      </w:rPr>
-                      <m:t>2</m:t>
-                    </m:r>
-                  </m:sup>
-                </m:sSup>
-                <m:r>
-                  <w:rPr>
-                    <w:rFonts w:ascii="Cambria Math" w:hAnsi="Cambria Math"/>
-                  </w:rPr>
-                  <m:t>,</m:t>
-                </m:r>
-              </m:oMath>
-            </m:oMathPara>
-          </w:p>
-        </w:tc>
-        <w:tc>
-          <w:tcPr>
-            <w:tcW w:w="460" w:type="dxa"/>
-          </w:tcPr>
-          <w:p>
-            <w:pPr>
-              <w:jc w:val="right"/>
-            </w:pPr>
-            <w:r>
-              <w:t>(1)</w:t>
-            </w:r>
-          </w:p>
-        </w:tc>
-      </w:tr>
-    </w:tbl>
-    <w:p>
-      <w:pPr>
-        <w:pStyle w:val="Zkladntext"/>
-        <w:rPr>
-          <w:sz w:val="20"/>
-        </w:rPr>
-      </w:pPr>
-    </w:p>
-    <w:p>
-      <w:pPr>
-        <w:pStyle w:val="Zkladntext"/>
-        <w:spacing w:before="131"/>
-        <w:ind w:left="325"/>
-        <w:rPr>
-          <w:color w:val="0070C0"/>
-        </w:rPr>
-      </w:pPr>
-      <w:r>
-        <w:rPr>
-          <w:color w:val="0070C0"/>
-        </w:rPr>
-        <w:t>where S is the surface area of a circle with radius r.</w:t>
-      </w:r>
-    </w:p>
-    <w:p>
-      <w:pPr>
-        <w:sectPr>
-          <w:pgSz w:w="11900" w:h="16840"/>
-          <w:pgMar w:top="1600" w:right="740" w:bottom="280" w:left="1660" w:header="720" w:footer="720" w:gutter="0"/>
-          <w:cols w:space="720"/>
-        </w:sectPr>
-      </w:pPr>
-    </w:p>
-    <w:p>
-      <w:pPr>
         <w:rPr>
           <w:rFonts w:asciiTheme="minorHAnsi" w:hAnsiTheme="minorHAnsi" w:cstheme="minorHAnsi"/>
           <w:b/>
@@ -15617,10 +14496,10 @@
           <w:szCs w:val="32"/>
         </w:rPr>
       </w:pPr>
-      <w:bookmarkStart w:id="60" w:name="Závěr"/>
-      <w:bookmarkStart w:id="61" w:name="_bookmark15"/>
-      <w:bookmarkEnd w:id="60"/>
-      <w:bookmarkEnd w:id="61"/>
+      <w:bookmarkStart w:id="53" w:name="Závěr"/>
+      <w:bookmarkStart w:id="54" w:name="_bookmark15"/>
+      <w:bookmarkEnd w:id="53"/>
+      <w:bookmarkEnd w:id="54"/>
       <w:r>
         <w:rPr>
           <w:rFonts w:asciiTheme="minorHAnsi" w:hAnsiTheme="minorHAnsi" w:cstheme="minorHAnsi"/>
@@ -15674,10 +14553,10 @@
           <w:szCs w:val="32"/>
         </w:rPr>
       </w:pPr>
-      <w:bookmarkStart w:id="62" w:name="Seznam_použitých_zdrojů"/>
-      <w:bookmarkStart w:id="63" w:name="_bookmark16"/>
-      <w:bookmarkEnd w:id="62"/>
-      <w:bookmarkEnd w:id="63"/>
+      <w:bookmarkStart w:id="55" w:name="Seznam_použitých_zdrojů"/>
+      <w:bookmarkStart w:id="56" w:name="_bookmark16"/>
+      <w:bookmarkEnd w:id="55"/>
+      <w:bookmarkEnd w:id="56"/>
       <w:r>
         <w:rPr>
           <w:rFonts w:asciiTheme="minorHAnsi" w:hAnsiTheme="minorHAnsi" w:cstheme="minorHAnsi"/>
@@ -15704,69 +14583,6 @@
     <w:p>
       <w:pPr>
         <w:pStyle w:val="Zkladntext"/>
-        <w:rPr>
-          <w:rFonts w:ascii="Carlito"/>
-          <w:b/>
-          <w:sz w:val="32"/>
-        </w:rPr>
-      </w:pPr>
-    </w:p>
-    <w:p>
-      <w:pPr>
-        <w:pStyle w:val="Zkladntext"/>
-        <w:spacing w:before="5"/>
-        <w:rPr>
-          <w:rFonts w:ascii="Carlito"/>
-          <w:b/>
-          <w:sz w:val="25"/>
-        </w:rPr>
-      </w:pPr>
-    </w:p>
-    <w:p>
-      <w:pPr>
-        <w:pStyle w:val="Zkladntext"/>
-        <w:spacing w:before="121"/>
-        <w:ind w:left="328"/>
-        <w:rPr>
-          <w:color w:val="0070C0"/>
-        </w:rPr>
-      </w:pPr>
-      <w:r>
-        <w:rPr>
-          <w:color w:val="0070C0"/>
-        </w:rPr>
-        <w:t>Your bibliography must list all the resources you quote/reference in your final thesis. At the same time, the bibliography must never list any resources not used in your thesis.</w:t>
-      </w:r>
-    </w:p>
-    <w:p>
-      <w:pPr>
-        <w:pStyle w:val="Zkladntext"/>
-        <w:spacing w:before="121"/>
-        <w:ind w:left="328"/>
-        <w:rPr>
-          <w:color w:val="0070C0"/>
-        </w:rPr>
-      </w:pPr>
-      <w:r>
-        <w:rPr>
-          <w:color w:val="0070C0"/>
-        </w:rPr>
-        <w:t xml:space="preserve">Use the Quotation Standard ČNS ISO 690. When using quotations, it is advisable to use some of the quotation tools the basic versions of which are usually available free of charge. </w:t>
-      </w:r>
-    </w:p>
-    <w:p>
-      <w:pPr>
-        <w:pStyle w:val="Zkladntext"/>
-        <w:spacing w:before="121"/>
-        <w:ind w:left="328"/>
-        <w:rPr>
-          <w:color w:val="0070C0"/>
-        </w:rPr>
-      </w:pPr>
-    </w:p>
-    <w:p>
-      <w:pPr>
-        <w:pStyle w:val="Zkladntext"/>
         <w:spacing w:before="121"/>
         <w:ind w:left="328"/>
         <w:rPr>
@@ -15794,10 +14610,10 @@
           <w:szCs w:val="32"/>
         </w:rPr>
       </w:pPr>
-      <w:bookmarkStart w:id="64" w:name="Seznam_obrázků_(existují-li)"/>
-      <w:bookmarkStart w:id="65" w:name="_bookmark17"/>
-      <w:bookmarkEnd w:id="64"/>
-      <w:bookmarkEnd w:id="65"/>
+      <w:bookmarkStart w:id="57" w:name="Seznam_obrázků_(existují-li)"/>
+      <w:bookmarkStart w:id="58" w:name="_bookmark17"/>
+      <w:bookmarkEnd w:id="57"/>
+      <w:bookmarkEnd w:id="58"/>
       <w:r>
         <w:rPr>
           <w:rFonts w:asciiTheme="minorHAnsi" w:hAnsiTheme="minorHAnsi" w:cstheme="minorHAnsi"/>
@@ -15838,84 +14654,6 @@
         <w:tabs>
           <w:tab w:val="right" w:leader="dot" w:pos="9113"/>
         </w:tabs>
-        <w:spacing w:before="581"/>
-        <w:ind w:left="328"/>
-        <w:rPr>
-          <w:color w:val="0070C0"/>
-        </w:rPr>
-      </w:pPr>
-      <w:r>
-        <w:rPr>
-          <w:color w:val="0070C0"/>
-        </w:rPr>
-        <w:t>Figure</w:t>
-      </w:r>
-      <w:r>
-        <w:rPr>
-          <w:color w:val="0070C0"/>
-          <w:spacing w:val="-2"/>
-        </w:rPr>
-        <w:t xml:space="preserve"> </w:t>
-      </w:r>
-      <w:r>
-        <w:rPr>
-          <w:color w:val="0070C0"/>
-        </w:rPr>
-        <w:t>1:</w:t>
-      </w:r>
-      <w:r>
-        <w:rPr>
-          <w:color w:val="0070C0"/>
-          <w:spacing w:val="-1"/>
-        </w:rPr>
-        <w:t xml:space="preserve"> </w:t>
-      </w:r>
-      <w:r>
-        <w:rPr>
-          <w:color w:val="0070C0"/>
-        </w:rPr>
-        <w:t>Logo</w:t>
-      </w:r>
-      <w:r>
-        <w:rPr>
-          <w:color w:val="0070C0"/>
-        </w:rPr>
-        <w:tab/>
-        <w:t>11</w:t>
-      </w:r>
-    </w:p>
-    <w:p>
-      <w:pPr>
-        <w:pStyle w:val="Zkladntext"/>
-        <w:tabs>
-          <w:tab w:val="right" w:leader="dot" w:pos="9113"/>
-        </w:tabs>
-        <w:spacing w:before="130"/>
-        <w:ind w:left="328"/>
-        <w:rPr>
-          <w:color w:val="0070C0"/>
-        </w:rPr>
-      </w:pPr>
-      <w:r>
-        <w:rPr>
-          <w:color w:val="0070C0"/>
-        </w:rPr>
-        <w:t>Figure 2: Picture of Unicorn</w:t>
-      </w:r>
-      <w:r>
-        <w:rPr>
-          <w:color w:val="0070C0"/>
-        </w:rPr>
-        <w:tab/>
-        <w:t>12</w:t>
-      </w:r>
-    </w:p>
-    <w:p>
-      <w:pPr>
-        <w:pStyle w:val="Zkladntext"/>
-        <w:tabs>
-          <w:tab w:val="right" w:leader="dot" w:pos="9113"/>
-        </w:tabs>
         <w:spacing w:before="130"/>
         <w:ind w:left="328"/>
         <w:rPr>
@@ -15974,65 +14712,6 @@
     </w:p>
     <w:p>
       <w:pPr>
-        <w:pStyle w:val="Zkladntext"/>
-        <w:tabs>
-          <w:tab w:val="left" w:leader="dot" w:pos="8859"/>
-        </w:tabs>
-        <w:spacing w:before="195"/>
-        <w:ind w:left="328"/>
-        <w:rPr>
-          <w:color w:val="0070C0"/>
-        </w:rPr>
-      </w:pPr>
-      <w:hyperlink w:anchor="_bookmark9" w:history="1">
-        <w:r>
-          <w:rPr>
-            <w:color w:val="0070C0"/>
-            <w:spacing w:val="-4"/>
-          </w:rPr>
-          <w:t xml:space="preserve">Table </w:t>
-        </w:r>
-        <w:r>
-          <w:rPr>
-            <w:color w:val="0070C0"/>
-          </w:rPr>
-          <w:t>1: Statistics of sentences left and removed by application of filter criterion</w:t>
-        </w:r>
-        <w:r>
-          <w:rPr>
-            <w:color w:val="0070C0"/>
-            <w:spacing w:val="5"/>
-          </w:rPr>
-          <w:t xml:space="preserve"> </w:t>
-        </w:r>
-      </w:hyperlink>
-      <w:hyperlink w:anchor="_bookmark9" w:history="1">
-        <w:r>
-          <w:rPr>
-            <w:i/>
-            <w:color w:val="0070C0"/>
-          </w:rPr>
-          <w:t>FK1</w:t>
-        </w:r>
-      </w:hyperlink>
-      <w:hyperlink w:anchor="_bookmark9" w:history="1">
-        <w:r>
-          <w:rPr>
-            <w:i/>
-            <w:color w:val="0070C0"/>
-          </w:rPr>
-          <w:tab/>
-        </w:r>
-        <w:r>
-          <w:rPr>
-            <w:color w:val="0070C0"/>
-          </w:rPr>
-          <w:t>12</w:t>
-        </w:r>
-      </w:hyperlink>
-    </w:p>
-    <w:p>
-      <w:pPr>
         <w:sectPr>
           <w:pgSz w:w="11900" w:h="16840"/>
           <w:pgMar w:top="1400" w:right="740" w:bottom="280" w:left="1660" w:header="720" w:footer="720" w:gutter="0"/>
@@ -16051,10 +14730,10 @@
           <w:szCs w:val="32"/>
         </w:rPr>
       </w:pPr>
-      <w:bookmarkStart w:id="66" w:name="Seznam_grafů_(existují-li)"/>
-      <w:bookmarkStart w:id="67" w:name="_bookmark18"/>
-      <w:bookmarkEnd w:id="66"/>
-      <w:bookmarkEnd w:id="67"/>
+      <w:bookmarkStart w:id="59" w:name="Seznam_grafů_(existují-li)"/>
+      <w:bookmarkStart w:id="60" w:name="_bookmark18"/>
+      <w:bookmarkEnd w:id="59"/>
+      <w:bookmarkEnd w:id="60"/>
       <w:r>
         <w:rPr>
           <w:rFonts w:asciiTheme="minorHAnsi" w:hAnsiTheme="minorHAnsi" w:cstheme="minorHAnsi"/>
@@ -16110,10 +14789,10 @@
           <w:szCs w:val="32"/>
         </w:rPr>
       </w:pPr>
-      <w:bookmarkStart w:id="68" w:name="Seznam_příloh_(existují-li)"/>
-      <w:bookmarkStart w:id="69" w:name="_bookmark19"/>
-      <w:bookmarkEnd w:id="68"/>
-      <w:bookmarkEnd w:id="69"/>
+      <w:bookmarkStart w:id="61" w:name="Seznam_příloh_(existují-li)"/>
+      <w:bookmarkStart w:id="62" w:name="_bookmark19"/>
+      <w:bookmarkEnd w:id="61"/>
+      <w:bookmarkEnd w:id="62"/>
       <w:r>
         <w:rPr>
           <w:rFonts w:asciiTheme="minorHAnsi" w:hAnsiTheme="minorHAnsi" w:cstheme="minorHAnsi"/>
@@ -16150,22 +14829,6 @@
     </w:p>
     <w:p>
       <w:pPr>
-        <w:pStyle w:val="Zkladntext"/>
-        <w:spacing w:before="581"/>
-        <w:ind w:left="328" w:right="397"/>
-        <w:rPr>
-          <w:color w:val="0070C0"/>
-        </w:rPr>
-      </w:pPr>
-      <w:r>
-        <w:rPr>
-          <w:color w:val="0070C0"/>
-        </w:rPr>
-        <w:t>Each appendix must be referenced from the text of your thesis at least once. Appendices are always numbered. Each Appendix starts on a new page.</w:t>
-      </w:r>
-    </w:p>
-    <w:p>
-      <w:pPr>
         <w:sectPr>
           <w:pgSz w:w="11900" w:h="16840"/>
           <w:pgMar w:top="1600" w:right="740" w:bottom="280" w:left="1660" w:header="720" w:footer="720" w:gutter="0"/>
@@ -16181,10 +14844,10 @@
           <w:cols w:space="720"/>
         </w:sectPr>
       </w:pPr>
-      <w:bookmarkStart w:id="70" w:name="Příloha_A_–_Název_přílohy"/>
-      <w:bookmarkStart w:id="71" w:name="_bookmark20"/>
-      <w:bookmarkEnd w:id="70"/>
-      <w:bookmarkEnd w:id="71"/>
+      <w:bookmarkStart w:id="63" w:name="Příloha_A_–_Název_přílohy"/>
+      <w:bookmarkStart w:id="64" w:name="_bookmark20"/>
+      <w:bookmarkEnd w:id="63"/>
+      <w:bookmarkEnd w:id="64"/>
       <w:r>
         <w:rPr>
           <w:rFonts w:ascii="Calibri" w:hAnsi="Calibri" w:cs="Calibri"/>
@@ -16224,10 +14887,10 @@
       </w:r>
     </w:p>
     <w:p>
-      <w:bookmarkStart w:id="72" w:name="Příloha_B_–_Název_přílohy"/>
-      <w:bookmarkStart w:id="73" w:name="_bookmark21"/>
-      <w:bookmarkEnd w:id="72"/>
-      <w:bookmarkEnd w:id="73"/>
+      <w:bookmarkStart w:id="65" w:name="Příloha_B_–_Název_přílohy"/>
+      <w:bookmarkStart w:id="66" w:name="_bookmark21"/>
+      <w:bookmarkEnd w:id="65"/>
+      <w:bookmarkEnd w:id="66"/>
       <w:r>
         <w:rPr>
           <w:rFonts w:asciiTheme="minorHAnsi" w:hAnsiTheme="minorHAnsi" w:cstheme="minorHAnsi"/>
@@ -16284,7 +14947,7 @@
 
 <file path=word/comments.xml><?xml version="1.0" encoding="utf-8"?>
 <w:comments xmlns:wpc="http://schemas.microsoft.com/office/word/2010/wordprocessingCanvas" xmlns:cx="http://schemas.microsoft.com/office/drawing/2014/chartex" xmlns:cx1="http://schemas.microsoft.com/office/drawing/2015/9/8/chartex" xmlns:cx2="http://schemas.microsoft.com/office/drawing/2015/10/21/chartex" xmlns:cx3="http://schemas.microsoft.com/office/drawing/2016/5/9/chartex" xmlns:cx4="http://schemas.microsoft.com/office/drawing/2016/5/10/chartex" xmlns:cx5="http://schemas.microsoft.com/office/drawing/2016/5/11/chartex" xmlns:cx6="http://schemas.microsoft.com/office/drawing/2016/5/12/chartex" xmlns:cx7="http://schemas.microsoft.com/office/drawing/2016/5/13/chartex" xmlns:cx8="http://schemas.microsoft.com/office/drawing/2016/5/14/chartex" xmlns:mc="http://schemas.openxmlformats.org/markup-compatibility/2006" xmlns:aink="http://schemas.microsoft.com/office/drawing/2016/ink" xmlns:am3d="http://schemas.microsoft.com/office/drawing/2017/model3d" xmlns:o="urn:schemas-microsoft-com:office:office" xmlns:oel="http://schemas.microsoft.com/office/2019/extlst" xmlns:r="http://schemas.openxmlformats.org/officeDocument/2006/relationships" xmlns:m="http://schemas.openxmlformats.org/officeDocument/2006/math" xmlns:v="urn:schemas-microsoft-com:vml" xmlns:wp14="http://schemas.microsoft.com/office/word/2010/wordprocessingDrawing" xmlns:wp="http://schemas.openxmlformats.org/drawingml/2006/wordprocessingDrawing" xmlns:w10="urn:schemas-microsoft-com:office:word" xmlns:w="http://schemas.openxmlformats.org/wordprocessingml/2006/main" xmlns:w14="http://schemas.microsoft.com/office/word/2010/wordml" xmlns:w15="http://schemas.microsoft.com/office/word/2012/wordml" xmlns:w16cex="http://schemas.microsoft.com/office/word/2018/wordml/cex" xmlns:w16cid="http://schemas.microsoft.com/office/word/2016/wordml/cid" xmlns:w16="http://schemas.microsoft.com/office/word/2018/wordml" xmlns:w16du="http://schemas.microsoft.com/office/word/2023/wordml/word16du" xmlns:w16sdtdh="http://schemas.microsoft.com/office/word/2020/wordml/sdtdatahash" xmlns:w16sdtfl="http://schemas.microsoft.com/office/word/2024/wordml/sdtformatlock" xmlns:w16se="http://schemas.microsoft.com/office/word/2015/wordml/symex" xmlns:wpg="http://schemas.microsoft.com/office/word/2010/wordprocessingGroup" xmlns:wpi="http://schemas.microsoft.com/office/word/2010/wordprocessingInk" xmlns:wne="http://schemas.microsoft.com/office/word/2006/wordml" xmlns:wps="http://schemas.microsoft.com/office/word/2010/wordprocessingShape" mc:Ignorable="w14 w15 w16se w16cid w16 w16cex w16sdtdh w16sdtfl w16du wp14">
-  <w:comment w:id="18" w:author="Kiku The night's flower" w:date="2025-12-16T21:37:00Z" w:initials="KT">
+  <w:comment w:id="11" w:author="Kiku The night's flower" w:date="2026-01-11T13:54:00Z" w:initials="KT">
     <w:p>
       <w:pPr>
         <w:pStyle w:val="Textkomente"/>
@@ -16297,11 +14960,11 @@
         <w:annotationRef/>
       </w:r>
       <w:r>
-        <w:t>Add segway into other parts of this like “In this section we will explore the popular antivirus evasion techniques”?</w:t>
+        <w:t>Add paging diagram</w:t>
       </w:r>
     </w:p>
   </w:comment>
-  <w:comment w:id="21" w:author="Kiku The night's flower" w:date="2025-12-19T22:24:00Z" w:initials="KT">
+  <w:comment w:id="12" w:author="Kiku The night's flower" w:date="2026-01-11T17:58:00Z" w:initials="KT">
     <w:p>
       <w:pPr>
         <w:pStyle w:val="Textkomente"/>
@@ -16314,11 +14977,11 @@
         <w:annotationRef/>
       </w:r>
       <w:r>
-        <w:t>Meh, possibly remove</w:t>
+        <w:t>Add a notice about buffer overflows</w:t>
       </w:r>
     </w:p>
   </w:comment>
-  <w:comment w:id="22" w:author="Kiku The night's flower" w:date="2025-12-21T11:48:00Z" w:initials="KT">
+  <w:comment w:id="20" w:author="Kiku The night's flower" w:date="2025-12-16T21:37:00Z" w:initials="KT">
     <w:p>
       <w:pPr>
         <w:pStyle w:val="Textkomente"/>
@@ -16331,11 +14994,11 @@
         <w:annotationRef/>
       </w:r>
       <w:r>
-        <w:t>Crowdstrike global report page 9</w:t>
+        <w:t>Add segway into other parts of this like “In this section we will explore the popular antivirus evasion techniques”?</w:t>
       </w:r>
     </w:p>
   </w:comment>
-  <w:comment w:id="26" w:author="Kiku The night's flower" w:date="2025-12-14T23:13:00Z" w:initials="KT">
+  <w:comment w:id="23" w:author="Kiku The night's flower" w:date="2025-12-19T22:24:00Z" w:initials="KT">
     <w:p>
       <w:pPr>
         <w:pStyle w:val="Textkomente"/>
@@ -16348,11 +15011,11 @@
         <w:annotationRef/>
       </w:r>
       <w:r>
-        <w:t>Reword this</w:t>
+        <w:t>Meh, possibly remove</w:t>
       </w:r>
     </w:p>
   </w:comment>
-  <w:comment w:id="28" w:author="Kiku The night's flower" w:date="2025-12-25T18:26:00Z" w:initials="KT">
+  <w:comment w:id="24" w:author="Kiku The night's flower" w:date="2025-12-21T11:48:00Z" w:initials="KT">
     <w:p>
       <w:pPr>
         <w:pStyle w:val="Textkomente"/>
@@ -16365,11 +15028,11 @@
         <w:annotationRef/>
       </w:r>
       <w:r>
-        <w:t>Reword</w:t>
+        <w:t>Crowdstrike global report page 9</w:t>
       </w:r>
     </w:p>
   </w:comment>
-  <w:comment w:id="29" w:author="Kiku The night's flower" w:date="2025-12-28T23:06:00Z" w:initials="KT">
+  <w:comment w:id="28" w:author="Kiku The night's flower" w:date="2025-12-14T23:13:00Z" w:initials="KT">
     <w:p>
       <w:pPr>
         <w:pStyle w:val="Textkomente"/>
@@ -16382,11 +15045,45 @@
         <w:annotationRef/>
       </w:r>
       <w:r>
+        <w:t>Reword this</w:t>
+      </w:r>
+    </w:p>
+  </w:comment>
+  <w:comment w:id="30" w:author="Kiku The night's flower" w:date="2025-12-25T18:26:00Z" w:initials="KT">
+    <w:p>
+      <w:pPr>
+        <w:pStyle w:val="Textkomente"/>
+        <w:jc w:val="left"/>
+      </w:pPr>
+      <w:r>
+        <w:rPr>
+          <w:rStyle w:val="Odkaznakoment"/>
+        </w:rPr>
+        <w:annotationRef/>
+      </w:r>
+      <w:r>
+        <w:t>Reword</w:t>
+      </w:r>
+    </w:p>
+  </w:comment>
+  <w:comment w:id="31" w:author="Kiku The night's flower" w:date="2025-12-28T23:06:00Z" w:initials="KT">
+    <w:p>
+      <w:pPr>
+        <w:pStyle w:val="Textkomente"/>
+        <w:jc w:val="left"/>
+      </w:pPr>
+      <w:r>
+        <w:rPr>
+          <w:rStyle w:val="Odkaznakoment"/>
+        </w:rPr>
+        <w:annotationRef/>
+      </w:r>
+      <w:r>
         <w:t>Add reasons why to do this?</w:t>
       </w:r>
     </w:p>
   </w:comment>
-  <w:comment w:id="34" w:author="Kiku The night's flower" w:date="2026-01-09T20:08:00Z" w:initials="KT">
+  <w:comment w:id="36" w:author="Kiku The night's flower" w:date="2026-01-09T20:08:00Z" w:initials="KT">
     <w:p>
       <w:pPr>
         <w:pStyle w:val="Textkomente"/>
@@ -16408,7 +15105,7 @@
       </w:hyperlink>
     </w:p>
   </w:comment>
-  <w:comment w:id="38" w:author="Kiku The night's flower" w:date="2026-01-02T15:47:00Z" w:initials="KT">
+  <w:comment w:id="40" w:author="Kiku The night's flower" w:date="2026-01-02T15:47:00Z" w:initials="KT">
     <w:p>
       <w:pPr>
         <w:pStyle w:val="Textkomente"/>
@@ -16425,7 +15122,7 @@
       </w:r>
     </w:p>
   </w:comment>
-  <w:comment w:id="39" w:author="Kiku The night's flower" w:date="2026-01-02T23:22:00Z" w:initials="KT">
+  <w:comment w:id="41" w:author="Kiku The night's flower" w:date="2026-01-02T23:22:00Z" w:initials="KT">
     <w:p>
       <w:pPr>
         <w:pStyle w:val="Textkomente"/>
@@ -16442,7 +15139,7 @@
       </w:r>
     </w:p>
   </w:comment>
-  <w:comment w:id="40" w:author="Kiku The night's flower" w:date="2026-01-03T00:10:00Z" w:initials="KT">
+  <w:comment w:id="42" w:author="Kiku The night's flower" w:date="2026-01-03T00:10:00Z" w:initials="KT">
     <w:p>
       <w:pPr>
         <w:pStyle w:val="Textkomente"/>
@@ -16464,6 +15161,8 @@
 
 <file path=word/commentsExtended.xml><?xml version="1.0" encoding="utf-8"?>
 <w15:commentsEx xmlns:wpc="http://schemas.microsoft.com/office/word/2010/wordprocessingCanvas" xmlns:cx="http://schemas.microsoft.com/office/drawing/2014/chartex" xmlns:cx1="http://schemas.microsoft.com/office/drawing/2015/9/8/chartex" xmlns:cx2="http://schemas.microsoft.com/office/drawing/2015/10/21/chartex" xmlns:cx3="http://schemas.microsoft.com/office/drawing/2016/5/9/chartex" xmlns:cx4="http://schemas.microsoft.com/office/drawing/2016/5/10/chartex" xmlns:cx5="http://schemas.microsoft.com/office/drawing/2016/5/11/chartex" xmlns:cx6="http://schemas.microsoft.com/office/drawing/2016/5/12/chartex" xmlns:cx7="http://schemas.microsoft.com/office/drawing/2016/5/13/chartex" xmlns:cx8="http://schemas.microsoft.com/office/drawing/2016/5/14/chartex" xmlns:mc="http://schemas.openxmlformats.org/markup-compatibility/2006" xmlns:aink="http://schemas.microsoft.com/office/drawing/2016/ink" xmlns:am3d="http://schemas.microsoft.com/office/drawing/2017/model3d" xmlns:o="urn:schemas-microsoft-com:office:office" xmlns:oel="http://schemas.microsoft.com/office/2019/extlst" xmlns:r="http://schemas.openxmlformats.org/officeDocument/2006/relationships" xmlns:m="http://schemas.openxmlformats.org/officeDocument/2006/math" xmlns:v="urn:schemas-microsoft-com:vml" xmlns:wp14="http://schemas.microsoft.com/office/word/2010/wordprocessingDrawing" xmlns:wp="http://schemas.openxmlformats.org/drawingml/2006/wordprocessingDrawing" xmlns:w10="urn:schemas-microsoft-com:office:word" xmlns:w="http://schemas.openxmlformats.org/wordprocessingml/2006/main" xmlns:w14="http://schemas.microsoft.com/office/word/2010/wordml" xmlns:w15="http://schemas.microsoft.com/office/word/2012/wordml" xmlns:w16cex="http://schemas.microsoft.com/office/word/2018/wordml/cex" xmlns:w16cid="http://schemas.microsoft.com/office/word/2016/wordml/cid" xmlns:w16="http://schemas.microsoft.com/office/word/2018/wordml" xmlns:w16du="http://schemas.microsoft.com/office/word/2023/wordml/word16du" xmlns:w16sdtdh="http://schemas.microsoft.com/office/word/2020/wordml/sdtdatahash" xmlns:w16sdtfl="http://schemas.microsoft.com/office/word/2024/wordml/sdtformatlock" xmlns:w16se="http://schemas.microsoft.com/office/word/2015/wordml/symex" xmlns:wpg="http://schemas.microsoft.com/office/word/2010/wordprocessingGroup" xmlns:wpi="http://schemas.microsoft.com/office/word/2010/wordprocessingInk" xmlns:wne="http://schemas.microsoft.com/office/word/2006/wordml" xmlns:wps="http://schemas.microsoft.com/office/word/2010/wordprocessingShape" mc:Ignorable="w14 w15 w16se w16cid w16 w16cex w16sdtdh w16sdtfl w16du wp14">
+  <w15:commentEx w15:paraId="721722DD" w15:done="0"/>
+  <w15:commentEx w15:paraId="6A71C53F" w15:done="0"/>
   <w15:commentEx w15:paraId="2BC616DF" w15:done="0"/>
   <w15:commentEx w15:paraId="03F57DB4" w15:done="0"/>
   <w15:commentEx w15:paraId="4820E45B" w15:done="0"/>
@@ -16479,6 +15178,8 @@
 
 <file path=word/commentsExtensible.xml><?xml version="1.0" encoding="utf-8"?>
 <w16cex:commentsExtensible xmlns:wpc="http://schemas.microsoft.com/office/word/2010/wordprocessingCanvas" xmlns:cx="http://schemas.microsoft.com/office/drawing/2014/chartex" xmlns:cx1="http://schemas.microsoft.com/office/drawing/2015/9/8/chartex" xmlns:cx2="http://schemas.microsoft.com/office/drawing/2015/10/21/chartex" xmlns:cx3="http://schemas.microsoft.com/office/drawing/2016/5/9/chartex" xmlns:cx4="http://schemas.microsoft.com/office/drawing/2016/5/10/chartex" xmlns:cx5="http://schemas.microsoft.com/office/drawing/2016/5/11/chartex" xmlns:cx6="http://schemas.microsoft.com/office/drawing/2016/5/12/chartex" xmlns:cx7="http://schemas.microsoft.com/office/drawing/2016/5/13/chartex" xmlns:cx8="http://schemas.microsoft.com/office/drawing/2016/5/14/chartex" xmlns:cr="http://schemas.microsoft.com/office/comments/2020/reactions" xmlns:mc="http://schemas.openxmlformats.org/markup-compatibility/2006" xmlns:aink="http://schemas.microsoft.com/office/drawing/2016/ink" xmlns:am3d="http://schemas.microsoft.com/office/drawing/2017/model3d" xmlns:o="urn:schemas-microsoft-com:office:office" xmlns:oel="http://schemas.microsoft.com/office/2019/extlst" xmlns:r="http://schemas.openxmlformats.org/officeDocument/2006/relationships" xmlns:m="http://schemas.openxmlformats.org/officeDocument/2006/math" xmlns:v="urn:schemas-microsoft-com:vml" xmlns:wp14="http://schemas.microsoft.com/office/word/2010/wordprocessingDrawing" xmlns:wp="http://schemas.openxmlformats.org/drawingml/2006/wordprocessingDrawing" xmlns:w10="urn:schemas-microsoft-com:office:word" xmlns:w="http://schemas.openxmlformats.org/wordprocessingml/2006/main" xmlns:w14="http://schemas.microsoft.com/office/word/2010/wordml" xmlns:w15="http://schemas.microsoft.com/office/word/2012/wordml" xmlns:w16cex="http://schemas.microsoft.com/office/word/2018/wordml/cex" xmlns:w16cid="http://schemas.microsoft.com/office/word/2016/wordml/cid" xmlns:w16="http://schemas.microsoft.com/office/word/2018/wordml" xmlns:w16du="http://schemas.microsoft.com/office/word/2023/wordml/word16du" xmlns:w16sdtdh="http://schemas.microsoft.com/office/word/2020/wordml/sdtdatahash" xmlns:w16sdtfl="http://schemas.microsoft.com/office/word/2024/wordml/sdtformatlock" xmlns:w16se="http://schemas.microsoft.com/office/word/2015/wordml/symex" xmlns:wpg="http://schemas.microsoft.com/office/word/2010/wordprocessingGroup" xmlns:wpi="http://schemas.microsoft.com/office/word/2010/wordprocessingInk" xmlns:wne="http://schemas.microsoft.com/office/word/2006/wordml" xmlns:wps="http://schemas.microsoft.com/office/word/2010/wordprocessingShape" mc:Ignorable="w14 w15 w16se w16cid w16 w16cex w16sdtdh w16sdtfl cr w16du wp14">
+  <w16cex:commentExtensible w16cex:durableId="112D8F8E" w16cex:dateUtc="2026-01-11T12:54:00Z"/>
+  <w16cex:commentExtensible w16cex:durableId="7D4A4F68" w16cex:dateUtc="2026-01-11T16:58:00Z"/>
   <w16cex:commentExtensible w16cex:durableId="13019D14" w16cex:dateUtc="2025-12-16T20:37:00Z"/>
   <w16cex:commentExtensible w16cex:durableId="762A56A2" w16cex:dateUtc="2025-12-19T21:24:00Z"/>
   <w16cex:commentExtensible w16cex:durableId="41F95BAC" w16cex:dateUtc="2025-12-21T10:48:00Z"/>
@@ -16494,6 +15195,8 @@
 
 <file path=word/commentsIds.xml><?xml version="1.0" encoding="utf-8"?>
 <w16cid:commentsIds xmlns:wpc="http://schemas.microsoft.com/office/word/2010/wordprocessingCanvas" xmlns:cx="http://schemas.microsoft.com/office/drawing/2014/chartex" xmlns:cx1="http://schemas.microsoft.com/office/drawing/2015/9/8/chartex" xmlns:cx2="http://schemas.microsoft.com/office/drawing/2015/10/21/chartex" xmlns:cx3="http://schemas.microsoft.com/office/drawing/2016/5/9/chartex" xmlns:cx4="http://schemas.microsoft.com/office/drawing/2016/5/10/chartex" xmlns:cx5="http://schemas.microsoft.com/office/drawing/2016/5/11/chartex" xmlns:cx6="http://schemas.microsoft.com/office/drawing/2016/5/12/chartex" xmlns:cx7="http://schemas.microsoft.com/office/drawing/2016/5/13/chartex" xmlns:cx8="http://schemas.microsoft.com/office/drawing/2016/5/14/chartex" xmlns:mc="http://schemas.openxmlformats.org/markup-compatibility/2006" xmlns:aink="http://schemas.microsoft.com/office/drawing/2016/ink" xmlns:am3d="http://schemas.microsoft.com/office/drawing/2017/model3d" xmlns:o="urn:schemas-microsoft-com:office:office" xmlns:oel="http://schemas.microsoft.com/office/2019/extlst" xmlns:r="http://schemas.openxmlformats.org/officeDocument/2006/relationships" xmlns:m="http://schemas.openxmlformats.org/officeDocument/2006/math" xmlns:v="urn:schemas-microsoft-com:vml" xmlns:wp14="http://schemas.microsoft.com/office/word/2010/wordprocessingDrawing" xmlns:wp="http://schemas.openxmlformats.org/drawingml/2006/wordprocessingDrawing" xmlns:w10="urn:schemas-microsoft-com:office:word" xmlns:w="http://schemas.openxmlformats.org/wordprocessingml/2006/main" xmlns:w14="http://schemas.microsoft.com/office/word/2010/wordml" xmlns:w15="http://schemas.microsoft.com/office/word/2012/wordml" xmlns:w16cex="http://schemas.microsoft.com/office/word/2018/wordml/cex" xmlns:w16cid="http://schemas.microsoft.com/office/word/2016/wordml/cid" xmlns:w16="http://schemas.microsoft.com/office/word/2018/wordml" xmlns:w16du="http://schemas.microsoft.com/office/word/2023/wordml/word16du" xmlns:w16sdtdh="http://schemas.microsoft.com/office/word/2020/wordml/sdtdatahash" xmlns:w16sdtfl="http://schemas.microsoft.com/office/word/2024/wordml/sdtformatlock" xmlns:w16se="http://schemas.microsoft.com/office/word/2015/wordml/symex" xmlns:wpg="http://schemas.microsoft.com/office/word/2010/wordprocessingGroup" xmlns:wpi="http://schemas.microsoft.com/office/word/2010/wordprocessingInk" xmlns:wne="http://schemas.microsoft.com/office/word/2006/wordml" xmlns:wps="http://schemas.microsoft.com/office/word/2010/wordprocessingShape" mc:Ignorable="w14 w15 w16se w16cid w16 w16cex w16sdtdh w16sdtfl w16du wp14">
+  <w16cid:commentId w16cid:paraId="721722DD" w16cid:durableId="112D8F8E"/>
+  <w16cid:commentId w16cid:paraId="6A71C53F" w16cid:durableId="7D4A4F68"/>
   <w16cid:commentId w16cid:paraId="2BC616DF" w16cid:durableId="13019D14"/>
   <w16cid:commentId w16cid:paraId="03F57DB4" w16cid:durableId="762A56A2"/>
   <w16cid:commentId w16cid:paraId="4820E45B" w16cid:durableId="41F95BAC"/>

</xml_diff>